<commit_message>
added c, question 2
</commit_message>
<xml_diff>
--- a/assignment_2.docx
+++ b/assignment_2.docx
@@ -294,7 +294,7 @@
           <v:shape id="_x0000_i1025" type="#_x0000_t75" style="width:188pt;height:146.5pt" o:ole="">
             <v:imagedata r:id="rId6" o:title=""/>
           </v:shape>
-          <o:OLEObject Type="Embed" ProgID="Paint.Picture" ShapeID="_x0000_i1025" DrawAspect="Content" ObjectID="_1708624260" r:id="rId7"/>
+          <o:OLEObject Type="Embed" ProgID="Paint.Picture" ShapeID="_x0000_i1025" DrawAspect="Content" ObjectID="_1708674863" r:id="rId7"/>
         </w:object>
       </w:r>
     </w:p>
@@ -2212,6 +2212,1271 @@
         <w:t xml:space="preserve"> time.</w:t>
       </w:r>
     </w:p>
+    <w:p>
+      <w:pPr>
+        <w:autoSpaceDE w:val="0"/>
+        <w:autoSpaceDN w:val="0"/>
+        <w:adjustRightInd w:val="0"/>
+        <w:spacing w:after="0" w:line="240" w:lineRule="auto"/>
+        <w:rPr>
+          <w:rFonts w:cstheme="minorHAnsi"/>
+        </w:rPr>
+      </w:pPr>
+    </w:p>
+    <w:p>
+      <w:pPr>
+        <w:autoSpaceDE w:val="0"/>
+        <w:autoSpaceDN w:val="0"/>
+        <w:adjustRightInd w:val="0"/>
+        <w:spacing w:after="0" w:line="240" w:lineRule="auto"/>
+        <w:rPr>
+          <w:rFonts w:cstheme="minorHAnsi"/>
+        </w:rPr>
+      </w:pPr>
+    </w:p>
+    <w:p>
+      <w:pPr>
+        <w:autoSpaceDE w:val="0"/>
+        <w:autoSpaceDN w:val="0"/>
+        <w:adjustRightInd w:val="0"/>
+        <w:spacing w:after="0" w:line="240" w:lineRule="auto"/>
+        <w:rPr>
+          <w:rFonts w:cstheme="minorHAnsi"/>
+        </w:rPr>
+      </w:pPr>
+    </w:p>
+    <w:p>
+      <w:pPr>
+        <w:autoSpaceDE w:val="0"/>
+        <w:autoSpaceDN w:val="0"/>
+        <w:adjustRightInd w:val="0"/>
+        <w:spacing w:after="0" w:line="240" w:lineRule="auto"/>
+        <w:rPr>
+          <w:rFonts w:cstheme="minorHAnsi"/>
+        </w:rPr>
+      </w:pPr>
+    </w:p>
+    <w:p>
+      <w:pPr>
+        <w:autoSpaceDE w:val="0"/>
+        <w:autoSpaceDN w:val="0"/>
+        <w:adjustRightInd w:val="0"/>
+        <w:spacing w:after="0" w:line="240" w:lineRule="auto"/>
+        <w:rPr>
+          <w:rFonts w:cstheme="minorHAnsi"/>
+        </w:rPr>
+      </w:pPr>
+    </w:p>
+    <w:p>
+      <w:pPr>
+        <w:autoSpaceDE w:val="0"/>
+        <w:autoSpaceDN w:val="0"/>
+        <w:adjustRightInd w:val="0"/>
+        <w:spacing w:after="0" w:line="240" w:lineRule="auto"/>
+        <w:rPr>
+          <w:rFonts w:cstheme="minorHAnsi"/>
+        </w:rPr>
+      </w:pPr>
+    </w:p>
+    <w:p>
+      <w:pPr>
+        <w:autoSpaceDE w:val="0"/>
+        <w:autoSpaceDN w:val="0"/>
+        <w:adjustRightInd w:val="0"/>
+        <w:spacing w:after="0" w:line="240" w:lineRule="auto"/>
+        <w:rPr>
+          <w:rFonts w:cstheme="minorHAnsi"/>
+        </w:rPr>
+      </w:pPr>
+    </w:p>
+    <w:p>
+      <w:pPr>
+        <w:autoSpaceDE w:val="0"/>
+        <w:autoSpaceDN w:val="0"/>
+        <w:adjustRightInd w:val="0"/>
+        <w:spacing w:after="0" w:line="240" w:lineRule="auto"/>
+        <w:rPr>
+          <w:rFonts w:cstheme="minorHAnsi"/>
+        </w:rPr>
+      </w:pPr>
+    </w:p>
+    <w:p>
+      <w:pPr>
+        <w:autoSpaceDE w:val="0"/>
+        <w:autoSpaceDN w:val="0"/>
+        <w:adjustRightInd w:val="0"/>
+        <w:spacing w:after="0" w:line="240" w:lineRule="auto"/>
+        <w:rPr>
+          <w:rFonts w:cstheme="minorHAnsi"/>
+        </w:rPr>
+      </w:pPr>
+    </w:p>
+    <w:p>
+      <w:pPr>
+        <w:autoSpaceDE w:val="0"/>
+        <w:autoSpaceDN w:val="0"/>
+        <w:adjustRightInd w:val="0"/>
+        <w:spacing w:after="0" w:line="240" w:lineRule="auto"/>
+        <w:rPr>
+          <w:rFonts w:cstheme="minorHAnsi"/>
+        </w:rPr>
+      </w:pPr>
+    </w:p>
+    <w:p>
+      <w:pPr>
+        <w:autoSpaceDE w:val="0"/>
+        <w:autoSpaceDN w:val="0"/>
+        <w:adjustRightInd w:val="0"/>
+        <w:spacing w:after="0" w:line="240" w:lineRule="auto"/>
+        <w:rPr>
+          <w:rFonts w:cstheme="minorHAnsi"/>
+        </w:rPr>
+      </w:pPr>
+    </w:p>
+    <w:p>
+      <w:pPr>
+        <w:autoSpaceDE w:val="0"/>
+        <w:autoSpaceDN w:val="0"/>
+        <w:adjustRightInd w:val="0"/>
+        <w:spacing w:after="0" w:line="240" w:lineRule="auto"/>
+        <w:rPr>
+          <w:rFonts w:cstheme="minorHAnsi"/>
+        </w:rPr>
+      </w:pPr>
+    </w:p>
+    <w:p>
+      <w:pPr>
+        <w:autoSpaceDE w:val="0"/>
+        <w:autoSpaceDN w:val="0"/>
+        <w:adjustRightInd w:val="0"/>
+        <w:spacing w:after="0" w:line="240" w:lineRule="auto"/>
+        <w:rPr>
+          <w:rFonts w:cstheme="minorHAnsi"/>
+        </w:rPr>
+      </w:pPr>
+    </w:p>
+    <w:p>
+      <w:pPr>
+        <w:autoSpaceDE w:val="0"/>
+        <w:autoSpaceDN w:val="0"/>
+        <w:adjustRightInd w:val="0"/>
+        <w:spacing w:after="0" w:line="240" w:lineRule="auto"/>
+        <w:rPr>
+          <w:rFonts w:cstheme="minorHAnsi"/>
+        </w:rPr>
+      </w:pPr>
+    </w:p>
+    <w:p>
+      <w:pPr>
+        <w:autoSpaceDE w:val="0"/>
+        <w:autoSpaceDN w:val="0"/>
+        <w:adjustRightInd w:val="0"/>
+        <w:spacing w:after="0" w:line="240" w:lineRule="auto"/>
+        <w:rPr>
+          <w:rFonts w:cstheme="minorHAnsi"/>
+        </w:rPr>
+      </w:pPr>
+    </w:p>
+    <w:p>
+      <w:pPr>
+        <w:autoSpaceDE w:val="0"/>
+        <w:autoSpaceDN w:val="0"/>
+        <w:adjustRightInd w:val="0"/>
+        <w:spacing w:after="0" w:line="240" w:lineRule="auto"/>
+        <w:rPr>
+          <w:rFonts w:cstheme="minorHAnsi"/>
+        </w:rPr>
+      </w:pPr>
+    </w:p>
+    <w:p>
+      <w:pPr>
+        <w:autoSpaceDE w:val="0"/>
+        <w:autoSpaceDN w:val="0"/>
+        <w:adjustRightInd w:val="0"/>
+        <w:spacing w:after="0" w:line="240" w:lineRule="auto"/>
+        <w:rPr>
+          <w:rFonts w:cstheme="minorHAnsi"/>
+        </w:rPr>
+      </w:pPr>
+    </w:p>
+    <w:p>
+      <w:pPr>
+        <w:autoSpaceDE w:val="0"/>
+        <w:autoSpaceDN w:val="0"/>
+        <w:adjustRightInd w:val="0"/>
+        <w:spacing w:after="0" w:line="240" w:lineRule="auto"/>
+        <w:rPr>
+          <w:rFonts w:cstheme="minorHAnsi"/>
+        </w:rPr>
+      </w:pPr>
+    </w:p>
+    <w:p>
+      <w:pPr>
+        <w:autoSpaceDE w:val="0"/>
+        <w:autoSpaceDN w:val="0"/>
+        <w:adjustRightInd w:val="0"/>
+        <w:spacing w:after="0" w:line="240" w:lineRule="auto"/>
+        <w:rPr>
+          <w:rFonts w:cstheme="minorHAnsi"/>
+        </w:rPr>
+      </w:pPr>
+    </w:p>
+    <w:p>
+      <w:pPr>
+        <w:autoSpaceDE w:val="0"/>
+        <w:autoSpaceDN w:val="0"/>
+        <w:adjustRightInd w:val="0"/>
+        <w:spacing w:after="0" w:line="240" w:lineRule="auto"/>
+        <w:rPr>
+          <w:rFonts w:cstheme="minorHAnsi"/>
+        </w:rPr>
+      </w:pPr>
+      <w:r>
+        <w:rPr>
+          <w:rFonts w:cstheme="minorHAnsi"/>
+        </w:rPr>
+        <w:lastRenderedPageBreak/>
+        <w:t xml:space="preserve">c) </w:t>
+      </w:r>
+    </w:p>
+    <w:p>
+      <w:pPr>
+        <w:autoSpaceDE w:val="0"/>
+        <w:autoSpaceDN w:val="0"/>
+        <w:adjustRightInd w:val="0"/>
+        <w:spacing w:after="0" w:line="240" w:lineRule="auto"/>
+        <w:rPr>
+          <w:rFonts w:cstheme="minorHAnsi"/>
+        </w:rPr>
+      </w:pPr>
+    </w:p>
+    <w:p>
+      <w:pPr>
+        <w:autoSpaceDE w:val="0"/>
+        <w:autoSpaceDN w:val="0"/>
+        <w:adjustRightInd w:val="0"/>
+        <w:spacing w:after="0" w:line="240" w:lineRule="auto"/>
+        <w:rPr>
+          <w:rFonts w:cstheme="minorHAnsi"/>
+        </w:rPr>
+      </w:pPr>
+    </w:p>
+    <w:p>
+      <w:pPr>
+        <w:autoSpaceDE w:val="0"/>
+        <w:autoSpaceDN w:val="0"/>
+        <w:adjustRightInd w:val="0"/>
+        <w:spacing w:after="0" w:line="240" w:lineRule="auto"/>
+        <w:rPr>
+          <w:rFonts w:cstheme="minorHAnsi"/>
+        </w:rPr>
+      </w:pPr>
+    </w:p>
+    <w:p>
+      <w:pPr>
+        <w:autoSpaceDE w:val="0"/>
+        <w:autoSpaceDN w:val="0"/>
+        <w:adjustRightInd w:val="0"/>
+        <w:spacing w:after="0" w:line="240" w:lineRule="auto"/>
+        <w:rPr>
+          <w:rFonts w:cstheme="minorHAnsi"/>
+        </w:rPr>
+      </w:pPr>
+    </w:p>
+    <w:p>
+      <w:pPr>
+        <w:autoSpaceDE w:val="0"/>
+        <w:autoSpaceDN w:val="0"/>
+        <w:adjustRightInd w:val="0"/>
+        <w:spacing w:after="0" w:line="240" w:lineRule="auto"/>
+        <w:rPr>
+          <w:rFonts w:cstheme="minorHAnsi"/>
+        </w:rPr>
+      </w:pPr>
+    </w:p>
+    <w:p>
+      <w:pPr>
+        <w:autoSpaceDE w:val="0"/>
+        <w:autoSpaceDN w:val="0"/>
+        <w:adjustRightInd w:val="0"/>
+        <w:spacing w:after="0" w:line="240" w:lineRule="auto"/>
+        <w:rPr>
+          <w:rFonts w:cstheme="minorHAnsi"/>
+        </w:rPr>
+      </w:pPr>
+    </w:p>
+    <w:p>
+      <w:pPr>
+        <w:autoSpaceDE w:val="0"/>
+        <w:autoSpaceDN w:val="0"/>
+        <w:adjustRightInd w:val="0"/>
+        <w:spacing w:after="0" w:line="240" w:lineRule="auto"/>
+        <w:rPr>
+          <w:rFonts w:cstheme="minorHAnsi"/>
+        </w:rPr>
+      </w:pPr>
+    </w:p>
+    <w:p>
+      <w:pPr>
+        <w:autoSpaceDE w:val="0"/>
+        <w:autoSpaceDN w:val="0"/>
+        <w:adjustRightInd w:val="0"/>
+        <w:spacing w:after="0" w:line="240" w:lineRule="auto"/>
+        <w:rPr>
+          <w:rFonts w:cstheme="minorHAnsi"/>
+        </w:rPr>
+      </w:pPr>
+    </w:p>
+    <w:p>
+      <w:pPr>
+        <w:autoSpaceDE w:val="0"/>
+        <w:autoSpaceDN w:val="0"/>
+        <w:adjustRightInd w:val="0"/>
+        <w:spacing w:after="0" w:line="240" w:lineRule="auto"/>
+        <w:rPr>
+          <w:rFonts w:cstheme="minorHAnsi"/>
+        </w:rPr>
+      </w:pPr>
+    </w:p>
+    <w:p>
+      <w:pPr>
+        <w:autoSpaceDE w:val="0"/>
+        <w:autoSpaceDN w:val="0"/>
+        <w:adjustRightInd w:val="0"/>
+        <w:spacing w:after="0" w:line="240" w:lineRule="auto"/>
+        <w:rPr>
+          <w:rFonts w:cstheme="minorHAnsi"/>
+        </w:rPr>
+      </w:pPr>
+    </w:p>
+    <w:p>
+      <w:pPr>
+        <w:autoSpaceDE w:val="0"/>
+        <w:autoSpaceDN w:val="0"/>
+        <w:adjustRightInd w:val="0"/>
+        <w:spacing w:after="0" w:line="240" w:lineRule="auto"/>
+        <w:rPr>
+          <w:rFonts w:cstheme="minorHAnsi"/>
+        </w:rPr>
+      </w:pPr>
+    </w:p>
+    <w:p>
+      <w:pPr>
+        <w:autoSpaceDE w:val="0"/>
+        <w:autoSpaceDN w:val="0"/>
+        <w:adjustRightInd w:val="0"/>
+        <w:spacing w:after="0" w:line="240" w:lineRule="auto"/>
+        <w:rPr>
+          <w:rFonts w:cstheme="minorHAnsi"/>
+        </w:rPr>
+      </w:pPr>
+    </w:p>
+    <w:p>
+      <w:pPr>
+        <w:autoSpaceDE w:val="0"/>
+        <w:autoSpaceDN w:val="0"/>
+        <w:adjustRightInd w:val="0"/>
+        <w:spacing w:after="0" w:line="240" w:lineRule="auto"/>
+        <w:rPr>
+          <w:rFonts w:cstheme="minorHAnsi"/>
+        </w:rPr>
+      </w:pPr>
+    </w:p>
+    <w:p>
+      <w:pPr>
+        <w:autoSpaceDE w:val="0"/>
+        <w:autoSpaceDN w:val="0"/>
+        <w:adjustRightInd w:val="0"/>
+        <w:spacing w:after="0" w:line="240" w:lineRule="auto"/>
+        <w:rPr>
+          <w:rFonts w:cstheme="minorHAnsi"/>
+        </w:rPr>
+      </w:pPr>
+    </w:p>
+    <w:p>
+      <w:pPr>
+        <w:autoSpaceDE w:val="0"/>
+        <w:autoSpaceDN w:val="0"/>
+        <w:adjustRightInd w:val="0"/>
+        <w:spacing w:after="0" w:line="240" w:lineRule="auto"/>
+        <w:rPr>
+          <w:rFonts w:cstheme="minorHAnsi"/>
+        </w:rPr>
+      </w:pPr>
+    </w:p>
+    <w:p>
+      <w:pPr>
+        <w:autoSpaceDE w:val="0"/>
+        <w:autoSpaceDN w:val="0"/>
+        <w:adjustRightInd w:val="0"/>
+        <w:spacing w:after="0" w:line="240" w:lineRule="auto"/>
+        <w:rPr>
+          <w:rFonts w:cstheme="minorHAnsi"/>
+        </w:rPr>
+      </w:pPr>
+    </w:p>
+    <w:p>
+      <w:pPr>
+        <w:autoSpaceDE w:val="0"/>
+        <w:autoSpaceDN w:val="0"/>
+        <w:adjustRightInd w:val="0"/>
+        <w:spacing w:after="0" w:line="240" w:lineRule="auto"/>
+        <w:rPr>
+          <w:rFonts w:cstheme="minorHAnsi"/>
+        </w:rPr>
+      </w:pPr>
+    </w:p>
+    <w:p>
+      <w:pPr>
+        <w:autoSpaceDE w:val="0"/>
+        <w:autoSpaceDN w:val="0"/>
+        <w:adjustRightInd w:val="0"/>
+        <w:spacing w:after="0" w:line="240" w:lineRule="auto"/>
+        <w:rPr>
+          <w:rFonts w:cstheme="minorHAnsi"/>
+        </w:rPr>
+      </w:pPr>
+    </w:p>
+    <w:p>
+      <w:pPr>
+        <w:autoSpaceDE w:val="0"/>
+        <w:autoSpaceDN w:val="0"/>
+        <w:adjustRightInd w:val="0"/>
+        <w:spacing w:after="0" w:line="240" w:lineRule="auto"/>
+        <w:rPr>
+          <w:rFonts w:cstheme="minorHAnsi"/>
+        </w:rPr>
+      </w:pPr>
+    </w:p>
+    <w:p>
+      <w:pPr>
+        <w:autoSpaceDE w:val="0"/>
+        <w:autoSpaceDN w:val="0"/>
+        <w:adjustRightInd w:val="0"/>
+        <w:spacing w:after="0" w:line="240" w:lineRule="auto"/>
+        <w:rPr>
+          <w:rFonts w:cstheme="minorHAnsi"/>
+        </w:rPr>
+      </w:pPr>
+    </w:p>
+    <w:p>
+      <w:pPr>
+        <w:autoSpaceDE w:val="0"/>
+        <w:autoSpaceDN w:val="0"/>
+        <w:adjustRightInd w:val="0"/>
+        <w:spacing w:after="0" w:line="240" w:lineRule="auto"/>
+        <w:rPr>
+          <w:rFonts w:cstheme="minorHAnsi"/>
+        </w:rPr>
+      </w:pPr>
+    </w:p>
+    <w:p>
+      <w:pPr>
+        <w:autoSpaceDE w:val="0"/>
+        <w:autoSpaceDN w:val="0"/>
+        <w:adjustRightInd w:val="0"/>
+        <w:spacing w:after="0" w:line="240" w:lineRule="auto"/>
+        <w:rPr>
+          <w:rFonts w:cstheme="minorHAnsi"/>
+        </w:rPr>
+      </w:pPr>
+    </w:p>
+    <w:p>
+      <w:pPr>
+        <w:autoSpaceDE w:val="0"/>
+        <w:autoSpaceDN w:val="0"/>
+        <w:adjustRightInd w:val="0"/>
+        <w:spacing w:after="0" w:line="240" w:lineRule="auto"/>
+        <w:rPr>
+          <w:rFonts w:cstheme="minorHAnsi"/>
+        </w:rPr>
+      </w:pPr>
+    </w:p>
+    <w:p>
+      <w:pPr>
+        <w:autoSpaceDE w:val="0"/>
+        <w:autoSpaceDN w:val="0"/>
+        <w:adjustRightInd w:val="0"/>
+        <w:spacing w:after="0" w:line="240" w:lineRule="auto"/>
+        <w:rPr>
+          <w:rFonts w:cstheme="minorHAnsi"/>
+        </w:rPr>
+      </w:pPr>
+    </w:p>
+    <w:p>
+      <w:pPr>
+        <w:autoSpaceDE w:val="0"/>
+        <w:autoSpaceDN w:val="0"/>
+        <w:adjustRightInd w:val="0"/>
+        <w:spacing w:after="0" w:line="240" w:lineRule="auto"/>
+        <w:rPr>
+          <w:rFonts w:cstheme="minorHAnsi"/>
+        </w:rPr>
+      </w:pPr>
+    </w:p>
+    <w:p>
+      <w:pPr>
+        <w:autoSpaceDE w:val="0"/>
+        <w:autoSpaceDN w:val="0"/>
+        <w:adjustRightInd w:val="0"/>
+        <w:spacing w:after="0" w:line="240" w:lineRule="auto"/>
+        <w:rPr>
+          <w:rFonts w:cstheme="minorHAnsi"/>
+        </w:rPr>
+      </w:pPr>
+    </w:p>
+    <w:p>
+      <w:pPr>
+        <w:autoSpaceDE w:val="0"/>
+        <w:autoSpaceDN w:val="0"/>
+        <w:adjustRightInd w:val="0"/>
+        <w:spacing w:after="0" w:line="240" w:lineRule="auto"/>
+        <w:rPr>
+          <w:rFonts w:cstheme="minorHAnsi"/>
+        </w:rPr>
+      </w:pPr>
+    </w:p>
+    <w:p>
+      <w:pPr>
+        <w:autoSpaceDE w:val="0"/>
+        <w:autoSpaceDN w:val="0"/>
+        <w:adjustRightInd w:val="0"/>
+        <w:spacing w:after="0" w:line="240" w:lineRule="auto"/>
+        <w:rPr>
+          <w:rFonts w:cstheme="minorHAnsi"/>
+        </w:rPr>
+      </w:pPr>
+    </w:p>
+    <w:p>
+      <w:pPr>
+        <w:autoSpaceDE w:val="0"/>
+        <w:autoSpaceDN w:val="0"/>
+        <w:adjustRightInd w:val="0"/>
+        <w:spacing w:after="0" w:line="240" w:lineRule="auto"/>
+        <w:rPr>
+          <w:rFonts w:cstheme="minorHAnsi"/>
+        </w:rPr>
+      </w:pPr>
+    </w:p>
+    <w:p>
+      <w:pPr>
+        <w:autoSpaceDE w:val="0"/>
+        <w:autoSpaceDN w:val="0"/>
+        <w:adjustRightInd w:val="0"/>
+        <w:spacing w:after="0" w:line="240" w:lineRule="auto"/>
+        <w:rPr>
+          <w:rFonts w:cstheme="minorHAnsi"/>
+        </w:rPr>
+      </w:pPr>
+    </w:p>
+    <w:p>
+      <w:pPr>
+        <w:autoSpaceDE w:val="0"/>
+        <w:autoSpaceDN w:val="0"/>
+        <w:adjustRightInd w:val="0"/>
+        <w:spacing w:after="0" w:line="240" w:lineRule="auto"/>
+        <w:rPr>
+          <w:rFonts w:cstheme="minorHAnsi"/>
+        </w:rPr>
+      </w:pPr>
+    </w:p>
+    <w:p>
+      <w:pPr>
+        <w:autoSpaceDE w:val="0"/>
+        <w:autoSpaceDN w:val="0"/>
+        <w:adjustRightInd w:val="0"/>
+        <w:spacing w:after="0" w:line="240" w:lineRule="auto"/>
+        <w:rPr>
+          <w:rFonts w:cstheme="minorHAnsi"/>
+        </w:rPr>
+      </w:pPr>
+    </w:p>
+    <w:p>
+      <w:pPr>
+        <w:autoSpaceDE w:val="0"/>
+        <w:autoSpaceDN w:val="0"/>
+        <w:adjustRightInd w:val="0"/>
+        <w:spacing w:after="0" w:line="240" w:lineRule="auto"/>
+        <w:rPr>
+          <w:rFonts w:cstheme="minorHAnsi"/>
+        </w:rPr>
+      </w:pPr>
+    </w:p>
+    <w:p>
+      <w:pPr>
+        <w:autoSpaceDE w:val="0"/>
+        <w:autoSpaceDN w:val="0"/>
+        <w:adjustRightInd w:val="0"/>
+        <w:spacing w:after="0" w:line="240" w:lineRule="auto"/>
+        <w:rPr>
+          <w:rFonts w:cstheme="minorHAnsi"/>
+        </w:rPr>
+      </w:pPr>
+    </w:p>
+    <w:p>
+      <w:pPr>
+        <w:autoSpaceDE w:val="0"/>
+        <w:autoSpaceDN w:val="0"/>
+        <w:adjustRightInd w:val="0"/>
+        <w:spacing w:after="0" w:line="240" w:lineRule="auto"/>
+        <w:rPr>
+          <w:rFonts w:cstheme="minorHAnsi"/>
+        </w:rPr>
+      </w:pPr>
+    </w:p>
+    <w:p>
+      <w:pPr>
+        <w:autoSpaceDE w:val="0"/>
+        <w:autoSpaceDN w:val="0"/>
+        <w:adjustRightInd w:val="0"/>
+        <w:spacing w:after="0" w:line="240" w:lineRule="auto"/>
+        <w:rPr>
+          <w:rFonts w:cstheme="minorHAnsi"/>
+        </w:rPr>
+      </w:pPr>
+    </w:p>
+    <w:p>
+      <w:pPr>
+        <w:autoSpaceDE w:val="0"/>
+        <w:autoSpaceDN w:val="0"/>
+        <w:adjustRightInd w:val="0"/>
+        <w:spacing w:after="0" w:line="240" w:lineRule="auto"/>
+        <w:rPr>
+          <w:rFonts w:cstheme="minorHAnsi"/>
+        </w:rPr>
+      </w:pPr>
+    </w:p>
+    <w:p>
+      <w:pPr>
+        <w:autoSpaceDE w:val="0"/>
+        <w:autoSpaceDN w:val="0"/>
+        <w:adjustRightInd w:val="0"/>
+        <w:spacing w:after="0" w:line="240" w:lineRule="auto"/>
+        <w:rPr>
+          <w:rFonts w:cstheme="minorHAnsi"/>
+        </w:rPr>
+      </w:pPr>
+    </w:p>
+    <w:p>
+      <w:pPr>
+        <w:autoSpaceDE w:val="0"/>
+        <w:autoSpaceDN w:val="0"/>
+        <w:adjustRightInd w:val="0"/>
+        <w:spacing w:after="0" w:line="240" w:lineRule="auto"/>
+        <w:rPr>
+          <w:rFonts w:cstheme="minorHAnsi"/>
+        </w:rPr>
+      </w:pPr>
+    </w:p>
+    <w:p>
+      <w:pPr>
+        <w:autoSpaceDE w:val="0"/>
+        <w:autoSpaceDN w:val="0"/>
+        <w:adjustRightInd w:val="0"/>
+        <w:spacing w:after="0" w:line="240" w:lineRule="auto"/>
+        <w:rPr>
+          <w:rFonts w:cstheme="minorHAnsi"/>
+        </w:rPr>
+      </w:pPr>
+    </w:p>
+    <w:p>
+      <w:pPr>
+        <w:autoSpaceDE w:val="0"/>
+        <w:autoSpaceDN w:val="0"/>
+        <w:adjustRightInd w:val="0"/>
+        <w:spacing w:after="0" w:line="240" w:lineRule="auto"/>
+        <w:rPr>
+          <w:rFonts w:cstheme="minorHAnsi"/>
+        </w:rPr>
+      </w:pPr>
+    </w:p>
+    <w:p>
+      <w:pPr>
+        <w:autoSpaceDE w:val="0"/>
+        <w:autoSpaceDN w:val="0"/>
+        <w:adjustRightInd w:val="0"/>
+        <w:spacing w:after="0" w:line="240" w:lineRule="auto"/>
+        <w:rPr>
+          <w:rFonts w:cstheme="minorHAnsi"/>
+        </w:rPr>
+      </w:pPr>
+    </w:p>
+    <w:p>
+      <w:pPr>
+        <w:autoSpaceDE w:val="0"/>
+        <w:autoSpaceDN w:val="0"/>
+        <w:adjustRightInd w:val="0"/>
+        <w:spacing w:after="0" w:line="240" w:lineRule="auto"/>
+        <w:rPr>
+          <w:rFonts w:cstheme="minorHAnsi"/>
+        </w:rPr>
+      </w:pPr>
+    </w:p>
+    <w:p>
+      <w:pPr>
+        <w:autoSpaceDE w:val="0"/>
+        <w:autoSpaceDN w:val="0"/>
+        <w:adjustRightInd w:val="0"/>
+        <w:spacing w:after="0" w:line="240" w:lineRule="auto"/>
+        <w:rPr>
+          <w:rFonts w:cstheme="minorHAnsi"/>
+        </w:rPr>
+      </w:pPr>
+    </w:p>
+    <w:p>
+      <w:pPr>
+        <w:autoSpaceDE w:val="0"/>
+        <w:autoSpaceDN w:val="0"/>
+        <w:adjustRightInd w:val="0"/>
+        <w:spacing w:after="0" w:line="240" w:lineRule="auto"/>
+        <w:rPr>
+          <w:rFonts w:cstheme="minorHAnsi"/>
+        </w:rPr>
+      </w:pPr>
+    </w:p>
+    <w:p>
+      <w:pPr>
+        <w:autoSpaceDE w:val="0"/>
+        <w:autoSpaceDN w:val="0"/>
+        <w:adjustRightInd w:val="0"/>
+        <w:spacing w:after="0" w:line="240" w:lineRule="auto"/>
+        <w:rPr>
+          <w:rFonts w:cstheme="minorHAnsi"/>
+        </w:rPr>
+      </w:pPr>
+    </w:p>
+    <w:p>
+      <w:pPr>
+        <w:autoSpaceDE w:val="0"/>
+        <w:autoSpaceDN w:val="0"/>
+        <w:adjustRightInd w:val="0"/>
+        <w:spacing w:after="0" w:line="240" w:lineRule="auto"/>
+        <w:rPr>
+          <w:rFonts w:cstheme="minorHAnsi"/>
+        </w:rPr>
+      </w:pPr>
+    </w:p>
+    <w:p>
+      <w:pPr>
+        <w:autoSpaceDE w:val="0"/>
+        <w:autoSpaceDN w:val="0"/>
+        <w:adjustRightInd w:val="0"/>
+        <w:spacing w:after="0" w:line="240" w:lineRule="auto"/>
+        <w:rPr>
+          <w:rFonts w:cstheme="minorHAnsi"/>
+        </w:rPr>
+      </w:pPr>
+      <w:r>
+        <w:rPr>
+          <w:rFonts w:cstheme="minorHAnsi"/>
+        </w:rPr>
+        <w:lastRenderedPageBreak/>
+        <w:t>Question 2: Red-Black Trees</w:t>
+      </w:r>
+    </w:p>
+    <w:p>
+      <w:pPr>
+        <w:autoSpaceDE w:val="0"/>
+        <w:autoSpaceDN w:val="0"/>
+        <w:adjustRightInd w:val="0"/>
+        <w:spacing w:after="0" w:line="240" w:lineRule="auto"/>
+        <w:rPr>
+          <w:rFonts w:cstheme="minorHAnsi"/>
+        </w:rPr>
+      </w:pPr>
+    </w:p>
+    <w:p>
+      <w:pPr>
+        <w:autoSpaceDE w:val="0"/>
+        <w:autoSpaceDN w:val="0"/>
+        <w:adjustRightInd w:val="0"/>
+        <w:spacing w:after="0" w:line="240" w:lineRule="auto"/>
+        <w:rPr>
+          <w:rFonts w:cstheme="minorHAnsi"/>
+        </w:rPr>
+      </w:pPr>
+      <w:r>
+        <w:rPr>
+          <w:rFonts w:cstheme="minorHAnsi"/>
+        </w:rPr>
+        <w:t>a)</w:t>
+      </w:r>
+    </w:p>
+    <w:p>
+      <w:pPr>
+        <w:autoSpaceDE w:val="0"/>
+        <w:autoSpaceDN w:val="0"/>
+        <w:adjustRightInd w:val="0"/>
+        <w:spacing w:after="0" w:line="240" w:lineRule="auto"/>
+        <w:rPr>
+          <w:rFonts w:cstheme="minorHAnsi"/>
+        </w:rPr>
+      </w:pPr>
+    </w:p>
+    <w:p>
+      <w:pPr>
+        <w:pStyle w:val="ListParagraph"/>
+        <w:numPr>
+          <w:ilvl w:val="0"/>
+          <w:numId w:val="2"/>
+        </w:numPr>
+        <w:autoSpaceDE w:val="0"/>
+        <w:autoSpaceDN w:val="0"/>
+        <w:adjustRightInd w:val="0"/>
+        <w:spacing w:after="0" w:line="240" w:lineRule="auto"/>
+        <w:rPr>
+          <w:rFonts w:cstheme="minorHAnsi"/>
+        </w:rPr>
+      </w:pPr>
+      <w:r>
+        <w:rPr>
+          <w:rFonts w:cstheme="minorHAnsi"/>
+        </w:rPr>
+        <w:t xml:space="preserve">For height b, what is the maximum number of nodes in the tree (excluding NIL nodes)? Describe the shape of the tree and its coloring. </w:t>
+      </w:r>
+    </w:p>
+    <w:p>
+      <w:pPr>
+        <w:autoSpaceDE w:val="0"/>
+        <w:autoSpaceDN w:val="0"/>
+        <w:adjustRightInd w:val="0"/>
+        <w:spacing w:after="0" w:line="240" w:lineRule="auto"/>
+        <w:rPr>
+          <w:rFonts w:cstheme="minorHAnsi"/>
+        </w:rPr>
+      </w:pPr>
+    </w:p>
+    <w:p>
+      <w:pPr>
+        <w:autoSpaceDE w:val="0"/>
+        <w:autoSpaceDN w:val="0"/>
+        <w:adjustRightInd w:val="0"/>
+        <w:spacing w:after="0" w:line="240" w:lineRule="auto"/>
+        <w:rPr>
+          <w:rFonts w:cstheme="minorHAnsi"/>
+        </w:rPr>
+      </w:pPr>
+      <w:r>
+        <w:rPr>
+          <w:rFonts w:cstheme="minorHAnsi"/>
+        </w:rPr>
+        <w:t xml:space="preserve">To achieve the maximum number of nodes in a RB tree, we will want to have a full tree (that is, all possible nodes occupied) with the maximum height. We know from class that to achieve maximum height in a RB tree, we will want nodes levels to be alternating between red and black. </w:t>
+      </w:r>
+    </w:p>
+    <w:p>
+      <w:pPr>
+        <w:autoSpaceDE w:val="0"/>
+        <w:autoSpaceDN w:val="0"/>
+        <w:adjustRightInd w:val="0"/>
+        <w:spacing w:after="0" w:line="240" w:lineRule="auto"/>
+        <w:rPr>
+          <w:rFonts w:cstheme="minorHAnsi"/>
+        </w:rPr>
+      </w:pPr>
+    </w:p>
+    <w:p>
+      <w:pPr>
+        <w:autoSpaceDE w:val="0"/>
+        <w:autoSpaceDN w:val="0"/>
+        <w:adjustRightInd w:val="0"/>
+        <w:spacing w:after="0" w:line="240" w:lineRule="auto"/>
+        <w:rPr>
+          <w:rFonts w:cstheme="minorHAnsi"/>
+        </w:rPr>
+      </w:pPr>
+      <w:r>
+        <w:rPr>
+          <w:rFonts w:cstheme="minorHAnsi"/>
+        </w:rPr>
+        <w:t xml:space="preserve">For a given black height, b, we know that for every black level, we are going to have an additional red level (because we want the tree to be as full as possible for a given black height, with alternation). That means that the number of levels is going to be given by 2b. </w:t>
+      </w:r>
+    </w:p>
+    <w:p>
+      <w:pPr>
+        <w:autoSpaceDE w:val="0"/>
+        <w:autoSpaceDN w:val="0"/>
+        <w:adjustRightInd w:val="0"/>
+        <w:spacing w:after="0" w:line="240" w:lineRule="auto"/>
+        <w:rPr>
+          <w:rFonts w:cstheme="minorHAnsi"/>
+        </w:rPr>
+      </w:pPr>
+    </w:p>
+    <w:p>
+      <w:pPr>
+        <w:autoSpaceDE w:val="0"/>
+        <w:autoSpaceDN w:val="0"/>
+        <w:adjustRightInd w:val="0"/>
+        <w:spacing w:after="0" w:line="240" w:lineRule="auto"/>
+        <w:rPr>
+          <w:rFonts w:cstheme="minorHAnsi"/>
+        </w:rPr>
+      </w:pPr>
+      <w:r>
+        <w:rPr>
+          <w:rFonts w:cstheme="minorHAnsi"/>
+        </w:rPr>
+        <w:t>The number of nodes in each level is given by the level number raised to the 2.</w:t>
+      </w:r>
+      <w:r>
+        <w:rPr>
+          <w:rFonts w:cstheme="minorHAnsi"/>
+        </w:rPr>
+        <w:t xml:space="preserve"> </w:t>
+      </w:r>
+      <w:r>
+        <w:rPr>
+          <w:rFonts w:cstheme="minorHAnsi"/>
+        </w:rPr>
+        <w:t>That means, the number of nodes in the first level (level is) is 2</w:t>
+      </w:r>
+      <w:r>
+        <w:rPr>
+          <w:rFonts w:cstheme="minorHAnsi"/>
+          <w:vertAlign w:val="superscript"/>
+        </w:rPr>
+        <w:t>0</w:t>
+      </w:r>
+      <w:r>
+        <w:rPr>
+          <w:rFonts w:cstheme="minorHAnsi"/>
+        </w:rPr>
+        <w:t xml:space="preserve"> = 1, the number of nodes in the second level is given by 2</w:t>
+      </w:r>
+      <w:r>
+        <w:rPr>
+          <w:rFonts w:cstheme="minorHAnsi"/>
+          <w:vertAlign w:val="superscript"/>
+        </w:rPr>
+        <w:t>1</w:t>
+      </w:r>
+      <w:r>
+        <w:rPr>
+          <w:rFonts w:cstheme="minorHAnsi"/>
+        </w:rPr>
+        <w:t xml:space="preserve"> = 2, etc.</w:t>
+      </w:r>
+    </w:p>
+    <w:p>
+      <w:pPr>
+        <w:autoSpaceDE w:val="0"/>
+        <w:autoSpaceDN w:val="0"/>
+        <w:adjustRightInd w:val="0"/>
+        <w:spacing w:after="0" w:line="240" w:lineRule="auto"/>
+        <w:rPr>
+          <w:rFonts w:cstheme="minorHAnsi"/>
+        </w:rPr>
+      </w:pPr>
+    </w:p>
+    <w:p>
+      <w:pPr>
+        <w:autoSpaceDE w:val="0"/>
+        <w:autoSpaceDN w:val="0"/>
+        <w:adjustRightInd w:val="0"/>
+        <w:spacing w:after="0" w:line="240" w:lineRule="auto"/>
+        <w:rPr>
+          <w:rFonts w:cstheme="minorHAnsi"/>
+        </w:rPr>
+      </w:pPr>
+      <w:r>
+        <w:rPr>
+          <w:rFonts w:cstheme="minorHAnsi"/>
+        </w:rPr>
+        <w:t>Adding up all the nodes in all the levels gives us:</w:t>
+      </w:r>
+    </w:p>
+    <w:p>
+      <w:pPr>
+        <w:autoSpaceDE w:val="0"/>
+        <w:autoSpaceDN w:val="0"/>
+        <w:adjustRightInd w:val="0"/>
+        <w:spacing w:after="0" w:line="240" w:lineRule="auto"/>
+        <w:rPr>
+          <w:rFonts w:cstheme="minorHAnsi"/>
+        </w:rPr>
+      </w:pPr>
+    </w:p>
+    <w:p>
+      <w:pPr>
+        <w:autoSpaceDE w:val="0"/>
+        <w:autoSpaceDN w:val="0"/>
+        <w:adjustRightInd w:val="0"/>
+        <w:spacing w:after="0" w:line="240" w:lineRule="auto"/>
+        <w:rPr>
+          <w:rFonts w:eastAsiaTheme="minorEastAsia" w:cstheme="minorHAnsi"/>
+        </w:rPr>
+      </w:pPr>
+      <m:oMathPara>
+        <m:oMath>
+          <m:r>
+            <w:rPr>
+              <w:rFonts w:ascii="Cambria Math" w:eastAsiaTheme="minorEastAsia" w:hAnsi="Cambria Math" w:cstheme="minorHAnsi"/>
+            </w:rPr>
+            <m:t>total number of internal nodes=</m:t>
+          </m:r>
+          <m:sSup>
+            <m:sSupPr>
+              <m:ctrlPr>
+                <w:rPr>
+                  <w:rFonts w:ascii="Cambria Math" w:hAnsi="Cambria Math" w:cstheme="minorHAnsi"/>
+                  <w:i/>
+                </w:rPr>
+              </m:ctrlPr>
+            </m:sSupPr>
+            <m:e>
+              <m:r>
+                <w:rPr>
+                  <w:rFonts w:ascii="Cambria Math" w:hAnsi="Cambria Math" w:cstheme="minorHAnsi"/>
+                </w:rPr>
+                <m:t>2</m:t>
+              </m:r>
+            </m:e>
+            <m:sup>
+              <m:eqArr>
+                <m:eqArrPr>
+                  <m:ctrlPr>
+                    <w:rPr>
+                      <w:rFonts w:ascii="Cambria Math" w:hAnsi="Cambria Math" w:cstheme="minorHAnsi"/>
+                      <w:i/>
+                    </w:rPr>
+                  </m:ctrlPr>
+                </m:eqArrPr>
+                <m:e/>
+              </m:eqArr>
+            </m:sup>
+            <m:acc>
+              <m:r>
+                <w:rPr>
+                  <w:rFonts w:ascii="Cambria Math" w:hAnsi="Cambria Math" w:cstheme="minorHAnsi"/>
+                </w:rPr>
+                <m:t>0</m:t>
+              </m:r>
+              <m:r>
+                <w:rPr>
+                  <w:rFonts w:ascii="Cambria Math" w:hAnsi="Cambria Math" w:cstheme="minorHAnsi"/>
+                </w:rPr>
+                <m:t>+</m:t>
+              </m:r>
+              <m:sSup>
+                <m:sSupPr>
+                  <m:ctrlPr>
+                    <w:rPr>
+                      <w:rFonts w:ascii="Cambria Math" w:hAnsi="Cambria Math" w:cstheme="minorHAnsi"/>
+                      <w:i/>
+                    </w:rPr>
+                  </m:ctrlPr>
+                </m:sSupPr>
+                <m:e>
+                  <m:r>
+                    <w:rPr>
+                      <w:rFonts w:ascii="Cambria Math" w:hAnsi="Cambria Math" w:cstheme="minorHAnsi"/>
+                    </w:rPr>
+                    <m:t>2</m:t>
+                  </m:r>
+                </m:e>
+                <m:sup>
+                  <m:r>
+                    <w:rPr>
+                      <w:rFonts w:ascii="Cambria Math" w:hAnsi="Cambria Math" w:cstheme="minorHAnsi"/>
+                    </w:rPr>
+                    <m:t>1</m:t>
+                  </m:r>
+                </m:sup>
+              </m:sSup>
+              <m:r>
+                <w:rPr>
+                  <w:rFonts w:ascii="Cambria Math" w:hAnsi="Cambria Math" w:cstheme="minorHAnsi"/>
+                </w:rPr>
+                <m:t>+</m:t>
+              </m:r>
+              <m:sSup>
+                <m:sSupPr>
+                  <m:ctrlPr>
+                    <w:rPr>
+                      <w:rFonts w:ascii="Cambria Math" w:hAnsi="Cambria Math" w:cstheme="minorHAnsi"/>
+                      <w:i/>
+                      <w:color w:val="FF0000"/>
+                    </w:rPr>
+                  </m:ctrlPr>
+                </m:sSupPr>
+                <m:e>
+                  <m:r>
+                    <w:rPr>
+                      <w:rFonts w:ascii="Cambria Math" w:hAnsi="Cambria Math" w:cstheme="minorHAnsi"/>
+                      <w:color w:val="FF0000"/>
+                    </w:rPr>
+                    <m:t>2</m:t>
+                  </m:r>
+                </m:e>
+                <m:sup>
+                  <m:r>
+                    <w:rPr>
+                      <w:rFonts w:ascii="Cambria Math" w:hAnsi="Cambria Math" w:cstheme="minorHAnsi"/>
+                      <w:color w:val="FF0000"/>
+                    </w:rPr>
+                    <m:t>2</m:t>
+                  </m:r>
+                </m:sup>
+              </m:sSup>
+              <m:r>
+                <w:rPr>
+                  <w:rFonts w:ascii="Cambria Math" w:hAnsi="Cambria Math" w:cstheme="minorHAnsi"/>
+                </w:rPr>
+                <m:t>+</m:t>
+              </m:r>
+              <m:sSup>
+                <m:sSupPr>
+                  <m:ctrlPr>
+                    <w:rPr>
+                      <w:rFonts w:ascii="Cambria Math" w:hAnsi="Cambria Math" w:cstheme="minorHAnsi"/>
+                      <w:i/>
+                    </w:rPr>
+                  </m:ctrlPr>
+                </m:sSupPr>
+                <m:e>
+                  <m:r>
+                    <w:rPr>
+                      <w:rFonts w:ascii="Cambria Math" w:hAnsi="Cambria Math" w:cstheme="minorHAnsi"/>
+                    </w:rPr>
+                    <m:t>2</m:t>
+                  </m:r>
+                </m:e>
+                <m:sup>
+                  <m:r>
+                    <w:rPr>
+                      <w:rFonts w:ascii="Cambria Math" w:hAnsi="Cambria Math" w:cstheme="minorHAnsi"/>
+                    </w:rPr>
+                    <m:t>3</m:t>
+                  </m:r>
+                </m:sup>
+              </m:sSup>
+              <m:r>
+                <w:rPr>
+                  <w:rFonts w:ascii="Cambria Math" w:hAnsi="Cambria Math" w:cstheme="minorHAnsi"/>
+                </w:rPr>
+                <m:t>+</m:t>
+              </m:r>
+              <m:sSup>
+                <m:sSupPr>
+                  <m:ctrlPr>
+                    <w:rPr>
+                      <w:rFonts w:ascii="Cambria Math" w:hAnsi="Cambria Math" w:cstheme="minorHAnsi"/>
+                      <w:i/>
+                      <w:color w:val="FF0000"/>
+                    </w:rPr>
+                  </m:ctrlPr>
+                </m:sSupPr>
+                <m:e>
+                  <m:r>
+                    <w:rPr>
+                      <w:rFonts w:ascii="Cambria Math" w:hAnsi="Cambria Math" w:cstheme="minorHAnsi"/>
+                      <w:color w:val="FF0000"/>
+                    </w:rPr>
+                    <m:t>2</m:t>
+                  </m:r>
+                </m:e>
+                <m:sup>
+                  <m:r>
+                    <w:rPr>
+                      <w:rFonts w:ascii="Cambria Math" w:hAnsi="Cambria Math" w:cstheme="minorHAnsi"/>
+                      <w:color w:val="FF0000"/>
+                    </w:rPr>
+                    <m:t>4</m:t>
+                  </m:r>
+                </m:sup>
+              </m:sSup>
+              <m:r>
+                <w:rPr>
+                  <w:rFonts w:ascii="Cambria Math" w:hAnsi="Cambria Math" w:cstheme="minorHAnsi"/>
+                </w:rPr>
+                <m:t>+…+</m:t>
+              </m:r>
+              <m:sSup>
+                <m:sSupPr>
+                  <m:ctrlPr>
+                    <w:rPr>
+                      <w:rFonts w:ascii="Cambria Math" w:hAnsi="Cambria Math" w:cstheme="minorHAnsi"/>
+                      <w:i/>
+                    </w:rPr>
+                  </m:ctrlPr>
+                </m:sSupPr>
+                <m:e>
+                  <m:r>
+                    <w:rPr>
+                      <w:rFonts w:ascii="Cambria Math" w:hAnsi="Cambria Math" w:cstheme="minorHAnsi"/>
+                    </w:rPr>
+                    <m:t>2</m:t>
+                  </m:r>
+                </m:e>
+                <m:sup>
+                  <m:r>
+                    <w:rPr>
+                      <w:rFonts w:ascii="Cambria Math" w:hAnsi="Cambria Math" w:cstheme="minorHAnsi"/>
+                    </w:rPr>
+                    <m:t>2b</m:t>
+                  </m:r>
+                </m:sup>
+              </m:sSup>
+            </m:acc>
+          </m:sSup>
+        </m:oMath>
+      </m:oMathPara>
+    </w:p>
+    <w:p>
+      <w:pPr>
+        <w:autoSpaceDE w:val="0"/>
+        <w:autoSpaceDN w:val="0"/>
+        <w:adjustRightInd w:val="0"/>
+        <w:spacing w:after="0" w:line="240" w:lineRule="auto"/>
+        <w:rPr>
+          <w:rFonts w:eastAsiaTheme="minorEastAsia" w:cstheme="minorHAnsi"/>
+        </w:rPr>
+      </w:pPr>
+    </w:p>
+    <w:p>
+      <w:pPr>
+        <w:autoSpaceDE w:val="0"/>
+        <w:autoSpaceDN w:val="0"/>
+        <w:adjustRightInd w:val="0"/>
+        <w:spacing w:after="0" w:line="240" w:lineRule="auto"/>
+        <w:rPr>
+          <w:rFonts w:cstheme="minorHAnsi"/>
+        </w:rPr>
+      </w:pPr>
+    </w:p>
+    <w:p>
+      <w:pPr>
+        <w:autoSpaceDE w:val="0"/>
+        <w:autoSpaceDN w:val="0"/>
+        <w:adjustRightInd w:val="0"/>
+        <w:spacing w:after="0" w:line="240" w:lineRule="auto"/>
+        <w:rPr>
+          <w:rFonts w:cstheme="minorHAnsi"/>
+        </w:rPr>
+      </w:pPr>
+    </w:p>
+    <w:p>
+      <w:pPr>
+        <w:autoSpaceDE w:val="0"/>
+        <w:autoSpaceDN w:val="0"/>
+        <w:adjustRightInd w:val="0"/>
+        <w:spacing w:after="0" w:line="240" w:lineRule="auto"/>
+        <w:rPr>
+          <w:rFonts w:cstheme="minorHAnsi"/>
+        </w:rPr>
+      </w:pPr>
+    </w:p>
+    <w:p>
+      <w:pPr>
+        <w:autoSpaceDE w:val="0"/>
+        <w:autoSpaceDN w:val="0"/>
+        <w:adjustRightInd w:val="0"/>
+        <w:spacing w:after="0" w:line="240" w:lineRule="auto"/>
+        <w:rPr>
+          <w:rFonts w:cstheme="minorHAnsi"/>
+        </w:rPr>
+      </w:pPr>
+    </w:p>
     <w:sectPr>
       <w:pgSz w:w="12240" w:h="15840"/>
       <w:pgMar w:top="1440" w:right="1440" w:bottom="1440" w:left="1440" w:header="720" w:footer="720" w:gutter="0"/>
@@ -2313,7 +3578,7 @@
   <w:abstractNum w:abstractNumId="1" w15:restartNumberingAfterBreak="0">
     <w:nsid w:val="2ED96EED"/>
     <w:multiLevelType w:val="hybridMultilevel"/>
-    <w:tmpl w:val="F3FED700"/>
+    <w:tmpl w:val="291EDC02"/>
     <w:lvl w:ilvl="0" w:tplc="04090001">
       <w:start w:val="1"/>
       <w:numFmt w:val="bullet"/>

</xml_diff>

<commit_message>
add 3c, assignment 2
</commit_message>
<xml_diff>
--- a/assignment_2.docx
+++ b/assignment_2.docx
@@ -294,7 +294,7 @@
           <v:shape id="_x0000_i1025" type="#_x0000_t75" style="width:188pt;height:146.5pt" o:ole="">
             <v:imagedata r:id="rId6" o:title=""/>
           </v:shape>
-          <o:OLEObject Type="Embed" ProgID="Paint.Picture" ShapeID="_x0000_i1025" DrawAspect="Content" ObjectID="_1708710973" r:id="rId7"/>
+          <o:OLEObject Type="Embed" ProgID="Paint.Picture" ShapeID="_x0000_i1025" DrawAspect="Content" ObjectID="_1709279480" r:id="rId7"/>
         </w:object>
       </w:r>
     </w:p>
@@ -5248,13 +5248,37 @@
         <w:rPr>
           <w:rFonts w:eastAsiaTheme="minorEastAsia" w:cstheme="minorHAnsi"/>
         </w:rPr>
-        <w:t xml:space="preserve"> subtree we have multiple paths down to NIL leaves. These paths have sizes </w:t>
-      </w:r>
-      <w:r>
-        <w:rPr>
-          <w:rFonts w:eastAsiaTheme="minorEastAsia" w:cstheme="minorHAnsi"/>
-        </w:rPr>
-        <w:t>3, 4, 5 and 6. The shortest path has height 3, and the longest has height 6.</w:t>
+        <w:t xml:space="preserve"> subtree we have multiple paths down to NIL </w:t>
+      </w:r>
+      <w:r>
+        <w:rPr>
+          <w:rFonts w:eastAsiaTheme="minorEastAsia" w:cstheme="minorHAnsi"/>
+        </w:rPr>
+        <w:t>nodes</w:t>
+      </w:r>
+      <w:r>
+        <w:rPr>
+          <w:rFonts w:eastAsiaTheme="minorEastAsia" w:cstheme="minorHAnsi"/>
+        </w:rPr>
+        <w:t xml:space="preserve">. These paths have sizes </w:t>
+      </w:r>
+      <w:r>
+        <w:rPr>
+          <w:rFonts w:eastAsiaTheme="minorEastAsia" w:cstheme="minorHAnsi"/>
+        </w:rPr>
+        <w:t>3, 4, 5 and 6</w:t>
+      </w:r>
+      <w:r>
+        <w:rPr>
+          <w:rFonts w:eastAsiaTheme="minorEastAsia" w:cstheme="minorHAnsi"/>
+        </w:rPr>
+        <w:t xml:space="preserve"> (including the NIL nodes)</w:t>
+      </w:r>
+      <w:r>
+        <w:rPr>
+          <w:rFonts w:eastAsiaTheme="minorEastAsia" w:cstheme="minorHAnsi"/>
+        </w:rPr>
+        <w:t>. The shortest path has height 3, and the longest has height 6.</w:t>
       </w:r>
     </w:p>
     <w:p>
@@ -5913,6 +5937,2318 @@
         </w:rPr>
         <w:t xml:space="preserve">There is therefore no way to make this tree a valid red-black tree, according to the above analysis. </w:t>
       </w:r>
+    </w:p>
+    <w:p>
+      <w:pPr>
+        <w:autoSpaceDE w:val="0"/>
+        <w:autoSpaceDN w:val="0"/>
+        <w:adjustRightInd w:val="0"/>
+        <w:spacing w:after="0" w:line="240" w:lineRule="auto"/>
+        <w:rPr>
+          <w:rFonts w:cstheme="minorHAnsi"/>
+        </w:rPr>
+      </w:pPr>
+    </w:p>
+    <w:p>
+      <w:pPr>
+        <w:autoSpaceDE w:val="0"/>
+        <w:autoSpaceDN w:val="0"/>
+        <w:adjustRightInd w:val="0"/>
+        <w:spacing w:after="0" w:line="240" w:lineRule="auto"/>
+        <w:rPr>
+          <w:rFonts w:cstheme="minorHAnsi"/>
+        </w:rPr>
+      </w:pPr>
+    </w:p>
+    <w:p>
+      <w:pPr>
+        <w:autoSpaceDE w:val="0"/>
+        <w:autoSpaceDN w:val="0"/>
+        <w:adjustRightInd w:val="0"/>
+        <w:spacing w:after="0" w:line="240" w:lineRule="auto"/>
+        <w:rPr>
+          <w:rFonts w:cstheme="minorHAnsi"/>
+        </w:rPr>
+      </w:pPr>
+    </w:p>
+    <w:p>
+      <w:pPr>
+        <w:autoSpaceDE w:val="0"/>
+        <w:autoSpaceDN w:val="0"/>
+        <w:adjustRightInd w:val="0"/>
+        <w:spacing w:after="0" w:line="240" w:lineRule="auto"/>
+        <w:rPr>
+          <w:rFonts w:cstheme="minorHAnsi"/>
+        </w:rPr>
+      </w:pPr>
+    </w:p>
+    <w:p>
+      <w:pPr>
+        <w:autoSpaceDE w:val="0"/>
+        <w:autoSpaceDN w:val="0"/>
+        <w:adjustRightInd w:val="0"/>
+        <w:spacing w:after="0" w:line="240" w:lineRule="auto"/>
+        <w:rPr>
+          <w:rFonts w:cstheme="minorHAnsi"/>
+        </w:rPr>
+      </w:pPr>
+    </w:p>
+    <w:p>
+      <w:pPr>
+        <w:autoSpaceDE w:val="0"/>
+        <w:autoSpaceDN w:val="0"/>
+        <w:adjustRightInd w:val="0"/>
+        <w:spacing w:after="0" w:line="240" w:lineRule="auto"/>
+        <w:rPr>
+          <w:rFonts w:cstheme="minorHAnsi"/>
+        </w:rPr>
+      </w:pPr>
+    </w:p>
+    <w:p>
+      <w:pPr>
+        <w:autoSpaceDE w:val="0"/>
+        <w:autoSpaceDN w:val="0"/>
+        <w:adjustRightInd w:val="0"/>
+        <w:spacing w:after="0" w:line="240" w:lineRule="auto"/>
+        <w:rPr>
+          <w:rFonts w:cstheme="minorHAnsi"/>
+        </w:rPr>
+      </w:pPr>
+    </w:p>
+    <w:p>
+      <w:pPr>
+        <w:autoSpaceDE w:val="0"/>
+        <w:autoSpaceDN w:val="0"/>
+        <w:adjustRightInd w:val="0"/>
+        <w:spacing w:after="0" w:line="240" w:lineRule="auto"/>
+        <w:rPr>
+          <w:rFonts w:cstheme="minorHAnsi"/>
+        </w:rPr>
+      </w:pPr>
+    </w:p>
+    <w:p>
+      <w:pPr>
+        <w:autoSpaceDE w:val="0"/>
+        <w:autoSpaceDN w:val="0"/>
+        <w:adjustRightInd w:val="0"/>
+        <w:spacing w:after="0" w:line="240" w:lineRule="auto"/>
+        <w:rPr>
+          <w:rFonts w:cstheme="minorHAnsi"/>
+        </w:rPr>
+      </w:pPr>
+    </w:p>
+    <w:p>
+      <w:pPr>
+        <w:autoSpaceDE w:val="0"/>
+        <w:autoSpaceDN w:val="0"/>
+        <w:adjustRightInd w:val="0"/>
+        <w:spacing w:after="0" w:line="240" w:lineRule="auto"/>
+        <w:rPr>
+          <w:rFonts w:cstheme="minorHAnsi"/>
+        </w:rPr>
+      </w:pPr>
+    </w:p>
+    <w:p>
+      <w:pPr>
+        <w:autoSpaceDE w:val="0"/>
+        <w:autoSpaceDN w:val="0"/>
+        <w:adjustRightInd w:val="0"/>
+        <w:spacing w:after="0" w:line="240" w:lineRule="auto"/>
+        <w:rPr>
+          <w:rFonts w:cstheme="minorHAnsi"/>
+        </w:rPr>
+      </w:pPr>
+    </w:p>
+    <w:p>
+      <w:pPr>
+        <w:autoSpaceDE w:val="0"/>
+        <w:autoSpaceDN w:val="0"/>
+        <w:adjustRightInd w:val="0"/>
+        <w:spacing w:after="0" w:line="240" w:lineRule="auto"/>
+        <w:rPr>
+          <w:rFonts w:cstheme="minorHAnsi"/>
+        </w:rPr>
+      </w:pPr>
+    </w:p>
+    <w:p>
+      <w:pPr>
+        <w:autoSpaceDE w:val="0"/>
+        <w:autoSpaceDN w:val="0"/>
+        <w:adjustRightInd w:val="0"/>
+        <w:spacing w:after="0" w:line="240" w:lineRule="auto"/>
+        <w:rPr>
+          <w:rFonts w:cstheme="minorHAnsi"/>
+        </w:rPr>
+      </w:pPr>
+    </w:p>
+    <w:p>
+      <w:pPr>
+        <w:autoSpaceDE w:val="0"/>
+        <w:autoSpaceDN w:val="0"/>
+        <w:adjustRightInd w:val="0"/>
+        <w:spacing w:after="0" w:line="240" w:lineRule="auto"/>
+        <w:rPr>
+          <w:rFonts w:cstheme="minorHAnsi"/>
+        </w:rPr>
+      </w:pPr>
+    </w:p>
+    <w:p>
+      <w:pPr>
+        <w:autoSpaceDE w:val="0"/>
+        <w:autoSpaceDN w:val="0"/>
+        <w:adjustRightInd w:val="0"/>
+        <w:spacing w:after="0" w:line="240" w:lineRule="auto"/>
+        <w:rPr>
+          <w:rFonts w:cstheme="minorHAnsi"/>
+        </w:rPr>
+      </w:pPr>
+    </w:p>
+    <w:p>
+      <w:pPr>
+        <w:autoSpaceDE w:val="0"/>
+        <w:autoSpaceDN w:val="0"/>
+        <w:adjustRightInd w:val="0"/>
+        <w:spacing w:after="0" w:line="240" w:lineRule="auto"/>
+        <w:rPr>
+          <w:rFonts w:cstheme="minorHAnsi"/>
+        </w:rPr>
+      </w:pPr>
+    </w:p>
+    <w:p>
+      <w:pPr>
+        <w:autoSpaceDE w:val="0"/>
+        <w:autoSpaceDN w:val="0"/>
+        <w:adjustRightInd w:val="0"/>
+        <w:spacing w:after="0" w:line="240" w:lineRule="auto"/>
+        <w:rPr>
+          <w:rFonts w:cstheme="minorHAnsi"/>
+        </w:rPr>
+      </w:pPr>
+    </w:p>
+    <w:p>
+      <w:pPr>
+        <w:autoSpaceDE w:val="0"/>
+        <w:autoSpaceDN w:val="0"/>
+        <w:adjustRightInd w:val="0"/>
+        <w:spacing w:after="0" w:line="240" w:lineRule="auto"/>
+        <w:rPr>
+          <w:rFonts w:cstheme="minorHAnsi"/>
+        </w:rPr>
+      </w:pPr>
+    </w:p>
+    <w:p>
+      <w:pPr>
+        <w:autoSpaceDE w:val="0"/>
+        <w:autoSpaceDN w:val="0"/>
+        <w:adjustRightInd w:val="0"/>
+        <w:spacing w:after="0" w:line="240" w:lineRule="auto"/>
+        <w:rPr>
+          <w:rFonts w:cstheme="minorHAnsi"/>
+        </w:rPr>
+      </w:pPr>
+    </w:p>
+    <w:p>
+      <w:pPr>
+        <w:autoSpaceDE w:val="0"/>
+        <w:autoSpaceDN w:val="0"/>
+        <w:adjustRightInd w:val="0"/>
+        <w:spacing w:after="0" w:line="240" w:lineRule="auto"/>
+        <w:rPr>
+          <w:rFonts w:cstheme="minorHAnsi"/>
+        </w:rPr>
+      </w:pPr>
+      <w:r>
+        <w:rPr>
+          <w:rFonts w:cstheme="minorHAnsi"/>
+        </w:rPr>
+        <w:lastRenderedPageBreak/>
+        <w:t>Question 3: Augmented BSTs</w:t>
+      </w:r>
+    </w:p>
+    <w:p>
+      <w:pPr>
+        <w:autoSpaceDE w:val="0"/>
+        <w:autoSpaceDN w:val="0"/>
+        <w:adjustRightInd w:val="0"/>
+        <w:spacing w:after="0" w:line="240" w:lineRule="auto"/>
+        <w:rPr>
+          <w:rFonts w:cstheme="minorHAnsi"/>
+        </w:rPr>
+      </w:pPr>
+    </w:p>
+    <w:p>
+      <w:pPr>
+        <w:autoSpaceDE w:val="0"/>
+        <w:autoSpaceDN w:val="0"/>
+        <w:adjustRightInd w:val="0"/>
+        <w:spacing w:after="0" w:line="240" w:lineRule="auto"/>
+        <w:rPr>
+          <w:rFonts w:cstheme="minorHAnsi"/>
+        </w:rPr>
+      </w:pPr>
+      <w:r>
+        <w:rPr>
+          <w:rFonts w:cstheme="minorHAnsi"/>
+        </w:rPr>
+        <w:t>a)</w:t>
+      </w:r>
+    </w:p>
+    <w:p>
+      <w:pPr>
+        <w:autoSpaceDE w:val="0"/>
+        <w:autoSpaceDN w:val="0"/>
+        <w:adjustRightInd w:val="0"/>
+        <w:spacing w:after="0" w:line="240" w:lineRule="auto"/>
+        <w:rPr>
+          <w:rFonts w:cstheme="minorHAnsi"/>
+        </w:rPr>
+      </w:pPr>
+    </w:p>
+    <w:p>
+      <w:pPr>
+        <w:autoSpaceDE w:val="0"/>
+        <w:autoSpaceDN w:val="0"/>
+        <w:adjustRightInd w:val="0"/>
+        <w:spacing w:after="0" w:line="240" w:lineRule="auto"/>
+        <w:rPr>
+          <w:rFonts w:cstheme="minorHAnsi"/>
+        </w:rPr>
+      </w:pPr>
+    </w:p>
+    <w:p>
+      <w:pPr>
+        <w:autoSpaceDE w:val="0"/>
+        <w:autoSpaceDN w:val="0"/>
+        <w:adjustRightInd w:val="0"/>
+        <w:spacing w:after="0" w:line="240" w:lineRule="auto"/>
+        <w:rPr>
+          <w:rFonts w:cstheme="minorHAnsi"/>
+        </w:rPr>
+      </w:pPr>
+    </w:p>
+    <w:p>
+      <w:pPr>
+        <w:autoSpaceDE w:val="0"/>
+        <w:autoSpaceDN w:val="0"/>
+        <w:adjustRightInd w:val="0"/>
+        <w:spacing w:after="0" w:line="240" w:lineRule="auto"/>
+        <w:rPr>
+          <w:rFonts w:cstheme="minorHAnsi"/>
+        </w:rPr>
+      </w:pPr>
+    </w:p>
+    <w:p>
+      <w:pPr>
+        <w:autoSpaceDE w:val="0"/>
+        <w:autoSpaceDN w:val="0"/>
+        <w:adjustRightInd w:val="0"/>
+        <w:spacing w:after="0" w:line="240" w:lineRule="auto"/>
+        <w:rPr>
+          <w:rFonts w:cstheme="minorHAnsi"/>
+        </w:rPr>
+      </w:pPr>
+    </w:p>
+    <w:p>
+      <w:pPr>
+        <w:autoSpaceDE w:val="0"/>
+        <w:autoSpaceDN w:val="0"/>
+        <w:adjustRightInd w:val="0"/>
+        <w:spacing w:after="0" w:line="240" w:lineRule="auto"/>
+        <w:rPr>
+          <w:rFonts w:cstheme="minorHAnsi"/>
+        </w:rPr>
+      </w:pPr>
+    </w:p>
+    <w:p>
+      <w:pPr>
+        <w:autoSpaceDE w:val="0"/>
+        <w:autoSpaceDN w:val="0"/>
+        <w:adjustRightInd w:val="0"/>
+        <w:spacing w:after="0" w:line="240" w:lineRule="auto"/>
+        <w:rPr>
+          <w:rFonts w:cstheme="minorHAnsi"/>
+        </w:rPr>
+      </w:pPr>
+    </w:p>
+    <w:p>
+      <w:pPr>
+        <w:autoSpaceDE w:val="0"/>
+        <w:autoSpaceDN w:val="0"/>
+        <w:adjustRightInd w:val="0"/>
+        <w:spacing w:after="0" w:line="240" w:lineRule="auto"/>
+        <w:rPr>
+          <w:rFonts w:cstheme="minorHAnsi"/>
+        </w:rPr>
+      </w:pPr>
+    </w:p>
+    <w:p>
+      <w:pPr>
+        <w:autoSpaceDE w:val="0"/>
+        <w:autoSpaceDN w:val="0"/>
+        <w:adjustRightInd w:val="0"/>
+        <w:spacing w:after="0" w:line="240" w:lineRule="auto"/>
+        <w:rPr>
+          <w:rFonts w:cstheme="minorHAnsi"/>
+        </w:rPr>
+      </w:pPr>
+    </w:p>
+    <w:p>
+      <w:pPr>
+        <w:autoSpaceDE w:val="0"/>
+        <w:autoSpaceDN w:val="0"/>
+        <w:adjustRightInd w:val="0"/>
+        <w:spacing w:after="0" w:line="240" w:lineRule="auto"/>
+        <w:rPr>
+          <w:rFonts w:cstheme="minorHAnsi"/>
+        </w:rPr>
+      </w:pPr>
+    </w:p>
+    <w:p>
+      <w:pPr>
+        <w:autoSpaceDE w:val="0"/>
+        <w:autoSpaceDN w:val="0"/>
+        <w:adjustRightInd w:val="0"/>
+        <w:spacing w:after="0" w:line="240" w:lineRule="auto"/>
+        <w:rPr>
+          <w:rFonts w:cstheme="minorHAnsi"/>
+        </w:rPr>
+      </w:pPr>
+    </w:p>
+    <w:p>
+      <w:pPr>
+        <w:autoSpaceDE w:val="0"/>
+        <w:autoSpaceDN w:val="0"/>
+        <w:adjustRightInd w:val="0"/>
+        <w:spacing w:after="0" w:line="240" w:lineRule="auto"/>
+        <w:rPr>
+          <w:rFonts w:cstheme="minorHAnsi"/>
+        </w:rPr>
+      </w:pPr>
+    </w:p>
+    <w:p>
+      <w:pPr>
+        <w:autoSpaceDE w:val="0"/>
+        <w:autoSpaceDN w:val="0"/>
+        <w:adjustRightInd w:val="0"/>
+        <w:spacing w:after="0" w:line="240" w:lineRule="auto"/>
+        <w:rPr>
+          <w:rFonts w:cstheme="minorHAnsi"/>
+        </w:rPr>
+      </w:pPr>
+    </w:p>
+    <w:p>
+      <w:pPr>
+        <w:autoSpaceDE w:val="0"/>
+        <w:autoSpaceDN w:val="0"/>
+        <w:adjustRightInd w:val="0"/>
+        <w:spacing w:after="0" w:line="240" w:lineRule="auto"/>
+        <w:rPr>
+          <w:rFonts w:cstheme="minorHAnsi"/>
+        </w:rPr>
+      </w:pPr>
+    </w:p>
+    <w:p>
+      <w:pPr>
+        <w:autoSpaceDE w:val="0"/>
+        <w:autoSpaceDN w:val="0"/>
+        <w:adjustRightInd w:val="0"/>
+        <w:spacing w:after="0" w:line="240" w:lineRule="auto"/>
+        <w:rPr>
+          <w:rFonts w:cstheme="minorHAnsi"/>
+        </w:rPr>
+      </w:pPr>
+    </w:p>
+    <w:p>
+      <w:pPr>
+        <w:autoSpaceDE w:val="0"/>
+        <w:autoSpaceDN w:val="0"/>
+        <w:adjustRightInd w:val="0"/>
+        <w:spacing w:after="0" w:line="240" w:lineRule="auto"/>
+        <w:rPr>
+          <w:rFonts w:cstheme="minorHAnsi"/>
+        </w:rPr>
+      </w:pPr>
+    </w:p>
+    <w:p>
+      <w:pPr>
+        <w:autoSpaceDE w:val="0"/>
+        <w:autoSpaceDN w:val="0"/>
+        <w:adjustRightInd w:val="0"/>
+        <w:spacing w:after="0" w:line="240" w:lineRule="auto"/>
+        <w:rPr>
+          <w:rFonts w:cstheme="minorHAnsi"/>
+        </w:rPr>
+      </w:pPr>
+    </w:p>
+    <w:p>
+      <w:pPr>
+        <w:autoSpaceDE w:val="0"/>
+        <w:autoSpaceDN w:val="0"/>
+        <w:adjustRightInd w:val="0"/>
+        <w:spacing w:after="0" w:line="240" w:lineRule="auto"/>
+        <w:rPr>
+          <w:rFonts w:cstheme="minorHAnsi"/>
+        </w:rPr>
+      </w:pPr>
+    </w:p>
+    <w:p>
+      <w:pPr>
+        <w:autoSpaceDE w:val="0"/>
+        <w:autoSpaceDN w:val="0"/>
+        <w:adjustRightInd w:val="0"/>
+        <w:spacing w:after="0" w:line="240" w:lineRule="auto"/>
+        <w:rPr>
+          <w:rFonts w:cstheme="minorHAnsi"/>
+        </w:rPr>
+      </w:pPr>
+    </w:p>
+    <w:p>
+      <w:pPr>
+        <w:autoSpaceDE w:val="0"/>
+        <w:autoSpaceDN w:val="0"/>
+        <w:adjustRightInd w:val="0"/>
+        <w:spacing w:after="0" w:line="240" w:lineRule="auto"/>
+        <w:rPr>
+          <w:rFonts w:cstheme="minorHAnsi"/>
+        </w:rPr>
+      </w:pPr>
+    </w:p>
+    <w:p>
+      <w:pPr>
+        <w:autoSpaceDE w:val="0"/>
+        <w:autoSpaceDN w:val="0"/>
+        <w:adjustRightInd w:val="0"/>
+        <w:spacing w:after="0" w:line="240" w:lineRule="auto"/>
+        <w:rPr>
+          <w:rFonts w:cstheme="minorHAnsi"/>
+        </w:rPr>
+      </w:pPr>
+    </w:p>
+    <w:p>
+      <w:pPr>
+        <w:autoSpaceDE w:val="0"/>
+        <w:autoSpaceDN w:val="0"/>
+        <w:adjustRightInd w:val="0"/>
+        <w:spacing w:after="0" w:line="240" w:lineRule="auto"/>
+        <w:rPr>
+          <w:rFonts w:cstheme="minorHAnsi"/>
+        </w:rPr>
+      </w:pPr>
+    </w:p>
+    <w:p>
+      <w:pPr>
+        <w:autoSpaceDE w:val="0"/>
+        <w:autoSpaceDN w:val="0"/>
+        <w:adjustRightInd w:val="0"/>
+        <w:spacing w:after="0" w:line="240" w:lineRule="auto"/>
+        <w:rPr>
+          <w:rFonts w:cstheme="minorHAnsi"/>
+        </w:rPr>
+      </w:pPr>
+    </w:p>
+    <w:p>
+      <w:pPr>
+        <w:autoSpaceDE w:val="0"/>
+        <w:autoSpaceDN w:val="0"/>
+        <w:adjustRightInd w:val="0"/>
+        <w:spacing w:after="0" w:line="240" w:lineRule="auto"/>
+        <w:rPr>
+          <w:rFonts w:cstheme="minorHAnsi"/>
+        </w:rPr>
+      </w:pPr>
+    </w:p>
+    <w:p>
+      <w:pPr>
+        <w:autoSpaceDE w:val="0"/>
+        <w:autoSpaceDN w:val="0"/>
+        <w:adjustRightInd w:val="0"/>
+        <w:spacing w:after="0" w:line="240" w:lineRule="auto"/>
+        <w:rPr>
+          <w:rFonts w:cstheme="minorHAnsi"/>
+        </w:rPr>
+      </w:pPr>
+    </w:p>
+    <w:p>
+      <w:pPr>
+        <w:autoSpaceDE w:val="0"/>
+        <w:autoSpaceDN w:val="0"/>
+        <w:adjustRightInd w:val="0"/>
+        <w:spacing w:after="0" w:line="240" w:lineRule="auto"/>
+        <w:rPr>
+          <w:rFonts w:cstheme="minorHAnsi"/>
+        </w:rPr>
+      </w:pPr>
+    </w:p>
+    <w:p>
+      <w:pPr>
+        <w:autoSpaceDE w:val="0"/>
+        <w:autoSpaceDN w:val="0"/>
+        <w:adjustRightInd w:val="0"/>
+        <w:spacing w:after="0" w:line="240" w:lineRule="auto"/>
+        <w:rPr>
+          <w:rFonts w:cstheme="minorHAnsi"/>
+        </w:rPr>
+      </w:pPr>
+    </w:p>
+    <w:p>
+      <w:pPr>
+        <w:autoSpaceDE w:val="0"/>
+        <w:autoSpaceDN w:val="0"/>
+        <w:adjustRightInd w:val="0"/>
+        <w:spacing w:after="0" w:line="240" w:lineRule="auto"/>
+        <w:rPr>
+          <w:rFonts w:cstheme="minorHAnsi"/>
+        </w:rPr>
+      </w:pPr>
+    </w:p>
+    <w:p>
+      <w:pPr>
+        <w:autoSpaceDE w:val="0"/>
+        <w:autoSpaceDN w:val="0"/>
+        <w:adjustRightInd w:val="0"/>
+        <w:spacing w:after="0" w:line="240" w:lineRule="auto"/>
+        <w:rPr>
+          <w:rFonts w:cstheme="minorHAnsi"/>
+        </w:rPr>
+      </w:pPr>
+    </w:p>
+    <w:p>
+      <w:pPr>
+        <w:autoSpaceDE w:val="0"/>
+        <w:autoSpaceDN w:val="0"/>
+        <w:adjustRightInd w:val="0"/>
+        <w:spacing w:after="0" w:line="240" w:lineRule="auto"/>
+        <w:rPr>
+          <w:rFonts w:cstheme="minorHAnsi"/>
+        </w:rPr>
+      </w:pPr>
+    </w:p>
+    <w:p>
+      <w:pPr>
+        <w:autoSpaceDE w:val="0"/>
+        <w:autoSpaceDN w:val="0"/>
+        <w:adjustRightInd w:val="0"/>
+        <w:spacing w:after="0" w:line="240" w:lineRule="auto"/>
+        <w:rPr>
+          <w:rFonts w:cstheme="minorHAnsi"/>
+        </w:rPr>
+      </w:pPr>
+    </w:p>
+    <w:p>
+      <w:pPr>
+        <w:autoSpaceDE w:val="0"/>
+        <w:autoSpaceDN w:val="0"/>
+        <w:adjustRightInd w:val="0"/>
+        <w:spacing w:after="0" w:line="240" w:lineRule="auto"/>
+        <w:rPr>
+          <w:rFonts w:cstheme="minorHAnsi"/>
+        </w:rPr>
+      </w:pPr>
+    </w:p>
+    <w:p>
+      <w:pPr>
+        <w:autoSpaceDE w:val="0"/>
+        <w:autoSpaceDN w:val="0"/>
+        <w:adjustRightInd w:val="0"/>
+        <w:spacing w:after="0" w:line="240" w:lineRule="auto"/>
+        <w:rPr>
+          <w:rFonts w:cstheme="minorHAnsi"/>
+        </w:rPr>
+      </w:pPr>
+    </w:p>
+    <w:p>
+      <w:pPr>
+        <w:autoSpaceDE w:val="0"/>
+        <w:autoSpaceDN w:val="0"/>
+        <w:adjustRightInd w:val="0"/>
+        <w:spacing w:after="0" w:line="240" w:lineRule="auto"/>
+        <w:rPr>
+          <w:rFonts w:cstheme="minorHAnsi"/>
+        </w:rPr>
+      </w:pPr>
+    </w:p>
+    <w:p>
+      <w:pPr>
+        <w:autoSpaceDE w:val="0"/>
+        <w:autoSpaceDN w:val="0"/>
+        <w:adjustRightInd w:val="0"/>
+        <w:spacing w:after="0" w:line="240" w:lineRule="auto"/>
+        <w:rPr>
+          <w:rFonts w:cstheme="minorHAnsi"/>
+        </w:rPr>
+      </w:pPr>
+    </w:p>
+    <w:p>
+      <w:pPr>
+        <w:autoSpaceDE w:val="0"/>
+        <w:autoSpaceDN w:val="0"/>
+        <w:adjustRightInd w:val="0"/>
+        <w:spacing w:after="0" w:line="240" w:lineRule="auto"/>
+        <w:rPr>
+          <w:rFonts w:cstheme="minorHAnsi"/>
+        </w:rPr>
+      </w:pPr>
+    </w:p>
+    <w:p>
+      <w:pPr>
+        <w:autoSpaceDE w:val="0"/>
+        <w:autoSpaceDN w:val="0"/>
+        <w:adjustRightInd w:val="0"/>
+        <w:spacing w:after="0" w:line="240" w:lineRule="auto"/>
+        <w:rPr>
+          <w:rFonts w:cstheme="minorHAnsi"/>
+        </w:rPr>
+      </w:pPr>
+    </w:p>
+    <w:p>
+      <w:pPr>
+        <w:autoSpaceDE w:val="0"/>
+        <w:autoSpaceDN w:val="0"/>
+        <w:adjustRightInd w:val="0"/>
+        <w:spacing w:after="0" w:line="240" w:lineRule="auto"/>
+        <w:rPr>
+          <w:rFonts w:cstheme="minorHAnsi"/>
+        </w:rPr>
+      </w:pPr>
+    </w:p>
+    <w:p>
+      <w:pPr>
+        <w:autoSpaceDE w:val="0"/>
+        <w:autoSpaceDN w:val="0"/>
+        <w:adjustRightInd w:val="0"/>
+        <w:spacing w:after="0" w:line="240" w:lineRule="auto"/>
+        <w:rPr>
+          <w:rFonts w:cstheme="minorHAnsi"/>
+        </w:rPr>
+      </w:pPr>
+    </w:p>
+    <w:p>
+      <w:pPr>
+        <w:autoSpaceDE w:val="0"/>
+        <w:autoSpaceDN w:val="0"/>
+        <w:adjustRightInd w:val="0"/>
+        <w:spacing w:after="0" w:line="240" w:lineRule="auto"/>
+        <w:rPr>
+          <w:rFonts w:cstheme="minorHAnsi"/>
+        </w:rPr>
+      </w:pPr>
+    </w:p>
+    <w:p>
+      <w:pPr>
+        <w:autoSpaceDE w:val="0"/>
+        <w:autoSpaceDN w:val="0"/>
+        <w:adjustRightInd w:val="0"/>
+        <w:spacing w:after="0" w:line="240" w:lineRule="auto"/>
+        <w:rPr>
+          <w:rFonts w:cstheme="minorHAnsi"/>
+        </w:rPr>
+      </w:pPr>
+    </w:p>
+    <w:p>
+      <w:pPr>
+        <w:autoSpaceDE w:val="0"/>
+        <w:autoSpaceDN w:val="0"/>
+        <w:adjustRightInd w:val="0"/>
+        <w:spacing w:after="0" w:line="240" w:lineRule="auto"/>
+        <w:rPr>
+          <w:rFonts w:cstheme="minorHAnsi"/>
+        </w:rPr>
+      </w:pPr>
+    </w:p>
+    <w:p>
+      <w:pPr>
+        <w:autoSpaceDE w:val="0"/>
+        <w:autoSpaceDN w:val="0"/>
+        <w:adjustRightInd w:val="0"/>
+        <w:spacing w:after="0" w:line="240" w:lineRule="auto"/>
+        <w:rPr>
+          <w:rFonts w:cstheme="minorHAnsi"/>
+        </w:rPr>
+      </w:pPr>
+    </w:p>
+    <w:p>
+      <w:pPr>
+        <w:autoSpaceDE w:val="0"/>
+        <w:autoSpaceDN w:val="0"/>
+        <w:adjustRightInd w:val="0"/>
+        <w:spacing w:after="0" w:line="240" w:lineRule="auto"/>
+        <w:rPr>
+          <w:rFonts w:cstheme="minorHAnsi"/>
+        </w:rPr>
+      </w:pPr>
+    </w:p>
+    <w:p>
+      <w:pPr>
+        <w:autoSpaceDE w:val="0"/>
+        <w:autoSpaceDN w:val="0"/>
+        <w:adjustRightInd w:val="0"/>
+        <w:spacing w:after="0" w:line="240" w:lineRule="auto"/>
+        <w:rPr>
+          <w:rFonts w:cstheme="minorHAnsi"/>
+        </w:rPr>
+      </w:pPr>
+    </w:p>
+    <w:p>
+      <w:pPr>
+        <w:autoSpaceDE w:val="0"/>
+        <w:autoSpaceDN w:val="0"/>
+        <w:adjustRightInd w:val="0"/>
+        <w:spacing w:after="0" w:line="240" w:lineRule="auto"/>
+        <w:rPr>
+          <w:rFonts w:cstheme="minorHAnsi"/>
+        </w:rPr>
+      </w:pPr>
+      <w:r>
+        <w:rPr>
+          <w:rFonts w:cstheme="minorHAnsi"/>
+          <w:b/>
+          <w:bCs/>
+        </w:rPr>
+        <w:lastRenderedPageBreak/>
+        <w:t>b)</w:t>
+      </w:r>
+      <w:r>
+        <w:rPr>
+          <w:rFonts w:cstheme="minorHAnsi"/>
+        </w:rPr>
+        <w:t xml:space="preserve"> </w:t>
+      </w:r>
+      <w:r>
+        <w:rPr>
+          <w:rFonts w:cstheme="minorHAnsi"/>
+        </w:rPr>
+        <w:t>Suppose we augment a binary search tree so that each node has an additional attribute</w:t>
+      </w:r>
+    </w:p>
+    <w:p>
+      <w:pPr>
+        <w:autoSpaceDE w:val="0"/>
+        <w:autoSpaceDN w:val="0"/>
+        <w:adjustRightInd w:val="0"/>
+        <w:spacing w:after="0" w:line="240" w:lineRule="auto"/>
+        <w:rPr>
+          <w:rFonts w:cstheme="minorHAnsi"/>
+        </w:rPr>
+      </w:pPr>
+      <w:r>
+        <w:rPr>
+          <w:rFonts w:cstheme="minorHAnsi"/>
+        </w:rPr>
+        <w:t xml:space="preserve">called </w:t>
+      </w:r>
+      <w:r>
+        <w:rPr>
+          <w:rFonts w:cstheme="minorHAnsi"/>
+          <w:i/>
+          <w:iCs/>
+        </w:rPr>
+        <w:t>x</w:t>
+      </w:r>
+      <w:r>
+        <w:rPr>
+          <w:rFonts w:cstheme="minorHAnsi"/>
+          <w:i/>
+          <w:iCs/>
+        </w:rPr>
+        <w:t>.</w:t>
+      </w:r>
+      <w:r>
+        <w:rPr>
+          <w:rFonts w:cstheme="minorHAnsi"/>
+          <w:i/>
+          <w:iCs/>
+        </w:rPr>
+        <w:t>leaves</w:t>
+      </w:r>
+      <w:r>
+        <w:rPr>
+          <w:rFonts w:cstheme="minorHAnsi"/>
+        </w:rPr>
+        <w:t xml:space="preserve"> which represents the number of leaves in the subtree rooted at x. Let </w:t>
+      </w:r>
+      <w:proofErr w:type="spellStart"/>
+      <w:r>
+        <w:rPr>
+          <w:rFonts w:cstheme="minorHAnsi"/>
+        </w:rPr>
+        <w:t>T</w:t>
+      </w:r>
+      <w:proofErr w:type="spellEnd"/>
+      <w:r>
+        <w:rPr>
+          <w:rFonts w:cstheme="minorHAnsi"/>
+        </w:rPr>
+        <w:t xml:space="preserve"> be the root of such</w:t>
+      </w:r>
+      <w:r>
+        <w:rPr>
+          <w:rFonts w:cstheme="minorHAnsi"/>
+        </w:rPr>
+        <w:t xml:space="preserve"> </w:t>
+      </w:r>
+      <w:r>
+        <w:rPr>
+          <w:rFonts w:cstheme="minorHAnsi"/>
+        </w:rPr>
+        <w:t>a BST. Your job is to update the BST-Delete(</w:t>
+      </w:r>
+      <w:r>
+        <w:rPr>
+          <w:rFonts w:cstheme="minorHAnsi"/>
+        </w:rPr>
+        <w:t>T</w:t>
+      </w:r>
+      <w:r>
+        <w:rPr>
+          <w:rFonts w:cstheme="minorHAnsi"/>
+        </w:rPr>
+        <w:t>,</w:t>
+      </w:r>
+      <w:r>
+        <w:rPr>
+          <w:rFonts w:cstheme="minorHAnsi"/>
+        </w:rPr>
+        <w:t xml:space="preserve"> </w:t>
+      </w:r>
+      <w:r>
+        <w:rPr>
+          <w:rFonts w:cstheme="minorHAnsi"/>
+        </w:rPr>
+        <w:t>z) algorithm from class so that it correctly deletes node z</w:t>
+      </w:r>
+      <w:r>
+        <w:rPr>
+          <w:rFonts w:cstheme="minorHAnsi"/>
+        </w:rPr>
+        <w:t xml:space="preserve"> </w:t>
+      </w:r>
+      <w:r>
+        <w:rPr>
+          <w:rFonts w:cstheme="minorHAnsi"/>
+        </w:rPr>
+        <w:t xml:space="preserve">from the tree T and updates the values of </w:t>
+      </w:r>
+      <w:r>
+        <w:rPr>
+          <w:rFonts w:cstheme="minorHAnsi"/>
+          <w:i/>
+          <w:iCs/>
+        </w:rPr>
+        <w:t>x</w:t>
+      </w:r>
+      <w:r>
+        <w:rPr>
+          <w:rFonts w:cstheme="minorHAnsi"/>
+          <w:i/>
+          <w:iCs/>
+        </w:rPr>
+        <w:t>.</w:t>
+      </w:r>
+      <w:r>
+        <w:rPr>
+          <w:rFonts w:cstheme="minorHAnsi"/>
+          <w:i/>
+          <w:iCs/>
+        </w:rPr>
+        <w:t>leaves</w:t>
+      </w:r>
+      <w:r>
+        <w:rPr>
+          <w:rFonts w:cstheme="minorHAnsi"/>
+        </w:rPr>
+        <w:t xml:space="preserve"> for all necessary nodes in the tree. You must provide</w:t>
+      </w:r>
+      <w:r>
+        <w:rPr>
+          <w:rFonts w:cstheme="minorHAnsi"/>
+        </w:rPr>
+        <w:t xml:space="preserve"> </w:t>
+      </w:r>
+      <w:r>
+        <w:rPr>
+          <w:rFonts w:cstheme="minorHAnsi"/>
+        </w:rPr>
+        <w:t xml:space="preserve">the pseudo-code for the updated version and explain why the runtime is still </w:t>
+      </w:r>
+      <w:r>
+        <w:rPr>
+          <w:rFonts w:cstheme="minorHAnsi"/>
+          <w:i/>
+          <w:iCs/>
+        </w:rPr>
+        <w:t>O(h)</w:t>
+      </w:r>
+      <w:r>
+        <w:rPr>
+          <w:rFonts w:cstheme="minorHAnsi"/>
+        </w:rPr>
+        <w:t>.</w:t>
+      </w:r>
+    </w:p>
+    <w:p>
+      <w:pPr>
+        <w:autoSpaceDE w:val="0"/>
+        <w:autoSpaceDN w:val="0"/>
+        <w:adjustRightInd w:val="0"/>
+        <w:spacing w:after="0" w:line="240" w:lineRule="auto"/>
+        <w:rPr>
+          <w:rFonts w:cstheme="minorHAnsi"/>
+        </w:rPr>
+      </w:pPr>
+    </w:p>
+    <w:p>
+      <w:pPr>
+        <w:autoSpaceDE w:val="0"/>
+        <w:autoSpaceDN w:val="0"/>
+        <w:adjustRightInd w:val="0"/>
+        <w:spacing w:after="0" w:line="240" w:lineRule="auto"/>
+        <w:rPr>
+          <w:rFonts w:cstheme="minorHAnsi"/>
+          <w:b/>
+          <w:bCs/>
+        </w:rPr>
+      </w:pPr>
+      <w:r>
+        <w:rPr>
+          <w:rFonts w:cstheme="minorHAnsi"/>
+          <w:b/>
+          <w:bCs/>
+        </w:rPr>
+        <w:t>BST-Delete(T, z)</w:t>
+      </w:r>
+    </w:p>
+    <w:p>
+      <w:pPr>
+        <w:autoSpaceDE w:val="0"/>
+        <w:autoSpaceDN w:val="0"/>
+        <w:adjustRightInd w:val="0"/>
+        <w:spacing w:after="0" w:line="240" w:lineRule="auto"/>
+        <w:ind w:left="720"/>
+        <w:rPr>
+          <w:rFonts w:cstheme="minorHAnsi"/>
+        </w:rPr>
+      </w:pPr>
+      <w:r>
+        <w:rPr>
+          <w:rFonts w:cstheme="minorHAnsi"/>
+        </w:rPr>
+        <w:t>if z = T and z.left = NIL</w:t>
+      </w:r>
+    </w:p>
+    <w:p>
+      <w:pPr>
+        <w:autoSpaceDE w:val="0"/>
+        <w:autoSpaceDN w:val="0"/>
+        <w:adjustRightInd w:val="0"/>
+        <w:spacing w:after="0" w:line="240" w:lineRule="auto"/>
+        <w:ind w:left="720"/>
+        <w:rPr>
+          <w:rFonts w:cstheme="minorHAnsi"/>
+        </w:rPr>
+      </w:pPr>
+      <w:r>
+        <w:rPr>
+          <w:rFonts w:cstheme="minorHAnsi"/>
+        </w:rPr>
+        <w:tab/>
+        <w:t>return z.right</w:t>
+      </w:r>
+    </w:p>
+    <w:p>
+      <w:pPr>
+        <w:autoSpaceDE w:val="0"/>
+        <w:autoSpaceDN w:val="0"/>
+        <w:adjustRightInd w:val="0"/>
+        <w:spacing w:after="0" w:line="240" w:lineRule="auto"/>
+        <w:ind w:left="720"/>
+        <w:rPr>
+          <w:rFonts w:cstheme="minorHAnsi"/>
+        </w:rPr>
+      </w:pPr>
+      <w:r>
+        <w:rPr>
+          <w:rFonts w:cstheme="minorHAnsi"/>
+        </w:rPr>
+        <w:t>else if z = T and z.right = NIL</w:t>
+      </w:r>
+    </w:p>
+    <w:p>
+      <w:pPr>
+        <w:autoSpaceDE w:val="0"/>
+        <w:autoSpaceDN w:val="0"/>
+        <w:adjustRightInd w:val="0"/>
+        <w:spacing w:after="0" w:line="240" w:lineRule="auto"/>
+        <w:ind w:left="720"/>
+        <w:rPr>
+          <w:rFonts w:cstheme="minorHAnsi"/>
+        </w:rPr>
+      </w:pPr>
+      <w:r>
+        <w:rPr>
+          <w:rFonts w:cstheme="minorHAnsi"/>
+        </w:rPr>
+        <w:tab/>
+        <w:t>return z.left</w:t>
+      </w:r>
+    </w:p>
+    <w:p>
+      <w:pPr>
+        <w:autoSpaceDE w:val="0"/>
+        <w:autoSpaceDN w:val="0"/>
+        <w:adjustRightInd w:val="0"/>
+        <w:spacing w:after="0" w:line="240" w:lineRule="auto"/>
+        <w:rPr>
+          <w:rFonts w:cstheme="minorHAnsi"/>
+        </w:rPr>
+      </w:pPr>
+      <w:r>
+        <w:rPr>
+          <w:rFonts w:cstheme="minorHAnsi"/>
+        </w:rPr>
+        <w:tab/>
+        <w:t>else</w:t>
+      </w:r>
+    </w:p>
+    <w:p>
+      <w:pPr>
+        <w:autoSpaceDE w:val="0"/>
+        <w:autoSpaceDN w:val="0"/>
+        <w:adjustRightInd w:val="0"/>
+        <w:spacing w:after="0" w:line="240" w:lineRule="auto"/>
+        <w:rPr>
+          <w:rFonts w:cstheme="minorHAnsi"/>
+        </w:rPr>
+      </w:pPr>
+      <w:r>
+        <w:rPr>
+          <w:rFonts w:cstheme="minorHAnsi"/>
+        </w:rPr>
+        <w:tab/>
+      </w:r>
+      <w:r>
+        <w:rPr>
+          <w:rFonts w:cstheme="minorHAnsi"/>
+        </w:rPr>
+        <w:tab/>
+        <w:t>if z.left = NIL and z.right = NIL</w:t>
+      </w:r>
+    </w:p>
+    <w:p>
+      <w:pPr>
+        <w:autoSpaceDE w:val="0"/>
+        <w:autoSpaceDN w:val="0"/>
+        <w:adjustRightInd w:val="0"/>
+        <w:spacing w:after="0" w:line="240" w:lineRule="auto"/>
+        <w:rPr>
+          <w:rFonts w:cstheme="minorHAnsi"/>
+        </w:rPr>
+      </w:pPr>
+      <w:r>
+        <w:rPr>
+          <w:rFonts w:cstheme="minorHAnsi"/>
+        </w:rPr>
+        <w:tab/>
+      </w:r>
+      <w:r>
+        <w:rPr>
+          <w:rFonts w:cstheme="minorHAnsi"/>
+        </w:rPr>
+        <w:tab/>
+      </w:r>
+      <w:r>
+        <w:rPr>
+          <w:rFonts w:cstheme="minorHAnsi"/>
+        </w:rPr>
+        <w:tab/>
+        <w:t>if z = z.parent.left</w:t>
+      </w:r>
+    </w:p>
+    <w:p>
+      <w:pPr>
+        <w:autoSpaceDE w:val="0"/>
+        <w:autoSpaceDN w:val="0"/>
+        <w:adjustRightInd w:val="0"/>
+        <w:spacing w:after="0" w:line="240" w:lineRule="auto"/>
+        <w:rPr>
+          <w:rFonts w:cstheme="minorHAnsi"/>
+        </w:rPr>
+      </w:pPr>
+      <w:r>
+        <w:rPr>
+          <w:rFonts w:cstheme="minorHAnsi"/>
+        </w:rPr>
+        <w:tab/>
+      </w:r>
+      <w:r>
+        <w:rPr>
+          <w:rFonts w:cstheme="minorHAnsi"/>
+        </w:rPr>
+        <w:tab/>
+      </w:r>
+      <w:r>
+        <w:rPr>
+          <w:rFonts w:cstheme="minorHAnsi"/>
+        </w:rPr>
+        <w:tab/>
+      </w:r>
+      <w:r>
+        <w:rPr>
+          <w:rFonts w:cstheme="minorHAnsi"/>
+        </w:rPr>
+        <w:tab/>
+        <w:t>z.parent.left = NIL</w:t>
+      </w:r>
+    </w:p>
+    <w:p>
+      <w:pPr>
+        <w:autoSpaceDE w:val="0"/>
+        <w:autoSpaceDN w:val="0"/>
+        <w:adjustRightInd w:val="0"/>
+        <w:spacing w:after="0" w:line="240" w:lineRule="auto"/>
+        <w:rPr>
+          <w:rFonts w:cstheme="minorHAnsi"/>
+        </w:rPr>
+      </w:pPr>
+      <w:r>
+        <w:rPr>
+          <w:rFonts w:cstheme="minorHAnsi"/>
+        </w:rPr>
+        <w:tab/>
+      </w:r>
+      <w:r>
+        <w:rPr>
+          <w:rFonts w:cstheme="minorHAnsi"/>
+        </w:rPr>
+        <w:tab/>
+      </w:r>
+      <w:r>
+        <w:rPr>
+          <w:rFonts w:cstheme="minorHAnsi"/>
+        </w:rPr>
+        <w:tab/>
+        <w:t xml:space="preserve">else </w:t>
+      </w:r>
+    </w:p>
+    <w:p>
+      <w:pPr>
+        <w:autoSpaceDE w:val="0"/>
+        <w:autoSpaceDN w:val="0"/>
+        <w:adjustRightInd w:val="0"/>
+        <w:spacing w:after="0" w:line="240" w:lineRule="auto"/>
+        <w:rPr>
+          <w:rFonts w:cstheme="minorHAnsi"/>
+        </w:rPr>
+      </w:pPr>
+      <w:r>
+        <w:rPr>
+          <w:rFonts w:cstheme="minorHAnsi"/>
+        </w:rPr>
+        <w:tab/>
+      </w:r>
+      <w:r>
+        <w:rPr>
+          <w:rFonts w:cstheme="minorHAnsi"/>
+        </w:rPr>
+        <w:tab/>
+      </w:r>
+      <w:r>
+        <w:rPr>
+          <w:rFonts w:cstheme="minorHAnsi"/>
+        </w:rPr>
+        <w:tab/>
+      </w:r>
+      <w:r>
+        <w:rPr>
+          <w:rFonts w:cstheme="minorHAnsi"/>
+        </w:rPr>
+        <w:tab/>
+        <w:t>z.parent.right = NIL</w:t>
+      </w:r>
+    </w:p>
+    <w:p>
+      <w:pPr>
+        <w:autoSpaceDE w:val="0"/>
+        <w:autoSpaceDN w:val="0"/>
+        <w:adjustRightInd w:val="0"/>
+        <w:spacing w:after="0" w:line="240" w:lineRule="auto"/>
+        <w:ind w:left="1440" w:firstLine="720"/>
+        <w:rPr>
+          <w:rFonts w:cstheme="minorHAnsi"/>
+        </w:rPr>
+      </w:pPr>
+      <w:r>
+        <w:rPr>
+          <w:rFonts w:cstheme="minorHAnsi"/>
+        </w:rPr>
+        <w:t>z.parent</w:t>
+      </w:r>
+      <w:r>
+        <w:rPr>
+          <w:rFonts w:cstheme="minorHAnsi"/>
+        </w:rPr>
+        <w:t>.leaves = z.parent.leaves - 1</w:t>
+      </w:r>
+      <w:r>
+        <w:rPr>
+          <w:rFonts w:cstheme="minorHAnsi"/>
+        </w:rPr>
+        <w:t>;</w:t>
+      </w:r>
+    </w:p>
+    <w:p>
+      <w:pPr>
+        <w:autoSpaceDE w:val="0"/>
+        <w:autoSpaceDN w:val="0"/>
+        <w:adjustRightInd w:val="0"/>
+        <w:spacing w:after="0" w:line="240" w:lineRule="auto"/>
+        <w:ind w:left="1440" w:firstLine="720"/>
+        <w:rPr>
+          <w:rFonts w:cstheme="minorHAnsi"/>
+        </w:rPr>
+      </w:pPr>
+      <w:r>
+        <w:rPr>
+          <w:rFonts w:cstheme="minorHAnsi"/>
+        </w:rPr>
+        <w:t xml:space="preserve">if z.parent.right </w:t>
+      </w:r>
+      <w:r>
+        <w:rPr>
+          <w:rFonts w:cstheme="minorHAnsi"/>
+        </w:rPr>
+        <w:t>!</w:t>
+      </w:r>
+      <w:r>
+        <w:rPr>
+          <w:rFonts w:cstheme="minorHAnsi"/>
+        </w:rPr>
+        <w:t xml:space="preserve">= NIL and z.parent.left </w:t>
+      </w:r>
+      <w:r>
+        <w:rPr>
+          <w:rFonts w:cstheme="minorHAnsi"/>
+        </w:rPr>
+        <w:t>!</w:t>
+      </w:r>
+      <w:r>
+        <w:rPr>
+          <w:rFonts w:cstheme="minorHAnsi"/>
+        </w:rPr>
+        <w:t>= NIL</w:t>
+      </w:r>
+    </w:p>
+    <w:p>
+      <w:pPr>
+        <w:autoSpaceDE w:val="0"/>
+        <w:autoSpaceDN w:val="0"/>
+        <w:adjustRightInd w:val="0"/>
+        <w:spacing w:after="0" w:line="240" w:lineRule="auto"/>
+        <w:ind w:left="2160" w:firstLine="720"/>
+        <w:rPr>
+          <w:rFonts w:cstheme="minorHAnsi"/>
+        </w:rPr>
+      </w:pPr>
+      <w:r>
+        <w:rPr>
+          <w:rFonts w:cstheme="minorHAnsi"/>
+        </w:rPr>
+        <w:t>y = z.parent;</w:t>
+      </w:r>
+    </w:p>
+    <w:p>
+      <w:pPr>
+        <w:autoSpaceDE w:val="0"/>
+        <w:autoSpaceDN w:val="0"/>
+        <w:adjustRightInd w:val="0"/>
+        <w:spacing w:after="0" w:line="240" w:lineRule="auto"/>
+        <w:ind w:left="720"/>
+        <w:rPr>
+          <w:rFonts w:cstheme="minorHAnsi"/>
+        </w:rPr>
+      </w:pPr>
+      <w:r>
+        <w:rPr>
+          <w:rFonts w:cstheme="minorHAnsi"/>
+        </w:rPr>
+        <w:tab/>
+      </w:r>
+      <w:r>
+        <w:rPr>
+          <w:rFonts w:cstheme="minorHAnsi"/>
+        </w:rPr>
+        <w:tab/>
+      </w:r>
+      <w:r>
+        <w:rPr>
+          <w:rFonts w:cstheme="minorHAnsi"/>
+        </w:rPr>
+        <w:tab/>
+        <w:t>while y != NIL</w:t>
+      </w:r>
+    </w:p>
+    <w:p>
+      <w:pPr>
+        <w:autoSpaceDE w:val="0"/>
+        <w:autoSpaceDN w:val="0"/>
+        <w:adjustRightInd w:val="0"/>
+        <w:spacing w:after="0" w:line="240" w:lineRule="auto"/>
+        <w:ind w:left="720"/>
+        <w:rPr>
+          <w:rFonts w:cstheme="minorHAnsi"/>
+        </w:rPr>
+      </w:pPr>
+      <w:r>
+        <w:rPr>
+          <w:rFonts w:cstheme="minorHAnsi"/>
+        </w:rPr>
+        <w:tab/>
+      </w:r>
+      <w:r>
+        <w:rPr>
+          <w:rFonts w:cstheme="minorHAnsi"/>
+        </w:rPr>
+        <w:tab/>
+      </w:r>
+      <w:r>
+        <w:rPr>
+          <w:rFonts w:cstheme="minorHAnsi"/>
+        </w:rPr>
+        <w:tab/>
+      </w:r>
+      <w:r>
+        <w:rPr>
+          <w:rFonts w:cstheme="minorHAnsi"/>
+        </w:rPr>
+        <w:tab/>
+      </w:r>
+      <w:r>
+        <w:rPr>
+          <w:rFonts w:cstheme="minorHAnsi"/>
+        </w:rPr>
+        <w:t>y = y.parent</w:t>
+      </w:r>
+    </w:p>
+    <w:p>
+      <w:pPr>
+        <w:autoSpaceDE w:val="0"/>
+        <w:autoSpaceDN w:val="0"/>
+        <w:adjustRightInd w:val="0"/>
+        <w:spacing w:after="0" w:line="240" w:lineRule="auto"/>
+        <w:ind w:left="720"/>
+        <w:rPr>
+          <w:rFonts w:cstheme="minorHAnsi"/>
+        </w:rPr>
+      </w:pPr>
+      <w:r>
+        <w:rPr>
+          <w:rFonts w:cstheme="minorHAnsi"/>
+        </w:rPr>
+        <w:tab/>
+      </w:r>
+      <w:r>
+        <w:rPr>
+          <w:rFonts w:cstheme="minorHAnsi"/>
+        </w:rPr>
+        <w:tab/>
+      </w:r>
+      <w:r>
+        <w:rPr>
+          <w:rFonts w:cstheme="minorHAnsi"/>
+        </w:rPr>
+        <w:tab/>
+      </w:r>
+      <w:r>
+        <w:rPr>
+          <w:rFonts w:cstheme="minorHAnsi"/>
+        </w:rPr>
+        <w:tab/>
+        <w:t>y.leaves = y.leaves – 1</w:t>
+      </w:r>
+    </w:p>
+    <w:p>
+      <w:pPr>
+        <w:autoSpaceDE w:val="0"/>
+        <w:autoSpaceDN w:val="0"/>
+        <w:adjustRightInd w:val="0"/>
+        <w:spacing w:after="0" w:line="240" w:lineRule="auto"/>
+        <w:rPr>
+          <w:rFonts w:cstheme="minorHAnsi"/>
+        </w:rPr>
+      </w:pPr>
+      <w:r>
+        <w:rPr>
+          <w:rFonts w:cstheme="minorHAnsi"/>
+        </w:rPr>
+        <w:tab/>
+      </w:r>
+      <w:r>
+        <w:rPr>
+          <w:rFonts w:cstheme="minorHAnsi"/>
+        </w:rPr>
+        <w:tab/>
+        <w:t>else if z.left = NIL</w:t>
+      </w:r>
+    </w:p>
+    <w:p>
+      <w:pPr>
+        <w:autoSpaceDE w:val="0"/>
+        <w:autoSpaceDN w:val="0"/>
+        <w:adjustRightInd w:val="0"/>
+        <w:spacing w:after="0" w:line="240" w:lineRule="auto"/>
+        <w:rPr>
+          <w:rFonts w:cstheme="minorHAnsi"/>
+        </w:rPr>
+      </w:pPr>
+      <w:r>
+        <w:rPr>
+          <w:rFonts w:cstheme="minorHAnsi"/>
+        </w:rPr>
+        <w:tab/>
+      </w:r>
+      <w:r>
+        <w:rPr>
+          <w:rFonts w:cstheme="minorHAnsi"/>
+        </w:rPr>
+        <w:tab/>
+      </w:r>
+      <w:r>
+        <w:rPr>
+          <w:rFonts w:cstheme="minorHAnsi"/>
+        </w:rPr>
+        <w:tab/>
+        <w:t>Replace(z, z</w:t>
+      </w:r>
+      <w:r>
+        <w:rPr>
+          <w:rFonts w:cstheme="minorHAnsi"/>
+        </w:rPr>
+        <w:t>.</w:t>
+      </w:r>
+      <w:r>
+        <w:rPr>
+          <w:rFonts w:cstheme="minorHAnsi"/>
+        </w:rPr>
+        <w:t>right</w:t>
+      </w:r>
+      <w:r>
+        <w:rPr>
+          <w:rFonts w:cstheme="minorHAnsi"/>
+        </w:rPr>
+        <w:t>)</w:t>
+      </w:r>
+    </w:p>
+    <w:p>
+      <w:pPr>
+        <w:autoSpaceDE w:val="0"/>
+        <w:autoSpaceDN w:val="0"/>
+        <w:adjustRightInd w:val="0"/>
+        <w:spacing w:after="0" w:line="240" w:lineRule="auto"/>
+        <w:rPr>
+          <w:rFonts w:cstheme="minorHAnsi"/>
+        </w:rPr>
+      </w:pPr>
+      <w:r>
+        <w:rPr>
+          <w:rFonts w:cstheme="minorHAnsi"/>
+        </w:rPr>
+        <w:tab/>
+      </w:r>
+      <w:r>
+        <w:rPr>
+          <w:rFonts w:cstheme="minorHAnsi"/>
+        </w:rPr>
+        <w:tab/>
+        <w:t>else if z.right = NIL</w:t>
+      </w:r>
+    </w:p>
+    <w:p>
+      <w:pPr>
+        <w:autoSpaceDE w:val="0"/>
+        <w:autoSpaceDN w:val="0"/>
+        <w:adjustRightInd w:val="0"/>
+        <w:spacing w:after="0" w:line="240" w:lineRule="auto"/>
+        <w:rPr>
+          <w:rFonts w:cstheme="minorHAnsi"/>
+        </w:rPr>
+      </w:pPr>
+      <w:r>
+        <w:rPr>
+          <w:rFonts w:cstheme="minorHAnsi"/>
+        </w:rPr>
+        <w:tab/>
+      </w:r>
+      <w:r>
+        <w:rPr>
+          <w:rFonts w:cstheme="minorHAnsi"/>
+        </w:rPr>
+        <w:tab/>
+      </w:r>
+      <w:r>
+        <w:rPr>
+          <w:rFonts w:cstheme="minorHAnsi"/>
+        </w:rPr>
+        <w:tab/>
+        <w:t>Replace(z, z.left)</w:t>
+      </w:r>
+    </w:p>
+    <w:p>
+      <w:pPr>
+        <w:autoSpaceDE w:val="0"/>
+        <w:autoSpaceDN w:val="0"/>
+        <w:adjustRightInd w:val="0"/>
+        <w:spacing w:after="0" w:line="240" w:lineRule="auto"/>
+        <w:rPr>
+          <w:rFonts w:cstheme="minorHAnsi"/>
+        </w:rPr>
+      </w:pPr>
+      <w:r>
+        <w:rPr>
+          <w:rFonts w:cstheme="minorHAnsi"/>
+        </w:rPr>
+        <w:tab/>
+      </w:r>
+      <w:r>
+        <w:rPr>
+          <w:rFonts w:cstheme="minorHAnsi"/>
+        </w:rPr>
+        <w:tab/>
+        <w:t>else</w:t>
+      </w:r>
+    </w:p>
+    <w:p>
+      <w:pPr>
+        <w:autoSpaceDE w:val="0"/>
+        <w:autoSpaceDN w:val="0"/>
+        <w:adjustRightInd w:val="0"/>
+        <w:spacing w:after="0" w:line="240" w:lineRule="auto"/>
+        <w:rPr>
+          <w:rFonts w:cstheme="minorHAnsi"/>
+        </w:rPr>
+      </w:pPr>
+      <w:r>
+        <w:rPr>
+          <w:rFonts w:cstheme="minorHAnsi"/>
+        </w:rPr>
+        <w:tab/>
+      </w:r>
+      <w:r>
+        <w:rPr>
+          <w:rFonts w:cstheme="minorHAnsi"/>
+        </w:rPr>
+        <w:tab/>
+      </w:r>
+      <w:r>
+        <w:rPr>
+          <w:rFonts w:cstheme="minorHAnsi"/>
+        </w:rPr>
+        <w:tab/>
+        <w:t>y = Find-Min(z.right)</w:t>
+      </w:r>
+    </w:p>
+    <w:p>
+      <w:pPr>
+        <w:autoSpaceDE w:val="0"/>
+        <w:autoSpaceDN w:val="0"/>
+        <w:adjustRightInd w:val="0"/>
+        <w:spacing w:after="0" w:line="240" w:lineRule="auto"/>
+        <w:rPr>
+          <w:rFonts w:cstheme="minorHAnsi"/>
+        </w:rPr>
+      </w:pPr>
+      <w:r>
+        <w:rPr>
+          <w:rFonts w:cstheme="minorHAnsi"/>
+        </w:rPr>
+        <w:tab/>
+      </w:r>
+      <w:r>
+        <w:rPr>
+          <w:rFonts w:cstheme="minorHAnsi"/>
+        </w:rPr>
+        <w:tab/>
+      </w:r>
+      <w:r>
+        <w:rPr>
+          <w:rFonts w:cstheme="minorHAnsi"/>
+        </w:rPr>
+        <w:tab/>
+        <w:t>z.key = y.key</w:t>
+      </w:r>
+      <w:r>
+        <w:rPr>
+          <w:rFonts w:cstheme="minorHAnsi"/>
+        </w:rPr>
+        <w:t xml:space="preserve"> </w:t>
+      </w:r>
+    </w:p>
+    <w:p>
+      <w:pPr>
+        <w:autoSpaceDE w:val="0"/>
+        <w:autoSpaceDN w:val="0"/>
+        <w:adjustRightInd w:val="0"/>
+        <w:spacing w:after="0" w:line="240" w:lineRule="auto"/>
+        <w:rPr>
+          <w:rFonts w:cstheme="minorHAnsi"/>
+        </w:rPr>
+      </w:pPr>
+      <w:r>
+        <w:rPr>
+          <w:rFonts w:cstheme="minorHAnsi"/>
+        </w:rPr>
+        <w:tab/>
+      </w:r>
+      <w:r>
+        <w:rPr>
+          <w:rFonts w:cstheme="minorHAnsi"/>
+        </w:rPr>
+        <w:tab/>
+      </w:r>
+      <w:r>
+        <w:rPr>
+          <w:rFonts w:cstheme="minorHAnsi"/>
+        </w:rPr>
+        <w:tab/>
+        <w:t>if y.right = NIL  # y is a leaf</w:t>
+      </w:r>
+    </w:p>
+    <w:p>
+      <w:pPr>
+        <w:autoSpaceDE w:val="0"/>
+        <w:autoSpaceDN w:val="0"/>
+        <w:adjustRightInd w:val="0"/>
+        <w:spacing w:after="0" w:line="240" w:lineRule="auto"/>
+        <w:rPr>
+          <w:rFonts w:cstheme="minorHAnsi"/>
+        </w:rPr>
+      </w:pPr>
+      <w:r>
+        <w:rPr>
+          <w:rFonts w:cstheme="minorHAnsi"/>
+        </w:rPr>
+        <w:tab/>
+      </w:r>
+      <w:r>
+        <w:rPr>
+          <w:rFonts w:cstheme="minorHAnsi"/>
+        </w:rPr>
+        <w:tab/>
+      </w:r>
+      <w:r>
+        <w:rPr>
+          <w:rFonts w:cstheme="minorHAnsi"/>
+        </w:rPr>
+        <w:tab/>
+      </w:r>
+      <w:r>
+        <w:rPr>
+          <w:rFonts w:cstheme="minorHAnsi"/>
+        </w:rPr>
+        <w:tab/>
+        <w:t>y.parent.leaves = y.parent.leaves - 1</w:t>
+      </w:r>
+      <w:r>
+        <w:rPr>
+          <w:rFonts w:cstheme="minorHAnsi"/>
+        </w:rPr>
+        <w:tab/>
+        <w:t xml:space="preserve">  </w:t>
+      </w:r>
+    </w:p>
+    <w:p>
+      <w:pPr>
+        <w:autoSpaceDE w:val="0"/>
+        <w:autoSpaceDN w:val="0"/>
+        <w:adjustRightInd w:val="0"/>
+        <w:spacing w:after="0" w:line="240" w:lineRule="auto"/>
+        <w:rPr>
+          <w:rFonts w:cstheme="minorHAnsi"/>
+        </w:rPr>
+      </w:pPr>
+      <w:r>
+        <w:rPr>
+          <w:rFonts w:cstheme="minorHAnsi"/>
+        </w:rPr>
+        <w:tab/>
+      </w:r>
+      <w:r>
+        <w:rPr>
+          <w:rFonts w:cstheme="minorHAnsi"/>
+        </w:rPr>
+        <w:tab/>
+      </w:r>
+      <w:r>
+        <w:rPr>
+          <w:rFonts w:cstheme="minorHAnsi"/>
+        </w:rPr>
+        <w:tab/>
+        <w:t>Replace(y, y.right)</w:t>
+      </w:r>
+    </w:p>
+    <w:p>
+      <w:pPr>
+        <w:autoSpaceDE w:val="0"/>
+        <w:autoSpaceDN w:val="0"/>
+        <w:adjustRightInd w:val="0"/>
+        <w:spacing w:after="0" w:line="240" w:lineRule="auto"/>
+        <w:rPr>
+          <w:rFonts w:cstheme="minorHAnsi"/>
+        </w:rPr>
+      </w:pPr>
+      <w:r>
+        <w:rPr>
+          <w:rFonts w:cstheme="minorHAnsi"/>
+        </w:rPr>
+        <w:tab/>
+      </w:r>
+      <w:r>
+        <w:rPr>
+          <w:rFonts w:cstheme="minorHAnsi"/>
+        </w:rPr>
+        <w:tab/>
+        <w:t>return T</w:t>
+      </w:r>
+    </w:p>
+    <w:p>
+      <w:pPr>
+        <w:autoSpaceDE w:val="0"/>
+        <w:autoSpaceDN w:val="0"/>
+        <w:adjustRightInd w:val="0"/>
+        <w:spacing w:after="0" w:line="240" w:lineRule="auto"/>
+        <w:rPr>
+          <w:rFonts w:cstheme="minorHAnsi"/>
+        </w:rPr>
+      </w:pPr>
+      <w:r>
+        <w:rPr>
+          <w:rFonts w:cstheme="minorHAnsi"/>
+        </w:rPr>
+        <w:tab/>
+      </w:r>
+      <w:r>
+        <w:rPr>
+          <w:rFonts w:cstheme="minorHAnsi"/>
+        </w:rPr>
+        <w:tab/>
+      </w:r>
+      <w:r>
+        <w:rPr>
+          <w:rFonts w:cstheme="minorHAnsi"/>
+        </w:rPr>
+        <w:tab/>
+      </w:r>
+    </w:p>
+    <w:p>
+      <w:pPr>
+        <w:autoSpaceDE w:val="0"/>
+        <w:autoSpaceDN w:val="0"/>
+        <w:adjustRightInd w:val="0"/>
+        <w:spacing w:after="0" w:line="240" w:lineRule="auto"/>
+        <w:rPr>
+          <w:rFonts w:cstheme="minorHAnsi"/>
+        </w:rPr>
+      </w:pPr>
+      <w:r>
+        <w:rPr>
+          <w:rFonts w:cstheme="minorHAnsi"/>
+        </w:rPr>
+        <w:tab/>
+      </w:r>
+    </w:p>
+    <w:p>
+      <w:pPr>
+        <w:autoSpaceDE w:val="0"/>
+        <w:autoSpaceDN w:val="0"/>
+        <w:adjustRightInd w:val="0"/>
+        <w:spacing w:after="0" w:line="240" w:lineRule="auto"/>
+        <w:rPr>
+          <w:rFonts w:cstheme="minorHAnsi"/>
+        </w:rPr>
+      </w:pPr>
+    </w:p>
+    <w:p>
+      <w:pPr>
+        <w:autoSpaceDE w:val="0"/>
+        <w:autoSpaceDN w:val="0"/>
+        <w:adjustRightInd w:val="0"/>
+        <w:spacing w:after="0" w:line="240" w:lineRule="auto"/>
+        <w:rPr>
+          <w:rFonts w:cstheme="minorHAnsi"/>
+        </w:rPr>
+      </w:pPr>
+    </w:p>
+    <w:p>
+      <w:pPr>
+        <w:autoSpaceDE w:val="0"/>
+        <w:autoSpaceDN w:val="0"/>
+        <w:adjustRightInd w:val="0"/>
+        <w:spacing w:after="0" w:line="240" w:lineRule="auto"/>
+        <w:rPr>
+          <w:rFonts w:cstheme="minorHAnsi"/>
+        </w:rPr>
+      </w:pPr>
+    </w:p>
+    <w:p>
+      <w:pPr>
+        <w:autoSpaceDE w:val="0"/>
+        <w:autoSpaceDN w:val="0"/>
+        <w:adjustRightInd w:val="0"/>
+        <w:spacing w:after="0" w:line="240" w:lineRule="auto"/>
+        <w:rPr>
+          <w:rFonts w:cstheme="minorHAnsi"/>
+        </w:rPr>
+      </w:pPr>
+    </w:p>
+    <w:p>
+      <w:pPr>
+        <w:autoSpaceDE w:val="0"/>
+        <w:autoSpaceDN w:val="0"/>
+        <w:adjustRightInd w:val="0"/>
+        <w:spacing w:after="0" w:line="240" w:lineRule="auto"/>
+        <w:rPr>
+          <w:rFonts w:cstheme="minorHAnsi"/>
+        </w:rPr>
+      </w:pPr>
+    </w:p>
+    <w:p>
+      <w:pPr>
+        <w:autoSpaceDE w:val="0"/>
+        <w:autoSpaceDN w:val="0"/>
+        <w:adjustRightInd w:val="0"/>
+        <w:spacing w:after="0" w:line="240" w:lineRule="auto"/>
+        <w:rPr>
+          <w:rFonts w:cstheme="minorHAnsi"/>
+        </w:rPr>
+      </w:pPr>
+    </w:p>
+    <w:p>
+      <w:pPr>
+        <w:autoSpaceDE w:val="0"/>
+        <w:autoSpaceDN w:val="0"/>
+        <w:adjustRightInd w:val="0"/>
+        <w:spacing w:after="0" w:line="240" w:lineRule="auto"/>
+        <w:rPr>
+          <w:rFonts w:cstheme="minorHAnsi"/>
+        </w:rPr>
+      </w:pPr>
+    </w:p>
+    <w:p>
+      <w:pPr>
+        <w:autoSpaceDE w:val="0"/>
+        <w:autoSpaceDN w:val="0"/>
+        <w:adjustRightInd w:val="0"/>
+        <w:spacing w:after="0" w:line="240" w:lineRule="auto"/>
+        <w:rPr>
+          <w:rFonts w:cstheme="minorHAnsi"/>
+        </w:rPr>
+      </w:pPr>
+    </w:p>
+    <w:p>
+      <w:pPr>
+        <w:autoSpaceDE w:val="0"/>
+        <w:autoSpaceDN w:val="0"/>
+        <w:adjustRightInd w:val="0"/>
+        <w:spacing w:after="0" w:line="240" w:lineRule="auto"/>
+        <w:rPr>
+          <w:rFonts w:cstheme="minorHAnsi"/>
+        </w:rPr>
+      </w:pPr>
+    </w:p>
+    <w:p>
+      <w:pPr>
+        <w:autoSpaceDE w:val="0"/>
+        <w:autoSpaceDN w:val="0"/>
+        <w:adjustRightInd w:val="0"/>
+        <w:spacing w:after="0" w:line="240" w:lineRule="auto"/>
+        <w:rPr>
+          <w:rFonts w:cstheme="minorHAnsi"/>
+        </w:rPr>
+      </w:pPr>
+    </w:p>
+    <w:p>
+      <w:pPr>
+        <w:autoSpaceDE w:val="0"/>
+        <w:autoSpaceDN w:val="0"/>
+        <w:adjustRightInd w:val="0"/>
+        <w:spacing w:after="0" w:line="240" w:lineRule="auto"/>
+        <w:rPr>
+          <w:rFonts w:cstheme="minorHAnsi"/>
+        </w:rPr>
+      </w:pPr>
+    </w:p>
+    <w:p>
+      <w:pPr>
+        <w:autoSpaceDE w:val="0"/>
+        <w:autoSpaceDN w:val="0"/>
+        <w:adjustRightInd w:val="0"/>
+        <w:spacing w:after="0" w:line="240" w:lineRule="auto"/>
+        <w:rPr>
+          <w:rFonts w:cstheme="minorHAnsi"/>
+        </w:rPr>
+      </w:pPr>
+    </w:p>
+    <w:p>
+      <w:pPr>
+        <w:autoSpaceDE w:val="0"/>
+        <w:autoSpaceDN w:val="0"/>
+        <w:adjustRightInd w:val="0"/>
+        <w:spacing w:after="0" w:line="240" w:lineRule="auto"/>
+        <w:rPr>
+          <w:rFonts w:ascii="CMR12" w:hAnsi="CMR12" w:cs="CMR12"/>
+          <w:sz w:val="24"/>
+          <w:szCs w:val="24"/>
+        </w:rPr>
+      </w:pPr>
+      <w:r>
+        <w:rPr>
+          <w:rFonts w:cstheme="minorHAnsi"/>
+          <w:b/>
+          <w:bCs/>
+        </w:rPr>
+        <w:lastRenderedPageBreak/>
+        <w:t>c)</w:t>
+      </w:r>
+      <w:r>
+        <w:rPr>
+          <w:rFonts w:cstheme="minorHAnsi"/>
+        </w:rPr>
+        <w:t xml:space="preserve"> </w:t>
+      </w:r>
+      <w:r>
+        <w:rPr>
+          <w:rFonts w:ascii="CMR12" w:hAnsi="CMR12" w:cs="CMR12"/>
+          <w:sz w:val="24"/>
+          <w:szCs w:val="24"/>
+        </w:rPr>
+        <w:t>(8 points) In our practice problems we de</w:t>
+      </w:r>
+      <w:r>
+        <w:rPr>
+          <w:rFonts w:ascii="CMR12" w:hAnsi="CMR12" w:cs="CMR12"/>
+          <w:sz w:val="24"/>
+          <w:szCs w:val="24"/>
+        </w:rPr>
+        <w:t>fi</w:t>
+      </w:r>
+      <w:r>
+        <w:rPr>
+          <w:rFonts w:ascii="CMR12" w:hAnsi="CMR12" w:cs="CMR12"/>
+          <w:sz w:val="24"/>
+          <w:szCs w:val="24"/>
+        </w:rPr>
+        <w:t>ned AVL trees. Each node of the AVL tree is augmented</w:t>
+      </w:r>
+      <w:r>
+        <w:rPr>
+          <w:rFonts w:ascii="CMR12" w:hAnsi="CMR12" w:cs="CMR12"/>
+          <w:sz w:val="24"/>
+          <w:szCs w:val="24"/>
+        </w:rPr>
+        <w:t xml:space="preserve"> </w:t>
+      </w:r>
+      <w:r>
+        <w:rPr>
+          <w:rFonts w:ascii="CMR12" w:hAnsi="CMR12" w:cs="CMR12"/>
+          <w:sz w:val="24"/>
+          <w:szCs w:val="24"/>
+        </w:rPr>
+        <w:t xml:space="preserve">with an attribute called the </w:t>
+      </w:r>
+      <w:proofErr w:type="spellStart"/>
+      <w:r>
+        <w:rPr>
+          <w:rFonts w:ascii="CMTI12" w:hAnsi="CMTI12" w:cs="CMTI12"/>
+          <w:i/>
+          <w:iCs/>
+          <w:sz w:val="24"/>
+          <w:szCs w:val="24"/>
+        </w:rPr>
+        <w:t>x.balance</w:t>
+      </w:r>
+      <w:proofErr w:type="spellEnd"/>
+      <w:r>
+        <w:rPr>
+          <w:rFonts w:ascii="CMTI12" w:hAnsi="CMTI12" w:cs="CMTI12"/>
+          <w:i/>
+          <w:iCs/>
+          <w:sz w:val="24"/>
+          <w:szCs w:val="24"/>
+        </w:rPr>
+        <w:t>-factor</w:t>
+      </w:r>
+      <w:r>
+        <w:rPr>
+          <w:rFonts w:ascii="CMTI12" w:hAnsi="CMTI12" w:cs="CMTI12"/>
+          <w:sz w:val="24"/>
+          <w:szCs w:val="24"/>
+        </w:rPr>
+        <w:t xml:space="preserve"> </w:t>
+      </w:r>
+      <w:r>
+        <w:rPr>
+          <w:rFonts w:ascii="CMR12" w:hAnsi="CMR12" w:cs="CMR12"/>
+          <w:sz w:val="24"/>
+          <w:szCs w:val="24"/>
+        </w:rPr>
+        <w:t>de</w:t>
+      </w:r>
+      <w:r>
+        <w:rPr>
+          <w:rFonts w:ascii="CMR12" w:hAnsi="CMR12" w:cs="CMR12"/>
+          <w:sz w:val="24"/>
+          <w:szCs w:val="24"/>
+        </w:rPr>
+        <w:t>fi</w:t>
+      </w:r>
+      <w:r>
+        <w:rPr>
+          <w:rFonts w:ascii="CMR12" w:hAnsi="CMR12" w:cs="CMR12"/>
+          <w:sz w:val="24"/>
+          <w:szCs w:val="24"/>
+        </w:rPr>
+        <w:t xml:space="preserve">ned as follows: if both subtrees of </w:t>
+      </w:r>
+      <w:r>
+        <w:rPr>
+          <w:rFonts w:ascii="CMMI12" w:hAnsi="CMMI12" w:cs="CMMI12"/>
+          <w:sz w:val="24"/>
+          <w:szCs w:val="24"/>
+        </w:rPr>
+        <w:t xml:space="preserve">x </w:t>
+      </w:r>
+      <w:r>
+        <w:rPr>
+          <w:rFonts w:ascii="CMR12" w:hAnsi="CMR12" w:cs="CMR12"/>
+          <w:sz w:val="24"/>
+          <w:szCs w:val="24"/>
+        </w:rPr>
+        <w:t>have the same height,</w:t>
+      </w:r>
+      <w:r>
+        <w:rPr>
+          <w:rFonts w:ascii="CMR12" w:hAnsi="CMR12" w:cs="CMR12"/>
+          <w:sz w:val="24"/>
+          <w:szCs w:val="24"/>
+        </w:rPr>
+        <w:t xml:space="preserve"> </w:t>
+      </w:r>
+      <w:r>
+        <w:rPr>
+          <w:rFonts w:ascii="CMR12" w:hAnsi="CMR12" w:cs="CMR12"/>
+          <w:sz w:val="24"/>
+          <w:szCs w:val="24"/>
+        </w:rPr>
+        <w:t xml:space="preserve">the balance-factor is 0. Otherwise the balance-factor is 1 (left side is higher) or </w:t>
+      </w:r>
+      <w:r>
+        <w:rPr>
+          <w:rFonts w:ascii="Calibri" w:eastAsia="Calibri" w:hAnsi="Calibri" w:cs="Calibri" w:hint="eastAsia"/>
+          <w:sz w:val="24"/>
+          <w:szCs w:val="24"/>
+        </w:rPr>
+        <w:t>􀀀</w:t>
+      </w:r>
+      <w:r>
+        <w:rPr>
+          <w:rFonts w:ascii="CMR12" w:hAnsi="CMR12" w:cs="CMR12"/>
+          <w:sz w:val="24"/>
+          <w:szCs w:val="24"/>
+        </w:rPr>
+        <w:t>1 (right side is higher).</w:t>
+      </w:r>
+      <w:r>
+        <w:rPr>
+          <w:rFonts w:ascii="CMR12" w:hAnsi="CMR12" w:cs="CMR12"/>
+          <w:sz w:val="24"/>
+          <w:szCs w:val="24"/>
+        </w:rPr>
+        <w:t xml:space="preserve"> </w:t>
+      </w:r>
+      <w:r>
+        <w:rPr>
+          <w:rFonts w:ascii="CMR12" w:hAnsi="CMR12" w:cs="CMR12"/>
+          <w:sz w:val="24"/>
+          <w:szCs w:val="24"/>
+        </w:rPr>
+        <w:t xml:space="preserve">Given a tree </w:t>
+      </w:r>
+      <w:r>
+        <w:rPr>
+          <w:rFonts w:ascii="CMMI12" w:hAnsi="CMMI12" w:cs="CMMI12"/>
+          <w:sz w:val="24"/>
+          <w:szCs w:val="24"/>
+        </w:rPr>
+        <w:t xml:space="preserve">T </w:t>
+      </w:r>
+      <w:r>
+        <w:rPr>
+          <w:rFonts w:ascii="CMR12" w:hAnsi="CMR12" w:cs="CMR12"/>
+          <w:sz w:val="24"/>
+          <w:szCs w:val="24"/>
+        </w:rPr>
+        <w:t xml:space="preserve">that is augmented with this information, </w:t>
+      </w:r>
+      <w:r>
+        <w:rPr>
+          <w:rFonts w:ascii="CMR12" w:hAnsi="CMR12" w:cs="CMR12"/>
+          <w:sz w:val="24"/>
+          <w:szCs w:val="24"/>
+        </w:rPr>
+        <w:t>update</w:t>
+      </w:r>
+      <w:r>
+        <w:rPr>
+          <w:rFonts w:ascii="CMR12" w:hAnsi="CMR12" w:cs="CMR12"/>
+          <w:sz w:val="24"/>
+          <w:szCs w:val="24"/>
+        </w:rPr>
+        <w:t xml:space="preserve"> the Tree-Insert(</w:t>
+      </w:r>
+      <w:r>
+        <w:rPr>
+          <w:rFonts w:ascii="CMMI12" w:hAnsi="CMMI12" w:cs="CMMI12"/>
+          <w:sz w:val="24"/>
+          <w:szCs w:val="24"/>
+        </w:rPr>
+        <w:t>T; z</w:t>
+      </w:r>
+      <w:r>
+        <w:rPr>
+          <w:rFonts w:ascii="CMR12" w:hAnsi="CMR12" w:cs="CMR12"/>
+          <w:sz w:val="24"/>
+          <w:szCs w:val="24"/>
+        </w:rPr>
+        <w:t>) algorithm from class</w:t>
+      </w:r>
+      <w:r>
+        <w:rPr>
+          <w:rFonts w:ascii="CMR12" w:hAnsi="CMR12" w:cs="CMR12"/>
+          <w:sz w:val="24"/>
+          <w:szCs w:val="24"/>
+        </w:rPr>
+        <w:t xml:space="preserve"> </w:t>
+      </w:r>
+      <w:r>
+        <w:rPr>
+          <w:rFonts w:ascii="CMR12" w:hAnsi="CMR12" w:cs="CMR12"/>
+          <w:sz w:val="24"/>
+          <w:szCs w:val="24"/>
+        </w:rPr>
+        <w:t>so that the balance-factors are correctly updated after the insertion. If the resulting tree is not a proper</w:t>
+      </w:r>
+      <w:r>
+        <w:rPr>
+          <w:rFonts w:ascii="CMR12" w:hAnsi="CMR12" w:cs="CMR12"/>
+          <w:sz w:val="24"/>
+          <w:szCs w:val="24"/>
+        </w:rPr>
+        <w:t xml:space="preserve"> </w:t>
+      </w:r>
+      <w:r>
+        <w:rPr>
+          <w:rFonts w:ascii="CMR12" w:hAnsi="CMR12" w:cs="CMR12"/>
+          <w:sz w:val="24"/>
+          <w:szCs w:val="24"/>
+        </w:rPr>
+        <w:t>AVL tree after the insertion, you do not need to repair it.</w:t>
+      </w:r>
+    </w:p>
+    <w:p>
+      <w:pPr>
+        <w:autoSpaceDE w:val="0"/>
+        <w:autoSpaceDN w:val="0"/>
+        <w:adjustRightInd w:val="0"/>
+        <w:spacing w:after="0" w:line="240" w:lineRule="auto"/>
+        <w:rPr>
+          <w:rFonts w:cstheme="minorHAnsi"/>
+          <w:i/>
+          <w:iCs/>
+        </w:rPr>
+      </w:pPr>
+      <w:r>
+        <w:rPr>
+          <w:rFonts w:ascii="CMTI12" w:hAnsi="CMTI12" w:cs="CMTI12"/>
+          <w:i/>
+          <w:iCs/>
+          <w:sz w:val="24"/>
+          <w:szCs w:val="24"/>
+        </w:rPr>
+        <w:t>* The height of an empty tree is de</w:t>
+      </w:r>
+      <w:r>
+        <w:rPr>
+          <w:rFonts w:ascii="CMTI12" w:hAnsi="CMTI12" w:cs="CMTI12"/>
+          <w:i/>
+          <w:iCs/>
+          <w:sz w:val="24"/>
+          <w:szCs w:val="24"/>
+        </w:rPr>
+        <w:t>fi</w:t>
+      </w:r>
+      <w:r>
+        <w:rPr>
+          <w:rFonts w:ascii="CMTI12" w:hAnsi="CMTI12" w:cs="CMTI12"/>
+          <w:i/>
+          <w:iCs/>
+          <w:sz w:val="24"/>
+          <w:szCs w:val="24"/>
+        </w:rPr>
+        <w:t>ned as -1</w:t>
+      </w:r>
+    </w:p>
+    <w:p>
+      <w:pPr>
+        <w:autoSpaceDE w:val="0"/>
+        <w:autoSpaceDN w:val="0"/>
+        <w:adjustRightInd w:val="0"/>
+        <w:spacing w:after="0" w:line="240" w:lineRule="auto"/>
+        <w:rPr>
+          <w:rFonts w:cstheme="minorHAnsi"/>
+        </w:rPr>
+      </w:pPr>
+    </w:p>
+    <w:p>
+      <w:pPr>
+        <w:autoSpaceDE w:val="0"/>
+        <w:autoSpaceDN w:val="0"/>
+        <w:adjustRightInd w:val="0"/>
+        <w:spacing w:after="0" w:line="240" w:lineRule="auto"/>
+        <w:rPr>
+          <w:rFonts w:cstheme="minorHAnsi"/>
+        </w:rPr>
+      </w:pPr>
+    </w:p>
+    <w:p>
+      <w:pPr>
+        <w:autoSpaceDE w:val="0"/>
+        <w:autoSpaceDN w:val="0"/>
+        <w:adjustRightInd w:val="0"/>
+        <w:spacing w:after="0" w:line="240" w:lineRule="auto"/>
+        <w:rPr>
+          <w:rFonts w:cstheme="minorHAnsi"/>
+        </w:rPr>
+      </w:pPr>
+    </w:p>
+    <w:p>
+      <w:pPr>
+        <w:autoSpaceDE w:val="0"/>
+        <w:autoSpaceDN w:val="0"/>
+        <w:adjustRightInd w:val="0"/>
+        <w:spacing w:after="0" w:line="240" w:lineRule="auto"/>
+        <w:rPr>
+          <w:rFonts w:cstheme="minorHAnsi"/>
+        </w:rPr>
+      </w:pPr>
+    </w:p>
+    <w:p>
+      <w:pPr>
+        <w:autoSpaceDE w:val="0"/>
+        <w:autoSpaceDN w:val="0"/>
+        <w:adjustRightInd w:val="0"/>
+        <w:spacing w:after="0" w:line="240" w:lineRule="auto"/>
+        <w:rPr>
+          <w:rFonts w:cstheme="minorHAnsi"/>
+        </w:rPr>
+      </w:pPr>
     </w:p>
     <w:p>
       <w:pPr>

</xml_diff>

<commit_message>
fix 3c, assignment 2
</commit_message>
<xml_diff>
--- a/assignment_2.docx
+++ b/assignment_2.docx
@@ -87,14 +87,7 @@
           <w:b/>
           <w:bCs/>
         </w:rPr>
-        <w:t xml:space="preserve">: </w:t>
-      </w:r>
-      <w:r>
-        <w:rPr>
-          <w:b/>
-          <w:bCs/>
-        </w:rPr>
-        <w:t>Binary Search Trees</w:t>
+        <w:t>: Binary Search Trees</w:t>
       </w:r>
     </w:p>
     <w:p>
@@ -127,7 +120,15 @@
           <w:sz w:val="24"/>
           <w:szCs w:val="24"/>
         </w:rPr>
-        <w:t>,</w:t>
+        <w:t xml:space="preserve">, </w:t>
+      </w:r>
+      <w:r>
+        <w:rPr>
+          <w:rFonts w:ascii="CMR12" w:hAnsi="CMR12" w:cs="CMR12"/>
+          <w:sz w:val="24"/>
+          <w:szCs w:val="24"/>
+        </w:rPr>
+        <w:t>15</w:t>
       </w:r>
       <w:r>
         <w:rPr>
@@ -135,7 +136,7 @@
           <w:sz w:val="24"/>
           <w:szCs w:val="24"/>
         </w:rPr>
-        <w:t xml:space="preserve"> </w:t>
+        <w:t xml:space="preserve">, </w:t>
       </w:r>
       <w:r>
         <w:rPr>
@@ -143,7 +144,7 @@
           <w:sz w:val="24"/>
           <w:szCs w:val="24"/>
         </w:rPr>
-        <w:t>15</w:t>
+        <w:t>40</w:t>
       </w:r>
       <w:r>
         <w:rPr>
@@ -151,7 +152,15 @@
           <w:sz w:val="24"/>
           <w:szCs w:val="24"/>
         </w:rPr>
-        <w:t>,</w:t>
+        <w:t xml:space="preserve">, </w:t>
+      </w:r>
+      <w:r>
+        <w:rPr>
+          <w:rFonts w:ascii="CMR12" w:hAnsi="CMR12" w:cs="CMR12"/>
+          <w:sz w:val="24"/>
+          <w:szCs w:val="24"/>
+        </w:rPr>
+        <w:t>10</w:t>
       </w:r>
       <w:r>
         <w:rPr>
@@ -159,7 +168,7 @@
           <w:sz w:val="24"/>
           <w:szCs w:val="24"/>
         </w:rPr>
-        <w:t xml:space="preserve"> </w:t>
+        <w:t xml:space="preserve">, </w:t>
       </w:r>
       <w:r>
         <w:rPr>
@@ -167,7 +176,7 @@
           <w:sz w:val="24"/>
           <w:szCs w:val="24"/>
         </w:rPr>
-        <w:t>40</w:t>
+        <w:t>17</w:t>
       </w:r>
       <w:r>
         <w:rPr>
@@ -175,7 +184,15 @@
           <w:sz w:val="24"/>
           <w:szCs w:val="24"/>
         </w:rPr>
-        <w:t>,</w:t>
+        <w:t xml:space="preserve">, </w:t>
+      </w:r>
+      <w:r>
+        <w:rPr>
+          <w:rFonts w:ascii="CMR12" w:hAnsi="CMR12" w:cs="CMR12"/>
+          <w:sz w:val="24"/>
+          <w:szCs w:val="24"/>
+        </w:rPr>
+        <w:t>50</w:t>
       </w:r>
       <w:r>
         <w:rPr>
@@ -183,79 +200,7 @@
           <w:sz w:val="24"/>
           <w:szCs w:val="24"/>
         </w:rPr>
-        <w:t xml:space="preserve"> </w:t>
-      </w:r>
-      <w:r>
-        <w:rPr>
-          <w:rFonts w:ascii="CMR12" w:hAnsi="CMR12" w:cs="CMR12"/>
-          <w:sz w:val="24"/>
-          <w:szCs w:val="24"/>
-        </w:rPr>
-        <w:t>10</w:t>
-      </w:r>
-      <w:r>
-        <w:rPr>
-          <w:rFonts w:ascii="CMMI12" w:hAnsi="CMMI12" w:cs="CMMI12"/>
-          <w:sz w:val="24"/>
-          <w:szCs w:val="24"/>
-        </w:rPr>
-        <w:t>,</w:t>
-      </w:r>
-      <w:r>
-        <w:rPr>
-          <w:rFonts w:ascii="CMMI12" w:hAnsi="CMMI12" w:cs="CMMI12"/>
-          <w:sz w:val="24"/>
-          <w:szCs w:val="24"/>
-        </w:rPr>
-        <w:t xml:space="preserve"> </w:t>
-      </w:r>
-      <w:r>
-        <w:rPr>
-          <w:rFonts w:ascii="CMR12" w:hAnsi="CMR12" w:cs="CMR12"/>
-          <w:sz w:val="24"/>
-          <w:szCs w:val="24"/>
-        </w:rPr>
-        <w:t>17</w:t>
-      </w:r>
-      <w:r>
-        <w:rPr>
-          <w:rFonts w:ascii="CMMI12" w:hAnsi="CMMI12" w:cs="CMMI12"/>
-          <w:sz w:val="24"/>
-          <w:szCs w:val="24"/>
-        </w:rPr>
-        <w:t>,</w:t>
-      </w:r>
-      <w:r>
-        <w:rPr>
-          <w:rFonts w:ascii="CMMI12" w:hAnsi="CMMI12" w:cs="CMMI12"/>
-          <w:sz w:val="24"/>
-          <w:szCs w:val="24"/>
-        </w:rPr>
-        <w:t xml:space="preserve"> </w:t>
-      </w:r>
-      <w:r>
-        <w:rPr>
-          <w:rFonts w:ascii="CMR12" w:hAnsi="CMR12" w:cs="CMR12"/>
-          <w:sz w:val="24"/>
-          <w:szCs w:val="24"/>
-        </w:rPr>
-        <w:t>50</w:t>
-      </w:r>
-      <w:r>
-        <w:rPr>
-          <w:rFonts w:ascii="CMMI12" w:hAnsi="CMMI12" w:cs="CMMI12"/>
-          <w:sz w:val="24"/>
-          <w:szCs w:val="24"/>
-        </w:rPr>
-        <w:t>,</w:t>
-      </w:r>
-      <w:r>
-        <w:rPr>
-          <w:rFonts w:ascii="CMMI12" w:hAnsi="CMMI12" w:cs="CMMI12"/>
-          <w:sz w:val="24"/>
-          <w:szCs w:val="24"/>
-        </w:rPr>
-        <w:t xml:space="preserve"> </w:t>
+        <w:t xml:space="preserve">, </w:t>
       </w:r>
       <w:r>
         <w:rPr>
@@ -294,7 +239,7 @@
           <v:shape id="_x0000_i1025" type="#_x0000_t75" style="width:188pt;height:146.5pt" o:ole="">
             <v:imagedata r:id="rId6" o:title=""/>
           </v:shape>
-          <o:OLEObject Type="Embed" ProgID="Paint.Picture" ShapeID="_x0000_i1025" DrawAspect="Content" ObjectID="_1709314220" r:id="rId7"/>
+          <o:OLEObject Type="Embed" ProgID="Paint.Picture" ShapeID="_x0000_i1025" DrawAspect="Content" ObjectID="_1709656508" r:id="rId7"/>
         </w:object>
       </w:r>
     </w:p>
@@ -868,6 +813,9 @@
         <w:jc w:val="center"/>
       </w:pPr>
       <w:r>
+        <w:rPr>
+          <w:noProof/>
+        </w:rPr>
         <w:lastRenderedPageBreak/>
         <w:drawing>
           <wp:inline distT="0" distB="0" distL="0" distR="0" wp14:anchorId="2CD5F7EF" wp14:editId="51B7E22C">
@@ -985,6 +933,9 @@
     </w:p>
     <w:p>
       <w:r>
+        <w:rPr>
+          <w:noProof/>
+        </w:rPr>
         <w:drawing>
           <wp:inline distT="0" distB="0" distL="0" distR="0" wp14:anchorId="4BF62E7D" wp14:editId="7F551704">
             <wp:extent cx="3126392" cy="1640730"/>
@@ -1022,6 +973,9 @@
         </w:drawing>
       </w:r>
       <w:r>
+        <w:rPr>
+          <w:noProof/>
+        </w:rPr>
         <w:drawing>
           <wp:inline distT="0" distB="0" distL="0" distR="0" wp14:anchorId="070DCD05" wp14:editId="3467CA7F">
             <wp:extent cx="2596515" cy="1607652"/>
@@ -1106,6 +1060,9 @@
         <w:jc w:val="center"/>
       </w:pPr>
       <w:r>
+        <w:rPr>
+          <w:noProof/>
+        </w:rPr>
         <w:lastRenderedPageBreak/>
         <w:drawing>
           <wp:inline distT="0" distB="0" distL="0" distR="0" wp14:anchorId="1B51EF59" wp14:editId="166F89A8">
@@ -1471,13 +1428,7 @@
         <w:rPr>
           <w:rFonts w:cstheme="minorHAnsi"/>
         </w:rPr>
-        <w:t>in</w:t>
-      </w:r>
-      <w:r>
-        <w:rPr>
-          <w:rFonts w:cstheme="minorHAnsi"/>
-        </w:rPr>
-        <w:t xml:space="preserve"> </w:t>
+        <w:t xml:space="preserve">in </w:t>
       </w:r>
       <m:oMath>
         <m:r>
@@ -1505,19 +1456,7 @@
         <w:rPr>
           <w:rFonts w:cstheme="minorHAnsi"/>
         </w:rPr>
-        <w:t>. You do not need to write pseudo-code</w:t>
-      </w:r>
-      <w:r>
-        <w:rPr>
-          <w:rFonts w:cstheme="minorHAnsi"/>
-        </w:rPr>
-        <w:t xml:space="preserve"> </w:t>
-      </w:r>
-      <w:r>
-        <w:rPr>
-          <w:rFonts w:cstheme="minorHAnsi"/>
-        </w:rPr>
-        <w:t>for your procedure, but you must properly describe your steps.</w:t>
+        <w:t>. You do not need to write pseudo-code for your procedure, but you must properly describe your steps.</w:t>
       </w:r>
     </w:p>
     <w:p>
@@ -1665,13 +1604,7 @@
         <w:rPr>
           <w:rFonts w:cstheme="minorHAnsi"/>
         </w:rPr>
-        <w:t xml:space="preserve"> arrays, with sizes </w:t>
-      </w:r>
-      <w:r>
-        <w:rPr>
-          <w:rFonts w:cstheme="minorHAnsi"/>
-        </w:rPr>
-        <w:t>n</w:t>
+        <w:t xml:space="preserve"> arrays, with sizes n</w:t>
       </w:r>
       <w:r>
         <w:rPr>
@@ -1710,13 +1643,7 @@
         <w:rPr>
           <w:rFonts w:cstheme="minorHAnsi"/>
         </w:rPr>
-        <w:t>, respectively</w:t>
-      </w:r>
-      <w:r>
-        <w:rPr>
-          <w:rFonts w:cstheme="minorHAnsi"/>
-        </w:rPr>
-        <w:t>.</w:t>
+        <w:t>, respectively.</w:t>
       </w:r>
     </w:p>
     <w:p>
@@ -3405,6 +3332,7 @@
       <w:r>
         <w:rPr>
           <w:rFonts w:cstheme="minorHAnsi"/>
+          <w:noProof/>
         </w:rPr>
         <w:drawing>
           <wp:inline distT="0" distB="0" distL="0" distR="0" wp14:anchorId="7CBDDB39" wp14:editId="3D48BD23">
@@ -4492,19 +4420,7 @@
         <w:rPr>
           <w:rFonts w:cstheme="minorHAnsi"/>
         </w:rPr>
-        <w:t xml:space="preserve">Therefore the total number of internal nodes </w:t>
-      </w:r>
-      <w:r>
-        <w:rPr>
-          <w:rFonts w:cstheme="minorHAnsi"/>
-        </w:rPr>
-        <w:t xml:space="preserve">in the minimum case </w:t>
-      </w:r>
-      <w:r>
-        <w:rPr>
-          <w:rFonts w:cstheme="minorHAnsi"/>
-        </w:rPr>
-        <w:t>is given by</w:t>
+        <w:t>Therefore the total number of internal nodes in the minimum case is given by</w:t>
       </w:r>
       <w:r>
         <w:rPr>
@@ -5200,6 +5116,7 @@
       <w:r>
         <w:rPr>
           <w:rFonts w:eastAsiaTheme="minorEastAsia" w:cstheme="minorHAnsi"/>
+          <w:noProof/>
         </w:rPr>
         <w:drawing>
           <wp:inline distT="0" distB="0" distL="0" distR="0" wp14:anchorId="6FE2CE2E" wp14:editId="460FFC80">
@@ -5610,6 +5527,7 @@
       <w:r>
         <w:rPr>
           <w:rFonts w:eastAsiaTheme="minorEastAsia" w:cstheme="minorHAnsi"/>
+          <w:noProof/>
         </w:rPr>
         <w:lastRenderedPageBreak/>
         <w:drawing>
@@ -6328,19 +6246,7 @@
           <w:rPr>
             <w:rFonts w:ascii="Cambria Math" w:hAnsi="Cambria Math"/>
           </w:rPr>
-          <m:t>1≤</m:t>
-        </m:r>
-        <m:r>
-          <w:rPr>
-            <w:rFonts w:ascii="Cambria Math" w:hAnsi="Cambria Math"/>
-          </w:rPr>
-          <m:t>p</m:t>
-        </m:r>
-        <m:r>
-          <w:rPr>
-            <w:rFonts w:ascii="Cambria Math" w:hAnsi="Cambria Math"/>
-          </w:rPr>
-          <m:t>≤n</m:t>
+          <m:t>1≤p≤n</m:t>
         </m:r>
       </m:oMath>
       <w:r>
@@ -6539,19 +6445,7 @@
           <w:rPr>
             <w:rFonts w:ascii="Cambria Math" w:hAnsi="Cambria Math" w:cstheme="minorHAnsi"/>
           </w:rPr>
-          <m:t>O(</m:t>
-        </m:r>
-        <m:r>
-          <w:rPr>
-            <w:rFonts w:ascii="Cambria Math" w:hAnsi="Cambria Math" w:cstheme="minorHAnsi"/>
-          </w:rPr>
-          <m:t>h</m:t>
-        </m:r>
-        <m:r>
-          <w:rPr>
-            <w:rFonts w:ascii="Cambria Math" w:hAnsi="Cambria Math" w:cstheme="minorHAnsi"/>
-          </w:rPr>
-          <m:t>)</m:t>
+          <m:t>O(h)</m:t>
         </m:r>
       </m:oMath>
       <w:r>
@@ -7413,13 +7307,7 @@
         <w:rPr>
           <w:rFonts w:eastAsiaTheme="minorEastAsia" w:cstheme="minorHAnsi"/>
         </w:rPr>
-        <w:t xml:space="preserve">Inserting </w:t>
-      </w:r>
-      <w:r>
-        <w:rPr>
-          <w:rFonts w:eastAsiaTheme="minorEastAsia" w:cstheme="minorHAnsi"/>
-        </w:rPr>
-        <w:t xml:space="preserve"> </w:t>
+        <w:t xml:space="preserve">Inserting  </w:t>
       </w:r>
       <m:oMath>
         <m:func>
@@ -7882,13 +7770,7 @@
           <w:rPr>
             <w:rFonts w:ascii="Cambria Math" w:eastAsiaTheme="minorEastAsia" w:hAnsi="Cambria Math" w:cstheme="minorHAnsi"/>
           </w:rPr>
-          <m:t xml:space="preserve">= </m:t>
-        </m:r>
-        <m:r>
-          <w:rPr>
-            <w:rFonts w:ascii="Cambria Math" w:eastAsiaTheme="minorEastAsia" w:hAnsi="Cambria Math" w:cstheme="minorHAnsi"/>
-          </w:rPr>
-          <m:t>O(</m:t>
+          <m:t>= O(</m:t>
         </m:r>
         <m:sSup>
           <m:sSupPr>
@@ -10640,13 +10522,7 @@
                   <w:rPr>
                     <w:rFonts w:ascii="Cambria Math" w:hAnsi="Cambria Math"/>
                   </w:rPr>
-                  <m:t>O(</m:t>
-                </m:r>
-                <m:r>
-                  <w:rPr>
-                    <w:rFonts w:ascii="Cambria Math" w:hAnsi="Cambria Math"/>
-                  </w:rPr>
-                  <m:t>n</m:t>
+                  <m:t>O(n</m:t>
                 </m:r>
                 <m:func>
                   <m:funcPr>
@@ -11328,19 +11204,7 @@
                       <w:rPr>
                         <w:rFonts w:ascii="Cambria Math" w:hAnsi="Cambria Math"/>
                       </w:rPr>
-                      <m:t>n</m:t>
-                    </m:r>
-                    <m:r>
-                      <w:rPr>
-                        <w:rFonts w:ascii="Cambria Math" w:hAnsi="Cambria Math"/>
-                      </w:rPr>
-                      <m:t>+n</m:t>
-                    </m:r>
-                    <m:r>
-                      <w:rPr>
-                        <w:rFonts w:ascii="Cambria Math" w:hAnsi="Cambria Math"/>
-                      </w:rPr>
-                      <m:t>)</m:t>
+                      <m:t>n+n)</m:t>
                     </m:r>
                   </m:e>
                 </m:func>
@@ -11432,13 +11296,7 @@
                       <w:rPr>
                         <w:rFonts w:ascii="Cambria Math" w:hAnsi="Cambria Math"/>
                       </w:rPr>
-                      <m:t>n</m:t>
-                    </m:r>
-                    <m:r>
-                      <w:rPr>
-                        <w:rFonts w:ascii="Cambria Math" w:hAnsi="Cambria Math"/>
-                      </w:rPr>
-                      <m:t>+</m:t>
+                      <m:t>n+</m:t>
                     </m:r>
                     <m:func>
                       <m:funcPr>
@@ -11578,19 +11436,7 @@
                       <w:rPr>
                         <w:rFonts w:ascii="Cambria Math" w:hAnsi="Cambria Math"/>
                       </w:rPr>
-                      <m:t>n</m:t>
-                    </m:r>
-                    <m:r>
-                      <w:rPr>
-                        <w:rFonts w:ascii="Cambria Math" w:hAnsi="Cambria Math"/>
-                      </w:rPr>
-                      <m:t>+n</m:t>
-                    </m:r>
-                    <m:r>
-                      <w:rPr>
-                        <w:rFonts w:ascii="Cambria Math" w:hAnsi="Cambria Math"/>
-                      </w:rPr>
-                      <m:t>)</m:t>
+                      <m:t>n+n)</m:t>
                     </m:r>
                   </m:e>
                 </m:func>
@@ -11647,13 +11493,7 @@
           <w:rPr>
             <w:rFonts w:ascii="Cambria Math" w:hAnsi="Cambria Math"/>
           </w:rPr>
-          <m:t>O</m:t>
-        </m:r>
-        <m:r>
-          <w:rPr>
-            <w:rFonts w:ascii="Cambria Math" w:hAnsi="Cambria Math"/>
-          </w:rPr>
-          <m:t>(n</m:t>
+          <m:t>O(n</m:t>
         </m:r>
         <m:func>
           <m:funcPr>
@@ -12061,14 +11901,7 @@
                 <w:i/>
                 <w:iCs/>
               </w:rPr>
-              <w:t>p</w:t>
-            </w:r>
-            <w:r>
-              <w:rPr>
-                <w:i/>
-                <w:iCs/>
-              </w:rPr>
-              <w:t xml:space="preserve"> = n</w:t>
+              <w:t>p = n</w:t>
             </w:r>
           </w:p>
         </w:tc>
@@ -12583,14 +12416,7 @@
                 <w:i/>
                 <w:iCs/>
               </w:rPr>
-              <w:t xml:space="preserve">m = </w:t>
-            </w:r>
-            <w:r>
-              <w:rPr>
-                <w:i/>
-                <w:iCs/>
-              </w:rPr>
-              <w:t>n</w:t>
+              <w:t>m = n</w:t>
             </w:r>
           </w:p>
         </w:tc>
@@ -13200,13 +13026,7 @@
         <w:rPr>
           <w:rFonts w:cstheme="minorHAnsi"/>
         </w:rPr>
-        <w:t xml:space="preserve"> </w:t>
-      </w:r>
-      <w:r>
-        <w:rPr>
-          <w:rFonts w:cstheme="minorHAnsi"/>
-        </w:rPr>
-        <w:t>Suppose we augment a binary search tree so that each node has an additional attribute</w:t>
+        <w:t xml:space="preserve"> Suppose we augment a binary search tree so that each node has an additional attribute</w:t>
       </w:r>
     </w:p>
     <w:p>
@@ -13231,7 +13051,37 @@
           <w:i/>
           <w:iCs/>
         </w:rPr>
-        <w:t>x</w:t>
+        <w:t>x.leaves</w:t>
+      </w:r>
+      <w:r>
+        <w:rPr>
+          <w:rFonts w:cstheme="minorHAnsi"/>
+        </w:rPr>
+        <w:t xml:space="preserve"> which represents the number of leaves in the subtree rooted at x. Let T be the root of such a BST. Your job is to update the BST-Delete(</w:t>
+      </w:r>
+      <w:r>
+        <w:rPr>
+          <w:rFonts w:cstheme="minorHAnsi"/>
+        </w:rPr>
+        <w:t>T</w:t>
+      </w:r>
+      <w:r>
+        <w:rPr>
+          <w:rFonts w:cstheme="minorHAnsi"/>
+        </w:rPr>
+        <w:t>,</w:t>
+      </w:r>
+      <w:r>
+        <w:rPr>
+          <w:rFonts w:cstheme="minorHAnsi"/>
+        </w:rPr>
+        <w:t xml:space="preserve"> </w:t>
+      </w:r>
+      <w:r>
+        <w:rPr>
+          <w:rFonts w:cstheme="minorHAnsi"/>
+        </w:rPr>
+        <w:t xml:space="preserve">z) algorithm from class so that it correctly deletes node z from the tree T and updates the values of </w:t>
       </w:r>
       <w:r>
         <w:rPr>
@@ -13239,125 +13089,13 @@
           <w:i/>
           <w:iCs/>
         </w:rPr>
-        <w:t>.</w:t>
-      </w:r>
-      <w:r>
-        <w:rPr>
-          <w:rFonts w:cstheme="minorHAnsi"/>
-          <w:i/>
-          <w:iCs/>
-        </w:rPr>
-        <w:t>leaves</w:t>
-      </w:r>
-      <w:r>
-        <w:rPr>
-          <w:rFonts w:cstheme="minorHAnsi"/>
-        </w:rPr>
-        <w:t xml:space="preserve"> which represents the number of leaves in the subtree rooted at x. Let </w:t>
-      </w:r>
-      <w:proofErr w:type="spellStart"/>
-      <w:r>
-        <w:rPr>
-          <w:rFonts w:cstheme="minorHAnsi"/>
-        </w:rPr>
-        <w:t>T</w:t>
-      </w:r>
-      <w:proofErr w:type="spellEnd"/>
-      <w:r>
-        <w:rPr>
-          <w:rFonts w:cstheme="minorHAnsi"/>
-        </w:rPr>
-        <w:t xml:space="preserve"> be the root of such</w:t>
-      </w:r>
-      <w:r>
-        <w:rPr>
-          <w:rFonts w:cstheme="minorHAnsi"/>
-        </w:rPr>
-        <w:t xml:space="preserve"> </w:t>
-      </w:r>
-      <w:r>
-        <w:rPr>
-          <w:rFonts w:cstheme="minorHAnsi"/>
-        </w:rPr>
-        <w:t>a BST. Your job is to update the BST-Delete(</w:t>
-      </w:r>
-      <w:r>
-        <w:rPr>
-          <w:rFonts w:cstheme="minorHAnsi"/>
-        </w:rPr>
-        <w:t>T</w:t>
-      </w:r>
-      <w:r>
-        <w:rPr>
-          <w:rFonts w:cstheme="minorHAnsi"/>
-        </w:rPr>
-        <w:t>,</w:t>
-      </w:r>
-      <w:r>
-        <w:rPr>
-          <w:rFonts w:cstheme="minorHAnsi"/>
-        </w:rPr>
-        <w:t xml:space="preserve"> </w:t>
-      </w:r>
-      <w:r>
-        <w:rPr>
-          <w:rFonts w:cstheme="minorHAnsi"/>
-        </w:rPr>
-        <w:t>z) algorithm from class so that it correctly deletes node z</w:t>
-      </w:r>
-      <w:r>
-        <w:rPr>
-          <w:rFonts w:cstheme="minorHAnsi"/>
-        </w:rPr>
-        <w:t xml:space="preserve"> </w:t>
-      </w:r>
-      <w:r>
-        <w:rPr>
-          <w:rFonts w:cstheme="minorHAnsi"/>
-        </w:rPr>
-        <w:t xml:space="preserve">from the tree T and updates the values of </w:t>
-      </w:r>
-      <w:r>
-        <w:rPr>
-          <w:rFonts w:cstheme="minorHAnsi"/>
-          <w:i/>
-          <w:iCs/>
-        </w:rPr>
-        <w:t>x</w:t>
-      </w:r>
-      <w:r>
-        <w:rPr>
-          <w:rFonts w:cstheme="minorHAnsi"/>
-          <w:i/>
-          <w:iCs/>
-        </w:rPr>
-        <w:t>.</w:t>
-      </w:r>
-      <w:r>
-        <w:rPr>
-          <w:rFonts w:cstheme="minorHAnsi"/>
-          <w:i/>
-          <w:iCs/>
-        </w:rPr>
-        <w:t>leaves</w:t>
-      </w:r>
-      <w:r>
-        <w:rPr>
-          <w:rFonts w:cstheme="minorHAnsi"/>
-        </w:rPr>
-        <w:t xml:space="preserve"> for all necessary nodes in the tree. You must provide</w:t>
-      </w:r>
-      <w:r>
-        <w:rPr>
-          <w:rFonts w:cstheme="minorHAnsi"/>
-        </w:rPr>
-        <w:t xml:space="preserve"> </w:t>
-      </w:r>
-      <w:r>
-        <w:rPr>
-          <w:rFonts w:cstheme="minorHAnsi"/>
-        </w:rPr>
-        <w:t xml:space="preserve">the pseudo-code for the updated version and explain why the runtime is still </w:t>
+        <w:t>x.leaves</w:t>
+      </w:r>
+      <w:r>
+        <w:rPr>
+          <w:rFonts w:cstheme="minorHAnsi"/>
+        </w:rPr>
+        <w:t xml:space="preserve"> for all necessary nodes in the tree. You must provide the pseudo-code for the updated version and explain why the runtime is still </w:t>
       </w:r>
       <w:r>
         <w:rPr>
@@ -15062,21 +14800,7 @@
         <w:rPr>
           <w:rFonts w:cstheme="minorHAnsi"/>
         </w:rPr>
-        <w:t xml:space="preserve">We decrement </w:t>
-      </w:r>
-      <w:proofErr w:type="spellStart"/>
-      <w:r>
-        <w:rPr>
-          <w:rFonts w:cstheme="minorHAnsi"/>
-        </w:rPr>
-        <w:t>it’s</w:t>
-      </w:r>
-      <w:proofErr w:type="spellEnd"/>
-      <w:r>
-        <w:rPr>
-          <w:rFonts w:cstheme="minorHAnsi"/>
-        </w:rPr>
-        <w:t xml:space="preserve"> parent by 1.</w:t>
+        <w:t>We decrement it’s parent by 1.</w:t>
       </w:r>
     </w:p>
     <w:p>
@@ -15563,37 +15287,7 @@
         <w:rPr>
           <w:rFonts w:cstheme="minorHAnsi"/>
         </w:rPr>
-        <w:t xml:space="preserve"> </w:t>
-      </w:r>
-      <w:r>
-        <w:rPr>
-          <w:rFonts w:cstheme="minorHAnsi"/>
-        </w:rPr>
-        <w:t>(8 points) In our practice problems we de</w:t>
-      </w:r>
-      <w:r>
-        <w:rPr>
-          <w:rFonts w:cstheme="minorHAnsi"/>
-        </w:rPr>
-        <w:t>fi</w:t>
-      </w:r>
-      <w:r>
-        <w:rPr>
-          <w:rFonts w:cstheme="minorHAnsi"/>
-        </w:rPr>
-        <w:t>ned AVL trees. Each node of the AVL tree is augmented</w:t>
-      </w:r>
-      <w:r>
-        <w:rPr>
-          <w:rFonts w:cstheme="minorHAnsi"/>
-        </w:rPr>
-        <w:t xml:space="preserve"> </w:t>
-      </w:r>
-      <w:r>
-        <w:rPr>
-          <w:rFonts w:cstheme="minorHAnsi"/>
-        </w:rPr>
-        <w:t xml:space="preserve">with an attribute called the </w:t>
+        <w:t xml:space="preserve"> (8 points) In our practice problems we defined AVL trees. Each node of the AVL tree is augmented with an attribute called the </w:t>
       </w:r>
       <w:r>
         <w:rPr>
@@ -15607,31 +15301,7 @@
         <w:rPr>
           <w:rFonts w:cstheme="minorHAnsi"/>
         </w:rPr>
-        <w:t xml:space="preserve"> de</w:t>
-      </w:r>
-      <w:r>
-        <w:rPr>
-          <w:rFonts w:cstheme="minorHAnsi"/>
-        </w:rPr>
-        <w:t>fi</w:t>
-      </w:r>
-      <w:r>
-        <w:rPr>
-          <w:rFonts w:cstheme="minorHAnsi"/>
-        </w:rPr>
-        <w:t>ned as follows: if both subtrees of x have the same height,</w:t>
-      </w:r>
-      <w:r>
-        <w:rPr>
-          <w:rFonts w:cstheme="minorHAnsi"/>
-        </w:rPr>
-        <w:t xml:space="preserve"> </w:t>
-      </w:r>
-      <w:r>
-        <w:rPr>
-          <w:rFonts w:cstheme="minorHAnsi"/>
-        </w:rPr>
-        <w:t xml:space="preserve">the balance-factor is 0. Otherwise the balance-factor is 1 (left side is higher) or </w:t>
+        <w:t xml:space="preserve"> defined as follows: if both subtrees of x have the same height, the balance-factor is 0. Otherwise the balance-factor is 1 (left side is higher) or </w:t>
       </w:r>
       <w:r>
         <w:rPr>
@@ -15643,55 +15313,7 @@
         <w:rPr>
           <w:rFonts w:cstheme="minorHAnsi"/>
         </w:rPr>
-        <w:t>1 (right side is higher).</w:t>
-      </w:r>
-      <w:r>
-        <w:rPr>
-          <w:rFonts w:cstheme="minorHAnsi"/>
-        </w:rPr>
-        <w:t xml:space="preserve"> </w:t>
-      </w:r>
-      <w:r>
-        <w:rPr>
-          <w:rFonts w:cstheme="minorHAnsi"/>
-        </w:rPr>
-        <w:t xml:space="preserve">Given a tree T that is augmented with this information, </w:t>
-      </w:r>
-      <w:r>
-        <w:rPr>
-          <w:rFonts w:cstheme="minorHAnsi"/>
-        </w:rPr>
-        <w:t>update</w:t>
-      </w:r>
-      <w:r>
-        <w:rPr>
-          <w:rFonts w:cstheme="minorHAnsi"/>
-        </w:rPr>
-        <w:t xml:space="preserve"> the Tree-Insert(T; z) algorithm from class</w:t>
-      </w:r>
-      <w:r>
-        <w:rPr>
-          <w:rFonts w:cstheme="minorHAnsi"/>
-        </w:rPr>
-        <w:t xml:space="preserve"> </w:t>
-      </w:r>
-      <w:r>
-        <w:rPr>
-          <w:rFonts w:cstheme="minorHAnsi"/>
-        </w:rPr>
-        <w:t>so that the balance-factors are correctly updated after the insertion. If the resulting tree is not a proper</w:t>
-      </w:r>
-      <w:r>
-        <w:rPr>
-          <w:rFonts w:cstheme="minorHAnsi"/>
-        </w:rPr>
-        <w:t xml:space="preserve"> </w:t>
-      </w:r>
-      <w:r>
-        <w:rPr>
-          <w:rFonts w:cstheme="minorHAnsi"/>
-        </w:rPr>
-        <w:t>AVL tree after the insertion, you do not need to repair it.</w:t>
+        <w:t>1 (right side is higher). Given a tree T that is augmented with this information, update the Tree-Insert(T; z) algorithm from class so that the balance-factors are correctly updated after the insertion. If the resulting tree is not a proper AVL tree after the insertion, you do not need to repair it.</w:t>
       </w:r>
     </w:p>
     <w:p>
@@ -15712,23 +15334,7 @@
           <w:i/>
           <w:iCs/>
         </w:rPr>
-        <w:t>* The height of an empty tree is de</w:t>
-      </w:r>
-      <w:r>
-        <w:rPr>
-          <w:rFonts w:cstheme="minorHAnsi"/>
-          <w:i/>
-          <w:iCs/>
-        </w:rPr>
-        <w:t>fi</w:t>
-      </w:r>
-      <w:r>
-        <w:rPr>
-          <w:rFonts w:cstheme="minorHAnsi"/>
-          <w:i/>
-          <w:iCs/>
-        </w:rPr>
-        <w:t>ned as -1</w:t>
+        <w:t>* The height of an empty tree is defined as -1</w:t>
       </w:r>
     </w:p>
     <w:p>
@@ -15774,20 +15380,299 @@
           <w:rFonts w:cstheme="minorHAnsi"/>
         </w:rPr>
         <w:tab/>
-        <w:t xml:space="preserve">if T = NIL </w:t>
-      </w:r>
-      <w:r>
-        <w:rPr>
-          <w:rFonts w:cstheme="minorHAnsi"/>
-        </w:rPr>
-        <w:t xml:space="preserve"> </w:t>
-      </w:r>
+        <w:t xml:space="preserve">if (T = nil) </w:t>
+      </w:r>
+    </w:p>
+    <w:p>
+      <w:pPr>
+        <w:autoSpaceDE w:val="0"/>
+        <w:autoSpaceDN w:val="0"/>
+        <w:adjustRightInd w:val="0"/>
+        <w:spacing w:after="0" w:line="240" w:lineRule="auto"/>
+        <w:ind w:left="720" w:firstLine="720"/>
+        <w:rPr>
+          <w:rFonts w:cstheme="minorHAnsi"/>
+          <w:b/>
+          <w:bCs/>
+        </w:rPr>
+      </w:pPr>
+      <w:r>
+        <w:rPr>
+          <w:rFonts w:cstheme="minorHAnsi"/>
+          <w:b/>
+          <w:bCs/>
+        </w:rPr>
+        <w:t>z.balance-factor = 0</w:t>
+      </w:r>
+    </w:p>
+    <w:p>
+      <w:pPr>
+        <w:autoSpaceDE w:val="0"/>
+        <w:autoSpaceDN w:val="0"/>
+        <w:adjustRightInd w:val="0"/>
+        <w:spacing w:after="0" w:line="240" w:lineRule="auto"/>
+        <w:ind w:left="720" w:firstLine="720"/>
+        <w:rPr>
+          <w:rFonts w:cstheme="minorHAnsi"/>
+        </w:rPr>
+      </w:pPr>
+      <w:r>
+        <w:rPr>
+          <w:rFonts w:cstheme="minorHAnsi"/>
+        </w:rPr>
+        <w:t>return z</w:t>
+      </w:r>
+    </w:p>
+    <w:p>
+      <w:pPr>
+        <w:autoSpaceDE w:val="0"/>
+        <w:autoSpaceDN w:val="0"/>
+        <w:adjustRightInd w:val="0"/>
+        <w:spacing w:after="0" w:line="240" w:lineRule="auto"/>
+        <w:rPr>
+          <w:rFonts w:cstheme="minorHAnsi"/>
+        </w:rPr>
+      </w:pPr>
       <w:r>
         <w:rPr>
           <w:rFonts w:cstheme="minorHAnsi"/>
         </w:rPr>
         <w:tab/>
-        <w:t># no root, z becomes the root</w:t>
+        <w:t>else</w:t>
+      </w:r>
+    </w:p>
+    <w:p>
+      <w:pPr>
+        <w:autoSpaceDE w:val="0"/>
+        <w:autoSpaceDN w:val="0"/>
+        <w:adjustRightInd w:val="0"/>
+        <w:spacing w:after="0" w:line="240" w:lineRule="auto"/>
+        <w:rPr>
+          <w:rFonts w:cstheme="minorHAnsi"/>
+        </w:rPr>
+      </w:pPr>
+      <w:r>
+        <w:rPr>
+          <w:rFonts w:cstheme="minorHAnsi"/>
+        </w:rPr>
+        <w:tab/>
+      </w:r>
+      <w:r>
+        <w:rPr>
+          <w:rFonts w:cstheme="minorHAnsi"/>
+        </w:rPr>
+        <w:tab/>
+        <w:t>x = T</w:t>
+      </w:r>
+    </w:p>
+    <w:p>
+      <w:pPr>
+        <w:autoSpaceDE w:val="0"/>
+        <w:autoSpaceDN w:val="0"/>
+        <w:adjustRightInd w:val="0"/>
+        <w:spacing w:after="0" w:line="240" w:lineRule="auto"/>
+        <w:rPr>
+          <w:rFonts w:cstheme="minorHAnsi"/>
+        </w:rPr>
+      </w:pPr>
+      <w:r>
+        <w:rPr>
+          <w:rFonts w:cstheme="minorHAnsi"/>
+        </w:rPr>
+        <w:tab/>
+      </w:r>
+      <w:r>
+        <w:rPr>
+          <w:rFonts w:cstheme="minorHAnsi"/>
+        </w:rPr>
+        <w:tab/>
+        <w:t>while x != nil</w:t>
+      </w:r>
+    </w:p>
+    <w:p>
+      <w:pPr>
+        <w:autoSpaceDE w:val="0"/>
+        <w:autoSpaceDN w:val="0"/>
+        <w:adjustRightInd w:val="0"/>
+        <w:spacing w:after="0" w:line="240" w:lineRule="auto"/>
+        <w:rPr>
+          <w:rFonts w:cstheme="minorHAnsi"/>
+        </w:rPr>
+      </w:pPr>
+      <w:r>
+        <w:rPr>
+          <w:rFonts w:cstheme="minorHAnsi"/>
+        </w:rPr>
+        <w:tab/>
+      </w:r>
+      <w:r>
+        <w:rPr>
+          <w:rFonts w:cstheme="minorHAnsi"/>
+        </w:rPr>
+        <w:tab/>
+      </w:r>
+      <w:r>
+        <w:rPr>
+          <w:rFonts w:cstheme="minorHAnsi"/>
+        </w:rPr>
+        <w:tab/>
+        <w:t>if z.key &lt; x.key</w:t>
+      </w:r>
+    </w:p>
+    <w:p>
+      <w:pPr>
+        <w:autoSpaceDE w:val="0"/>
+        <w:autoSpaceDN w:val="0"/>
+        <w:adjustRightInd w:val="0"/>
+        <w:spacing w:after="0" w:line="240" w:lineRule="auto"/>
+        <w:rPr>
+          <w:rFonts w:cstheme="minorHAnsi"/>
+        </w:rPr>
+      </w:pPr>
+      <w:r>
+        <w:rPr>
+          <w:rFonts w:cstheme="minorHAnsi"/>
+        </w:rPr>
+        <w:tab/>
+      </w:r>
+      <w:r>
+        <w:rPr>
+          <w:rFonts w:cstheme="minorHAnsi"/>
+        </w:rPr>
+        <w:tab/>
+      </w:r>
+      <w:r>
+        <w:rPr>
+          <w:rFonts w:cstheme="minorHAnsi"/>
+        </w:rPr>
+        <w:tab/>
+      </w:r>
+      <w:r>
+        <w:rPr>
+          <w:rFonts w:cstheme="minorHAnsi"/>
+        </w:rPr>
+        <w:tab/>
+        <w:t>x = x.left</w:t>
+      </w:r>
+    </w:p>
+    <w:p>
+      <w:pPr>
+        <w:autoSpaceDE w:val="0"/>
+        <w:autoSpaceDN w:val="0"/>
+        <w:adjustRightInd w:val="0"/>
+        <w:spacing w:after="0" w:line="240" w:lineRule="auto"/>
+        <w:rPr>
+          <w:rFonts w:cstheme="minorHAnsi"/>
+        </w:rPr>
+      </w:pPr>
+      <w:r>
+        <w:rPr>
+          <w:rFonts w:cstheme="minorHAnsi"/>
+        </w:rPr>
+        <w:tab/>
+      </w:r>
+      <w:r>
+        <w:rPr>
+          <w:rFonts w:cstheme="minorHAnsi"/>
+        </w:rPr>
+        <w:tab/>
+      </w:r>
+      <w:r>
+        <w:rPr>
+          <w:rFonts w:cstheme="minorHAnsi"/>
+        </w:rPr>
+        <w:tab/>
+        <w:t xml:space="preserve">else </w:t>
+      </w:r>
+    </w:p>
+    <w:p>
+      <w:pPr>
+        <w:autoSpaceDE w:val="0"/>
+        <w:autoSpaceDN w:val="0"/>
+        <w:adjustRightInd w:val="0"/>
+        <w:spacing w:after="0" w:line="240" w:lineRule="auto"/>
+        <w:rPr>
+          <w:rFonts w:cstheme="minorHAnsi"/>
+        </w:rPr>
+      </w:pPr>
+      <w:r>
+        <w:rPr>
+          <w:rFonts w:cstheme="minorHAnsi"/>
+        </w:rPr>
+        <w:tab/>
+      </w:r>
+      <w:r>
+        <w:rPr>
+          <w:rFonts w:cstheme="minorHAnsi"/>
+        </w:rPr>
+        <w:tab/>
+      </w:r>
+      <w:r>
+        <w:rPr>
+          <w:rFonts w:cstheme="minorHAnsi"/>
+        </w:rPr>
+        <w:tab/>
+      </w:r>
+      <w:r>
+        <w:rPr>
+          <w:rFonts w:cstheme="minorHAnsi"/>
+        </w:rPr>
+        <w:tab/>
+        <w:t>x = x.right</w:t>
+      </w:r>
+    </w:p>
+    <w:p>
+      <w:pPr>
+        <w:autoSpaceDE w:val="0"/>
+        <w:autoSpaceDN w:val="0"/>
+        <w:adjustRightInd w:val="0"/>
+        <w:spacing w:after="0" w:line="240" w:lineRule="auto"/>
+        <w:rPr>
+          <w:rFonts w:cstheme="minorHAnsi"/>
+        </w:rPr>
+      </w:pPr>
+      <w:r>
+        <w:rPr>
+          <w:rFonts w:cstheme="minorHAnsi"/>
+        </w:rPr>
+        <w:tab/>
+      </w:r>
+      <w:r>
+        <w:rPr>
+          <w:rFonts w:cstheme="minorHAnsi"/>
+        </w:rPr>
+        <w:tab/>
+      </w:r>
+      <w:r>
+        <w:rPr>
+          <w:rFonts w:cstheme="minorHAnsi"/>
+        </w:rPr>
+        <w:tab/>
+        <w:t>y = x</w:t>
+      </w:r>
+    </w:p>
+    <w:p>
+      <w:pPr>
+        <w:autoSpaceDE w:val="0"/>
+        <w:autoSpaceDN w:val="0"/>
+        <w:adjustRightInd w:val="0"/>
+        <w:spacing w:after="0" w:line="240" w:lineRule="auto"/>
+        <w:rPr>
+          <w:rFonts w:cstheme="minorHAnsi"/>
+        </w:rPr>
+      </w:pPr>
+      <w:r>
+        <w:rPr>
+          <w:rFonts w:cstheme="minorHAnsi"/>
+        </w:rPr>
+        <w:tab/>
+      </w:r>
+      <w:r>
+        <w:rPr>
+          <w:rFonts w:cstheme="minorHAnsi"/>
+        </w:rPr>
+        <w:tab/>
+        <w:t>z.parent = y</w:t>
       </w:r>
     </w:p>
     <w:p>
@@ -15820,24 +15705,6 @@
         <w:autoSpaceDN w:val="0"/>
         <w:adjustRightInd w:val="0"/>
         <w:spacing w:after="0" w:line="240" w:lineRule="auto"/>
-        <w:ind w:left="720" w:firstLine="720"/>
-        <w:rPr>
-          <w:rFonts w:cstheme="minorHAnsi"/>
-        </w:rPr>
-      </w:pPr>
-      <w:r>
-        <w:rPr>
-          <w:rFonts w:cstheme="minorHAnsi"/>
-        </w:rPr>
-        <w:t>return z</w:t>
-      </w:r>
-    </w:p>
-    <w:p>
-      <w:pPr>
-        <w:autoSpaceDE w:val="0"/>
-        <w:autoSpaceDN w:val="0"/>
-        <w:adjustRightInd w:val="0"/>
-        <w:spacing w:after="0" w:line="240" w:lineRule="auto"/>
         <w:rPr>
           <w:rFonts w:cstheme="minorHAnsi"/>
         </w:rPr>
@@ -15847,115 +15714,98 @@
           <w:rFonts w:cstheme="minorHAnsi"/>
         </w:rPr>
         <w:tab/>
-        <w:t>else x = T</w:t>
       </w:r>
       <w:r>
         <w:rPr>
           <w:rFonts w:cstheme="minorHAnsi"/>
         </w:rPr>
         <w:tab/>
-      </w:r>
+        <w:t>if z.key &lt; y.key</w:t>
+      </w:r>
+    </w:p>
+    <w:p>
+      <w:pPr>
+        <w:autoSpaceDE w:val="0"/>
+        <w:autoSpaceDN w:val="0"/>
+        <w:adjustRightInd w:val="0"/>
+        <w:spacing w:after="0" w:line="240" w:lineRule="auto"/>
+        <w:rPr>
+          <w:rFonts w:cstheme="minorHAnsi"/>
+        </w:rPr>
+      </w:pPr>
       <w:r>
         <w:rPr>
           <w:rFonts w:cstheme="minorHAnsi"/>
         </w:rPr>
         <w:tab/>
       </w:r>
-    </w:p>
-    <w:p>
-      <w:pPr>
-        <w:autoSpaceDE w:val="0"/>
-        <w:autoSpaceDN w:val="0"/>
-        <w:adjustRightInd w:val="0"/>
-        <w:spacing w:after="0" w:line="240" w:lineRule="auto"/>
-        <w:rPr>
-          <w:rFonts w:cstheme="minorHAnsi"/>
-        </w:rPr>
-      </w:pPr>
       <w:r>
         <w:rPr>
           <w:rFonts w:cstheme="minorHAnsi"/>
         </w:rPr>
         <w:tab/>
-        <w:t>while x != NIL</w:t>
-      </w:r>
-    </w:p>
-    <w:p>
-      <w:pPr>
-        <w:autoSpaceDE w:val="0"/>
-        <w:autoSpaceDN w:val="0"/>
-        <w:adjustRightInd w:val="0"/>
-        <w:spacing w:after="0" w:line="240" w:lineRule="auto"/>
-        <w:rPr>
-          <w:rFonts w:cstheme="minorHAnsi"/>
-        </w:rPr>
-      </w:pPr>
+      </w:r>
       <w:r>
         <w:rPr>
           <w:rFonts w:cstheme="minorHAnsi"/>
         </w:rPr>
         <w:tab/>
-      </w:r>
-      <w:r>
-        <w:rPr>
-          <w:rFonts w:cstheme="minorHAnsi"/>
+        <w:t>y.left = z</w:t>
+      </w:r>
+    </w:p>
+    <w:p>
+      <w:pPr>
+        <w:autoSpaceDE w:val="0"/>
+        <w:autoSpaceDN w:val="0"/>
+        <w:adjustRightInd w:val="0"/>
+        <w:spacing w:after="0" w:line="240" w:lineRule="auto"/>
+        <w:rPr>
+          <w:rFonts w:cstheme="minorHAnsi"/>
+          <w:b/>
+          <w:bCs/>
+        </w:rPr>
+      </w:pPr>
+      <w:r>
+        <w:rPr>
+          <w:rFonts w:cstheme="minorHAnsi"/>
+          <w:b/>
+          <w:bCs/>
         </w:rPr>
         <w:tab/>
-        <w:t>y = x</w:t>
-      </w:r>
-    </w:p>
-    <w:p>
-      <w:pPr>
-        <w:autoSpaceDE w:val="0"/>
-        <w:autoSpaceDN w:val="0"/>
-        <w:adjustRightInd w:val="0"/>
-        <w:spacing w:after="0" w:line="240" w:lineRule="auto"/>
-        <w:rPr>
-          <w:rFonts w:cstheme="minorHAnsi"/>
-        </w:rPr>
-      </w:pPr>
-      <w:r>
-        <w:rPr>
-          <w:rFonts w:cstheme="minorHAnsi"/>
+      </w:r>
+      <w:r>
+        <w:rPr>
+          <w:rFonts w:cstheme="minorHAnsi"/>
+          <w:b/>
+          <w:bCs/>
         </w:rPr>
         <w:tab/>
       </w:r>
       <w:r>
         <w:rPr>
           <w:rFonts w:cstheme="minorHAnsi"/>
+          <w:b/>
+          <w:bCs/>
         </w:rPr>
         <w:tab/>
-        <w:t>if (z.key &lt; x.key)</w:t>
-      </w:r>
-    </w:p>
-    <w:p>
-      <w:pPr>
-        <w:autoSpaceDE w:val="0"/>
-        <w:autoSpaceDN w:val="0"/>
-        <w:adjustRightInd w:val="0"/>
-        <w:spacing w:after="0" w:line="240" w:lineRule="auto"/>
-        <w:rPr>
-          <w:rFonts w:cstheme="minorHAnsi"/>
-        </w:rPr>
-      </w:pPr>
-      <w:r>
-        <w:rPr>
-          <w:rFonts w:cstheme="minorHAnsi"/>
+        <w:t xml:space="preserve">y.balance-factor += 1 </w:t>
+      </w:r>
+      <w:r>
+        <w:rPr>
+          <w:rFonts w:cstheme="minorHAnsi"/>
+          <w:b/>
+          <w:bCs/>
         </w:rPr>
         <w:tab/>
       </w:r>
       <w:r>
         <w:rPr>
           <w:rFonts w:cstheme="minorHAnsi"/>
+          <w:b/>
+          <w:bCs/>
         </w:rPr>
         <w:tab/>
-      </w:r>
-      <w:r>
-        <w:rPr>
-          <w:rFonts w:cstheme="minorHAnsi"/>
-        </w:rPr>
-        <w:tab/>
-        <w:t>x = x.left</w:t>
+        <w:t># adjust the balance-factor of z’s parent</w:t>
       </w:r>
     </w:p>
     <w:p>
@@ -15988,125 +15838,25 @@
         <w:autoSpaceDN w:val="0"/>
         <w:adjustRightInd w:val="0"/>
         <w:spacing w:after="0" w:line="240" w:lineRule="auto"/>
-        <w:rPr>
-          <w:rFonts w:cstheme="minorHAnsi"/>
-        </w:rPr>
-      </w:pPr>
-      <w:r>
-        <w:rPr>
-          <w:rFonts w:cstheme="minorHAnsi"/>
-        </w:rPr>
-        <w:tab/>
-      </w:r>
-      <w:r>
-        <w:rPr>
-          <w:rFonts w:cstheme="minorHAnsi"/>
-        </w:rPr>
-        <w:tab/>
-      </w:r>
-      <w:r>
-        <w:rPr>
-          <w:rFonts w:cstheme="minorHAnsi"/>
-        </w:rPr>
-        <w:tab/>
-        <w:t>x = x.right</w:t>
-      </w:r>
-    </w:p>
-    <w:p>
-      <w:pPr>
-        <w:autoSpaceDE w:val="0"/>
-        <w:autoSpaceDN w:val="0"/>
-        <w:adjustRightInd w:val="0"/>
-        <w:spacing w:after="0" w:line="240" w:lineRule="auto"/>
-        <w:rPr>
-          <w:rFonts w:cstheme="minorHAnsi"/>
-        </w:rPr>
-      </w:pPr>
-      <w:r>
-        <w:rPr>
-          <w:rFonts w:cstheme="minorHAnsi"/>
-        </w:rPr>
-        <w:tab/>
-        <w:t>z.parent = y</w:t>
-      </w:r>
-    </w:p>
-    <w:p>
-      <w:pPr>
-        <w:autoSpaceDE w:val="0"/>
-        <w:autoSpaceDN w:val="0"/>
-        <w:adjustRightInd w:val="0"/>
-        <w:spacing w:after="0" w:line="240" w:lineRule="auto"/>
-        <w:rPr>
-          <w:rFonts w:cstheme="minorHAnsi"/>
-        </w:rPr>
-      </w:pPr>
-      <w:r>
-        <w:rPr>
-          <w:rFonts w:cstheme="minorHAnsi"/>
-        </w:rPr>
-        <w:tab/>
-        <w:t>if (z.key &lt; y.key)</w:t>
-      </w:r>
-    </w:p>
-    <w:p>
-      <w:pPr>
-        <w:autoSpaceDE w:val="0"/>
-        <w:autoSpaceDN w:val="0"/>
-        <w:adjustRightInd w:val="0"/>
-        <w:spacing w:after="0" w:line="240" w:lineRule="auto"/>
-        <w:rPr>
-          <w:rFonts w:cstheme="minorHAnsi"/>
-        </w:rPr>
-      </w:pPr>
-      <w:r>
-        <w:rPr>
-          <w:rFonts w:cstheme="minorHAnsi"/>
-        </w:rPr>
-        <w:tab/>
-      </w:r>
-      <w:r>
-        <w:rPr>
-          <w:rFonts w:cstheme="minorHAnsi"/>
-        </w:rPr>
-        <w:tab/>
-        <w:t>y.left = z;</w:t>
-      </w:r>
-    </w:p>
-    <w:p>
-      <w:pPr>
-        <w:autoSpaceDE w:val="0"/>
-        <w:autoSpaceDN w:val="0"/>
-        <w:adjustRightInd w:val="0"/>
-        <w:spacing w:after="0" w:line="240" w:lineRule="auto"/>
-        <w:rPr>
-          <w:rFonts w:cstheme="minorHAnsi"/>
-        </w:rPr>
-      </w:pPr>
-      <w:r>
-        <w:rPr>
-          <w:rFonts w:cstheme="minorHAnsi"/>
-        </w:rPr>
-        <w:tab/>
-        <w:t>else y.right = z;</w:t>
-      </w:r>
-    </w:p>
-    <w:p>
-      <w:pPr>
-        <w:autoSpaceDE w:val="0"/>
-        <w:autoSpaceDN w:val="0"/>
-        <w:adjustRightInd w:val="0"/>
-        <w:spacing w:after="0" w:line="240" w:lineRule="auto"/>
-        <w:rPr>
-          <w:rFonts w:cstheme="minorHAnsi"/>
-        </w:rPr>
-      </w:pPr>
-    </w:p>
-    <w:p>
-      <w:pPr>
-        <w:autoSpaceDE w:val="0"/>
-        <w:autoSpaceDN w:val="0"/>
-        <w:adjustRightInd w:val="0"/>
-        <w:spacing w:after="0" w:line="240" w:lineRule="auto"/>
+        <w:ind w:left="1440" w:firstLine="720"/>
+        <w:rPr>
+          <w:rFonts w:cstheme="minorHAnsi"/>
+        </w:rPr>
+      </w:pPr>
+      <w:r>
+        <w:rPr>
+          <w:rFonts w:cstheme="minorHAnsi"/>
+        </w:rPr>
+        <w:t xml:space="preserve">y.right = z </w:t>
+      </w:r>
+    </w:p>
+    <w:p>
+      <w:pPr>
+        <w:autoSpaceDE w:val="0"/>
+        <w:autoSpaceDN w:val="0"/>
+        <w:adjustRightInd w:val="0"/>
+        <w:spacing w:after="0" w:line="240" w:lineRule="auto"/>
+        <w:ind w:left="1440" w:firstLine="720"/>
         <w:rPr>
           <w:rFonts w:cstheme="minorHAnsi"/>
           <w:b/>
@@ -16119,22 +15869,16 @@
           <w:b/>
           <w:bCs/>
         </w:rPr>
-        <w:tab/>
-        <w:t># fix balance factors</w:t>
-      </w:r>
-    </w:p>
-    <w:p>
-      <w:pPr>
-        <w:autoSpaceDE w:val="0"/>
-        <w:autoSpaceDN w:val="0"/>
-        <w:adjustRightInd w:val="0"/>
-        <w:spacing w:after="0" w:line="240" w:lineRule="auto"/>
+        <w:t>y.balance-factor -= 1</w:t>
+      </w:r>
+      <w:r>
         <w:rPr>
           <w:rFonts w:cstheme="minorHAnsi"/>
           <w:b/>
           <w:bCs/>
         </w:rPr>
-      </w:pPr>
+        <w:tab/>
+      </w:r>
       <w:r>
         <w:rPr>
           <w:rFonts w:cstheme="minorHAnsi"/>
@@ -16142,43 +15886,59 @@
           <w:bCs/>
         </w:rPr>
         <w:tab/>
-        <w:t>z.balance-factor = 0</w:t>
-      </w:r>
-    </w:p>
-    <w:p>
-      <w:pPr>
-        <w:autoSpaceDE w:val="0"/>
-        <w:autoSpaceDN w:val="0"/>
-        <w:adjustRightInd w:val="0"/>
-        <w:spacing w:after="0" w:line="240" w:lineRule="auto"/>
+      </w:r>
+      <w:r>
         <w:rPr>
           <w:rFonts w:cstheme="minorHAnsi"/>
           <w:b/>
           <w:bCs/>
         </w:rPr>
-      </w:pPr>
-      <w:r>
+        <w:t># adjust the balance-factor of z’s parent</w:t>
+      </w:r>
+    </w:p>
+    <w:p>
+      <w:pPr>
+        <w:autoSpaceDE w:val="0"/>
+        <w:autoSpaceDN w:val="0"/>
+        <w:adjustRightInd w:val="0"/>
+        <w:spacing w:after="0" w:line="240" w:lineRule="auto"/>
+        <w:rPr>
+          <w:rFonts w:cstheme="minorHAnsi"/>
+        </w:rPr>
+      </w:pPr>
+      <w:r>
+        <w:rPr>
+          <w:rFonts w:cstheme="minorHAnsi"/>
+        </w:rPr>
+        <w:tab/>
+      </w:r>
+      <w:r>
+        <w:rPr>
+          <w:rFonts w:cstheme="minorHAnsi"/>
+        </w:rPr>
+        <w:tab/>
+      </w:r>
+    </w:p>
+    <w:p>
+      <w:pPr>
+        <w:autoSpaceDE w:val="0"/>
+        <w:autoSpaceDN w:val="0"/>
+        <w:adjustRightInd w:val="0"/>
+        <w:spacing w:after="0" w:line="240" w:lineRule="auto"/>
         <w:rPr>
           <w:rFonts w:cstheme="minorHAnsi"/>
           <w:b/>
           <w:bCs/>
         </w:rPr>
-        <w:tab/>
-        <w:t>p = z.parent</w:t>
-      </w:r>
-    </w:p>
-    <w:p>
-      <w:pPr>
-        <w:autoSpaceDE w:val="0"/>
-        <w:autoSpaceDN w:val="0"/>
-        <w:adjustRightInd w:val="0"/>
-        <w:spacing w:after="0" w:line="240" w:lineRule="auto"/>
+      </w:pPr>
+      <w:r>
         <w:rPr>
           <w:rFonts w:cstheme="minorHAnsi"/>
           <w:b/>
           <w:bCs/>
         </w:rPr>
-      </w:pPr>
+        <w:tab/>
+      </w:r>
       <w:r>
         <w:rPr>
           <w:rFonts w:cstheme="minorHAnsi"/>
@@ -16186,7 +15946,7 @@
           <w:bCs/>
         </w:rPr>
         <w:tab/>
-        <w:t>while (p != NIL)</w:t>
+        <w:t># repair balance-factors up to the root, as needed</w:t>
       </w:r>
     </w:p>
     <w:p>
@@ -16216,7 +15976,7 @@
           <w:bCs/>
         </w:rPr>
         <w:tab/>
-        <w:t>lh = getHeight(p.left)</w:t>
+        <w:t>while (y.parent != nil AND y.balance-factor != 0)</w:t>
       </w:r>
     </w:p>
     <w:p>
@@ -16246,51 +16006,44 @@
           <w:bCs/>
         </w:rPr>
         <w:tab/>
-        <w:t>rh = getHeight(p.right)</w:t>
-      </w:r>
-    </w:p>
-    <w:p>
-      <w:pPr>
-        <w:autoSpaceDE w:val="0"/>
-        <w:autoSpaceDN w:val="0"/>
-        <w:adjustRightInd w:val="0"/>
-        <w:spacing w:after="0" w:line="240" w:lineRule="auto"/>
+      </w:r>
+      <w:r>
         <w:rPr>
           <w:rFonts w:cstheme="minorHAnsi"/>
           <w:b/>
           <w:bCs/>
         </w:rPr>
-      </w:pPr>
+        <w:tab/>
+      </w:r>
       <w:r>
         <w:rPr>
           <w:rFonts w:cstheme="minorHAnsi"/>
           <w:b/>
           <w:bCs/>
         </w:rPr>
-        <w:tab/>
-      </w:r>
-      <w:r>
+        <w:t>if y.parent.left = y</w:t>
+      </w:r>
+    </w:p>
+    <w:p>
+      <w:pPr>
+        <w:autoSpaceDE w:val="0"/>
+        <w:autoSpaceDN w:val="0"/>
+        <w:adjustRightInd w:val="0"/>
+        <w:spacing w:after="0" w:line="240" w:lineRule="auto"/>
         <w:rPr>
           <w:rFonts w:cstheme="minorHAnsi"/>
           <w:b/>
           <w:bCs/>
         </w:rPr>
-        <w:tab/>
-        <w:t>if (lh = rh)</w:t>
-      </w:r>
-    </w:p>
-    <w:p>
-      <w:pPr>
-        <w:autoSpaceDE w:val="0"/>
-        <w:autoSpaceDN w:val="0"/>
-        <w:adjustRightInd w:val="0"/>
-        <w:spacing w:after="0" w:line="240" w:lineRule="auto"/>
+      </w:pPr>
+      <w:r>
         <w:rPr>
           <w:rFonts w:cstheme="minorHAnsi"/>
           <w:b/>
           <w:bCs/>
         </w:rPr>
-      </w:pPr>
+        <w:tab/>
+      </w:r>
       <w:r>
         <w:rPr>
           <w:rFonts w:cstheme="minorHAnsi"/>
@@ -16314,16 +16067,15 @@
           <w:bCs/>
         </w:rPr>
         <w:tab/>
-        <w:t>p.balance-factor = 0</w:t>
-      </w:r>
-    </w:p>
-    <w:p>
-      <w:pPr>
-        <w:autoSpaceDE w:val="0"/>
-        <w:autoSpaceDN w:val="0"/>
-        <w:adjustRightInd w:val="0"/>
-        <w:spacing w:after="0" w:line="240" w:lineRule="auto"/>
-        <w:ind w:left="720" w:firstLine="720"/>
+        <w:t>y.parent.balance-factor += 1</w:t>
+      </w:r>
+    </w:p>
+    <w:p>
+      <w:pPr>
+        <w:autoSpaceDE w:val="0"/>
+        <w:autoSpaceDN w:val="0"/>
+        <w:adjustRightInd w:val="0"/>
+        <w:spacing w:after="0" w:line="240" w:lineRule="auto"/>
         <w:rPr>
           <w:rFonts w:cstheme="minorHAnsi"/>
           <w:b/>
@@ -16336,21 +16088,16 @@
           <w:b/>
           <w:bCs/>
         </w:rPr>
-        <w:t>else if (lh &gt; rh)</w:t>
-      </w:r>
-    </w:p>
-    <w:p>
-      <w:pPr>
-        <w:autoSpaceDE w:val="0"/>
-        <w:autoSpaceDN w:val="0"/>
-        <w:adjustRightInd w:val="0"/>
-        <w:spacing w:after="0" w:line="240" w:lineRule="auto"/>
+        <w:tab/>
+      </w:r>
+      <w:r>
         <w:rPr>
           <w:rFonts w:cstheme="minorHAnsi"/>
           <w:b/>
           <w:bCs/>
         </w:rPr>
-      </w:pPr>
+        <w:tab/>
+      </w:r>
       <w:r>
         <w:rPr>
           <w:rFonts w:cstheme="minorHAnsi"/>
@@ -16358,15 +16105,21 @@
           <w:bCs/>
         </w:rPr>
         <w:tab/>
-      </w:r>
-      <w:r>
+        <w:t xml:space="preserve">else </w:t>
+      </w:r>
+    </w:p>
+    <w:p>
+      <w:pPr>
+        <w:autoSpaceDE w:val="0"/>
+        <w:autoSpaceDN w:val="0"/>
+        <w:adjustRightInd w:val="0"/>
+        <w:spacing w:after="0" w:line="240" w:lineRule="auto"/>
         <w:rPr>
           <w:rFonts w:cstheme="minorHAnsi"/>
           <w:b/>
           <w:bCs/>
         </w:rPr>
-        <w:tab/>
-      </w:r>
+      </w:pPr>
       <w:r>
         <w:rPr>
           <w:rFonts w:cstheme="minorHAnsi"/>
@@ -16381,7 +16134,7 @@
           <w:b/>
           <w:bCs/>
         </w:rPr>
-        <w:t xml:space="preserve">p.balance-factor = </w:t>
+        <w:tab/>
       </w:r>
       <w:r>
         <w:rPr>
@@ -16389,29 +16142,30 @@
           <w:b/>
           <w:bCs/>
         </w:rPr>
-        <w:t>1</w:t>
-      </w:r>
-    </w:p>
-    <w:p>
-      <w:pPr>
-        <w:autoSpaceDE w:val="0"/>
-        <w:autoSpaceDN w:val="0"/>
-        <w:adjustRightInd w:val="0"/>
-        <w:spacing w:after="0" w:line="240" w:lineRule="auto"/>
+        <w:tab/>
+      </w:r>
+      <w:r>
         <w:rPr>
           <w:rFonts w:cstheme="minorHAnsi"/>
           <w:b/>
           <w:bCs/>
         </w:rPr>
-      </w:pPr>
-      <w:r>
+        <w:tab/>
+        <w:t xml:space="preserve">y.parent.balance-factor -= 1 </w:t>
+      </w:r>
+    </w:p>
+    <w:p>
+      <w:pPr>
+        <w:autoSpaceDE w:val="0"/>
+        <w:autoSpaceDN w:val="0"/>
+        <w:adjustRightInd w:val="0"/>
+        <w:spacing w:after="0" w:line="240" w:lineRule="auto"/>
         <w:rPr>
           <w:rFonts w:cstheme="minorHAnsi"/>
           <w:b/>
           <w:bCs/>
         </w:rPr>
-        <w:tab/>
-      </w:r>
+      </w:pPr>
       <w:r>
         <w:rPr>
           <w:rFonts w:cstheme="minorHAnsi"/>
@@ -16419,21 +16173,15 @@
           <w:bCs/>
         </w:rPr>
         <w:tab/>
-        <w:t xml:space="preserve">else </w:t>
-      </w:r>
-    </w:p>
-    <w:p>
-      <w:pPr>
-        <w:autoSpaceDE w:val="0"/>
-        <w:autoSpaceDN w:val="0"/>
-        <w:adjustRightInd w:val="0"/>
-        <w:spacing w:after="0" w:line="240" w:lineRule="auto"/>
+      </w:r>
+      <w:r>
         <w:rPr>
           <w:rFonts w:cstheme="minorHAnsi"/>
           <w:b/>
           <w:bCs/>
         </w:rPr>
-      </w:pPr>
+        <w:tab/>
+      </w:r>
       <w:r>
         <w:rPr>
           <w:rFonts w:cstheme="minorHAnsi"/>
@@ -16441,199 +16189,203 @@
           <w:bCs/>
         </w:rPr>
         <w:tab/>
-      </w:r>
-      <w:r>
+        <w:t>y = y.parent</w:t>
+      </w:r>
+    </w:p>
+    <w:p>
+      <w:pPr>
+        <w:autoSpaceDE w:val="0"/>
+        <w:autoSpaceDN w:val="0"/>
+        <w:adjustRightInd w:val="0"/>
+        <w:spacing w:after="0" w:line="240" w:lineRule="auto"/>
+        <w:rPr>
+          <w:rFonts w:cstheme="minorHAnsi"/>
+        </w:rPr>
+      </w:pPr>
+      <w:r>
+        <w:rPr>
+          <w:rFonts w:cstheme="minorHAnsi"/>
+        </w:rPr>
+        <w:tab/>
+      </w:r>
+      <w:r>
+        <w:rPr>
+          <w:rFonts w:cstheme="minorHAnsi"/>
+        </w:rPr>
+        <w:tab/>
+      </w:r>
+      <w:r>
+        <w:rPr>
+          <w:rFonts w:cstheme="minorHAnsi"/>
+        </w:rPr>
+        <w:t xml:space="preserve">return T </w:t>
+      </w:r>
+    </w:p>
+    <w:p>
+      <w:pPr>
+        <w:autoSpaceDE w:val="0"/>
+        <w:autoSpaceDN w:val="0"/>
+        <w:adjustRightInd w:val="0"/>
+        <w:spacing w:after="0" w:line="240" w:lineRule="auto"/>
+        <w:rPr>
+          <w:rFonts w:cstheme="minorHAnsi"/>
+        </w:rPr>
+      </w:pPr>
+      <w:r>
+        <w:rPr>
+          <w:rFonts w:cstheme="minorHAnsi"/>
+        </w:rPr>
+        <w:tab/>
+      </w:r>
+      <w:r>
+        <w:rPr>
+          <w:rFonts w:cstheme="minorHAnsi"/>
+        </w:rPr>
+        <w:tab/>
+      </w:r>
+      <w:r>
+        <w:rPr>
+          <w:rFonts w:cstheme="minorHAnsi"/>
+        </w:rPr>
+        <w:tab/>
+      </w:r>
+      <w:r>
+        <w:rPr>
+          <w:rFonts w:cstheme="minorHAnsi"/>
+        </w:rPr>
+        <w:tab/>
+      </w:r>
+    </w:p>
+    <w:p>
+      <w:pPr>
+        <w:autoSpaceDE w:val="0"/>
+        <w:autoSpaceDN w:val="0"/>
+        <w:adjustRightInd w:val="0"/>
+        <w:spacing w:after="0" w:line="240" w:lineRule="auto"/>
+        <w:rPr>
+          <w:rFonts w:cstheme="minorHAnsi"/>
+        </w:rPr>
+      </w:pPr>
+    </w:p>
+    <w:p>
+      <w:pPr>
+        <w:autoSpaceDE w:val="0"/>
+        <w:autoSpaceDN w:val="0"/>
+        <w:adjustRightInd w:val="0"/>
+        <w:spacing w:after="0" w:line="240" w:lineRule="auto"/>
+        <w:rPr>
+          <w:rFonts w:cstheme="minorHAnsi"/>
+        </w:rPr>
+      </w:pPr>
+    </w:p>
+    <w:p>
+      <w:pPr>
+        <w:autoSpaceDE w:val="0"/>
+        <w:autoSpaceDN w:val="0"/>
+        <w:adjustRightInd w:val="0"/>
+        <w:spacing w:after="0" w:line="240" w:lineRule="auto"/>
+        <w:rPr>
+          <w:rFonts w:cstheme="minorHAnsi"/>
+        </w:rPr>
+      </w:pPr>
+    </w:p>
+    <w:p>
+      <w:pPr>
+        <w:autoSpaceDE w:val="0"/>
+        <w:autoSpaceDN w:val="0"/>
+        <w:adjustRightInd w:val="0"/>
+        <w:spacing w:after="0" w:line="240" w:lineRule="auto"/>
+        <w:rPr>
+          <w:rFonts w:cstheme="minorHAnsi"/>
+        </w:rPr>
+      </w:pPr>
+    </w:p>
+    <w:p>
+      <w:pPr>
+        <w:autoSpaceDE w:val="0"/>
+        <w:autoSpaceDN w:val="0"/>
+        <w:adjustRightInd w:val="0"/>
+        <w:spacing w:after="0" w:line="240" w:lineRule="auto"/>
+        <w:rPr>
+          <w:rFonts w:cstheme="minorHAnsi"/>
+        </w:rPr>
+      </w:pPr>
+    </w:p>
+    <w:p>
+      <w:pPr>
+        <w:autoSpaceDE w:val="0"/>
+        <w:autoSpaceDN w:val="0"/>
+        <w:adjustRightInd w:val="0"/>
+        <w:spacing w:after="0" w:line="240" w:lineRule="auto"/>
+        <w:rPr>
+          <w:rFonts w:cstheme="minorHAnsi"/>
+        </w:rPr>
+      </w:pPr>
+    </w:p>
+    <w:p>
+      <w:pPr>
+        <w:autoSpaceDE w:val="0"/>
+        <w:autoSpaceDN w:val="0"/>
+        <w:adjustRightInd w:val="0"/>
+        <w:spacing w:after="0" w:line="240" w:lineRule="auto"/>
+        <w:rPr>
+          <w:rFonts w:cstheme="minorHAnsi"/>
+        </w:rPr>
+      </w:pPr>
+    </w:p>
+    <w:p>
+      <w:pPr>
+        <w:autoSpaceDE w:val="0"/>
+        <w:autoSpaceDN w:val="0"/>
+        <w:adjustRightInd w:val="0"/>
+        <w:spacing w:after="0" w:line="240" w:lineRule="auto"/>
+        <w:rPr>
+          <w:rFonts w:cstheme="minorHAnsi"/>
+        </w:rPr>
+      </w:pPr>
+    </w:p>
+    <w:p>
+      <w:pPr>
+        <w:autoSpaceDE w:val="0"/>
+        <w:autoSpaceDN w:val="0"/>
+        <w:adjustRightInd w:val="0"/>
+        <w:spacing w:after="0" w:line="240" w:lineRule="auto"/>
         <w:rPr>
           <w:rFonts w:cstheme="minorHAnsi"/>
           <w:b/>
           <w:bCs/>
         </w:rPr>
-        <w:tab/>
-      </w:r>
-      <w:r>
+      </w:pPr>
+    </w:p>
+    <w:p>
+      <w:pPr>
+        <w:autoSpaceDE w:val="0"/>
+        <w:autoSpaceDN w:val="0"/>
+        <w:adjustRightInd w:val="0"/>
+        <w:spacing w:after="0" w:line="240" w:lineRule="auto"/>
         <w:rPr>
           <w:rFonts w:cstheme="minorHAnsi"/>
           <w:b/>
           <w:bCs/>
         </w:rPr>
-        <w:tab/>
-        <w:t>p.balance-factor = -1</w:t>
-      </w:r>
-    </w:p>
-    <w:p>
-      <w:pPr>
-        <w:autoSpaceDE w:val="0"/>
-        <w:autoSpaceDN w:val="0"/>
-        <w:adjustRightInd w:val="0"/>
-        <w:spacing w:after="0" w:line="240" w:lineRule="auto"/>
+      </w:pPr>
+    </w:p>
+    <w:p>
+      <w:pPr>
+        <w:autoSpaceDE w:val="0"/>
+        <w:autoSpaceDN w:val="0"/>
+        <w:adjustRightInd w:val="0"/>
+        <w:spacing w:after="0" w:line="240" w:lineRule="auto"/>
+        <w:rPr>
+          <w:rFonts w:cstheme="minorHAnsi"/>
+        </w:rPr>
+      </w:pPr>
+      <w:r>
         <w:rPr>
           <w:rFonts w:cstheme="minorHAnsi"/>
           <w:b/>
           <w:bCs/>
         </w:rPr>
-      </w:pPr>
-      <w:r>
-        <w:rPr>
-          <w:rFonts w:cstheme="minorHAnsi"/>
-          <w:b/>
-          <w:bCs/>
-        </w:rPr>
-        <w:tab/>
-      </w:r>
-      <w:r>
-        <w:rPr>
-          <w:rFonts w:cstheme="minorHAnsi"/>
-          <w:b/>
-          <w:bCs/>
-        </w:rPr>
-        <w:tab/>
-        <w:t>p = z.parent</w:t>
-      </w:r>
-    </w:p>
-    <w:p>
-      <w:pPr>
-        <w:autoSpaceDE w:val="0"/>
-        <w:autoSpaceDN w:val="0"/>
-        <w:adjustRightInd w:val="0"/>
-        <w:spacing w:after="0" w:line="240" w:lineRule="auto"/>
-        <w:rPr>
-          <w:rFonts w:cstheme="minorHAnsi"/>
-        </w:rPr>
-      </w:pPr>
-    </w:p>
-    <w:p>
-      <w:pPr>
-        <w:autoSpaceDE w:val="0"/>
-        <w:autoSpaceDN w:val="0"/>
-        <w:adjustRightInd w:val="0"/>
-        <w:spacing w:after="0" w:line="240" w:lineRule="auto"/>
-        <w:rPr>
-          <w:rFonts w:cstheme="minorHAnsi"/>
-        </w:rPr>
-      </w:pPr>
-      <w:r>
-        <w:rPr>
-          <w:rFonts w:cstheme="minorHAnsi"/>
-        </w:rPr>
-        <w:tab/>
-        <w:t>return T</w:t>
-      </w:r>
-    </w:p>
-    <w:p>
-      <w:pPr>
-        <w:autoSpaceDE w:val="0"/>
-        <w:autoSpaceDN w:val="0"/>
-        <w:adjustRightInd w:val="0"/>
-        <w:spacing w:after="0" w:line="240" w:lineRule="auto"/>
-        <w:rPr>
-          <w:rFonts w:cstheme="minorHAnsi"/>
-        </w:rPr>
-      </w:pPr>
-    </w:p>
-    <w:p>
-      <w:pPr>
-        <w:autoSpaceDE w:val="0"/>
-        <w:autoSpaceDN w:val="0"/>
-        <w:adjustRightInd w:val="0"/>
-        <w:spacing w:after="0" w:line="240" w:lineRule="auto"/>
-        <w:rPr>
-          <w:rFonts w:cstheme="minorHAnsi"/>
-        </w:rPr>
-      </w:pPr>
-    </w:p>
-    <w:p>
-      <w:pPr>
-        <w:autoSpaceDE w:val="0"/>
-        <w:autoSpaceDN w:val="0"/>
-        <w:adjustRightInd w:val="0"/>
-        <w:spacing w:after="0" w:line="240" w:lineRule="auto"/>
-        <w:rPr>
-          <w:rFonts w:cstheme="minorHAnsi"/>
-        </w:rPr>
-      </w:pPr>
-    </w:p>
-    <w:p>
-      <w:pPr>
-        <w:autoSpaceDE w:val="0"/>
-        <w:autoSpaceDN w:val="0"/>
-        <w:adjustRightInd w:val="0"/>
-        <w:spacing w:after="0" w:line="240" w:lineRule="auto"/>
-        <w:rPr>
-          <w:rFonts w:cstheme="minorHAnsi"/>
-        </w:rPr>
-      </w:pPr>
-    </w:p>
-    <w:p>
-      <w:pPr>
-        <w:autoSpaceDE w:val="0"/>
-        <w:autoSpaceDN w:val="0"/>
-        <w:adjustRightInd w:val="0"/>
-        <w:spacing w:after="0" w:line="240" w:lineRule="auto"/>
-        <w:rPr>
-          <w:rFonts w:cstheme="minorHAnsi"/>
-        </w:rPr>
-      </w:pPr>
-    </w:p>
-    <w:p>
-      <w:pPr>
-        <w:autoSpaceDE w:val="0"/>
-        <w:autoSpaceDN w:val="0"/>
-        <w:adjustRightInd w:val="0"/>
-        <w:spacing w:after="0" w:line="240" w:lineRule="auto"/>
-        <w:rPr>
-          <w:rFonts w:cstheme="minorHAnsi"/>
-        </w:rPr>
-      </w:pPr>
-    </w:p>
-    <w:p>
-      <w:pPr>
-        <w:autoSpaceDE w:val="0"/>
-        <w:autoSpaceDN w:val="0"/>
-        <w:adjustRightInd w:val="0"/>
-        <w:spacing w:after="0" w:line="240" w:lineRule="auto"/>
-        <w:rPr>
-          <w:rFonts w:cstheme="minorHAnsi"/>
-        </w:rPr>
-      </w:pPr>
-    </w:p>
-    <w:p>
-      <w:pPr>
-        <w:autoSpaceDE w:val="0"/>
-        <w:autoSpaceDN w:val="0"/>
-        <w:adjustRightInd w:val="0"/>
-        <w:spacing w:after="0" w:line="240" w:lineRule="auto"/>
-        <w:rPr>
-          <w:rFonts w:cstheme="minorHAnsi"/>
-        </w:rPr>
-      </w:pPr>
-    </w:p>
-    <w:p>
-      <w:pPr>
-        <w:autoSpaceDE w:val="0"/>
-        <w:autoSpaceDN w:val="0"/>
-        <w:adjustRightInd w:val="0"/>
-        <w:spacing w:after="0" w:line="240" w:lineRule="auto"/>
-        <w:rPr>
-          <w:rFonts w:cstheme="minorHAnsi"/>
-        </w:rPr>
-      </w:pPr>
-    </w:p>
-    <w:p>
-      <w:pPr>
-        <w:autoSpaceDE w:val="0"/>
-        <w:autoSpaceDN w:val="0"/>
-        <w:adjustRightInd w:val="0"/>
-        <w:spacing w:after="0" w:line="240" w:lineRule="auto"/>
-        <w:rPr>
-          <w:rFonts w:cstheme="minorHAnsi"/>
-        </w:rPr>
-      </w:pPr>
-      <w:r>
-        <w:rPr>
-          <w:rFonts w:cstheme="minorHAnsi"/>
-          <w:b/>
-          <w:bCs/>
-        </w:rPr>
         <w:lastRenderedPageBreak/>
         <w:t xml:space="preserve">d) </w:t>
       </w:r>
@@ -16658,19 +16410,7 @@
         <w:rPr>
           <w:rFonts w:cstheme="minorHAnsi"/>
         </w:rPr>
-        <w:t>of a start and end time (over a year-long period). The manager would like a data structure that organizes</w:t>
-      </w:r>
-      <w:r>
-        <w:rPr>
-          <w:rFonts w:cstheme="minorHAnsi"/>
-        </w:rPr>
-        <w:t xml:space="preserve"> </w:t>
-      </w:r>
-      <w:r>
-        <w:rPr>
-          <w:rFonts w:cstheme="minorHAnsi"/>
-        </w:rPr>
-        <w:t>the project intervals in such a way that she can carry out the following operations:</w:t>
+        <w:t>of a start and end time (over a year-long period). The manager would like a data structure that organizes the project intervals in such a way that she can carry out the following operations:</w:t>
       </w:r>
     </w:p>
     <w:p>
@@ -17104,16 +16844,7 @@
                   <w:rPr>
                     <w:rFonts w:ascii="Cambria Math" w:hAnsi="Cambria Math" w:cstheme="minorHAnsi"/>
                   </w:rPr>
-                  <m:t xml:space="preserve">n </m:t>
-                </m:r>
-                <m:r>
-                  <m:rPr>
-                    <m:sty m:val="p"/>
-                  </m:rPr>
-                  <w:rPr>
-                    <w:rFonts w:ascii="Cambria Math" w:hAnsi="Cambria Math" w:cstheme="minorHAnsi"/>
-                  </w:rPr>
-                  <m:t>log</m:t>
+                  <m:t>n log</m:t>
                 </m:r>
               </m:fName>
               <m:e>
@@ -18174,32 +17905,16 @@
           <w:i/>
           <w:iCs/>
         </w:rPr>
-        <w:t>the</w:t>
+        <w:t>the next project</w:t>
       </w:r>
       <w:r>
         <w:rPr>
           <w:rFonts w:ascii="CMTI12" w:hAnsi="CMTI12" w:cs="CMTI12"/>
-          <w:i/>
-          <w:iCs/>
         </w:rPr>
         <w:t xml:space="preserve"> </w:t>
       </w:r>
       <w:r>
         <w:rPr>
-          <w:rFonts w:ascii="CMTI12" w:hAnsi="CMTI12" w:cs="CMTI12"/>
-          <w:i/>
-          <w:iCs/>
-        </w:rPr>
-        <w:t>next project</w:t>
-      </w:r>
-      <w:r>
-        <w:rPr>
-          <w:rFonts w:ascii="CMTI12" w:hAnsi="CMTI12" w:cs="CMTI12"/>
-        </w:rPr>
-        <w:t xml:space="preserve"> </w:t>
-      </w:r>
-      <w:r>
-        <w:rPr>
           <w:rFonts w:ascii="CMR12" w:hAnsi="CMR12" w:cs="CMR12"/>
         </w:rPr>
         <w:t xml:space="preserve">to start after time </w:t>
@@ -18214,13 +17929,7 @@
         <w:rPr>
           <w:rFonts w:ascii="CMR12" w:hAnsi="CMR12" w:cs="CMR12"/>
         </w:rPr>
-        <w:t>. Time</w:t>
-      </w:r>
-      <w:r>
-        <w:rPr>
-          <w:rFonts w:ascii="CMR12" w:hAnsi="CMR12" w:cs="CMR12"/>
-        </w:rPr>
-        <w:t xml:space="preserve"> </w:t>
+        <w:t xml:space="preserve">. Time </w:t>
       </w:r>
       <m:oMath>
         <m:r>
@@ -18779,15 +18488,7 @@
           <w:i/>
           <w:iCs/>
         </w:rPr>
-        <w:t>i2.int.low</w:t>
-      </w:r>
-      <w:r>
-        <w:rPr>
-          <w:rFonts w:cstheme="minorHAnsi"/>
-          <w:i/>
-          <w:iCs/>
-        </w:rPr>
-        <w:t xml:space="preserve"> </w:t>
+        <w:t xml:space="preserve">i2.int.low </w:t>
       </w:r>
       <w:r>
         <w:rPr>
@@ -19039,19 +18740,7 @@
         <w:rPr>
           <w:rFonts w:ascii="CMR12" w:hAnsi="CMR12" w:cs="CMR12"/>
         </w:rPr>
-        <w:t>is the number</w:t>
-      </w:r>
-      <w:r>
-        <w:rPr>
-          <w:rFonts w:ascii="CMR12" w:hAnsi="CMR12" w:cs="CMR12"/>
-        </w:rPr>
-        <w:t xml:space="preserve"> </w:t>
-      </w:r>
-      <w:r>
-        <w:rPr>
-          <w:rFonts w:ascii="CMR12" w:hAnsi="CMR12" w:cs="CMR12"/>
-        </w:rPr>
-        <w:t xml:space="preserve">of projects that start after time </w:t>
+        <w:t xml:space="preserve">is the number of projects that start after time </w:t>
       </w:r>
       <w:r>
         <w:rPr>
@@ -19640,19 +19329,7 @@
         <w:rPr>
           <w:rFonts w:ascii="CMR12" w:hAnsi="CMR12" w:cs="CMR12"/>
         </w:rPr>
-        <w:t xml:space="preserve">Output the </w:t>
-      </w:r>
-      <w:r>
-        <w:rPr>
-          <w:rFonts w:ascii="CMR12" w:hAnsi="CMR12" w:cs="CMR12"/>
-        </w:rPr>
-        <w:t>fi</w:t>
-      </w:r>
-      <w:r>
-        <w:rPr>
-          <w:rFonts w:ascii="CMR12" w:hAnsi="CMR12" w:cs="CMR12"/>
-        </w:rPr>
-        <w:t xml:space="preserve">rst 5 projects to start. Time: </w:t>
+        <w:t xml:space="preserve">Output the first 5 projects to start. Time: </w:t>
       </w:r>
       <m:oMath>
         <m:r>
@@ -19966,16 +19643,7 @@
               <w:rPr>
                 <w:rFonts w:ascii="Cambria Math" w:hAnsi="Cambria Math" w:cs="CMR12"/>
               </w:rPr>
-              <m:t>3</m:t>
-            </m:r>
-            <m:r>
-              <m:rPr>
-                <m:sty m:val="p"/>
-              </m:rPr>
-              <w:rPr>
-                <w:rFonts w:ascii="Cambria Math" w:hAnsi="Cambria Math" w:cs="CMR12"/>
-              </w:rPr>
-              <m:t>log</m:t>
+              <m:t>3log</m:t>
             </m:r>
           </m:fName>
           <m:e>
@@ -20018,16 +19686,7 @@
               <w:rPr>
                 <w:rFonts w:ascii="Cambria Math" w:hAnsi="Cambria Math" w:cs="CMR12"/>
               </w:rPr>
-              <m:t>15</m:t>
-            </m:r>
-            <m:r>
-              <m:rPr>
-                <m:sty m:val="p"/>
-              </m:rPr>
-              <w:rPr>
-                <w:rFonts w:ascii="Cambria Math" w:hAnsi="Cambria Math" w:cs="CMR12"/>
-              </w:rPr>
-              <m:t>log</m:t>
+              <m:t>15log</m:t>
             </m:r>
           </m:fName>
           <m:e>
@@ -20115,19 +19774,7 @@
         <w:rPr>
           <w:rFonts w:ascii="CMR12" w:hAnsi="CMR12" w:cs="CMR12"/>
         </w:rPr>
-        <w:t xml:space="preserve">6. Output the project with the latest </w:t>
-      </w:r>
-      <w:r>
-        <w:rPr>
-          <w:rFonts w:ascii="CMR12" w:hAnsi="CMR12" w:cs="CMR12"/>
-        </w:rPr>
-        <w:t>fi</w:t>
-      </w:r>
-      <w:r>
-        <w:rPr>
-          <w:rFonts w:ascii="CMR12" w:hAnsi="CMR12" w:cs="CMR12"/>
-        </w:rPr>
-        <w:t xml:space="preserve">nish time: </w:t>
+        <w:t xml:space="preserve">6. Output the project with the latest finish time: </w:t>
       </w:r>
       <m:oMath>
         <m:r>
@@ -20712,13 +20359,7 @@
         <w:rPr>
           <w:rFonts w:cstheme="minorHAnsi"/>
         </w:rPr>
-        <w:t xml:space="preserve">7. </w:t>
-      </w:r>
-      <w:r>
-        <w:rPr>
-          <w:rFonts w:cstheme="minorHAnsi"/>
-        </w:rPr>
-        <w:t xml:space="preserve">Output the pair of projects whose start times are closest together. Time: </w:t>
+        <w:t xml:space="preserve">7. Output the pair of projects whose start times are closest together. Time: </w:t>
       </w:r>
       <m:oMath>
         <m:r>
@@ -22186,13 +21827,7 @@
         <w:rPr>
           <w:rFonts w:cstheme="minorHAnsi"/>
         </w:rPr>
-        <w:t xml:space="preserve"> or reach a leaf. </w:t>
-      </w:r>
-      <w:r>
-        <w:rPr>
-          <w:rFonts w:cstheme="minorHAnsi"/>
-        </w:rPr>
-        <w:t xml:space="preserve">Because the search in worst-case is along the longest path in the tree, this takes time </w:t>
+        <w:t xml:space="preserve"> or reach a leaf. Because the search in worst-case is along the longest path in the tree, this takes time </w:t>
       </w:r>
       <m:oMath>
         <m:r>
@@ -22235,13 +21870,7 @@
         <w:rPr>
           <w:rFonts w:eastAsiaTheme="minorEastAsia" w:cstheme="minorHAnsi"/>
         </w:rPr>
-        <w:t xml:space="preserve"> for a self-balancing tree</w:t>
-      </w:r>
-      <w:r>
-        <w:rPr>
-          <w:rFonts w:eastAsiaTheme="minorEastAsia" w:cstheme="minorHAnsi"/>
-        </w:rPr>
-        <w:t>.</w:t>
+        <w:t xml:space="preserve"> for a self-balancing tree.</w:t>
       </w:r>
     </w:p>
     <w:p>
@@ -22291,13 +21920,7 @@
         <w:rPr>
           <w:rFonts w:cstheme="minorHAnsi"/>
         </w:rPr>
-        <w:t xml:space="preserve"> + 1 as the number of projects that start between </w:t>
-      </w:r>
-      <w:r>
-        <w:rPr>
-          <w:rFonts w:cstheme="minorHAnsi"/>
-        </w:rPr>
-        <w:t xml:space="preserve">project </w:t>
+        <w:t xml:space="preserve"> + 1 as the number of projects that start between project </w:t>
       </w:r>
       <w:r>
         <w:rPr>
@@ -24341,6 +23964,7 @@
     <w:lsdException w:name="HTML Sample" w:semiHidden="1" w:unhideWhenUsed="1"/>
     <w:lsdException w:name="HTML Typewriter" w:semiHidden="1" w:unhideWhenUsed="1"/>
     <w:lsdException w:name="HTML Variable" w:semiHidden="1" w:unhideWhenUsed="1"/>
+    <w:lsdException w:name="Normal Table" w:semiHidden="1" w:unhideWhenUsed="1"/>
     <w:lsdException w:name="annotation subject" w:semiHidden="1" w:unhideWhenUsed="1"/>
     <w:lsdException w:name="No List" w:semiHidden="1" w:unhideWhenUsed="1"/>
     <w:lsdException w:name="Outline List 1" w:semiHidden="1" w:unhideWhenUsed="1"/>
@@ -24387,8 +24011,10 @@
     <w:lsdException w:name="Table Subtle 2" w:semiHidden="1" w:unhideWhenUsed="1"/>
     <w:lsdException w:name="Table Web 1" w:semiHidden="1" w:unhideWhenUsed="1"/>
     <w:lsdException w:name="Table Web 2" w:semiHidden="1" w:unhideWhenUsed="1"/>
+    <w:lsdException w:name="Table Web 3" w:semiHidden="1" w:unhideWhenUsed="1"/>
     <w:lsdException w:name="Balloon Text" w:semiHidden="1" w:unhideWhenUsed="1"/>
     <w:lsdException w:name="Table Grid" w:uiPriority="39"/>
+    <w:lsdException w:name="Table Theme" w:semiHidden="1" w:unhideWhenUsed="1"/>
     <w:lsdException w:name="Placeholder Text" w:semiHidden="1"/>
     <w:lsdException w:name="No Spacing" w:uiPriority="1" w:qFormat="1"/>
     <w:lsdException w:name="Light Shading" w:uiPriority="60"/>
@@ -24618,6 +24244,7 @@
   <w:style w:type="character" w:default="1" w:styleId="DefaultParagraphFont">
     <w:name w:val="Default Paragraph Font"/>
     <w:uiPriority w:val="1"/>
+    <w:semiHidden/>
     <w:unhideWhenUsed/>
   </w:style>
   <w:style w:type="table" w:default="1" w:styleId="TableNormal">

</xml_diff>

<commit_message>
add files, update assignment 2, q3 d)
</commit_message>
<xml_diff>
--- a/assignment_2.docx
+++ b/assignment_2.docx
@@ -239,7 +239,7 @@
           <v:shape id="_x0000_i1025" type="#_x0000_t75" style="width:188pt;height:146.5pt" o:ole="">
             <v:imagedata r:id="rId6" o:title=""/>
           </v:shape>
-          <o:OLEObject Type="Embed" ProgID="Paint.Picture" ShapeID="_x0000_i1025" DrawAspect="Content" ObjectID="_1709747212" r:id="rId7"/>
+          <o:OLEObject Type="Embed" ProgID="Paint.Picture" ShapeID="_x0000_i1025" DrawAspect="Content" ObjectID="_1709883273" r:id="rId7"/>
         </w:object>
       </w:r>
     </w:p>
@@ -9191,27 +9191,7 @@
           <w:bCs/>
           <w:u w:val="single"/>
         </w:rPr>
-        <w:t xml:space="preserve"> (</w:t>
-      </w:r>
-      <w:proofErr w:type="spellStart"/>
-      <w:r>
-        <w:rPr>
-          <w:rFonts w:eastAsiaTheme="minorEastAsia" w:cstheme="minorHAnsi"/>
-          <w:b/>
-          <w:bCs/>
-          <w:u w:val="single"/>
-        </w:rPr>
-        <w:t>mergesort</w:t>
-      </w:r>
-      <w:proofErr w:type="spellEnd"/>
-      <w:r>
-        <w:rPr>
-          <w:rFonts w:eastAsiaTheme="minorEastAsia" w:cstheme="minorHAnsi"/>
-          <w:b/>
-          <w:bCs/>
-          <w:u w:val="single"/>
-        </w:rPr>
-        <w:t>)</w:t>
+        <w:t xml:space="preserve"> (mergesort)</w:t>
       </w:r>
     </w:p>
     <w:p>
@@ -17054,7 +17034,19 @@
         <w:rPr>
           <w:rFonts w:cstheme="minorHAnsi"/>
         </w:rPr>
-        <w:t>1 (right side is higher). Given a tree T that is augmented with this information, update the Tree-Insert(T; z) algorithm from class so that the balance-factors are correctly updated after the insertion. If the resulting tree is not a proper AVL tree after the insertion, you do not need to repair it.</w:t>
+        <w:t>1 (right side is higher). Given a tree T that is augmented with this information, update the Tree-Insert(T</w:t>
+      </w:r>
+      <w:r>
+        <w:rPr>
+          <w:rFonts w:cstheme="minorHAnsi"/>
+        </w:rPr>
+        <w:t>,</w:t>
+      </w:r>
+      <w:r>
+        <w:rPr>
+          <w:rFonts w:cstheme="minorHAnsi"/>
+        </w:rPr>
+        <w:t xml:space="preserve"> z) algorithm from class so that the balance-factors are correctly updated after the insertion. If the resulting tree is not a proper AVL tree after the insertion, you do not need to repair it.</w:t>
       </w:r>
     </w:p>
     <w:p>
@@ -21130,7 +21122,7 @@
         <w:pStyle w:val="ListParagraph"/>
         <w:numPr>
           <w:ilvl w:val="0"/>
-          <w:numId w:val="11"/>
+          <w:numId w:val="23"/>
         </w:numPr>
         <w:autoSpaceDE w:val="0"/>
         <w:autoSpaceDN w:val="0"/>
@@ -21144,7 +21136,51 @@
         <w:rPr>
           <w:rFonts w:ascii="CMR12" w:hAnsi="CMR12" w:cs="CMR12"/>
         </w:rPr>
-        <w:t xml:space="preserve">The 5 first projects to start correspond in our data structure to the 5 intervals with the smallest </w:t>
+        <w:t>Because we are storing subtree heights at each node, we can simply run the select 5 times, in sequence.</w:t>
+      </w:r>
+    </w:p>
+    <w:p>
+      <w:pPr>
+        <w:pStyle w:val="ListParagraph"/>
+        <w:numPr>
+          <w:ilvl w:val="0"/>
+          <w:numId w:val="23"/>
+        </w:numPr>
+        <w:autoSpaceDE w:val="0"/>
+        <w:autoSpaceDN w:val="0"/>
+        <w:adjustRightInd w:val="0"/>
+        <w:spacing w:after="0" w:line="240" w:lineRule="auto"/>
+        <w:rPr>
+          <w:rFonts w:ascii="CMR12" w:hAnsi="CMR12" w:cs="CMR12"/>
+        </w:rPr>
+      </w:pPr>
+      <w:r>
+        <w:rPr>
+          <w:rFonts w:ascii="CMR12" w:hAnsi="CMR12" w:cs="CMR12"/>
+        </w:rPr>
+        <w:t>Specifically, we run the select algorithm for ranks 1, 2, 3, 4 and 5.</w:t>
+      </w:r>
+    </w:p>
+    <w:p>
+      <w:pPr>
+        <w:pStyle w:val="ListParagraph"/>
+        <w:numPr>
+          <w:ilvl w:val="0"/>
+          <w:numId w:val="23"/>
+        </w:numPr>
+        <w:autoSpaceDE w:val="0"/>
+        <w:autoSpaceDN w:val="0"/>
+        <w:adjustRightInd w:val="0"/>
+        <w:spacing w:after="0" w:line="240" w:lineRule="auto"/>
+        <w:rPr>
+          <w:rFonts w:ascii="CMR12" w:hAnsi="CMR12" w:cs="CMR12"/>
+        </w:rPr>
+      </w:pPr>
+      <w:r>
+        <w:rPr>
+          <w:rFonts w:ascii="CMR12" w:hAnsi="CMR12" w:cs="CMR12"/>
+        </w:rPr>
+        <w:t xml:space="preserve">Because our tree is keyed by </w:t>
       </w:r>
       <w:r>
         <w:rPr>
@@ -21158,7 +21194,7 @@
         <w:rPr>
           <w:rFonts w:ascii="CMR12" w:hAnsi="CMR12" w:cs="CMR12"/>
         </w:rPr>
-        <w:t xml:space="preserve"> values. </w:t>
+        <w:t xml:space="preserve"> these 5 ranks will correspond to the first five projects with the smallest – i.e. earliest – start times. These are the first 5 projects to start.</w:t>
       </w:r>
     </w:p>
     <w:p>
@@ -21166,7 +21202,7 @@
         <w:pStyle w:val="ListParagraph"/>
         <w:numPr>
           <w:ilvl w:val="0"/>
-          <w:numId w:val="11"/>
+          <w:numId w:val="23"/>
         </w:numPr>
         <w:autoSpaceDE w:val="0"/>
         <w:autoSpaceDN w:val="0"/>
@@ -21180,41 +21216,7 @@
         <w:rPr>
           <w:rFonts w:ascii="CMR12" w:hAnsi="CMR12" w:cs="CMR12"/>
         </w:rPr>
-        <w:t xml:space="preserve">We can call </w:t>
-      </w:r>
-      <w:r>
-        <w:rPr>
-          <w:rFonts w:ascii="CMR12" w:hAnsi="CMR12" w:cs="CMR12"/>
-          <w:i/>
-          <w:iCs/>
-        </w:rPr>
-        <w:t>findMin</w:t>
-      </w:r>
-      <w:r>
-        <w:rPr>
-          <w:rFonts w:ascii="CMR12" w:hAnsi="CMR12" w:cs="CMR12"/>
-        </w:rPr>
-        <w:t xml:space="preserve"> and </w:t>
-      </w:r>
-      <w:r>
-        <w:rPr>
-          <w:rFonts w:ascii="CMR12" w:hAnsi="CMR12" w:cs="CMR12"/>
-          <w:i/>
-          <w:iCs/>
-        </w:rPr>
-        <w:t xml:space="preserve">delete </w:t>
-      </w:r>
-      <w:r>
-        <w:rPr>
-          <w:rFonts w:ascii="CMR12" w:hAnsi="CMR12" w:cs="CMR12"/>
-        </w:rPr>
-        <w:t xml:space="preserve">5 times to </w:t>
-      </w:r>
-      <w:r>
-        <w:rPr>
-          <w:rFonts w:ascii="CMR12" w:hAnsi="CMR12" w:cs="CMR12"/>
-        </w:rPr>
-        <w:t xml:space="preserve">output the 5 smallest elements. For a RB tree, both steps take time </w:t>
+        <w:t xml:space="preserve">Because we have a RB Tree, the select algorithm runs in time </w:t>
       </w:r>
       <m:oMath>
         <m:r>
@@ -21257,29 +21259,65 @@
         <w:rPr>
           <w:rFonts w:ascii="CMR12" w:eastAsiaTheme="minorEastAsia" w:hAnsi="CMR12" w:cs="CMR12"/>
         </w:rPr>
-        <w:t xml:space="preserve">. </w:t>
-      </w:r>
-    </w:p>
-    <w:p>
-      <w:pPr>
-        <w:pStyle w:val="ListParagraph"/>
-        <w:numPr>
-          <w:ilvl w:val="0"/>
-          <w:numId w:val="11"/>
-        </w:numPr>
-        <w:autoSpaceDE w:val="0"/>
-        <w:autoSpaceDN w:val="0"/>
-        <w:adjustRightInd w:val="0"/>
-        <w:spacing w:after="0" w:line="240" w:lineRule="auto"/>
-        <w:rPr>
-          <w:rFonts w:ascii="CMR12" w:hAnsi="CMR12" w:cs="CMR12"/>
-        </w:rPr>
-      </w:pPr>
+        <w:t>.</w:t>
+      </w:r>
       <w:r>
         <w:rPr>
           <w:rFonts w:ascii="CMR12" w:eastAsiaTheme="minorEastAsia" w:hAnsi="CMR12" w:cs="CMR12"/>
         </w:rPr>
-        <w:t xml:space="preserve">After finishing this procedure, we can reinsert the 5 deleted elements to restore the original data structure. Each insertion also takes time </w:t>
+        <w:t xml:space="preserve"> Doing it 5 times in succession will result int time </w:t>
+      </w:r>
+      <m:oMath>
+        <m:r>
+          <w:rPr>
+            <w:rFonts w:ascii="Cambria Math" w:hAnsi="Cambria Math" w:cs="CMR12"/>
+          </w:rPr>
+          <m:t>O(</m:t>
+        </m:r>
+        <m:func>
+          <m:funcPr>
+            <m:ctrlPr>
+              <w:rPr>
+                <w:rFonts w:ascii="Cambria Math" w:hAnsi="Cambria Math" w:cs="CMR12"/>
+                <w:i/>
+              </w:rPr>
+            </m:ctrlPr>
+          </m:funcPr>
+          <m:fName>
+            <m:r>
+              <m:rPr>
+                <m:sty m:val="p"/>
+              </m:rPr>
+              <w:rPr>
+                <w:rFonts w:ascii="Cambria Math" w:hAnsi="Cambria Math" w:cs="CMR12"/>
+              </w:rPr>
+              <m:t>5</m:t>
+            </m:r>
+            <m:r>
+              <m:rPr>
+                <m:sty m:val="p"/>
+              </m:rPr>
+              <w:rPr>
+                <w:rFonts w:ascii="Cambria Math" w:hAnsi="Cambria Math" w:cs="CMR12"/>
+              </w:rPr>
+              <m:t>log</m:t>
+            </m:r>
+          </m:fName>
+          <m:e>
+            <m:r>
+              <w:rPr>
+                <w:rFonts w:ascii="Cambria Math" w:hAnsi="Cambria Math" w:cs="CMR12"/>
+              </w:rPr>
+              <m:t>n)</m:t>
+            </m:r>
+          </m:e>
+        </m:func>
+      </m:oMath>
+      <w:r>
+        <w:rPr>
+          <w:rFonts w:ascii="CMR12" w:eastAsiaTheme="minorEastAsia" w:hAnsi="CMR12" w:cs="CMR12"/>
+        </w:rPr>
+        <w:t xml:space="preserve"> which is still asymptotically </w:t>
       </w:r>
       <m:oMath>
         <m:r>
@@ -21327,11 +21365,6 @@
     </w:p>
     <w:p>
       <w:pPr>
-        <w:pStyle w:val="ListParagraph"/>
-        <w:numPr>
-          <w:ilvl w:val="0"/>
-          <w:numId w:val="11"/>
-        </w:numPr>
         <w:autoSpaceDE w:val="0"/>
         <w:autoSpaceDN w:val="0"/>
         <w:adjustRightInd w:val="0"/>
@@ -21340,97 +21373,22 @@
           <w:rFonts w:ascii="CMR12" w:hAnsi="CMR12" w:cs="CMR12"/>
         </w:rPr>
       </w:pPr>
-      <w:r>
-        <w:rPr>
-          <w:rFonts w:ascii="CMR12" w:eastAsiaTheme="minorEastAsia" w:hAnsi="CMR12" w:cs="CMR12"/>
-        </w:rPr>
-        <w:t xml:space="preserve">Altogether, each iteration – findMin, delete, insert – takes time </w:t>
-      </w:r>
-      <m:oMath>
-        <m:r>
-          <w:rPr>
-            <w:rFonts w:ascii="Cambria Math" w:hAnsi="Cambria Math" w:cs="CMR12"/>
-          </w:rPr>
-          <m:t>O(</m:t>
-        </m:r>
-        <m:func>
-          <m:funcPr>
-            <m:ctrlPr>
-              <w:rPr>
-                <w:rFonts w:ascii="Cambria Math" w:hAnsi="Cambria Math" w:cs="CMR12"/>
-                <w:i/>
-              </w:rPr>
-            </m:ctrlPr>
-          </m:funcPr>
-          <m:fName>
-            <m:r>
-              <m:rPr>
-                <m:sty m:val="p"/>
-              </m:rPr>
-              <w:rPr>
-                <w:rFonts w:ascii="Cambria Math" w:hAnsi="Cambria Math" w:cs="CMR12"/>
-              </w:rPr>
-              <m:t>3log</m:t>
-            </m:r>
-          </m:fName>
-          <m:e>
-            <m:r>
-              <w:rPr>
-                <w:rFonts w:ascii="Cambria Math" w:hAnsi="Cambria Math" w:cs="CMR12"/>
-              </w:rPr>
-              <m:t>n)</m:t>
-            </m:r>
-          </m:e>
-        </m:func>
-      </m:oMath>
-      <w:r>
-        <w:rPr>
-          <w:rFonts w:ascii="CMR12" w:eastAsiaTheme="minorEastAsia" w:hAnsi="CMR12" w:cs="CMR12"/>
-        </w:rPr>
-        <w:t xml:space="preserve">. Because this is happening 5 times, the new runtime is then </w:t>
-      </w:r>
-      <m:oMath>
-        <m:r>
-          <w:rPr>
-            <w:rFonts w:ascii="Cambria Math" w:hAnsi="Cambria Math" w:cs="CMR12"/>
-          </w:rPr>
-          <m:t>O(</m:t>
-        </m:r>
-        <m:func>
-          <m:funcPr>
-            <m:ctrlPr>
-              <w:rPr>
-                <w:rFonts w:ascii="Cambria Math" w:hAnsi="Cambria Math" w:cs="CMR12"/>
-                <w:i/>
-              </w:rPr>
-            </m:ctrlPr>
-          </m:funcPr>
-          <m:fName>
-            <m:r>
-              <m:rPr>
-                <m:sty m:val="p"/>
-              </m:rPr>
-              <w:rPr>
-                <w:rFonts w:ascii="Cambria Math" w:hAnsi="Cambria Math" w:cs="CMR12"/>
-              </w:rPr>
-              <m:t>15log</m:t>
-            </m:r>
-          </m:fName>
-          <m:e>
-            <m:r>
-              <w:rPr>
-                <w:rFonts w:ascii="Cambria Math" w:hAnsi="Cambria Math" w:cs="CMR12"/>
-              </w:rPr>
-              <m:t>n)</m:t>
-            </m:r>
-          </m:e>
-        </m:func>
-      </m:oMath>
-      <w:r>
-        <w:rPr>
-          <w:rFonts w:ascii="CMR12" w:eastAsiaTheme="minorEastAsia" w:hAnsi="CMR12" w:cs="CMR12"/>
-        </w:rPr>
-        <w:t xml:space="preserve">, which simplifies to just </w:t>
+    </w:p>
+    <w:p>
+      <w:pPr>
+        <w:autoSpaceDE w:val="0"/>
+        <w:autoSpaceDN w:val="0"/>
+        <w:adjustRightInd w:val="0"/>
+        <w:spacing w:after="0" w:line="240" w:lineRule="auto"/>
+        <w:rPr>
+          <w:rFonts w:ascii="CMR12" w:hAnsi="CMR12" w:cs="CMR12"/>
+        </w:rPr>
+      </w:pPr>
+      <w:r>
+        <w:rPr>
+          <w:rFonts w:ascii="CMR12" w:hAnsi="CMR12" w:cs="CMR12"/>
+        </w:rPr>
+        <w:t xml:space="preserve">6. Output the project with the latest finish time: </w:t>
       </w:r>
       <m:oMath>
         <m:r>
@@ -21471,77 +21429,6 @@
       </m:oMath>
       <w:r>
         <w:rPr>
-          <w:rFonts w:ascii="CMR12" w:eastAsiaTheme="minorEastAsia" w:hAnsi="CMR12" w:cs="CMR12"/>
-        </w:rPr>
-        <w:t xml:space="preserve">. </w:t>
-      </w:r>
-    </w:p>
-    <w:p>
-      <w:pPr>
-        <w:autoSpaceDE w:val="0"/>
-        <w:autoSpaceDN w:val="0"/>
-        <w:adjustRightInd w:val="0"/>
-        <w:spacing w:after="0" w:line="240" w:lineRule="auto"/>
-        <w:rPr>
-          <w:rFonts w:ascii="CMR12" w:hAnsi="CMR12" w:cs="CMR12"/>
-        </w:rPr>
-      </w:pPr>
-    </w:p>
-    <w:p>
-      <w:pPr>
-        <w:autoSpaceDE w:val="0"/>
-        <w:autoSpaceDN w:val="0"/>
-        <w:adjustRightInd w:val="0"/>
-        <w:spacing w:after="0" w:line="240" w:lineRule="auto"/>
-        <w:rPr>
-          <w:rFonts w:ascii="CMR12" w:hAnsi="CMR12" w:cs="CMR12"/>
-        </w:rPr>
-      </w:pPr>
-      <w:r>
-        <w:rPr>
-          <w:rFonts w:ascii="CMR12" w:hAnsi="CMR12" w:cs="CMR12"/>
-        </w:rPr>
-        <w:t xml:space="preserve">6. Output the project with the latest finish time: </w:t>
-      </w:r>
-      <m:oMath>
-        <m:r>
-          <w:rPr>
-            <w:rFonts w:ascii="Cambria Math" w:hAnsi="Cambria Math" w:cs="CMR12"/>
-          </w:rPr>
-          <m:t>O(</m:t>
-        </m:r>
-        <m:func>
-          <m:funcPr>
-            <m:ctrlPr>
-              <w:rPr>
-                <w:rFonts w:ascii="Cambria Math" w:hAnsi="Cambria Math" w:cs="CMR12"/>
-                <w:i/>
-              </w:rPr>
-            </m:ctrlPr>
-          </m:funcPr>
-          <m:fName>
-            <m:r>
-              <m:rPr>
-                <m:sty m:val="p"/>
-              </m:rPr>
-              <w:rPr>
-                <w:rFonts w:ascii="Cambria Math" w:hAnsi="Cambria Math" w:cs="CMR12"/>
-              </w:rPr>
-              <m:t>log</m:t>
-            </m:r>
-          </m:fName>
-          <m:e>
-            <m:r>
-              <w:rPr>
-                <w:rFonts w:ascii="Cambria Math" w:hAnsi="Cambria Math" w:cs="CMR12"/>
-              </w:rPr>
-              <m:t>n)</m:t>
-            </m:r>
-          </m:e>
-        </m:func>
-      </m:oMath>
-      <w:r>
-        <w:rPr>
           <w:rFonts w:ascii="CMR12" w:hAnsi="CMR12" w:cs="CMR12"/>
         </w:rPr>
         <w:t>.</w:t>
@@ -21577,6 +21464,7 @@
         <w:rPr>
           <w:rFonts w:ascii="CMR12" w:hAnsi="CMR12" w:cs="CMR12"/>
         </w:rPr>
+        <w:lastRenderedPageBreak/>
         <w:t>The max value of the root (</w:t>
       </w:r>
       <w:r>
@@ -22798,7 +22686,6 @@
         <w:rPr>
           <w:rFonts w:eastAsiaTheme="minorEastAsia" w:cstheme="minorHAnsi"/>
         </w:rPr>
-        <w:lastRenderedPageBreak/>
         <w:t xml:space="preserve">We stop when </w:t>
       </w:r>
       <w:r>
@@ -22835,6 +22722,7 @@
         <w:rPr>
           <w:rFonts w:eastAsiaTheme="minorEastAsia" w:cstheme="minorHAnsi"/>
         </w:rPr>
+        <w:lastRenderedPageBreak/>
         <w:t xml:space="preserve">Because in the worst-case we are searching the longest path of the tree, because we have a RB tree we know this is at most </w:t>
       </w:r>
       <m:oMath>
@@ -24378,7 +24266,7 @@
   <w:abstractNum w:abstractNumId="5" w15:restartNumberingAfterBreak="0">
     <w:nsid w:val="1A8C20F5"/>
     <w:multiLevelType w:val="hybridMultilevel"/>
-    <w:tmpl w:val="3BB63C8E"/>
+    <w:tmpl w:val="F0F0AE10"/>
     <w:lvl w:ilvl="0" w:tplc="04090001">
       <w:start w:val="1"/>
       <w:numFmt w:val="bullet"/>
@@ -24489,9 +24377,9 @@
     </w:lvl>
   </w:abstractNum>
   <w:abstractNum w:abstractNumId="6" w15:restartNumberingAfterBreak="0">
-    <w:nsid w:val="232C761D"/>
+    <w:nsid w:val="1D270F95"/>
     <w:multiLevelType w:val="hybridMultilevel"/>
-    <w:tmpl w:val="EBC6A6D6"/>
+    <w:tmpl w:val="13BC7502"/>
     <w:lvl w:ilvl="0" w:tplc="04090001">
       <w:start w:val="1"/>
       <w:numFmt w:val="bullet"/>
@@ -24602,95 +24490,9 @@
     </w:lvl>
   </w:abstractNum>
   <w:abstractNum w:abstractNumId="7" w15:restartNumberingAfterBreak="0">
-    <w:nsid w:val="24480769"/>
+    <w:nsid w:val="232C761D"/>
     <w:multiLevelType w:val="hybridMultilevel"/>
-    <w:tmpl w:val="F538086A"/>
-    <w:lvl w:ilvl="0" w:tplc="0409000F">
-      <w:start w:val="1"/>
-      <w:numFmt w:val="decimal"/>
-      <w:lvlText w:val="%1."/>
-      <w:lvlJc w:val="left"/>
-      <w:pPr>
-        <w:ind w:left="720" w:hanging="360"/>
-      </w:pPr>
-    </w:lvl>
-    <w:lvl w:ilvl="1" w:tplc="04090019" w:tentative="1">
-      <w:start w:val="1"/>
-      <w:numFmt w:val="lowerLetter"/>
-      <w:lvlText w:val="%2."/>
-      <w:lvlJc w:val="left"/>
-      <w:pPr>
-        <w:ind w:left="1440" w:hanging="360"/>
-      </w:pPr>
-    </w:lvl>
-    <w:lvl w:ilvl="2" w:tplc="0409001B" w:tentative="1">
-      <w:start w:val="1"/>
-      <w:numFmt w:val="lowerRoman"/>
-      <w:lvlText w:val="%3."/>
-      <w:lvlJc w:val="right"/>
-      <w:pPr>
-        <w:ind w:left="2160" w:hanging="180"/>
-      </w:pPr>
-    </w:lvl>
-    <w:lvl w:ilvl="3" w:tplc="0409000F" w:tentative="1">
-      <w:start w:val="1"/>
-      <w:numFmt w:val="decimal"/>
-      <w:lvlText w:val="%4."/>
-      <w:lvlJc w:val="left"/>
-      <w:pPr>
-        <w:ind w:left="2880" w:hanging="360"/>
-      </w:pPr>
-    </w:lvl>
-    <w:lvl w:ilvl="4" w:tplc="04090019" w:tentative="1">
-      <w:start w:val="1"/>
-      <w:numFmt w:val="lowerLetter"/>
-      <w:lvlText w:val="%5."/>
-      <w:lvlJc w:val="left"/>
-      <w:pPr>
-        <w:ind w:left="3600" w:hanging="360"/>
-      </w:pPr>
-    </w:lvl>
-    <w:lvl w:ilvl="5" w:tplc="0409001B" w:tentative="1">
-      <w:start w:val="1"/>
-      <w:numFmt w:val="lowerRoman"/>
-      <w:lvlText w:val="%6."/>
-      <w:lvlJc w:val="right"/>
-      <w:pPr>
-        <w:ind w:left="4320" w:hanging="180"/>
-      </w:pPr>
-    </w:lvl>
-    <w:lvl w:ilvl="6" w:tplc="0409000F" w:tentative="1">
-      <w:start w:val="1"/>
-      <w:numFmt w:val="decimal"/>
-      <w:lvlText w:val="%7."/>
-      <w:lvlJc w:val="left"/>
-      <w:pPr>
-        <w:ind w:left="5040" w:hanging="360"/>
-      </w:pPr>
-    </w:lvl>
-    <w:lvl w:ilvl="7" w:tplc="04090019" w:tentative="1">
-      <w:start w:val="1"/>
-      <w:numFmt w:val="lowerLetter"/>
-      <w:lvlText w:val="%8."/>
-      <w:lvlJc w:val="left"/>
-      <w:pPr>
-        <w:ind w:left="5760" w:hanging="360"/>
-      </w:pPr>
-    </w:lvl>
-    <w:lvl w:ilvl="8" w:tplc="0409001B" w:tentative="1">
-      <w:start w:val="1"/>
-      <w:numFmt w:val="lowerRoman"/>
-      <w:lvlText w:val="%9."/>
-      <w:lvlJc w:val="right"/>
-      <w:pPr>
-        <w:ind w:left="6480" w:hanging="180"/>
-      </w:pPr>
-    </w:lvl>
-  </w:abstractNum>
-  <w:abstractNum w:abstractNumId="8" w15:restartNumberingAfterBreak="0">
-    <w:nsid w:val="261C283A"/>
-    <w:multiLevelType w:val="hybridMultilevel"/>
-    <w:tmpl w:val="EEF4B4C6"/>
+    <w:tmpl w:val="EBC6A6D6"/>
     <w:lvl w:ilvl="0" w:tplc="04090001">
       <w:start w:val="1"/>
       <w:numFmt w:val="bullet"/>
@@ -24800,7 +24602,206 @@
       </w:rPr>
     </w:lvl>
   </w:abstractNum>
+  <w:abstractNum w:abstractNumId="8" w15:restartNumberingAfterBreak="0">
+    <w:nsid w:val="24480769"/>
+    <w:multiLevelType w:val="hybridMultilevel"/>
+    <w:tmpl w:val="F538086A"/>
+    <w:lvl w:ilvl="0" w:tplc="0409000F">
+      <w:start w:val="1"/>
+      <w:numFmt w:val="decimal"/>
+      <w:lvlText w:val="%1."/>
+      <w:lvlJc w:val="left"/>
+      <w:pPr>
+        <w:ind w:left="720" w:hanging="360"/>
+      </w:pPr>
+    </w:lvl>
+    <w:lvl w:ilvl="1" w:tplc="04090019" w:tentative="1">
+      <w:start w:val="1"/>
+      <w:numFmt w:val="lowerLetter"/>
+      <w:lvlText w:val="%2."/>
+      <w:lvlJc w:val="left"/>
+      <w:pPr>
+        <w:ind w:left="1440" w:hanging="360"/>
+      </w:pPr>
+    </w:lvl>
+    <w:lvl w:ilvl="2" w:tplc="0409001B" w:tentative="1">
+      <w:start w:val="1"/>
+      <w:numFmt w:val="lowerRoman"/>
+      <w:lvlText w:val="%3."/>
+      <w:lvlJc w:val="right"/>
+      <w:pPr>
+        <w:ind w:left="2160" w:hanging="180"/>
+      </w:pPr>
+    </w:lvl>
+    <w:lvl w:ilvl="3" w:tplc="0409000F" w:tentative="1">
+      <w:start w:val="1"/>
+      <w:numFmt w:val="decimal"/>
+      <w:lvlText w:val="%4."/>
+      <w:lvlJc w:val="left"/>
+      <w:pPr>
+        <w:ind w:left="2880" w:hanging="360"/>
+      </w:pPr>
+    </w:lvl>
+    <w:lvl w:ilvl="4" w:tplc="04090019" w:tentative="1">
+      <w:start w:val="1"/>
+      <w:numFmt w:val="lowerLetter"/>
+      <w:lvlText w:val="%5."/>
+      <w:lvlJc w:val="left"/>
+      <w:pPr>
+        <w:ind w:left="3600" w:hanging="360"/>
+      </w:pPr>
+    </w:lvl>
+    <w:lvl w:ilvl="5" w:tplc="0409001B" w:tentative="1">
+      <w:start w:val="1"/>
+      <w:numFmt w:val="lowerRoman"/>
+      <w:lvlText w:val="%6."/>
+      <w:lvlJc w:val="right"/>
+      <w:pPr>
+        <w:ind w:left="4320" w:hanging="180"/>
+      </w:pPr>
+    </w:lvl>
+    <w:lvl w:ilvl="6" w:tplc="0409000F" w:tentative="1">
+      <w:start w:val="1"/>
+      <w:numFmt w:val="decimal"/>
+      <w:lvlText w:val="%7."/>
+      <w:lvlJc w:val="left"/>
+      <w:pPr>
+        <w:ind w:left="5040" w:hanging="360"/>
+      </w:pPr>
+    </w:lvl>
+    <w:lvl w:ilvl="7" w:tplc="04090019" w:tentative="1">
+      <w:start w:val="1"/>
+      <w:numFmt w:val="lowerLetter"/>
+      <w:lvlText w:val="%8."/>
+      <w:lvlJc w:val="left"/>
+      <w:pPr>
+        <w:ind w:left="5760" w:hanging="360"/>
+      </w:pPr>
+    </w:lvl>
+    <w:lvl w:ilvl="8" w:tplc="0409001B" w:tentative="1">
+      <w:start w:val="1"/>
+      <w:numFmt w:val="lowerRoman"/>
+      <w:lvlText w:val="%9."/>
+      <w:lvlJc w:val="right"/>
+      <w:pPr>
+        <w:ind w:left="6480" w:hanging="180"/>
+      </w:pPr>
+    </w:lvl>
+  </w:abstractNum>
   <w:abstractNum w:abstractNumId="9" w15:restartNumberingAfterBreak="0">
+    <w:nsid w:val="261C283A"/>
+    <w:multiLevelType w:val="hybridMultilevel"/>
+    <w:tmpl w:val="EEF4B4C6"/>
+    <w:lvl w:ilvl="0" w:tplc="04090001">
+      <w:start w:val="1"/>
+      <w:numFmt w:val="bullet"/>
+      <w:lvlText w:val=""/>
+      <w:lvlJc w:val="left"/>
+      <w:pPr>
+        <w:ind w:left="720" w:hanging="360"/>
+      </w:pPr>
+      <w:rPr>
+        <w:rFonts w:ascii="Symbol" w:hAnsi="Symbol" w:hint="default"/>
+      </w:rPr>
+    </w:lvl>
+    <w:lvl w:ilvl="1" w:tplc="04090003" w:tentative="1">
+      <w:start w:val="1"/>
+      <w:numFmt w:val="bullet"/>
+      <w:lvlText w:val="o"/>
+      <w:lvlJc w:val="left"/>
+      <w:pPr>
+        <w:ind w:left="1440" w:hanging="360"/>
+      </w:pPr>
+      <w:rPr>
+        <w:rFonts w:ascii="Courier New" w:hAnsi="Courier New" w:cs="Courier New" w:hint="default"/>
+      </w:rPr>
+    </w:lvl>
+    <w:lvl w:ilvl="2" w:tplc="04090005" w:tentative="1">
+      <w:start w:val="1"/>
+      <w:numFmt w:val="bullet"/>
+      <w:lvlText w:val=""/>
+      <w:lvlJc w:val="left"/>
+      <w:pPr>
+        <w:ind w:left="2160" w:hanging="360"/>
+      </w:pPr>
+      <w:rPr>
+        <w:rFonts w:ascii="Wingdings" w:hAnsi="Wingdings" w:hint="default"/>
+      </w:rPr>
+    </w:lvl>
+    <w:lvl w:ilvl="3" w:tplc="04090001" w:tentative="1">
+      <w:start w:val="1"/>
+      <w:numFmt w:val="bullet"/>
+      <w:lvlText w:val=""/>
+      <w:lvlJc w:val="left"/>
+      <w:pPr>
+        <w:ind w:left="2880" w:hanging="360"/>
+      </w:pPr>
+      <w:rPr>
+        <w:rFonts w:ascii="Symbol" w:hAnsi="Symbol" w:hint="default"/>
+      </w:rPr>
+    </w:lvl>
+    <w:lvl w:ilvl="4" w:tplc="04090003" w:tentative="1">
+      <w:start w:val="1"/>
+      <w:numFmt w:val="bullet"/>
+      <w:lvlText w:val="o"/>
+      <w:lvlJc w:val="left"/>
+      <w:pPr>
+        <w:ind w:left="3600" w:hanging="360"/>
+      </w:pPr>
+      <w:rPr>
+        <w:rFonts w:ascii="Courier New" w:hAnsi="Courier New" w:cs="Courier New" w:hint="default"/>
+      </w:rPr>
+    </w:lvl>
+    <w:lvl w:ilvl="5" w:tplc="04090005" w:tentative="1">
+      <w:start w:val="1"/>
+      <w:numFmt w:val="bullet"/>
+      <w:lvlText w:val=""/>
+      <w:lvlJc w:val="left"/>
+      <w:pPr>
+        <w:ind w:left="4320" w:hanging="360"/>
+      </w:pPr>
+      <w:rPr>
+        <w:rFonts w:ascii="Wingdings" w:hAnsi="Wingdings" w:hint="default"/>
+      </w:rPr>
+    </w:lvl>
+    <w:lvl w:ilvl="6" w:tplc="04090001" w:tentative="1">
+      <w:start w:val="1"/>
+      <w:numFmt w:val="bullet"/>
+      <w:lvlText w:val=""/>
+      <w:lvlJc w:val="left"/>
+      <w:pPr>
+        <w:ind w:left="5040" w:hanging="360"/>
+      </w:pPr>
+      <w:rPr>
+        <w:rFonts w:ascii="Symbol" w:hAnsi="Symbol" w:hint="default"/>
+      </w:rPr>
+    </w:lvl>
+    <w:lvl w:ilvl="7" w:tplc="04090003" w:tentative="1">
+      <w:start w:val="1"/>
+      <w:numFmt w:val="bullet"/>
+      <w:lvlText w:val="o"/>
+      <w:lvlJc w:val="left"/>
+      <w:pPr>
+        <w:ind w:left="5760" w:hanging="360"/>
+      </w:pPr>
+      <w:rPr>
+        <w:rFonts w:ascii="Courier New" w:hAnsi="Courier New" w:cs="Courier New" w:hint="default"/>
+      </w:rPr>
+    </w:lvl>
+    <w:lvl w:ilvl="8" w:tplc="04090005" w:tentative="1">
+      <w:start w:val="1"/>
+      <w:numFmt w:val="bullet"/>
+      <w:lvlText w:val=""/>
+      <w:lvlJc w:val="left"/>
+      <w:pPr>
+        <w:ind w:left="6480" w:hanging="360"/>
+      </w:pPr>
+      <w:rPr>
+        <w:rFonts w:ascii="Wingdings" w:hAnsi="Wingdings" w:hint="default"/>
+      </w:rPr>
+    </w:lvl>
+  </w:abstractNum>
+  <w:abstractNum w:abstractNumId="10" w15:restartNumberingAfterBreak="0">
     <w:nsid w:val="2ED96EED"/>
     <w:multiLevelType w:val="hybridMultilevel"/>
     <w:tmpl w:val="6D224056"/>
@@ -24913,7 +24914,7 @@
       </w:rPr>
     </w:lvl>
   </w:abstractNum>
-  <w:abstractNum w:abstractNumId="10" w15:restartNumberingAfterBreak="0">
+  <w:abstractNum w:abstractNumId="11" w15:restartNumberingAfterBreak="0">
     <w:nsid w:val="33AC7BC5"/>
     <w:multiLevelType w:val="hybridMultilevel"/>
     <w:tmpl w:val="D7F67308"/>
@@ -25026,7 +25027,7 @@
       </w:rPr>
     </w:lvl>
   </w:abstractNum>
-  <w:abstractNum w:abstractNumId="11" w15:restartNumberingAfterBreak="0">
+  <w:abstractNum w:abstractNumId="12" w15:restartNumberingAfterBreak="0">
     <w:nsid w:val="36D96E35"/>
     <w:multiLevelType w:val="hybridMultilevel"/>
     <w:tmpl w:val="6094A436"/>
@@ -25112,7 +25113,7 @@
       </w:pPr>
     </w:lvl>
   </w:abstractNum>
-  <w:abstractNum w:abstractNumId="12" w15:restartNumberingAfterBreak="0">
+  <w:abstractNum w:abstractNumId="13" w15:restartNumberingAfterBreak="0">
     <w:nsid w:val="3E2C5A15"/>
     <w:multiLevelType w:val="hybridMultilevel"/>
     <w:tmpl w:val="47D2BACA"/>
@@ -25225,7 +25226,7 @@
       </w:rPr>
     </w:lvl>
   </w:abstractNum>
-  <w:abstractNum w:abstractNumId="13" w15:restartNumberingAfterBreak="0">
+  <w:abstractNum w:abstractNumId="14" w15:restartNumberingAfterBreak="0">
     <w:nsid w:val="4297559A"/>
     <w:multiLevelType w:val="hybridMultilevel"/>
     <w:tmpl w:val="2B4425CE"/>
@@ -25338,7 +25339,7 @@
       </w:rPr>
     </w:lvl>
   </w:abstractNum>
-  <w:abstractNum w:abstractNumId="14" w15:restartNumberingAfterBreak="0">
+  <w:abstractNum w:abstractNumId="15" w15:restartNumberingAfterBreak="0">
     <w:nsid w:val="43C066AB"/>
     <w:multiLevelType w:val="hybridMultilevel"/>
     <w:tmpl w:val="1188D870"/>
@@ -25451,7 +25452,7 @@
       </w:rPr>
     </w:lvl>
   </w:abstractNum>
-  <w:abstractNum w:abstractNumId="15" w15:restartNumberingAfterBreak="0">
+  <w:abstractNum w:abstractNumId="16" w15:restartNumberingAfterBreak="0">
     <w:nsid w:val="49D24E27"/>
     <w:multiLevelType w:val="multilevel"/>
     <w:tmpl w:val="0409001D"/>
@@ -25544,7 +25545,7 @@
       </w:pPr>
     </w:lvl>
   </w:abstractNum>
-  <w:abstractNum w:abstractNumId="16" w15:restartNumberingAfterBreak="0">
+  <w:abstractNum w:abstractNumId="17" w15:restartNumberingAfterBreak="0">
     <w:nsid w:val="5CB972E4"/>
     <w:multiLevelType w:val="hybridMultilevel"/>
     <w:tmpl w:val="C210833C"/>
@@ -25630,7 +25631,7 @@
       </w:pPr>
     </w:lvl>
   </w:abstractNum>
-  <w:abstractNum w:abstractNumId="17" w15:restartNumberingAfterBreak="0">
+  <w:abstractNum w:abstractNumId="18" w15:restartNumberingAfterBreak="0">
     <w:nsid w:val="64FB436A"/>
     <w:multiLevelType w:val="hybridMultilevel"/>
     <w:tmpl w:val="164EF75C"/>
@@ -25743,7 +25744,7 @@
       </w:rPr>
     </w:lvl>
   </w:abstractNum>
-  <w:abstractNum w:abstractNumId="18" w15:restartNumberingAfterBreak="0">
+  <w:abstractNum w:abstractNumId="19" w15:restartNumberingAfterBreak="0">
     <w:nsid w:val="65B34A52"/>
     <w:multiLevelType w:val="hybridMultilevel"/>
     <w:tmpl w:val="CCBA8254"/>
@@ -25856,7 +25857,7 @@
       </w:rPr>
     </w:lvl>
   </w:abstractNum>
-  <w:abstractNum w:abstractNumId="19" w15:restartNumberingAfterBreak="0">
+  <w:abstractNum w:abstractNumId="20" w15:restartNumberingAfterBreak="0">
     <w:nsid w:val="6A5E6F3A"/>
     <w:multiLevelType w:val="hybridMultilevel"/>
     <w:tmpl w:val="86DC4DE2"/>
@@ -25969,7 +25970,7 @@
       </w:rPr>
     </w:lvl>
   </w:abstractNum>
-  <w:abstractNum w:abstractNumId="20" w15:restartNumberingAfterBreak="0">
+  <w:abstractNum w:abstractNumId="21" w15:restartNumberingAfterBreak="0">
     <w:nsid w:val="746C308B"/>
     <w:multiLevelType w:val="hybridMultilevel"/>
     <w:tmpl w:val="EE528092"/>
@@ -26082,7 +26083,7 @@
       </w:rPr>
     </w:lvl>
   </w:abstractNum>
-  <w:abstractNum w:abstractNumId="21" w15:restartNumberingAfterBreak="0">
+  <w:abstractNum w:abstractNumId="22" w15:restartNumberingAfterBreak="0">
     <w:nsid w:val="7AD100E0"/>
     <w:multiLevelType w:val="hybridMultilevel"/>
     <w:tmpl w:val="9294A934"/>
@@ -26196,34 +26197,34 @@
     </w:lvl>
   </w:abstractNum>
   <w:num w:numId="1">
-    <w:abstractNumId w:val="15"/>
+    <w:abstractNumId w:val="16"/>
   </w:num>
   <w:num w:numId="2">
-    <w:abstractNumId w:val="9"/>
+    <w:abstractNumId w:val="10"/>
   </w:num>
   <w:num w:numId="3">
-    <w:abstractNumId w:val="20"/>
+    <w:abstractNumId w:val="21"/>
   </w:num>
   <w:num w:numId="4">
-    <w:abstractNumId w:val="7"/>
+    <w:abstractNumId w:val="8"/>
   </w:num>
   <w:num w:numId="5">
-    <w:abstractNumId w:val="16"/>
+    <w:abstractNumId w:val="17"/>
   </w:num>
   <w:num w:numId="6">
-    <w:abstractNumId w:val="11"/>
+    <w:abstractNumId w:val="12"/>
   </w:num>
   <w:num w:numId="7">
     <w:abstractNumId w:val="3"/>
   </w:num>
   <w:num w:numId="8">
+    <w:abstractNumId w:val="20"/>
+  </w:num>
+  <w:num w:numId="9">
     <w:abstractNumId w:val="19"/>
   </w:num>
-  <w:num w:numId="9">
-    <w:abstractNumId w:val="18"/>
-  </w:num>
   <w:num w:numId="10">
-    <w:abstractNumId w:val="12"/>
+    <w:abstractNumId w:val="13"/>
   </w:num>
   <w:num w:numId="11">
     <w:abstractNumId w:val="5"/>
@@ -26238,28 +26239,31 @@
     <w:abstractNumId w:val="4"/>
   </w:num>
   <w:num w:numId="15">
-    <w:abstractNumId w:val="14"/>
+    <w:abstractNumId w:val="15"/>
   </w:num>
   <w:num w:numId="16">
-    <w:abstractNumId w:val="17"/>
+    <w:abstractNumId w:val="18"/>
   </w:num>
   <w:num w:numId="17">
-    <w:abstractNumId w:val="8"/>
+    <w:abstractNumId w:val="9"/>
   </w:num>
   <w:num w:numId="18">
-    <w:abstractNumId w:val="10"/>
+    <w:abstractNumId w:val="11"/>
   </w:num>
   <w:num w:numId="19">
-    <w:abstractNumId w:val="6"/>
+    <w:abstractNumId w:val="7"/>
   </w:num>
   <w:num w:numId="20">
-    <w:abstractNumId w:val="21"/>
+    <w:abstractNumId w:val="22"/>
   </w:num>
   <w:num w:numId="21">
-    <w:abstractNumId w:val="13"/>
+    <w:abstractNumId w:val="14"/>
   </w:num>
   <w:num w:numId="22">
     <w:abstractNumId w:val="0"/>
+  </w:num>
+  <w:num w:numId="23">
+    <w:abstractNumId w:val="6"/>
   </w:num>
 </w:numbering>
 </file>

</xml_diff>

<commit_message>
fix assignment 2, Q3 a)
qa
</commit_message>
<xml_diff>
--- a/assignment_2.docx
+++ b/assignment_2.docx
@@ -239,7 +239,7 @@
           <v:shape id="_x0000_i1025" type="#_x0000_t75" style="width:188pt;height:146.5pt" o:ole="">
             <v:imagedata r:id="rId6" o:title=""/>
           </v:shape>
-          <o:OLEObject Type="Embed" ProgID="Paint.Picture" ShapeID="_x0000_i1025" DrawAspect="Content" ObjectID="_1709883273" r:id="rId7"/>
+          <o:OLEObject Type="Embed" ProgID="Paint.Picture" ShapeID="_x0000_i1025" DrawAspect="Content" ObjectID="_1709900595" r:id="rId7"/>
         </w:object>
       </w:r>
     </w:p>
@@ -9643,7 +9643,19 @@
         <w:rPr>
           <w:rFonts w:eastAsiaTheme="minorEastAsia" w:cstheme="minorHAnsi"/>
         </w:rPr>
-        <w:t xml:space="preserve">Inserting into an array takes constant time, </w:t>
+        <w:t xml:space="preserve">Inserting into an array </w:t>
+      </w:r>
+      <w:r>
+        <w:rPr>
+          <w:rFonts w:eastAsiaTheme="minorEastAsia" w:cstheme="minorHAnsi"/>
+        </w:rPr>
+        <w:t xml:space="preserve">typically </w:t>
+      </w:r>
+      <w:r>
+        <w:rPr>
+          <w:rFonts w:eastAsiaTheme="minorEastAsia" w:cstheme="minorHAnsi"/>
+        </w:rPr>
+        <w:t xml:space="preserve">takes constant time, </w:t>
       </w:r>
       <m:oMath>
         <m:r>
@@ -9657,7 +9669,45 @@
         <w:rPr>
           <w:rFonts w:eastAsiaTheme="minorEastAsia" w:cstheme="minorHAnsi"/>
         </w:rPr>
-        <w:t xml:space="preserve">. However, we have to sort the array after each insertion to maintain sorted order for selecting the rank. </w:t>
+        <w:t xml:space="preserve">. </w:t>
+      </w:r>
+      <w:r>
+        <w:rPr>
+          <w:rFonts w:eastAsiaTheme="minorEastAsia" w:cstheme="minorHAnsi"/>
+        </w:rPr>
+        <w:t xml:space="preserve">However, in this </w:t>
+      </w:r>
+      <w:proofErr w:type="spellStart"/>
+      <w:r>
+        <w:rPr>
+          <w:rFonts w:eastAsiaTheme="minorEastAsia" w:cstheme="minorHAnsi"/>
+        </w:rPr>
+        <w:t>caes</w:t>
+      </w:r>
+      <w:proofErr w:type="spellEnd"/>
+      <w:r>
+        <w:rPr>
+          <w:rFonts w:eastAsiaTheme="minorEastAsia" w:cstheme="minorHAnsi"/>
+        </w:rPr>
+        <w:t xml:space="preserve"> we need to maintain a sorted array</w:t>
+      </w:r>
+      <w:r>
+        <w:rPr>
+          <w:rFonts w:eastAsiaTheme="minorEastAsia" w:cstheme="minorHAnsi"/>
+        </w:rPr>
+        <w:t xml:space="preserve"> </w:t>
+      </w:r>
+      <w:r>
+        <w:rPr>
+          <w:rFonts w:eastAsiaTheme="minorEastAsia" w:cstheme="minorHAnsi"/>
+        </w:rPr>
+        <w:t>after insertion</w:t>
+      </w:r>
+      <w:r>
+        <w:rPr>
+          <w:rFonts w:eastAsiaTheme="minorEastAsia" w:cstheme="minorHAnsi"/>
+        </w:rPr>
+        <w:t>.</w:t>
       </w:r>
     </w:p>
     <w:p>
@@ -9679,50 +9729,33 @@
         <w:rPr>
           <w:rFonts w:eastAsiaTheme="minorEastAsia" w:cstheme="minorHAnsi"/>
         </w:rPr>
-        <w:t xml:space="preserve">Because we have to resort the array after each insertion, the overall insertion time is </w:t>
+        <w:t>Inserting a single value into a sorted array so that it remains sorted requires finding the insert position, then shifting over some portion of the array</w:t>
+      </w:r>
+      <w:r>
+        <w:rPr>
+          <w:rFonts w:eastAsiaTheme="minorEastAsia" w:cstheme="minorHAnsi"/>
+        </w:rPr>
+        <w:t>.</w:t>
+      </w:r>
+      <w:r>
+        <w:rPr>
+          <w:rFonts w:eastAsiaTheme="minorEastAsia" w:cstheme="minorHAnsi"/>
+        </w:rPr>
+        <w:t xml:space="preserve"> In the worst-case, this takes time </w:t>
       </w:r>
       <m:oMath>
         <m:r>
           <w:rPr>
             <w:rFonts w:ascii="Cambria Math" w:eastAsiaTheme="minorEastAsia" w:hAnsi="Cambria Math" w:cstheme="minorHAnsi"/>
           </w:rPr>
-          <m:t>O(n</m:t>
+          <m:t>O(n)</m:t>
         </m:r>
-        <m:func>
-          <m:funcPr>
-            <m:ctrlPr>
-              <w:rPr>
-                <w:rFonts w:ascii="Cambria Math" w:eastAsiaTheme="minorEastAsia" w:hAnsi="Cambria Math" w:cstheme="minorHAnsi"/>
-                <w:i/>
-              </w:rPr>
-            </m:ctrlPr>
-          </m:funcPr>
-          <m:fName>
-            <m:r>
-              <m:rPr>
-                <m:sty m:val="p"/>
-              </m:rPr>
-              <w:rPr>
-                <w:rFonts w:ascii="Cambria Math" w:eastAsiaTheme="minorEastAsia" w:hAnsi="Cambria Math" w:cstheme="minorHAnsi"/>
-              </w:rPr>
-              <m:t>log</m:t>
-            </m:r>
-          </m:fName>
-          <m:e>
-            <m:r>
-              <w:rPr>
-                <w:rFonts w:ascii="Cambria Math" w:eastAsiaTheme="minorEastAsia" w:hAnsi="Cambria Math" w:cstheme="minorHAnsi"/>
-              </w:rPr>
-              <m:t>n)</m:t>
-            </m:r>
-          </m:e>
-        </m:func>
       </m:oMath>
       <w:r>
         <w:rPr>
           <w:rFonts w:eastAsiaTheme="minorEastAsia" w:cstheme="minorHAnsi"/>
         </w:rPr>
-        <w:t>.</w:t>
+        <w:t xml:space="preserve"> because we either have to shift the entire array or scan the entire array for the insert position.</w:t>
       </w:r>
     </w:p>
     <w:p>
@@ -9767,35 +9800,12 @@
           </w:rPr>
           <m:t>O(pn</m:t>
         </m:r>
-        <m:func>
-          <m:funcPr>
-            <m:ctrlPr>
-              <w:rPr>
-                <w:rFonts w:ascii="Cambria Math" w:eastAsiaTheme="minorEastAsia" w:hAnsi="Cambria Math" w:cstheme="minorHAnsi"/>
-                <w:i/>
-              </w:rPr>
-            </m:ctrlPr>
-          </m:funcPr>
-          <m:fName>
-            <m:r>
-              <m:rPr>
-                <m:sty m:val="p"/>
-              </m:rPr>
-              <w:rPr>
-                <w:rFonts w:ascii="Cambria Math" w:eastAsiaTheme="minorEastAsia" w:hAnsi="Cambria Math" w:cstheme="minorHAnsi"/>
-              </w:rPr>
-              <m:t>log</m:t>
-            </m:r>
-          </m:fName>
-          <m:e>
-            <m:r>
-              <w:rPr>
-                <w:rFonts w:ascii="Cambria Math" w:eastAsiaTheme="minorEastAsia" w:hAnsi="Cambria Math" w:cstheme="minorHAnsi"/>
-              </w:rPr>
-              <m:t>n)</m:t>
-            </m:r>
-          </m:e>
-        </m:func>
+        <m:r>
+          <w:rPr>
+            <w:rFonts w:ascii="Cambria Math" w:eastAsiaTheme="minorEastAsia" w:hAnsi="Cambria Math" w:cstheme="minorHAnsi"/>
+          </w:rPr>
+          <m:t>)</m:t>
+        </m:r>
       </m:oMath>
       <w:r>
         <w:rPr>
@@ -10048,6 +10058,7 @@
         <w:rPr>
           <w:rFonts w:eastAsiaTheme="minorEastAsia" w:cstheme="minorHAnsi"/>
         </w:rPr>
+        <w:lastRenderedPageBreak/>
         <w:t xml:space="preserve">If we </w:t>
       </w:r>
       <w:r>
@@ -10084,7 +10095,6 @@
         <w:rPr>
           <w:rFonts w:eastAsiaTheme="minorEastAsia" w:cstheme="minorHAnsi"/>
         </w:rPr>
-        <w:lastRenderedPageBreak/>
         <w:t xml:space="preserve">For example, if we know that numbers </w:t>
       </w:r>
       <w:r>
@@ -10416,7 +10426,7 @@
         <w:rPr>
           <w:rFonts w:eastAsiaTheme="minorEastAsia" w:cstheme="minorHAnsi"/>
         </w:rPr>
-        <w:t xml:space="preserve">Inserting into an array takes constant time, </w:t>
+        <w:t xml:space="preserve">Inserting into an array typically takes constant time, </w:t>
       </w:r>
       <m:oMath>
         <m:r>
@@ -10430,19 +10440,31 @@
         <w:rPr>
           <w:rFonts w:eastAsiaTheme="minorEastAsia" w:cstheme="minorHAnsi"/>
         </w:rPr>
-        <w:t xml:space="preserve">. However, we have to sort the array </w:t>
-      </w:r>
-      <w:r>
-        <w:rPr>
-          <w:rFonts w:eastAsiaTheme="minorEastAsia" w:cstheme="minorHAnsi"/>
-        </w:rPr>
-        <w:t>after</w:t>
-      </w:r>
-      <w:r>
-        <w:rPr>
-          <w:rFonts w:eastAsiaTheme="minorEastAsia" w:cstheme="minorHAnsi"/>
-        </w:rPr>
-        <w:t xml:space="preserve"> each insertion to maintain sorted order for selecting the rank. </w:t>
+        <w:t>. However, in th</w:t>
+      </w:r>
+      <w:r>
+        <w:rPr>
+          <w:rFonts w:eastAsiaTheme="minorEastAsia" w:cstheme="minorHAnsi"/>
+        </w:rPr>
+        <w:t xml:space="preserve">is case </w:t>
+      </w:r>
+      <w:r>
+        <w:rPr>
+          <w:rFonts w:eastAsiaTheme="minorEastAsia" w:cstheme="minorHAnsi"/>
+        </w:rPr>
+        <w:t>we need to maintain a sorted array</w:t>
+      </w:r>
+      <w:r>
+        <w:rPr>
+          <w:rFonts w:eastAsiaTheme="minorEastAsia" w:cstheme="minorHAnsi"/>
+        </w:rPr>
+        <w:t xml:space="preserve"> after insertion</w:t>
+      </w:r>
+      <w:r>
+        <w:rPr>
+          <w:rFonts w:eastAsiaTheme="minorEastAsia" w:cstheme="minorHAnsi"/>
+        </w:rPr>
+        <w:t>.</w:t>
       </w:r>
     </w:p>
     <w:p>
@@ -10464,27 +10486,35 @@
         <w:rPr>
           <w:rFonts w:eastAsiaTheme="minorEastAsia" w:cstheme="minorHAnsi"/>
         </w:rPr>
-        <w:t xml:space="preserve">Because we have to resort the array after each insertion, the overall insertion time is </w:t>
+        <w:t xml:space="preserve">Inserting a single value into a sorted array so that it remains sorted requires finding the insert position, then shifting over some portion of the array. In the worst-case, this takes time </w:t>
       </w:r>
       <m:oMath>
         <m:r>
           <w:rPr>
             <w:rFonts w:ascii="Cambria Math" w:eastAsiaTheme="minorEastAsia" w:hAnsi="Cambria Math" w:cstheme="minorHAnsi"/>
           </w:rPr>
-          <m:t>O(n</m:t>
-        </m:r>
-        <m:r>
-          <w:rPr>
-            <w:rFonts w:ascii="Cambria Math" w:eastAsiaTheme="minorEastAsia" w:hAnsi="Cambria Math" w:cstheme="minorHAnsi"/>
-          </w:rPr>
-          <m:t>)</m:t>
+          <m:t>O(n)</m:t>
         </m:r>
       </m:oMath>
       <w:r>
         <w:rPr>
           <w:rFonts w:eastAsiaTheme="minorEastAsia" w:cstheme="minorHAnsi"/>
         </w:rPr>
-        <w:t>.</w:t>
+        <w:t xml:space="preserve"> b</w:t>
+      </w:r>
+      <w:proofErr w:type="spellStart"/>
+      <w:r>
+        <w:rPr>
+          <w:rFonts w:eastAsiaTheme="minorEastAsia" w:cstheme="minorHAnsi"/>
+        </w:rPr>
+        <w:t>ecause</w:t>
+      </w:r>
+      <w:proofErr w:type="spellEnd"/>
+      <w:r>
+        <w:rPr>
+          <w:rFonts w:eastAsiaTheme="minorEastAsia" w:cstheme="minorHAnsi"/>
+        </w:rPr>
+        <w:t xml:space="preserve"> we either have to shift the entire array or scan the entire array for the insert position.</w:t>
       </w:r>
     </w:p>
     <w:p>
@@ -10527,15 +10557,9 @@
           <w:rPr>
             <w:rFonts w:ascii="Cambria Math" w:eastAsiaTheme="minorEastAsia" w:hAnsi="Cambria Math" w:cstheme="minorHAnsi"/>
           </w:rPr>
-          <m:t>O(pn</m:t>
+          <m:t>O(pn)</m:t>
         </m:r>
       </m:oMath>
-      <w:r>
-        <w:rPr>
-          <w:rFonts w:eastAsiaTheme="minorEastAsia" w:cstheme="minorHAnsi"/>
-        </w:rPr>
-        <w:t>)</w:t>
-      </w:r>
       <w:r>
         <w:rPr>
           <w:rFonts w:eastAsiaTheme="minorEastAsia" w:cstheme="minorHAnsi"/>
@@ -11025,84 +11049,57 @@
               <w:adjustRightInd w:val="0"/>
               <w:jc w:val="center"/>
             </w:pPr>
-            <m:oMath>
-              <m:r>
-                <w:rPr>
-                  <w:rFonts w:ascii="Cambria Math" w:eastAsiaTheme="minorEastAsia" w:hAnsi="Cambria Math" w:cstheme="minorHAnsi"/>
-                </w:rPr>
-                <m:t>O(n</m:t>
-              </m:r>
-              <m:func>
-                <m:funcPr>
-                  <m:ctrlPr>
-                    <w:rPr>
-                      <w:rFonts w:ascii="Cambria Math" w:eastAsiaTheme="minorEastAsia" w:hAnsi="Cambria Math" w:cstheme="minorHAnsi"/>
-                      <w:i/>
-                    </w:rPr>
-                  </m:ctrlPr>
-                </m:funcPr>
-                <m:fName>
-                  <m:r>
-                    <m:rPr>
-                      <m:sty m:val="p"/>
-                    </m:rPr>
-                    <w:rPr>
-                      <w:rFonts w:ascii="Cambria Math" w:eastAsiaTheme="minorEastAsia" w:hAnsi="Cambria Math" w:cstheme="minorHAnsi"/>
-                    </w:rPr>
-                    <m:t>log</m:t>
-                  </m:r>
-                </m:fName>
-                <m:e>
-                  <m:r>
-                    <w:rPr>
-                      <w:rFonts w:ascii="Cambria Math" w:eastAsiaTheme="minorEastAsia" w:hAnsi="Cambria Math" w:cstheme="minorHAnsi"/>
-                    </w:rPr>
-                    <m:t xml:space="preserve">n+ </m:t>
-                  </m:r>
-                </m:e>
-              </m:func>
-              <m:r>
-                <w:rPr>
-                  <w:rFonts w:ascii="Cambria Math" w:eastAsiaTheme="minorEastAsia" w:hAnsi="Cambria Math" w:cstheme="minorHAnsi"/>
-                </w:rPr>
-                <m:t>m+pn</m:t>
-              </m:r>
-              <m:func>
-                <m:funcPr>
-                  <m:ctrlPr>
-                    <w:rPr>
-                      <w:rFonts w:ascii="Cambria Math" w:eastAsiaTheme="minorEastAsia" w:hAnsi="Cambria Math" w:cstheme="minorHAnsi"/>
-                      <w:i/>
-                    </w:rPr>
-                  </m:ctrlPr>
-                </m:funcPr>
-                <m:fName>
-                  <m:r>
-                    <m:rPr>
-                      <m:sty m:val="p"/>
-                    </m:rPr>
-                    <w:rPr>
-                      <w:rFonts w:ascii="Cambria Math" w:eastAsiaTheme="minorEastAsia" w:hAnsi="Cambria Math" w:cstheme="minorHAnsi"/>
-                    </w:rPr>
-                    <m:t>log</m:t>
-                  </m:r>
-                </m:fName>
-                <m:e>
-                  <m:r>
-                    <w:rPr>
-                      <w:rFonts w:ascii="Cambria Math" w:eastAsiaTheme="minorEastAsia" w:hAnsi="Cambria Math" w:cstheme="minorHAnsi"/>
-                    </w:rPr>
-                    <m:t>n</m:t>
-                  </m:r>
-                </m:e>
-              </m:func>
-            </m:oMath>
-            <w:r>
-              <w:rPr>
-                <w:rFonts w:eastAsiaTheme="minorEastAsia" w:cstheme="minorHAnsi"/>
-              </w:rPr>
-              <w:t>)</w:t>
-            </w:r>
+            <m:oMathPara>
+              <m:oMath>
+                <m:r>
+                  <w:rPr>
+                    <w:rFonts w:ascii="Cambria Math" w:eastAsiaTheme="minorEastAsia" w:hAnsi="Cambria Math" w:cstheme="minorHAnsi"/>
+                  </w:rPr>
+                  <m:t>O(n</m:t>
+                </m:r>
+                <m:func>
+                  <m:funcPr>
+                    <m:ctrlPr>
+                      <w:rPr>
+                        <w:rFonts w:ascii="Cambria Math" w:eastAsiaTheme="minorEastAsia" w:hAnsi="Cambria Math" w:cstheme="minorHAnsi"/>
+                        <w:i/>
+                      </w:rPr>
+                    </m:ctrlPr>
+                  </m:funcPr>
+                  <m:fName>
+                    <m:r>
+                      <m:rPr>
+                        <m:sty m:val="p"/>
+                      </m:rPr>
+                      <w:rPr>
+                        <w:rFonts w:ascii="Cambria Math" w:eastAsiaTheme="minorEastAsia" w:hAnsi="Cambria Math" w:cstheme="minorHAnsi"/>
+                      </w:rPr>
+                      <m:t>log</m:t>
+                    </m:r>
+                  </m:fName>
+                  <m:e>
+                    <m:r>
+                      <w:rPr>
+                        <w:rFonts w:ascii="Cambria Math" w:eastAsiaTheme="minorEastAsia" w:hAnsi="Cambria Math" w:cstheme="minorHAnsi"/>
+                      </w:rPr>
+                      <m:t xml:space="preserve">n+ </m:t>
+                    </m:r>
+                  </m:e>
+                </m:func>
+                <m:r>
+                  <w:rPr>
+                    <w:rFonts w:ascii="Cambria Math" w:eastAsiaTheme="minorEastAsia" w:hAnsi="Cambria Math" w:cstheme="minorHAnsi"/>
+                  </w:rPr>
+                  <m:t>m+pn</m:t>
+                </m:r>
+                <m:r>
+                  <w:rPr>
+                    <w:rFonts w:ascii="Cambria Math" w:eastAsiaTheme="minorEastAsia" w:hAnsi="Cambria Math" w:cstheme="minorHAnsi"/>
+                  </w:rPr>
+                  <m:t>)</m:t>
+                </m:r>
+              </m:oMath>
+            </m:oMathPara>
           </w:p>
         </w:tc>
         <w:tc>
@@ -11693,7 +11690,13 @@
                 <w:rPr>
                   <w:rFonts w:ascii="Cambria Math" w:eastAsiaTheme="minorEastAsia" w:hAnsi="Cambria Math" w:cstheme="minorHAnsi"/>
                 </w:rPr>
-                <m:t>O(n</m:t>
+                <m:t>O(</m:t>
+              </m:r>
+              <m:r>
+                <w:rPr>
+                  <w:rFonts w:ascii="Cambria Math" w:eastAsiaTheme="minorEastAsia" w:hAnsi="Cambria Math" w:cstheme="minorHAnsi"/>
+                </w:rPr>
+                <m:t>n</m:t>
               </m:r>
               <m:func>
                 <m:funcPr>
@@ -11769,37 +11772,15 @@
                   </m:ctrlPr>
                 </m:funcPr>
                 <m:fName>
-                  <m:sSup>
-                    <m:sSupPr>
-                      <m:ctrlPr>
-                        <w:rPr>
-                          <w:rFonts w:ascii="Cambria Math" w:eastAsiaTheme="minorEastAsia" w:hAnsi="Cambria Math" w:cstheme="minorHAnsi"/>
-                        </w:rPr>
-                      </m:ctrlPr>
-                    </m:sSupPr>
-                    <m:e>
-                      <m:r>
-                        <m:rPr>
-                          <m:sty m:val="p"/>
-                        </m:rPr>
-                        <w:rPr>
-                          <w:rFonts w:ascii="Cambria Math" w:eastAsiaTheme="minorEastAsia" w:hAnsi="Cambria Math" w:cstheme="minorHAnsi"/>
-                        </w:rPr>
-                        <m:t>log</m:t>
-                      </m:r>
-                    </m:e>
-                    <m:sup>
-                      <m:r>
-                        <m:rPr>
-                          <m:sty m:val="p"/>
-                        </m:rPr>
-                        <w:rPr>
-                          <w:rFonts w:ascii="Cambria Math" w:eastAsiaTheme="minorEastAsia" w:hAnsi="Cambria Math" w:cstheme="minorHAnsi"/>
-                        </w:rPr>
-                        <m:t>2</m:t>
-                      </m:r>
-                    </m:sup>
-                  </m:sSup>
+                  <m:r>
+                    <m:rPr>
+                      <m:sty m:val="p"/>
+                    </m:rPr>
+                    <w:rPr>
+                      <w:rFonts w:ascii="Cambria Math" w:eastAsiaTheme="minorEastAsia" w:hAnsi="Cambria Math" w:cstheme="minorHAnsi"/>
+                    </w:rPr>
+                    <m:t>log</m:t>
+                  </m:r>
                 </m:fName>
                 <m:e>
                   <m:r>
@@ -11846,13 +11827,22 @@
                 <w:rPr>
                   <w:rFonts w:ascii="Cambria Math" w:eastAsiaTheme="minorEastAsia" w:hAnsi="Cambria Math" w:cstheme="minorHAnsi"/>
                 </w:rPr>
-                <m:t>O(n</m:t>
+                <m:t>O(</m:t>
+              </m:r>
+              <m:r>
+                <m:rPr>
+                  <m:sty m:val="bi"/>
+                </m:rPr>
+                <w:rPr>
+                  <w:rFonts w:ascii="Cambria Math" w:hAnsi="Cambria Math"/>
+                </w:rPr>
+                <m:t>n</m:t>
               </m:r>
               <m:func>
                 <m:funcPr>
                   <m:ctrlPr>
                     <w:rPr>
-                      <w:rFonts w:ascii="Cambria Math" w:eastAsiaTheme="minorEastAsia" w:hAnsi="Cambria Math" w:cstheme="minorHAnsi"/>
+                      <w:rFonts w:ascii="Cambria Math" w:hAnsi="Cambria Math"/>
                       <w:b/>
                       <w:bCs/>
                       <w:i/>
@@ -11860,39 +11850,15 @@
                   </m:ctrlPr>
                 </m:funcPr>
                 <m:fName>
-                  <m:sSup>
-                    <m:sSupPr>
-                      <m:ctrlPr>
-                        <w:rPr>
-                          <w:rFonts w:ascii="Cambria Math" w:eastAsiaTheme="minorEastAsia" w:hAnsi="Cambria Math" w:cstheme="minorHAnsi"/>
-                          <w:b/>
-                          <w:bCs/>
-                        </w:rPr>
-                      </m:ctrlPr>
-                    </m:sSupPr>
-                    <m:e>
-                      <m:r>
-                        <m:rPr>
-                          <m:sty m:val="b"/>
-                        </m:rPr>
-                        <w:rPr>
-                          <w:rFonts w:ascii="Cambria Math" w:eastAsiaTheme="minorEastAsia" w:hAnsi="Cambria Math" w:cstheme="minorHAnsi"/>
-                        </w:rPr>
-                        <m:t>log</m:t>
-                      </m:r>
-                    </m:e>
-                    <m:sup>
-                      <m:r>
-                        <m:rPr>
-                          <m:sty m:val="b"/>
-                        </m:rPr>
-                        <w:rPr>
-                          <w:rFonts w:ascii="Cambria Math" w:eastAsiaTheme="minorEastAsia" w:hAnsi="Cambria Math" w:cstheme="minorHAnsi"/>
-                        </w:rPr>
-                        <m:t>2</m:t>
-                      </m:r>
-                    </m:sup>
-                  </m:sSup>
+                  <m:r>
+                    <m:rPr>
+                      <m:sty m:val="b"/>
+                    </m:rPr>
+                    <w:rPr>
+                      <w:rFonts w:ascii="Cambria Math" w:hAnsi="Cambria Math"/>
+                    </w:rPr>
+                    <m:t>log</m:t>
+                  </m:r>
                 </m:fName>
                 <m:e>
                   <m:r>
@@ -11900,7 +11866,7 @@
                       <m:sty m:val="bi"/>
                     </m:rPr>
                     <w:rPr>
-                      <w:rFonts w:ascii="Cambria Math" w:eastAsiaTheme="minorEastAsia" w:hAnsi="Cambria Math" w:cstheme="minorHAnsi"/>
+                      <w:rFonts w:ascii="Cambria Math" w:hAnsi="Cambria Math"/>
                     </w:rPr>
                     <m:t>n</m:t>
                   </m:r>
@@ -11982,7 +11948,7 @@
                   <w:rPr>
                     <w:rFonts w:ascii="Cambria Math" w:eastAsiaTheme="minorEastAsia" w:hAnsi="Cambria Math"/>
                   </w:rPr>
-                  <m:t>n +</m:t>
+                  <m:t>n+</m:t>
                 </m:r>
                 <m:func>
                   <m:funcPr>
@@ -12078,19 +12044,44 @@
                             <m:sty m:val="bi"/>
                           </m:rPr>
                           <w:rPr>
-                            <w:rFonts w:ascii="Cambria Math" w:eastAsiaTheme="minorEastAsia" w:hAnsi="Cambria Math"/>
+                            <w:rFonts w:ascii="Cambria Math" w:hAnsi="Cambria Math"/>
                           </w:rPr>
                           <m:t>n</m:t>
                         </m:r>
-                        <m:r>
-                          <m:rPr>
-                            <m:sty m:val="bi"/>
-                          </m:rPr>
-                          <w:rPr>
-                            <w:rFonts w:ascii="Cambria Math" w:eastAsiaTheme="minorEastAsia" w:hAnsi="Cambria Math"/>
-                          </w:rPr>
-                          <m:t xml:space="preserve"> log n</m:t>
-                        </m:r>
+                        <m:func>
+                          <m:funcPr>
+                            <m:ctrlPr>
+                              <w:rPr>
+                                <w:rFonts w:ascii="Cambria Math" w:hAnsi="Cambria Math"/>
+                                <w:b/>
+                                <w:bCs/>
+                                <w:i/>
+                              </w:rPr>
+                            </m:ctrlPr>
+                          </m:funcPr>
+                          <m:fName>
+                            <m:r>
+                              <m:rPr>
+                                <m:sty m:val="b"/>
+                              </m:rPr>
+                              <w:rPr>
+                                <w:rFonts w:ascii="Cambria Math" w:hAnsi="Cambria Math"/>
+                              </w:rPr>
+                              <m:t>log</m:t>
+                            </m:r>
+                          </m:fName>
+                          <m:e>
+                            <m:r>
+                              <m:rPr>
+                                <m:sty m:val="bi"/>
+                              </m:rPr>
+                              <w:rPr>
+                                <w:rFonts w:ascii="Cambria Math" w:hAnsi="Cambria Math"/>
+                              </w:rPr>
+                              <m:t>n</m:t>
+                            </m:r>
+                          </m:e>
+                        </m:func>
                       </m:e>
                     </m:d>
                   </m:e>
@@ -12548,11 +12539,49 @@
                       </w:rPr>
                       <m:t>n+n+4n</m:t>
                     </m:r>
+                    <m:r>
+                      <w:rPr>
+                        <w:rFonts w:ascii="Cambria Math" w:hAnsi="Cambria Math"/>
+                      </w:rPr>
+                      <m:t xml:space="preserve">) </m:t>
+                    </m:r>
+                    <m:r>
+                      <w:rPr>
+                        <w:rFonts w:ascii="Cambria Math" w:hAnsi="Cambria Math"/>
+                      </w:rPr>
+                      <m:t>=</m:t>
+                    </m:r>
+                    <m:r>
+                      <m:rPr>
+                        <m:sty m:val="bi"/>
+                      </m:rPr>
+                      <w:rPr>
+                        <w:rFonts w:ascii="Cambria Math" w:hAnsi="Cambria Math"/>
+                      </w:rPr>
+                      <m:t>O</m:t>
+                    </m:r>
+                    <m:r>
+                      <w:rPr>
+                        <w:rFonts w:ascii="Cambria Math" w:hAnsi="Cambria Math"/>
+                      </w:rPr>
+                      <m:t>(</m:t>
+                    </m:r>
+                    <m:r>
+                      <m:rPr>
+                        <m:sty m:val="bi"/>
+                      </m:rPr>
+                      <w:rPr>
+                        <w:rFonts w:ascii="Cambria Math" w:hAnsi="Cambria Math"/>
+                      </w:rPr>
+                      <m:t>n</m:t>
+                    </m:r>
                     <m:func>
                       <m:funcPr>
                         <m:ctrlPr>
                           <w:rPr>
                             <w:rFonts w:ascii="Cambria Math" w:hAnsi="Cambria Math"/>
+                            <w:b/>
+                            <w:bCs/>
                             <w:i/>
                           </w:rPr>
                         </m:ctrlPr>
@@ -12560,7 +12589,7 @@
                       <m:fName>
                         <m:r>
                           <m:rPr>
-                            <m:sty m:val="p"/>
+                            <m:sty m:val="b"/>
                           </m:rPr>
                           <w:rPr>
                             <w:rFonts w:ascii="Cambria Math" w:hAnsi="Cambria Math"/>
@@ -12570,69 +12599,14 @@
                       </m:fName>
                       <m:e>
                         <m:r>
-                          <w:rPr>
-                            <w:rFonts w:ascii="Cambria Math" w:hAnsi="Cambria Math"/>
-                          </w:rPr>
-                          <m:t>n)=</m:t>
-                        </m:r>
-                        <m:r>
                           <m:rPr>
                             <m:sty m:val="bi"/>
                           </m:rPr>
                           <w:rPr>
                             <w:rFonts w:ascii="Cambria Math" w:hAnsi="Cambria Math"/>
                           </w:rPr>
-                          <m:t>O</m:t>
+                          <m:t>n)</m:t>
                         </m:r>
-                        <m:r>
-                          <w:rPr>
-                            <w:rFonts w:ascii="Cambria Math" w:hAnsi="Cambria Math"/>
-                          </w:rPr>
-                          <m:t>(</m:t>
-                        </m:r>
-                        <m:r>
-                          <m:rPr>
-                            <m:sty m:val="bi"/>
-                          </m:rPr>
-                          <w:rPr>
-                            <w:rFonts w:ascii="Cambria Math" w:hAnsi="Cambria Math"/>
-                          </w:rPr>
-                          <m:t>n</m:t>
-                        </m:r>
-                        <m:func>
-                          <m:funcPr>
-                            <m:ctrlPr>
-                              <w:rPr>
-                                <w:rFonts w:ascii="Cambria Math" w:hAnsi="Cambria Math"/>
-                                <w:b/>
-                                <w:bCs/>
-                                <w:i/>
-                              </w:rPr>
-                            </m:ctrlPr>
-                          </m:funcPr>
-                          <m:fName>
-                            <m:r>
-                              <m:rPr>
-                                <m:sty m:val="b"/>
-                              </m:rPr>
-                              <w:rPr>
-                                <w:rFonts w:ascii="Cambria Math" w:hAnsi="Cambria Math"/>
-                              </w:rPr>
-                              <m:t>log</m:t>
-                            </m:r>
-                          </m:fName>
-                          <m:e>
-                            <m:r>
-                              <m:rPr>
-                                <m:sty m:val="bi"/>
-                              </m:rPr>
-                              <w:rPr>
-                                <w:rFonts w:ascii="Cambria Math" w:hAnsi="Cambria Math"/>
-                              </w:rPr>
-                              <m:t>n)</m:t>
-                            </m:r>
-                          </m:e>
-                        </m:func>
                       </m:e>
                     </m:func>
                   </m:e>
@@ -12762,6 +12736,7 @@
                 <w:i/>
                 <w:iCs/>
               </w:rPr>
+              <w:lastRenderedPageBreak/>
               <w:t>p = n</w:t>
             </w:r>
           </w:p>
@@ -12797,6 +12772,7 @@
                   <w:rPr>
                     <w:rFonts w:ascii="Cambria Math" w:hAnsi="Cambria Math"/>
                   </w:rPr>
+                  <w:lastRenderedPageBreak/>
                   <m:t>O(n</m:t>
                 </m:r>
                 <m:func>
@@ -12968,6 +12944,7 @@
                 <w:rPr>
                   <w:rFonts w:ascii="Cambria Math" w:hAnsi="Cambria Math"/>
                 </w:rPr>
+                <w:lastRenderedPageBreak/>
                 <m:t>O</m:t>
               </m:r>
               <m:d>
@@ -13063,6 +13040,17 @@
               <w:autoSpaceDN w:val="0"/>
               <w:adjustRightInd w:val="0"/>
               <w:jc w:val="center"/>
+              <w:rPr>
+                <w:rFonts w:eastAsiaTheme="minorEastAsia"/>
+              </w:rPr>
+            </w:pPr>
+          </w:p>
+          <w:p>
+            <w:pPr>
+              <w:autoSpaceDE w:val="0"/>
+              <w:autoSpaceDN w:val="0"/>
+              <w:adjustRightInd w:val="0"/>
+              <w:jc w:val="center"/>
             </w:pPr>
             <m:oMathPara>
               <m:oMath>
@@ -13070,6 +13058,7 @@
                   <w:rPr>
                     <w:rFonts w:ascii="Cambria Math" w:hAnsi="Cambria Math"/>
                   </w:rPr>
+                  <w:lastRenderedPageBreak/>
                   <m:t>O(n</m:t>
                 </m:r>
                 <m:func>
@@ -13125,35 +13114,12 @@
                         </m:r>
                       </m:sup>
                     </m:sSup>
-                    <m:func>
-                      <m:funcPr>
-                        <m:ctrlPr>
-                          <w:rPr>
-                            <w:rFonts w:ascii="Cambria Math" w:hAnsi="Cambria Math"/>
-                            <w:i/>
-                          </w:rPr>
-                        </m:ctrlPr>
-                      </m:funcPr>
-                      <m:fName>
-                        <m:r>
-                          <m:rPr>
-                            <m:sty m:val="p"/>
-                          </m:rPr>
-                          <w:rPr>
-                            <w:rFonts w:ascii="Cambria Math" w:hAnsi="Cambria Math"/>
-                          </w:rPr>
-                          <m:t>log</m:t>
-                        </m:r>
-                      </m:fName>
-                      <m:e>
-                        <m:r>
-                          <w:rPr>
-                            <w:rFonts w:ascii="Cambria Math" w:hAnsi="Cambria Math"/>
-                          </w:rPr>
-                          <m:t>n)</m:t>
-                        </m:r>
-                      </m:e>
-                    </m:func>
+                    <m:r>
+                      <w:rPr>
+                        <w:rFonts w:ascii="Cambria Math" w:hAnsi="Cambria Math"/>
+                      </w:rPr>
+                      <m:t>)</m:t>
+                    </m:r>
                   </m:e>
                 </m:func>
                 <m:r>
@@ -13205,40 +13171,15 @@
                     </m:r>
                   </m:sup>
                 </m:sSup>
-                <m:func>
-                  <m:funcPr>
-                    <m:ctrlPr>
-                      <w:rPr>
-                        <w:rFonts w:ascii="Cambria Math" w:hAnsi="Cambria Math"/>
-                        <w:b/>
-                        <w:bCs/>
-                        <w:i/>
-                      </w:rPr>
-                    </m:ctrlPr>
-                  </m:funcPr>
-                  <m:fName>
-                    <m:r>
-                      <m:rPr>
-                        <m:sty m:val="b"/>
-                      </m:rPr>
-                      <w:rPr>
-                        <w:rFonts w:ascii="Cambria Math" w:hAnsi="Cambria Math"/>
-                      </w:rPr>
-                      <m:t>log</m:t>
-                    </m:r>
-                  </m:fName>
-                  <m:e>
-                    <m:r>
-                      <m:rPr>
-                        <m:sty m:val="bi"/>
-                      </m:rPr>
-                      <w:rPr>
-                        <w:rFonts w:ascii="Cambria Math" w:hAnsi="Cambria Math"/>
-                      </w:rPr>
-                      <m:t>n)</m:t>
-                    </m:r>
-                  </m:e>
-                </m:func>
+                <m:r>
+                  <m:rPr>
+                    <m:sty m:val="bi"/>
+                  </m:rPr>
+                  <w:rPr>
+                    <w:rFonts w:ascii="Cambria Math" w:hAnsi="Cambria Math"/>
+                  </w:rPr>
+                  <m:t>)</m:t>
+                </m:r>
               </m:oMath>
             </m:oMathPara>
           </w:p>
@@ -13285,6 +13226,7 @@
                   <w:rPr>
                     <w:rFonts w:ascii="Cambria Math" w:eastAsiaTheme="minorEastAsia" w:hAnsi="Cambria Math"/>
                   </w:rPr>
+                  <w:lastRenderedPageBreak/>
                   <m:t>O</m:t>
                 </m:r>
                 <m:d>
@@ -13426,7 +13368,6 @@
                 <w:i/>
                 <w:iCs/>
               </w:rPr>
-              <w:lastRenderedPageBreak/>
               <w:t>m = p = n</w:t>
             </w:r>
           </w:p>
@@ -13790,7 +13731,6 @@
                   <w:rPr>
                     <w:rFonts w:ascii="Cambria Math" w:hAnsi="Cambria Math"/>
                   </w:rPr>
-                  <w:lastRenderedPageBreak/>
                   <m:t>O(n</m:t>
                 </m:r>
                 <m:func>
@@ -13846,35 +13786,12 @@
                         </m:r>
                       </m:sup>
                     </m:sSup>
-                    <m:func>
-                      <m:funcPr>
-                        <m:ctrlPr>
-                          <w:rPr>
-                            <w:rFonts w:ascii="Cambria Math" w:hAnsi="Cambria Math"/>
-                            <w:i/>
-                          </w:rPr>
-                        </m:ctrlPr>
-                      </m:funcPr>
-                      <m:fName>
-                        <m:r>
-                          <m:rPr>
-                            <m:sty m:val="p"/>
-                          </m:rPr>
-                          <w:rPr>
-                            <w:rFonts w:ascii="Cambria Math" w:hAnsi="Cambria Math"/>
-                          </w:rPr>
-                          <m:t>log</m:t>
-                        </m:r>
-                      </m:fName>
-                      <m:e>
-                        <m:r>
-                          <w:rPr>
-                            <w:rFonts w:ascii="Cambria Math" w:hAnsi="Cambria Math"/>
-                          </w:rPr>
-                          <m:t>n)</m:t>
-                        </m:r>
-                      </m:e>
-                    </m:func>
+                    <m:r>
+                      <w:rPr>
+                        <w:rFonts w:ascii="Cambria Math" w:hAnsi="Cambria Math"/>
+                      </w:rPr>
+                      <m:t>)</m:t>
+                    </m:r>
                   </m:e>
                 </m:func>
                 <m:r>
@@ -13926,40 +13843,15 @@
                     </m:r>
                   </m:sup>
                 </m:sSup>
-                <m:func>
-                  <m:funcPr>
-                    <m:ctrlPr>
-                      <w:rPr>
-                        <w:rFonts w:ascii="Cambria Math" w:hAnsi="Cambria Math"/>
-                        <w:b/>
-                        <w:bCs/>
-                        <w:i/>
-                      </w:rPr>
-                    </m:ctrlPr>
-                  </m:funcPr>
-                  <m:fName>
-                    <m:r>
-                      <m:rPr>
-                        <m:sty m:val="b"/>
-                      </m:rPr>
-                      <w:rPr>
-                        <w:rFonts w:ascii="Cambria Math" w:hAnsi="Cambria Math"/>
-                      </w:rPr>
-                      <m:t>log</m:t>
-                    </m:r>
-                  </m:fName>
-                  <m:e>
-                    <m:r>
-                      <m:rPr>
-                        <m:sty m:val="bi"/>
-                      </m:rPr>
-                      <w:rPr>
-                        <w:rFonts w:ascii="Cambria Math" w:hAnsi="Cambria Math"/>
-                      </w:rPr>
-                      <m:t>n)</m:t>
-                    </m:r>
-                  </m:e>
-                </m:func>
+                <m:r>
+                  <m:rPr>
+                    <m:sty m:val="bi"/>
+                  </m:rPr>
+                  <w:rPr>
+                    <w:rFonts w:ascii="Cambria Math" w:hAnsi="Cambria Math"/>
+                  </w:rPr>
+                  <m:t>)</m:t>
+                </m:r>
               </m:oMath>
             </m:oMathPara>
           </w:p>
@@ -14199,7 +14091,13 @@
         <w:t>In case #1</w:t>
       </w:r>
       <w:r>
-        <w:t xml:space="preserve">, there is a 3-way tie between BST, Select and linear sort. </w:t>
+        <w:t xml:space="preserve">, there is a </w:t>
+      </w:r>
+      <w:r>
+        <w:t>tie between BST, Select and sorting</w:t>
+      </w:r>
+      <w:r>
+        <w:t xml:space="preserve">. </w:t>
       </w:r>
     </w:p>
     <w:p>
@@ -14221,7 +14119,13 @@
         <w:t xml:space="preserve"> case #2, </w:t>
       </w:r>
       <w:r>
-        <w:t>the fastest performance is using a linear sort, followed by a tie between BST and merge-sort.</w:t>
+        <w:t>the fastest performance is using a linear sor</w:t>
+      </w:r>
+      <w:r>
+        <w:t>t</w:t>
+      </w:r>
+      <w:r>
+        <w:t>, followed by a tie between BST and merge-sort.</w:t>
       </w:r>
     </w:p>
     <w:p>
@@ -14284,71 +14188,6 @@
         <w:spacing w:after="0" w:line="240" w:lineRule="auto"/>
         <w:rPr>
           <w:rFonts w:cstheme="minorHAnsi"/>
-        </w:rPr>
-      </w:pPr>
-    </w:p>
-    <w:p>
-      <w:pPr>
-        <w:autoSpaceDE w:val="0"/>
-        <w:autoSpaceDN w:val="0"/>
-        <w:adjustRightInd w:val="0"/>
-        <w:spacing w:after="0" w:line="240" w:lineRule="auto"/>
-        <w:rPr>
-          <w:rFonts w:cstheme="minorHAnsi"/>
-          <w:b/>
-          <w:bCs/>
-        </w:rPr>
-      </w:pPr>
-    </w:p>
-    <w:p>
-      <w:pPr>
-        <w:autoSpaceDE w:val="0"/>
-        <w:autoSpaceDN w:val="0"/>
-        <w:adjustRightInd w:val="0"/>
-        <w:spacing w:after="0" w:line="240" w:lineRule="auto"/>
-        <w:rPr>
-          <w:rFonts w:cstheme="minorHAnsi"/>
-          <w:b/>
-          <w:bCs/>
-        </w:rPr>
-      </w:pPr>
-    </w:p>
-    <w:p>
-      <w:pPr>
-        <w:autoSpaceDE w:val="0"/>
-        <w:autoSpaceDN w:val="0"/>
-        <w:adjustRightInd w:val="0"/>
-        <w:spacing w:after="0" w:line="240" w:lineRule="auto"/>
-        <w:rPr>
-          <w:rFonts w:cstheme="minorHAnsi"/>
-          <w:b/>
-          <w:bCs/>
-        </w:rPr>
-      </w:pPr>
-    </w:p>
-    <w:p>
-      <w:pPr>
-        <w:autoSpaceDE w:val="0"/>
-        <w:autoSpaceDN w:val="0"/>
-        <w:adjustRightInd w:val="0"/>
-        <w:spacing w:after="0" w:line="240" w:lineRule="auto"/>
-        <w:rPr>
-          <w:rFonts w:cstheme="minorHAnsi"/>
-          <w:b/>
-          <w:bCs/>
-        </w:rPr>
-      </w:pPr>
-    </w:p>
-    <w:p>
-      <w:pPr>
-        <w:autoSpaceDE w:val="0"/>
-        <w:autoSpaceDN w:val="0"/>
-        <w:adjustRightInd w:val="0"/>
-        <w:spacing w:after="0" w:line="240" w:lineRule="auto"/>
-        <w:rPr>
-          <w:rFonts w:cstheme="minorHAnsi"/>
-          <w:b/>
-          <w:bCs/>
         </w:rPr>
       </w:pPr>
     </w:p>
@@ -23685,6 +23524,182 @@
           <m:t>.</m:t>
         </m:r>
       </m:oMath>
+    </w:p>
+    <w:p>
+      <w:pPr>
+        <w:autoSpaceDE w:val="0"/>
+        <w:autoSpaceDN w:val="0"/>
+        <w:adjustRightInd w:val="0"/>
+        <w:spacing w:after="0" w:line="240" w:lineRule="auto"/>
+        <w:rPr>
+          <w:rFonts w:cstheme="minorHAnsi"/>
+        </w:rPr>
+      </w:pPr>
+    </w:p>
+    <w:p>
+      <w:pPr>
+        <w:autoSpaceDE w:val="0"/>
+        <w:autoSpaceDN w:val="0"/>
+        <w:adjustRightInd w:val="0"/>
+        <w:spacing w:after="0" w:line="240" w:lineRule="auto"/>
+        <w:rPr>
+          <w:rFonts w:cstheme="minorHAnsi"/>
+        </w:rPr>
+      </w:pPr>
+    </w:p>
+    <w:p>
+      <w:pPr>
+        <w:autoSpaceDE w:val="0"/>
+        <w:autoSpaceDN w:val="0"/>
+        <w:adjustRightInd w:val="0"/>
+        <w:spacing w:after="0" w:line="240" w:lineRule="auto"/>
+        <w:rPr>
+          <w:rFonts w:cstheme="minorHAnsi"/>
+        </w:rPr>
+      </w:pPr>
+    </w:p>
+    <w:p>
+      <w:pPr>
+        <w:autoSpaceDE w:val="0"/>
+        <w:autoSpaceDN w:val="0"/>
+        <w:adjustRightInd w:val="0"/>
+        <w:spacing w:after="0" w:line="240" w:lineRule="auto"/>
+        <w:rPr>
+          <w:rFonts w:cstheme="minorHAnsi"/>
+        </w:rPr>
+      </w:pPr>
+    </w:p>
+    <w:p>
+      <w:pPr>
+        <w:autoSpaceDE w:val="0"/>
+        <w:autoSpaceDN w:val="0"/>
+        <w:adjustRightInd w:val="0"/>
+        <w:spacing w:after="0" w:line="240" w:lineRule="auto"/>
+        <w:rPr>
+          <w:rFonts w:cstheme="minorHAnsi"/>
+        </w:rPr>
+      </w:pPr>
+    </w:p>
+    <w:p>
+      <w:pPr>
+        <w:autoSpaceDE w:val="0"/>
+        <w:autoSpaceDN w:val="0"/>
+        <w:adjustRightInd w:val="0"/>
+        <w:spacing w:after="0" w:line="240" w:lineRule="auto"/>
+        <w:rPr>
+          <w:rFonts w:cstheme="minorHAnsi"/>
+        </w:rPr>
+      </w:pPr>
+    </w:p>
+    <w:p>
+      <w:pPr>
+        <w:autoSpaceDE w:val="0"/>
+        <w:autoSpaceDN w:val="0"/>
+        <w:adjustRightInd w:val="0"/>
+        <w:spacing w:after="0" w:line="240" w:lineRule="auto"/>
+        <w:rPr>
+          <w:rFonts w:cstheme="minorHAnsi"/>
+        </w:rPr>
+      </w:pPr>
+    </w:p>
+    <w:p>
+      <w:pPr>
+        <w:autoSpaceDE w:val="0"/>
+        <w:autoSpaceDN w:val="0"/>
+        <w:adjustRightInd w:val="0"/>
+        <w:spacing w:after="0" w:line="240" w:lineRule="auto"/>
+        <w:rPr>
+          <w:rFonts w:cstheme="minorHAnsi"/>
+        </w:rPr>
+      </w:pPr>
+    </w:p>
+    <w:p>
+      <w:pPr>
+        <w:autoSpaceDE w:val="0"/>
+        <w:autoSpaceDN w:val="0"/>
+        <w:adjustRightInd w:val="0"/>
+        <w:spacing w:after="0" w:line="240" w:lineRule="auto"/>
+        <w:rPr>
+          <w:rFonts w:cstheme="minorHAnsi"/>
+        </w:rPr>
+      </w:pPr>
+    </w:p>
+    <w:p>
+      <w:pPr>
+        <w:autoSpaceDE w:val="0"/>
+        <w:autoSpaceDN w:val="0"/>
+        <w:adjustRightInd w:val="0"/>
+        <w:spacing w:after="0" w:line="240" w:lineRule="auto"/>
+        <w:rPr>
+          <w:rFonts w:cstheme="minorHAnsi"/>
+        </w:rPr>
+      </w:pPr>
+    </w:p>
+    <w:p>
+      <w:pPr>
+        <w:autoSpaceDE w:val="0"/>
+        <w:autoSpaceDN w:val="0"/>
+        <w:adjustRightInd w:val="0"/>
+        <w:spacing w:after="0" w:line="240" w:lineRule="auto"/>
+        <w:rPr>
+          <w:rFonts w:cstheme="minorHAnsi"/>
+        </w:rPr>
+      </w:pPr>
+    </w:p>
+    <w:p>
+      <w:pPr>
+        <w:autoSpaceDE w:val="0"/>
+        <w:autoSpaceDN w:val="0"/>
+        <w:adjustRightInd w:val="0"/>
+        <w:spacing w:after="0" w:line="240" w:lineRule="auto"/>
+        <w:rPr>
+          <w:rFonts w:cstheme="minorHAnsi"/>
+        </w:rPr>
+      </w:pPr>
+    </w:p>
+    <w:p>
+      <w:pPr>
+        <w:autoSpaceDE w:val="0"/>
+        <w:autoSpaceDN w:val="0"/>
+        <w:adjustRightInd w:val="0"/>
+        <w:spacing w:after="0" w:line="240" w:lineRule="auto"/>
+        <w:rPr>
+          <w:rFonts w:cstheme="minorHAnsi"/>
+        </w:rPr>
+      </w:pPr>
+    </w:p>
+    <w:p>
+      <w:pPr>
+        <w:autoSpaceDE w:val="0"/>
+        <w:autoSpaceDN w:val="0"/>
+        <w:adjustRightInd w:val="0"/>
+        <w:spacing w:after="0" w:line="240" w:lineRule="auto"/>
+        <w:rPr>
+          <w:rFonts w:cstheme="minorHAnsi"/>
+        </w:rPr>
+      </w:pPr>
+    </w:p>
+    <w:p>
+      <w:pPr>
+        <w:autoSpaceDE w:val="0"/>
+        <w:autoSpaceDN w:val="0"/>
+        <w:adjustRightInd w:val="0"/>
+        <w:spacing w:after="0" w:line="240" w:lineRule="auto"/>
+        <w:rPr>
+          <w:rFonts w:cstheme="minorHAnsi"/>
+        </w:rPr>
+      </w:pPr>
+    </w:p>
+    <w:p>
+      <w:pPr>
+        <w:autoSpaceDE w:val="0"/>
+        <w:autoSpaceDN w:val="0"/>
+        <w:adjustRightInd w:val="0"/>
+        <w:spacing w:after="0" w:line="240" w:lineRule="auto"/>
+        <w:rPr>
+          <w:rFonts w:cstheme="minorHAnsi"/>
+        </w:rPr>
+      </w:pPr>
     </w:p>
     <w:sectPr>
       <w:pgSz w:w="12240" w:h="15840"/>

</xml_diff>

<commit_message>
assignment 2, add Q4, c)
</commit_message>
<xml_diff>
--- a/assignment_2.docx
+++ b/assignment_2.docx
@@ -239,7 +239,7 @@
           <v:shape id="_x0000_i1025" type="#_x0000_t75" style="width:188pt;height:146.5pt" o:ole="">
             <v:imagedata r:id="rId6" o:title=""/>
           </v:shape>
-          <o:OLEObject Type="Embed" ProgID="Paint.Picture" ShapeID="_x0000_i1025" DrawAspect="Content" ObjectID="_1709900723" r:id="rId7"/>
+          <o:OLEObject Type="Embed" ProgID="Paint.Picture" ShapeID="_x0000_i1025" DrawAspect="Content" ObjectID="_1709904928" r:id="rId7"/>
         </w:object>
       </w:r>
     </w:p>
@@ -10486,7 +10486,19 @@
         <w:rPr>
           <w:rFonts w:eastAsiaTheme="minorEastAsia" w:cstheme="minorHAnsi"/>
         </w:rPr>
-        <w:t xml:space="preserve"> because we either have to shift the entire array or scan the entire array for the insert position.</w:t>
+        <w:t xml:space="preserve"> </w:t>
+      </w:r>
+      <w:r>
+        <w:rPr>
+          <w:rFonts w:eastAsiaTheme="minorEastAsia" w:cstheme="minorHAnsi"/>
+        </w:rPr>
+        <w:t xml:space="preserve">because </w:t>
+      </w:r>
+      <w:r>
+        <w:rPr>
+          <w:rFonts w:eastAsiaTheme="minorEastAsia" w:cstheme="minorHAnsi"/>
+        </w:rPr>
+        <w:t>we either have to shift the entire array or scan the entire array for the insert position.</w:t>
       </w:r>
     </w:p>
     <w:p>
@@ -23644,6 +23656,3808 @@
           <w:rFonts w:cstheme="minorHAnsi"/>
         </w:rPr>
       </w:pPr>
+      <w:r>
+        <w:rPr>
+          <w:rFonts w:cstheme="minorHAnsi"/>
+        </w:rPr>
+        <w:lastRenderedPageBreak/>
+        <w:t>Q4: Dynamic Programming</w:t>
+      </w:r>
+    </w:p>
+    <w:p>
+      <w:pPr>
+        <w:autoSpaceDE w:val="0"/>
+        <w:autoSpaceDN w:val="0"/>
+        <w:adjustRightInd w:val="0"/>
+        <w:spacing w:after="0" w:line="240" w:lineRule="auto"/>
+        <w:rPr>
+          <w:rFonts w:cstheme="minorHAnsi"/>
+        </w:rPr>
+      </w:pPr>
+    </w:p>
+    <w:p>
+      <w:pPr>
+        <w:autoSpaceDE w:val="0"/>
+        <w:autoSpaceDN w:val="0"/>
+        <w:adjustRightInd w:val="0"/>
+        <w:spacing w:after="0" w:line="240" w:lineRule="auto"/>
+        <w:rPr>
+          <w:rFonts w:cstheme="minorHAnsi"/>
+        </w:rPr>
+      </w:pPr>
+      <w:r>
+        <w:rPr>
+          <w:rFonts w:cstheme="minorHAnsi"/>
+        </w:rPr>
+        <w:t>a)</w:t>
+      </w:r>
+    </w:p>
+    <w:p>
+      <w:pPr>
+        <w:autoSpaceDE w:val="0"/>
+        <w:autoSpaceDN w:val="0"/>
+        <w:adjustRightInd w:val="0"/>
+        <w:spacing w:after="0" w:line="240" w:lineRule="auto"/>
+        <w:rPr>
+          <w:rFonts w:cstheme="minorHAnsi"/>
+        </w:rPr>
+      </w:pPr>
+    </w:p>
+    <w:p>
+      <w:pPr>
+        <w:autoSpaceDE w:val="0"/>
+        <w:autoSpaceDN w:val="0"/>
+        <w:adjustRightInd w:val="0"/>
+        <w:spacing w:after="0" w:line="240" w:lineRule="auto"/>
+        <w:rPr>
+          <w:rFonts w:cstheme="minorHAnsi"/>
+        </w:rPr>
+      </w:pPr>
+    </w:p>
+    <w:p>
+      <w:pPr>
+        <w:autoSpaceDE w:val="0"/>
+        <w:autoSpaceDN w:val="0"/>
+        <w:adjustRightInd w:val="0"/>
+        <w:spacing w:after="0" w:line="240" w:lineRule="auto"/>
+        <w:rPr>
+          <w:rFonts w:cstheme="minorHAnsi"/>
+        </w:rPr>
+      </w:pPr>
+    </w:p>
+    <w:p>
+      <w:pPr>
+        <w:autoSpaceDE w:val="0"/>
+        <w:autoSpaceDN w:val="0"/>
+        <w:adjustRightInd w:val="0"/>
+        <w:spacing w:after="0" w:line="240" w:lineRule="auto"/>
+        <w:rPr>
+          <w:rFonts w:cstheme="minorHAnsi"/>
+        </w:rPr>
+      </w:pPr>
+    </w:p>
+    <w:p>
+      <w:pPr>
+        <w:autoSpaceDE w:val="0"/>
+        <w:autoSpaceDN w:val="0"/>
+        <w:adjustRightInd w:val="0"/>
+        <w:spacing w:after="0" w:line="240" w:lineRule="auto"/>
+        <w:rPr>
+          <w:rFonts w:cstheme="minorHAnsi"/>
+        </w:rPr>
+      </w:pPr>
+    </w:p>
+    <w:p>
+      <w:pPr>
+        <w:autoSpaceDE w:val="0"/>
+        <w:autoSpaceDN w:val="0"/>
+        <w:adjustRightInd w:val="0"/>
+        <w:spacing w:after="0" w:line="240" w:lineRule="auto"/>
+        <w:rPr>
+          <w:rFonts w:cstheme="minorHAnsi"/>
+        </w:rPr>
+      </w:pPr>
+    </w:p>
+    <w:p>
+      <w:pPr>
+        <w:autoSpaceDE w:val="0"/>
+        <w:autoSpaceDN w:val="0"/>
+        <w:adjustRightInd w:val="0"/>
+        <w:spacing w:after="0" w:line="240" w:lineRule="auto"/>
+        <w:rPr>
+          <w:rFonts w:cstheme="minorHAnsi"/>
+        </w:rPr>
+      </w:pPr>
+    </w:p>
+    <w:p>
+      <w:pPr>
+        <w:autoSpaceDE w:val="0"/>
+        <w:autoSpaceDN w:val="0"/>
+        <w:adjustRightInd w:val="0"/>
+        <w:spacing w:after="0" w:line="240" w:lineRule="auto"/>
+        <w:rPr>
+          <w:rFonts w:cstheme="minorHAnsi"/>
+        </w:rPr>
+      </w:pPr>
+    </w:p>
+    <w:p>
+      <w:pPr>
+        <w:autoSpaceDE w:val="0"/>
+        <w:autoSpaceDN w:val="0"/>
+        <w:adjustRightInd w:val="0"/>
+        <w:spacing w:after="0" w:line="240" w:lineRule="auto"/>
+        <w:rPr>
+          <w:rFonts w:cstheme="minorHAnsi"/>
+        </w:rPr>
+      </w:pPr>
+    </w:p>
+    <w:p>
+      <w:pPr>
+        <w:autoSpaceDE w:val="0"/>
+        <w:autoSpaceDN w:val="0"/>
+        <w:adjustRightInd w:val="0"/>
+        <w:spacing w:after="0" w:line="240" w:lineRule="auto"/>
+        <w:rPr>
+          <w:rFonts w:cstheme="minorHAnsi"/>
+        </w:rPr>
+      </w:pPr>
+    </w:p>
+    <w:p>
+      <w:pPr>
+        <w:autoSpaceDE w:val="0"/>
+        <w:autoSpaceDN w:val="0"/>
+        <w:adjustRightInd w:val="0"/>
+        <w:spacing w:after="0" w:line="240" w:lineRule="auto"/>
+        <w:rPr>
+          <w:rFonts w:cstheme="minorHAnsi"/>
+        </w:rPr>
+      </w:pPr>
+    </w:p>
+    <w:p>
+      <w:pPr>
+        <w:autoSpaceDE w:val="0"/>
+        <w:autoSpaceDN w:val="0"/>
+        <w:adjustRightInd w:val="0"/>
+        <w:spacing w:after="0" w:line="240" w:lineRule="auto"/>
+        <w:rPr>
+          <w:rFonts w:cstheme="minorHAnsi"/>
+        </w:rPr>
+      </w:pPr>
+    </w:p>
+    <w:p>
+      <w:pPr>
+        <w:autoSpaceDE w:val="0"/>
+        <w:autoSpaceDN w:val="0"/>
+        <w:adjustRightInd w:val="0"/>
+        <w:spacing w:after="0" w:line="240" w:lineRule="auto"/>
+        <w:rPr>
+          <w:rFonts w:cstheme="minorHAnsi"/>
+        </w:rPr>
+      </w:pPr>
+    </w:p>
+    <w:p>
+      <w:pPr>
+        <w:autoSpaceDE w:val="0"/>
+        <w:autoSpaceDN w:val="0"/>
+        <w:adjustRightInd w:val="0"/>
+        <w:spacing w:after="0" w:line="240" w:lineRule="auto"/>
+        <w:rPr>
+          <w:rFonts w:cstheme="minorHAnsi"/>
+        </w:rPr>
+      </w:pPr>
+    </w:p>
+    <w:p>
+      <w:pPr>
+        <w:autoSpaceDE w:val="0"/>
+        <w:autoSpaceDN w:val="0"/>
+        <w:adjustRightInd w:val="0"/>
+        <w:spacing w:after="0" w:line="240" w:lineRule="auto"/>
+        <w:rPr>
+          <w:rFonts w:cstheme="minorHAnsi"/>
+        </w:rPr>
+      </w:pPr>
+    </w:p>
+    <w:p>
+      <w:pPr>
+        <w:autoSpaceDE w:val="0"/>
+        <w:autoSpaceDN w:val="0"/>
+        <w:adjustRightInd w:val="0"/>
+        <w:spacing w:after="0" w:line="240" w:lineRule="auto"/>
+        <w:rPr>
+          <w:rFonts w:cstheme="minorHAnsi"/>
+        </w:rPr>
+      </w:pPr>
+    </w:p>
+    <w:p>
+      <w:pPr>
+        <w:autoSpaceDE w:val="0"/>
+        <w:autoSpaceDN w:val="0"/>
+        <w:adjustRightInd w:val="0"/>
+        <w:spacing w:after="0" w:line="240" w:lineRule="auto"/>
+        <w:rPr>
+          <w:rFonts w:cstheme="minorHAnsi"/>
+        </w:rPr>
+      </w:pPr>
+    </w:p>
+    <w:p>
+      <w:pPr>
+        <w:autoSpaceDE w:val="0"/>
+        <w:autoSpaceDN w:val="0"/>
+        <w:adjustRightInd w:val="0"/>
+        <w:spacing w:after="0" w:line="240" w:lineRule="auto"/>
+        <w:rPr>
+          <w:rFonts w:cstheme="minorHAnsi"/>
+        </w:rPr>
+      </w:pPr>
+    </w:p>
+    <w:p>
+      <w:pPr>
+        <w:autoSpaceDE w:val="0"/>
+        <w:autoSpaceDN w:val="0"/>
+        <w:adjustRightInd w:val="0"/>
+        <w:spacing w:after="0" w:line="240" w:lineRule="auto"/>
+        <w:rPr>
+          <w:rFonts w:cstheme="minorHAnsi"/>
+        </w:rPr>
+      </w:pPr>
+    </w:p>
+    <w:p>
+      <w:pPr>
+        <w:autoSpaceDE w:val="0"/>
+        <w:autoSpaceDN w:val="0"/>
+        <w:adjustRightInd w:val="0"/>
+        <w:spacing w:after="0" w:line="240" w:lineRule="auto"/>
+        <w:rPr>
+          <w:rFonts w:cstheme="minorHAnsi"/>
+        </w:rPr>
+      </w:pPr>
+    </w:p>
+    <w:p>
+      <w:pPr>
+        <w:autoSpaceDE w:val="0"/>
+        <w:autoSpaceDN w:val="0"/>
+        <w:adjustRightInd w:val="0"/>
+        <w:spacing w:after="0" w:line="240" w:lineRule="auto"/>
+        <w:rPr>
+          <w:rFonts w:cstheme="minorHAnsi"/>
+        </w:rPr>
+      </w:pPr>
+    </w:p>
+    <w:p>
+      <w:pPr>
+        <w:autoSpaceDE w:val="0"/>
+        <w:autoSpaceDN w:val="0"/>
+        <w:adjustRightInd w:val="0"/>
+        <w:spacing w:after="0" w:line="240" w:lineRule="auto"/>
+        <w:rPr>
+          <w:rFonts w:cstheme="minorHAnsi"/>
+        </w:rPr>
+      </w:pPr>
+    </w:p>
+    <w:p>
+      <w:pPr>
+        <w:autoSpaceDE w:val="0"/>
+        <w:autoSpaceDN w:val="0"/>
+        <w:adjustRightInd w:val="0"/>
+        <w:spacing w:after="0" w:line="240" w:lineRule="auto"/>
+        <w:rPr>
+          <w:rFonts w:cstheme="minorHAnsi"/>
+        </w:rPr>
+      </w:pPr>
+    </w:p>
+    <w:p>
+      <w:pPr>
+        <w:autoSpaceDE w:val="0"/>
+        <w:autoSpaceDN w:val="0"/>
+        <w:adjustRightInd w:val="0"/>
+        <w:spacing w:after="0" w:line="240" w:lineRule="auto"/>
+        <w:rPr>
+          <w:rFonts w:cstheme="minorHAnsi"/>
+        </w:rPr>
+      </w:pPr>
+    </w:p>
+    <w:p>
+      <w:pPr>
+        <w:autoSpaceDE w:val="0"/>
+        <w:autoSpaceDN w:val="0"/>
+        <w:adjustRightInd w:val="0"/>
+        <w:spacing w:after="0" w:line="240" w:lineRule="auto"/>
+        <w:rPr>
+          <w:rFonts w:cstheme="minorHAnsi"/>
+        </w:rPr>
+      </w:pPr>
+    </w:p>
+    <w:p>
+      <w:pPr>
+        <w:autoSpaceDE w:val="0"/>
+        <w:autoSpaceDN w:val="0"/>
+        <w:adjustRightInd w:val="0"/>
+        <w:spacing w:after="0" w:line="240" w:lineRule="auto"/>
+        <w:rPr>
+          <w:rFonts w:cstheme="minorHAnsi"/>
+        </w:rPr>
+      </w:pPr>
+    </w:p>
+    <w:p>
+      <w:pPr>
+        <w:autoSpaceDE w:val="0"/>
+        <w:autoSpaceDN w:val="0"/>
+        <w:adjustRightInd w:val="0"/>
+        <w:spacing w:after="0" w:line="240" w:lineRule="auto"/>
+        <w:rPr>
+          <w:rFonts w:cstheme="minorHAnsi"/>
+        </w:rPr>
+      </w:pPr>
+    </w:p>
+    <w:p>
+      <w:pPr>
+        <w:autoSpaceDE w:val="0"/>
+        <w:autoSpaceDN w:val="0"/>
+        <w:adjustRightInd w:val="0"/>
+        <w:spacing w:after="0" w:line="240" w:lineRule="auto"/>
+        <w:rPr>
+          <w:rFonts w:cstheme="minorHAnsi"/>
+        </w:rPr>
+      </w:pPr>
+    </w:p>
+    <w:p>
+      <w:pPr>
+        <w:autoSpaceDE w:val="0"/>
+        <w:autoSpaceDN w:val="0"/>
+        <w:adjustRightInd w:val="0"/>
+        <w:spacing w:after="0" w:line="240" w:lineRule="auto"/>
+        <w:rPr>
+          <w:rFonts w:cstheme="minorHAnsi"/>
+        </w:rPr>
+      </w:pPr>
+    </w:p>
+    <w:p>
+      <w:pPr>
+        <w:autoSpaceDE w:val="0"/>
+        <w:autoSpaceDN w:val="0"/>
+        <w:adjustRightInd w:val="0"/>
+        <w:spacing w:after="0" w:line="240" w:lineRule="auto"/>
+        <w:rPr>
+          <w:rFonts w:cstheme="minorHAnsi"/>
+        </w:rPr>
+      </w:pPr>
+    </w:p>
+    <w:p>
+      <w:pPr>
+        <w:autoSpaceDE w:val="0"/>
+        <w:autoSpaceDN w:val="0"/>
+        <w:adjustRightInd w:val="0"/>
+        <w:spacing w:after="0" w:line="240" w:lineRule="auto"/>
+        <w:rPr>
+          <w:rFonts w:cstheme="minorHAnsi"/>
+        </w:rPr>
+      </w:pPr>
+    </w:p>
+    <w:p>
+      <w:pPr>
+        <w:autoSpaceDE w:val="0"/>
+        <w:autoSpaceDN w:val="0"/>
+        <w:adjustRightInd w:val="0"/>
+        <w:spacing w:after="0" w:line="240" w:lineRule="auto"/>
+        <w:rPr>
+          <w:rFonts w:cstheme="minorHAnsi"/>
+        </w:rPr>
+      </w:pPr>
+    </w:p>
+    <w:p>
+      <w:pPr>
+        <w:autoSpaceDE w:val="0"/>
+        <w:autoSpaceDN w:val="0"/>
+        <w:adjustRightInd w:val="0"/>
+        <w:spacing w:after="0" w:line="240" w:lineRule="auto"/>
+        <w:rPr>
+          <w:rFonts w:cstheme="minorHAnsi"/>
+        </w:rPr>
+      </w:pPr>
+    </w:p>
+    <w:p>
+      <w:pPr>
+        <w:autoSpaceDE w:val="0"/>
+        <w:autoSpaceDN w:val="0"/>
+        <w:adjustRightInd w:val="0"/>
+        <w:spacing w:after="0" w:line="240" w:lineRule="auto"/>
+        <w:rPr>
+          <w:rFonts w:cstheme="minorHAnsi"/>
+        </w:rPr>
+      </w:pPr>
+    </w:p>
+    <w:p>
+      <w:pPr>
+        <w:autoSpaceDE w:val="0"/>
+        <w:autoSpaceDN w:val="0"/>
+        <w:adjustRightInd w:val="0"/>
+        <w:spacing w:after="0" w:line="240" w:lineRule="auto"/>
+        <w:rPr>
+          <w:rFonts w:cstheme="minorHAnsi"/>
+        </w:rPr>
+      </w:pPr>
+    </w:p>
+    <w:p>
+      <w:pPr>
+        <w:autoSpaceDE w:val="0"/>
+        <w:autoSpaceDN w:val="0"/>
+        <w:adjustRightInd w:val="0"/>
+        <w:spacing w:after="0" w:line="240" w:lineRule="auto"/>
+        <w:rPr>
+          <w:rFonts w:cstheme="minorHAnsi"/>
+        </w:rPr>
+      </w:pPr>
+    </w:p>
+    <w:p>
+      <w:pPr>
+        <w:autoSpaceDE w:val="0"/>
+        <w:autoSpaceDN w:val="0"/>
+        <w:adjustRightInd w:val="0"/>
+        <w:spacing w:after="0" w:line="240" w:lineRule="auto"/>
+        <w:rPr>
+          <w:rFonts w:cstheme="minorHAnsi"/>
+        </w:rPr>
+      </w:pPr>
+    </w:p>
+    <w:p>
+      <w:pPr>
+        <w:autoSpaceDE w:val="0"/>
+        <w:autoSpaceDN w:val="0"/>
+        <w:adjustRightInd w:val="0"/>
+        <w:spacing w:after="0" w:line="240" w:lineRule="auto"/>
+        <w:rPr>
+          <w:rFonts w:cstheme="minorHAnsi"/>
+        </w:rPr>
+      </w:pPr>
+    </w:p>
+    <w:p>
+      <w:pPr>
+        <w:autoSpaceDE w:val="0"/>
+        <w:autoSpaceDN w:val="0"/>
+        <w:adjustRightInd w:val="0"/>
+        <w:spacing w:after="0" w:line="240" w:lineRule="auto"/>
+        <w:rPr>
+          <w:rFonts w:cstheme="minorHAnsi"/>
+        </w:rPr>
+      </w:pPr>
+    </w:p>
+    <w:p>
+      <w:pPr>
+        <w:autoSpaceDE w:val="0"/>
+        <w:autoSpaceDN w:val="0"/>
+        <w:adjustRightInd w:val="0"/>
+        <w:spacing w:after="0" w:line="240" w:lineRule="auto"/>
+        <w:rPr>
+          <w:rFonts w:cstheme="minorHAnsi"/>
+        </w:rPr>
+      </w:pPr>
+    </w:p>
+    <w:p>
+      <w:pPr>
+        <w:autoSpaceDE w:val="0"/>
+        <w:autoSpaceDN w:val="0"/>
+        <w:adjustRightInd w:val="0"/>
+        <w:spacing w:after="0" w:line="240" w:lineRule="auto"/>
+        <w:rPr>
+          <w:rFonts w:cstheme="minorHAnsi"/>
+        </w:rPr>
+      </w:pPr>
+    </w:p>
+    <w:p>
+      <w:pPr>
+        <w:autoSpaceDE w:val="0"/>
+        <w:autoSpaceDN w:val="0"/>
+        <w:adjustRightInd w:val="0"/>
+        <w:spacing w:after="0" w:line="240" w:lineRule="auto"/>
+        <w:rPr>
+          <w:rFonts w:cstheme="minorHAnsi"/>
+        </w:rPr>
+      </w:pPr>
+    </w:p>
+    <w:p>
+      <w:pPr>
+        <w:autoSpaceDE w:val="0"/>
+        <w:autoSpaceDN w:val="0"/>
+        <w:adjustRightInd w:val="0"/>
+        <w:spacing w:after="0" w:line="240" w:lineRule="auto"/>
+        <w:rPr>
+          <w:rFonts w:cstheme="minorHAnsi"/>
+        </w:rPr>
+      </w:pPr>
+    </w:p>
+    <w:p>
+      <w:pPr>
+        <w:autoSpaceDE w:val="0"/>
+        <w:autoSpaceDN w:val="0"/>
+        <w:adjustRightInd w:val="0"/>
+        <w:spacing w:after="0" w:line="240" w:lineRule="auto"/>
+        <w:rPr>
+          <w:rFonts w:cstheme="minorHAnsi"/>
+        </w:rPr>
+      </w:pPr>
+    </w:p>
+    <w:p>
+      <w:pPr>
+        <w:autoSpaceDE w:val="0"/>
+        <w:autoSpaceDN w:val="0"/>
+        <w:adjustRightInd w:val="0"/>
+        <w:spacing w:after="0" w:line="240" w:lineRule="auto"/>
+        <w:rPr>
+          <w:rFonts w:cstheme="minorHAnsi"/>
+        </w:rPr>
+      </w:pPr>
+    </w:p>
+    <w:p>
+      <w:pPr>
+        <w:autoSpaceDE w:val="0"/>
+        <w:autoSpaceDN w:val="0"/>
+        <w:adjustRightInd w:val="0"/>
+        <w:spacing w:after="0" w:line="240" w:lineRule="auto"/>
+        <w:rPr>
+          <w:rFonts w:cstheme="minorHAnsi"/>
+        </w:rPr>
+      </w:pPr>
+      <w:r>
+        <w:rPr>
+          <w:rFonts w:cstheme="minorHAnsi"/>
+        </w:rPr>
+        <w:lastRenderedPageBreak/>
+        <w:t>b)</w:t>
+      </w:r>
+    </w:p>
+    <w:p>
+      <w:pPr>
+        <w:autoSpaceDE w:val="0"/>
+        <w:autoSpaceDN w:val="0"/>
+        <w:adjustRightInd w:val="0"/>
+        <w:spacing w:after="0" w:line="240" w:lineRule="auto"/>
+        <w:rPr>
+          <w:rFonts w:cstheme="minorHAnsi"/>
+        </w:rPr>
+      </w:pPr>
+    </w:p>
+    <w:p>
+      <w:pPr>
+        <w:autoSpaceDE w:val="0"/>
+        <w:autoSpaceDN w:val="0"/>
+        <w:adjustRightInd w:val="0"/>
+        <w:spacing w:after="0" w:line="240" w:lineRule="auto"/>
+        <w:rPr>
+          <w:rFonts w:cstheme="minorHAnsi"/>
+        </w:rPr>
+      </w:pPr>
+    </w:p>
+    <w:p>
+      <w:pPr>
+        <w:autoSpaceDE w:val="0"/>
+        <w:autoSpaceDN w:val="0"/>
+        <w:adjustRightInd w:val="0"/>
+        <w:spacing w:after="0" w:line="240" w:lineRule="auto"/>
+        <w:rPr>
+          <w:rFonts w:cstheme="minorHAnsi"/>
+        </w:rPr>
+      </w:pPr>
+    </w:p>
+    <w:p>
+      <w:pPr>
+        <w:autoSpaceDE w:val="0"/>
+        <w:autoSpaceDN w:val="0"/>
+        <w:adjustRightInd w:val="0"/>
+        <w:spacing w:after="0" w:line="240" w:lineRule="auto"/>
+        <w:rPr>
+          <w:rFonts w:cstheme="minorHAnsi"/>
+        </w:rPr>
+      </w:pPr>
+    </w:p>
+    <w:p>
+      <w:pPr>
+        <w:autoSpaceDE w:val="0"/>
+        <w:autoSpaceDN w:val="0"/>
+        <w:adjustRightInd w:val="0"/>
+        <w:spacing w:after="0" w:line="240" w:lineRule="auto"/>
+        <w:rPr>
+          <w:rFonts w:cstheme="minorHAnsi"/>
+        </w:rPr>
+      </w:pPr>
+    </w:p>
+    <w:p>
+      <w:pPr>
+        <w:autoSpaceDE w:val="0"/>
+        <w:autoSpaceDN w:val="0"/>
+        <w:adjustRightInd w:val="0"/>
+        <w:spacing w:after="0" w:line="240" w:lineRule="auto"/>
+        <w:rPr>
+          <w:rFonts w:cstheme="minorHAnsi"/>
+        </w:rPr>
+      </w:pPr>
+    </w:p>
+    <w:p>
+      <w:pPr>
+        <w:autoSpaceDE w:val="0"/>
+        <w:autoSpaceDN w:val="0"/>
+        <w:adjustRightInd w:val="0"/>
+        <w:spacing w:after="0" w:line="240" w:lineRule="auto"/>
+        <w:rPr>
+          <w:rFonts w:cstheme="minorHAnsi"/>
+        </w:rPr>
+      </w:pPr>
+    </w:p>
+    <w:p>
+      <w:pPr>
+        <w:autoSpaceDE w:val="0"/>
+        <w:autoSpaceDN w:val="0"/>
+        <w:adjustRightInd w:val="0"/>
+        <w:spacing w:after="0" w:line="240" w:lineRule="auto"/>
+        <w:rPr>
+          <w:rFonts w:cstheme="minorHAnsi"/>
+        </w:rPr>
+      </w:pPr>
+    </w:p>
+    <w:p>
+      <w:pPr>
+        <w:autoSpaceDE w:val="0"/>
+        <w:autoSpaceDN w:val="0"/>
+        <w:adjustRightInd w:val="0"/>
+        <w:spacing w:after="0" w:line="240" w:lineRule="auto"/>
+        <w:rPr>
+          <w:rFonts w:cstheme="minorHAnsi"/>
+        </w:rPr>
+      </w:pPr>
+    </w:p>
+    <w:p>
+      <w:pPr>
+        <w:autoSpaceDE w:val="0"/>
+        <w:autoSpaceDN w:val="0"/>
+        <w:adjustRightInd w:val="0"/>
+        <w:spacing w:after="0" w:line="240" w:lineRule="auto"/>
+        <w:rPr>
+          <w:rFonts w:cstheme="minorHAnsi"/>
+        </w:rPr>
+      </w:pPr>
+    </w:p>
+    <w:p>
+      <w:pPr>
+        <w:autoSpaceDE w:val="0"/>
+        <w:autoSpaceDN w:val="0"/>
+        <w:adjustRightInd w:val="0"/>
+        <w:spacing w:after="0" w:line="240" w:lineRule="auto"/>
+        <w:rPr>
+          <w:rFonts w:cstheme="minorHAnsi"/>
+        </w:rPr>
+      </w:pPr>
+    </w:p>
+    <w:p>
+      <w:pPr>
+        <w:autoSpaceDE w:val="0"/>
+        <w:autoSpaceDN w:val="0"/>
+        <w:adjustRightInd w:val="0"/>
+        <w:spacing w:after="0" w:line="240" w:lineRule="auto"/>
+        <w:rPr>
+          <w:rFonts w:cstheme="minorHAnsi"/>
+        </w:rPr>
+      </w:pPr>
+    </w:p>
+    <w:p>
+      <w:pPr>
+        <w:autoSpaceDE w:val="0"/>
+        <w:autoSpaceDN w:val="0"/>
+        <w:adjustRightInd w:val="0"/>
+        <w:spacing w:after="0" w:line="240" w:lineRule="auto"/>
+        <w:rPr>
+          <w:rFonts w:cstheme="minorHAnsi"/>
+        </w:rPr>
+      </w:pPr>
+    </w:p>
+    <w:p>
+      <w:pPr>
+        <w:autoSpaceDE w:val="0"/>
+        <w:autoSpaceDN w:val="0"/>
+        <w:adjustRightInd w:val="0"/>
+        <w:spacing w:after="0" w:line="240" w:lineRule="auto"/>
+        <w:rPr>
+          <w:rFonts w:cstheme="minorHAnsi"/>
+        </w:rPr>
+      </w:pPr>
+    </w:p>
+    <w:p>
+      <w:pPr>
+        <w:autoSpaceDE w:val="0"/>
+        <w:autoSpaceDN w:val="0"/>
+        <w:adjustRightInd w:val="0"/>
+        <w:spacing w:after="0" w:line="240" w:lineRule="auto"/>
+        <w:rPr>
+          <w:rFonts w:cstheme="minorHAnsi"/>
+        </w:rPr>
+      </w:pPr>
+    </w:p>
+    <w:p>
+      <w:pPr>
+        <w:autoSpaceDE w:val="0"/>
+        <w:autoSpaceDN w:val="0"/>
+        <w:adjustRightInd w:val="0"/>
+        <w:spacing w:after="0" w:line="240" w:lineRule="auto"/>
+        <w:rPr>
+          <w:rFonts w:cstheme="minorHAnsi"/>
+        </w:rPr>
+      </w:pPr>
+    </w:p>
+    <w:p>
+      <w:pPr>
+        <w:autoSpaceDE w:val="0"/>
+        <w:autoSpaceDN w:val="0"/>
+        <w:adjustRightInd w:val="0"/>
+        <w:spacing w:after="0" w:line="240" w:lineRule="auto"/>
+        <w:rPr>
+          <w:rFonts w:cstheme="minorHAnsi"/>
+        </w:rPr>
+      </w:pPr>
+    </w:p>
+    <w:p>
+      <w:pPr>
+        <w:autoSpaceDE w:val="0"/>
+        <w:autoSpaceDN w:val="0"/>
+        <w:adjustRightInd w:val="0"/>
+        <w:spacing w:after="0" w:line="240" w:lineRule="auto"/>
+        <w:rPr>
+          <w:rFonts w:cstheme="minorHAnsi"/>
+        </w:rPr>
+      </w:pPr>
+    </w:p>
+    <w:p>
+      <w:pPr>
+        <w:autoSpaceDE w:val="0"/>
+        <w:autoSpaceDN w:val="0"/>
+        <w:adjustRightInd w:val="0"/>
+        <w:spacing w:after="0" w:line="240" w:lineRule="auto"/>
+        <w:rPr>
+          <w:rFonts w:cstheme="minorHAnsi"/>
+        </w:rPr>
+      </w:pPr>
+    </w:p>
+    <w:p>
+      <w:pPr>
+        <w:autoSpaceDE w:val="0"/>
+        <w:autoSpaceDN w:val="0"/>
+        <w:adjustRightInd w:val="0"/>
+        <w:spacing w:after="0" w:line="240" w:lineRule="auto"/>
+        <w:rPr>
+          <w:rFonts w:cstheme="minorHAnsi"/>
+        </w:rPr>
+      </w:pPr>
+    </w:p>
+    <w:p>
+      <w:pPr>
+        <w:autoSpaceDE w:val="0"/>
+        <w:autoSpaceDN w:val="0"/>
+        <w:adjustRightInd w:val="0"/>
+        <w:spacing w:after="0" w:line="240" w:lineRule="auto"/>
+        <w:rPr>
+          <w:rFonts w:cstheme="minorHAnsi"/>
+        </w:rPr>
+      </w:pPr>
+    </w:p>
+    <w:p>
+      <w:pPr>
+        <w:autoSpaceDE w:val="0"/>
+        <w:autoSpaceDN w:val="0"/>
+        <w:adjustRightInd w:val="0"/>
+        <w:spacing w:after="0" w:line="240" w:lineRule="auto"/>
+        <w:rPr>
+          <w:rFonts w:cstheme="minorHAnsi"/>
+        </w:rPr>
+      </w:pPr>
+    </w:p>
+    <w:p>
+      <w:pPr>
+        <w:autoSpaceDE w:val="0"/>
+        <w:autoSpaceDN w:val="0"/>
+        <w:adjustRightInd w:val="0"/>
+        <w:spacing w:after="0" w:line="240" w:lineRule="auto"/>
+        <w:rPr>
+          <w:rFonts w:cstheme="minorHAnsi"/>
+        </w:rPr>
+      </w:pPr>
+    </w:p>
+    <w:p>
+      <w:pPr>
+        <w:autoSpaceDE w:val="0"/>
+        <w:autoSpaceDN w:val="0"/>
+        <w:adjustRightInd w:val="0"/>
+        <w:spacing w:after="0" w:line="240" w:lineRule="auto"/>
+        <w:rPr>
+          <w:rFonts w:cstheme="minorHAnsi"/>
+        </w:rPr>
+      </w:pPr>
+    </w:p>
+    <w:p>
+      <w:pPr>
+        <w:autoSpaceDE w:val="0"/>
+        <w:autoSpaceDN w:val="0"/>
+        <w:adjustRightInd w:val="0"/>
+        <w:spacing w:after="0" w:line="240" w:lineRule="auto"/>
+        <w:rPr>
+          <w:rFonts w:cstheme="minorHAnsi"/>
+        </w:rPr>
+      </w:pPr>
+    </w:p>
+    <w:p>
+      <w:pPr>
+        <w:autoSpaceDE w:val="0"/>
+        <w:autoSpaceDN w:val="0"/>
+        <w:adjustRightInd w:val="0"/>
+        <w:spacing w:after="0" w:line="240" w:lineRule="auto"/>
+        <w:rPr>
+          <w:rFonts w:cstheme="minorHAnsi"/>
+        </w:rPr>
+      </w:pPr>
+    </w:p>
+    <w:p>
+      <w:pPr>
+        <w:autoSpaceDE w:val="0"/>
+        <w:autoSpaceDN w:val="0"/>
+        <w:adjustRightInd w:val="0"/>
+        <w:spacing w:after="0" w:line="240" w:lineRule="auto"/>
+        <w:rPr>
+          <w:rFonts w:cstheme="minorHAnsi"/>
+        </w:rPr>
+      </w:pPr>
+    </w:p>
+    <w:p>
+      <w:pPr>
+        <w:autoSpaceDE w:val="0"/>
+        <w:autoSpaceDN w:val="0"/>
+        <w:adjustRightInd w:val="0"/>
+        <w:spacing w:after="0" w:line="240" w:lineRule="auto"/>
+        <w:rPr>
+          <w:rFonts w:cstheme="minorHAnsi"/>
+        </w:rPr>
+      </w:pPr>
+    </w:p>
+    <w:p>
+      <w:pPr>
+        <w:autoSpaceDE w:val="0"/>
+        <w:autoSpaceDN w:val="0"/>
+        <w:adjustRightInd w:val="0"/>
+        <w:spacing w:after="0" w:line="240" w:lineRule="auto"/>
+        <w:rPr>
+          <w:rFonts w:cstheme="minorHAnsi"/>
+        </w:rPr>
+      </w:pPr>
+    </w:p>
+    <w:p>
+      <w:pPr>
+        <w:autoSpaceDE w:val="0"/>
+        <w:autoSpaceDN w:val="0"/>
+        <w:adjustRightInd w:val="0"/>
+        <w:spacing w:after="0" w:line="240" w:lineRule="auto"/>
+        <w:rPr>
+          <w:rFonts w:cstheme="minorHAnsi"/>
+        </w:rPr>
+      </w:pPr>
+    </w:p>
+    <w:p>
+      <w:pPr>
+        <w:autoSpaceDE w:val="0"/>
+        <w:autoSpaceDN w:val="0"/>
+        <w:adjustRightInd w:val="0"/>
+        <w:spacing w:after="0" w:line="240" w:lineRule="auto"/>
+        <w:rPr>
+          <w:rFonts w:cstheme="minorHAnsi"/>
+        </w:rPr>
+      </w:pPr>
+    </w:p>
+    <w:p>
+      <w:pPr>
+        <w:autoSpaceDE w:val="0"/>
+        <w:autoSpaceDN w:val="0"/>
+        <w:adjustRightInd w:val="0"/>
+        <w:spacing w:after="0" w:line="240" w:lineRule="auto"/>
+        <w:rPr>
+          <w:rFonts w:cstheme="minorHAnsi"/>
+        </w:rPr>
+      </w:pPr>
+    </w:p>
+    <w:p>
+      <w:pPr>
+        <w:autoSpaceDE w:val="0"/>
+        <w:autoSpaceDN w:val="0"/>
+        <w:adjustRightInd w:val="0"/>
+        <w:spacing w:after="0" w:line="240" w:lineRule="auto"/>
+        <w:rPr>
+          <w:rFonts w:cstheme="minorHAnsi"/>
+        </w:rPr>
+      </w:pPr>
+    </w:p>
+    <w:p>
+      <w:pPr>
+        <w:autoSpaceDE w:val="0"/>
+        <w:autoSpaceDN w:val="0"/>
+        <w:adjustRightInd w:val="0"/>
+        <w:spacing w:after="0" w:line="240" w:lineRule="auto"/>
+        <w:rPr>
+          <w:rFonts w:cstheme="minorHAnsi"/>
+        </w:rPr>
+      </w:pPr>
+    </w:p>
+    <w:p>
+      <w:pPr>
+        <w:autoSpaceDE w:val="0"/>
+        <w:autoSpaceDN w:val="0"/>
+        <w:adjustRightInd w:val="0"/>
+        <w:spacing w:after="0" w:line="240" w:lineRule="auto"/>
+        <w:rPr>
+          <w:rFonts w:cstheme="minorHAnsi"/>
+        </w:rPr>
+      </w:pPr>
+    </w:p>
+    <w:p>
+      <w:pPr>
+        <w:autoSpaceDE w:val="0"/>
+        <w:autoSpaceDN w:val="0"/>
+        <w:adjustRightInd w:val="0"/>
+        <w:spacing w:after="0" w:line="240" w:lineRule="auto"/>
+        <w:rPr>
+          <w:rFonts w:cstheme="minorHAnsi"/>
+        </w:rPr>
+      </w:pPr>
+    </w:p>
+    <w:p>
+      <w:pPr>
+        <w:autoSpaceDE w:val="0"/>
+        <w:autoSpaceDN w:val="0"/>
+        <w:adjustRightInd w:val="0"/>
+        <w:spacing w:after="0" w:line="240" w:lineRule="auto"/>
+        <w:rPr>
+          <w:rFonts w:cstheme="minorHAnsi"/>
+        </w:rPr>
+      </w:pPr>
+    </w:p>
+    <w:p>
+      <w:pPr>
+        <w:autoSpaceDE w:val="0"/>
+        <w:autoSpaceDN w:val="0"/>
+        <w:adjustRightInd w:val="0"/>
+        <w:spacing w:after="0" w:line="240" w:lineRule="auto"/>
+        <w:rPr>
+          <w:rFonts w:cstheme="minorHAnsi"/>
+        </w:rPr>
+      </w:pPr>
+    </w:p>
+    <w:p>
+      <w:pPr>
+        <w:autoSpaceDE w:val="0"/>
+        <w:autoSpaceDN w:val="0"/>
+        <w:adjustRightInd w:val="0"/>
+        <w:spacing w:after="0" w:line="240" w:lineRule="auto"/>
+        <w:rPr>
+          <w:rFonts w:cstheme="minorHAnsi"/>
+        </w:rPr>
+      </w:pPr>
+    </w:p>
+    <w:p>
+      <w:pPr>
+        <w:autoSpaceDE w:val="0"/>
+        <w:autoSpaceDN w:val="0"/>
+        <w:adjustRightInd w:val="0"/>
+        <w:spacing w:after="0" w:line="240" w:lineRule="auto"/>
+        <w:rPr>
+          <w:rFonts w:cstheme="minorHAnsi"/>
+        </w:rPr>
+      </w:pPr>
+    </w:p>
+    <w:p>
+      <w:pPr>
+        <w:autoSpaceDE w:val="0"/>
+        <w:autoSpaceDN w:val="0"/>
+        <w:adjustRightInd w:val="0"/>
+        <w:spacing w:after="0" w:line="240" w:lineRule="auto"/>
+        <w:rPr>
+          <w:rFonts w:cstheme="minorHAnsi"/>
+        </w:rPr>
+      </w:pPr>
+    </w:p>
+    <w:p>
+      <w:pPr>
+        <w:autoSpaceDE w:val="0"/>
+        <w:autoSpaceDN w:val="0"/>
+        <w:adjustRightInd w:val="0"/>
+        <w:spacing w:after="0" w:line="240" w:lineRule="auto"/>
+        <w:rPr>
+          <w:rFonts w:cstheme="minorHAnsi"/>
+        </w:rPr>
+      </w:pPr>
+    </w:p>
+    <w:p>
+      <w:pPr>
+        <w:autoSpaceDE w:val="0"/>
+        <w:autoSpaceDN w:val="0"/>
+        <w:adjustRightInd w:val="0"/>
+        <w:spacing w:after="0" w:line="240" w:lineRule="auto"/>
+        <w:rPr>
+          <w:rFonts w:cstheme="minorHAnsi"/>
+        </w:rPr>
+      </w:pPr>
+    </w:p>
+    <w:p>
+      <w:pPr>
+        <w:autoSpaceDE w:val="0"/>
+        <w:autoSpaceDN w:val="0"/>
+        <w:adjustRightInd w:val="0"/>
+        <w:spacing w:after="0" w:line="240" w:lineRule="auto"/>
+        <w:rPr>
+          <w:rFonts w:cstheme="minorHAnsi"/>
+        </w:rPr>
+      </w:pPr>
+    </w:p>
+    <w:p>
+      <w:pPr>
+        <w:autoSpaceDE w:val="0"/>
+        <w:autoSpaceDN w:val="0"/>
+        <w:adjustRightInd w:val="0"/>
+        <w:spacing w:after="0" w:line="240" w:lineRule="auto"/>
+        <w:rPr>
+          <w:rFonts w:cstheme="minorHAnsi"/>
+        </w:rPr>
+      </w:pPr>
+    </w:p>
+    <w:p>
+      <w:pPr>
+        <w:autoSpaceDE w:val="0"/>
+        <w:autoSpaceDN w:val="0"/>
+        <w:adjustRightInd w:val="0"/>
+        <w:spacing w:after="0" w:line="240" w:lineRule="auto"/>
+        <w:rPr>
+          <w:rFonts w:cstheme="minorHAnsi"/>
+        </w:rPr>
+      </w:pPr>
+    </w:p>
+    <w:p>
+      <w:pPr>
+        <w:autoSpaceDE w:val="0"/>
+        <w:autoSpaceDN w:val="0"/>
+        <w:adjustRightInd w:val="0"/>
+        <w:spacing w:after="0" w:line="240" w:lineRule="auto"/>
+        <w:rPr>
+          <w:rFonts w:cstheme="minorHAnsi"/>
+        </w:rPr>
+      </w:pPr>
+    </w:p>
+    <w:p>
+      <w:pPr>
+        <w:autoSpaceDE w:val="0"/>
+        <w:autoSpaceDN w:val="0"/>
+        <w:adjustRightInd w:val="0"/>
+        <w:spacing w:after="0" w:line="240" w:lineRule="auto"/>
+        <w:rPr>
+          <w:rFonts w:cstheme="minorHAnsi"/>
+        </w:rPr>
+      </w:pPr>
+      <w:r>
+        <w:rPr>
+          <w:rFonts w:cstheme="minorHAnsi"/>
+        </w:rPr>
+        <w:lastRenderedPageBreak/>
+        <w:t>c)</w:t>
+      </w:r>
+    </w:p>
+    <w:p>
+      <w:pPr>
+        <w:autoSpaceDE w:val="0"/>
+        <w:autoSpaceDN w:val="0"/>
+        <w:adjustRightInd w:val="0"/>
+        <w:spacing w:after="0" w:line="240" w:lineRule="auto"/>
+        <w:rPr>
+          <w:rFonts w:cstheme="minorHAnsi"/>
+        </w:rPr>
+      </w:pPr>
+    </w:p>
+    <w:p>
+      <w:pPr>
+        <w:pStyle w:val="ListParagraph"/>
+        <w:numPr>
+          <w:ilvl w:val="0"/>
+          <w:numId w:val="24"/>
+        </w:numPr>
+        <w:autoSpaceDE w:val="0"/>
+        <w:autoSpaceDN w:val="0"/>
+        <w:adjustRightInd w:val="0"/>
+        <w:spacing w:after="0" w:line="240" w:lineRule="auto"/>
+        <w:rPr>
+          <w:rFonts w:cstheme="minorHAnsi"/>
+        </w:rPr>
+      </w:pPr>
+      <w:r>
+        <w:rPr>
+          <w:rFonts w:cstheme="minorHAnsi"/>
+        </w:rPr>
+        <w:t>Define the table you are using</w:t>
+      </w:r>
+    </w:p>
+    <w:p>
+      <w:pPr>
+        <w:autoSpaceDE w:val="0"/>
+        <w:autoSpaceDN w:val="0"/>
+        <w:adjustRightInd w:val="0"/>
+        <w:spacing w:after="0" w:line="240" w:lineRule="auto"/>
+        <w:rPr>
+          <w:rFonts w:cstheme="minorHAnsi"/>
+        </w:rPr>
+      </w:pPr>
+    </w:p>
+    <w:p>
+      <w:pPr>
+        <w:autoSpaceDE w:val="0"/>
+        <w:autoSpaceDN w:val="0"/>
+        <w:adjustRightInd w:val="0"/>
+        <w:spacing w:after="0" w:line="240" w:lineRule="auto"/>
+        <w:rPr>
+          <w:rFonts w:cstheme="minorHAnsi"/>
+        </w:rPr>
+      </w:pPr>
+      <w:r>
+        <w:rPr>
+          <w:rFonts w:cstheme="minorHAnsi"/>
+        </w:rPr>
+        <w:t>Table M[0 .. n, 0 .. n] stores the maximum number of flies available along the different paths</w:t>
+      </w:r>
+      <w:r>
+        <w:rPr>
+          <w:rFonts w:cstheme="minorHAnsi"/>
+        </w:rPr>
+        <w:t xml:space="preserve">, or a -1 if the lily-pad contains a bird. </w:t>
+      </w:r>
+      <w:r>
+        <w:rPr>
+          <w:rFonts w:cstheme="minorHAnsi"/>
+        </w:rPr>
+        <w:t xml:space="preserve">Specifically, </w:t>
+      </w:r>
+      <w:r>
+        <w:rPr>
+          <w:rFonts w:cstheme="minorHAnsi"/>
+        </w:rPr>
+        <w:t>there are two cases:</w:t>
+      </w:r>
+    </w:p>
+    <w:p>
+      <w:pPr>
+        <w:pStyle w:val="ListParagraph"/>
+        <w:numPr>
+          <w:ilvl w:val="1"/>
+          <w:numId w:val="24"/>
+        </w:numPr>
+        <w:autoSpaceDE w:val="0"/>
+        <w:autoSpaceDN w:val="0"/>
+        <w:adjustRightInd w:val="0"/>
+        <w:spacing w:after="0" w:line="240" w:lineRule="auto"/>
+        <w:rPr>
+          <w:rFonts w:cstheme="minorHAnsi"/>
+        </w:rPr>
+      </w:pPr>
+      <w:r>
+        <w:rPr>
+          <w:rFonts w:cstheme="minorHAnsi"/>
+        </w:rPr>
+        <w:t>E</w:t>
+      </w:r>
+      <w:r>
+        <w:rPr>
+          <w:rFonts w:cstheme="minorHAnsi"/>
+        </w:rPr>
+        <w:t>ntry M[i, j] stores the maximum number of flies it is possible to eat upon reaching</w:t>
+      </w:r>
+      <w:r>
+        <w:rPr>
+          <w:rFonts w:cstheme="minorHAnsi"/>
+        </w:rPr>
+        <w:t xml:space="preserve"> cell</w:t>
+      </w:r>
+      <w:r>
+        <w:rPr>
+          <w:rFonts w:cstheme="minorHAnsi"/>
+        </w:rPr>
+        <w:t xml:space="preserve"> M[i, j]</w:t>
+      </w:r>
+    </w:p>
+    <w:p>
+      <w:pPr>
+        <w:pStyle w:val="ListParagraph"/>
+        <w:numPr>
+          <w:ilvl w:val="1"/>
+          <w:numId w:val="24"/>
+        </w:numPr>
+        <w:autoSpaceDE w:val="0"/>
+        <w:autoSpaceDN w:val="0"/>
+        <w:adjustRightInd w:val="0"/>
+        <w:spacing w:after="0" w:line="240" w:lineRule="auto"/>
+        <w:rPr>
+          <w:rFonts w:cstheme="minorHAnsi"/>
+        </w:rPr>
+      </w:pPr>
+      <w:r>
+        <w:rPr>
+          <w:rFonts w:cstheme="minorHAnsi"/>
+        </w:rPr>
+        <w:t>Entry M[i, j]</w:t>
+      </w:r>
+      <w:r>
+        <w:rPr>
+          <w:rFonts w:cstheme="minorHAnsi"/>
+        </w:rPr>
+        <w:t xml:space="preserve"> stores a bird, in which case entry M[i, j] </w:t>
+      </w:r>
+      <w:r>
+        <w:rPr>
+          <w:rFonts w:cstheme="minorHAnsi"/>
+        </w:rPr>
+        <w:t>stores -1</w:t>
+      </w:r>
+    </w:p>
+    <w:p>
+      <w:pPr>
+        <w:autoSpaceDE w:val="0"/>
+        <w:autoSpaceDN w:val="0"/>
+        <w:adjustRightInd w:val="0"/>
+        <w:spacing w:after="0" w:line="240" w:lineRule="auto"/>
+        <w:rPr>
+          <w:rFonts w:cstheme="minorHAnsi"/>
+        </w:rPr>
+      </w:pPr>
+    </w:p>
+    <w:p>
+      <w:pPr>
+        <w:pStyle w:val="ListParagraph"/>
+        <w:numPr>
+          <w:ilvl w:val="0"/>
+          <w:numId w:val="24"/>
+        </w:numPr>
+        <w:autoSpaceDE w:val="0"/>
+        <w:autoSpaceDN w:val="0"/>
+        <w:adjustRightInd w:val="0"/>
+        <w:spacing w:after="0" w:line="240" w:lineRule="auto"/>
+        <w:rPr>
+          <w:rFonts w:cstheme="minorHAnsi"/>
+        </w:rPr>
+      </w:pPr>
+      <w:r>
+        <w:rPr>
+          <w:rFonts w:cstheme="minorHAnsi"/>
+        </w:rPr>
+        <w:t>Describe how to initialize your table</w:t>
+      </w:r>
+    </w:p>
+    <w:p>
+      <w:pPr>
+        <w:autoSpaceDE w:val="0"/>
+        <w:autoSpaceDN w:val="0"/>
+        <w:adjustRightInd w:val="0"/>
+        <w:spacing w:after="0" w:line="240" w:lineRule="auto"/>
+        <w:rPr>
+          <w:rFonts w:cstheme="minorHAnsi"/>
+        </w:rPr>
+      </w:pPr>
+    </w:p>
+    <w:p>
+      <w:pPr>
+        <w:autoSpaceDE w:val="0"/>
+        <w:autoSpaceDN w:val="0"/>
+        <w:adjustRightInd w:val="0"/>
+        <w:spacing w:after="0" w:line="240" w:lineRule="auto"/>
+        <w:rPr>
+          <w:rFonts w:cstheme="minorHAnsi"/>
+        </w:rPr>
+      </w:pPr>
+      <w:r>
+        <w:rPr>
+          <w:rFonts w:cstheme="minorHAnsi"/>
+        </w:rPr>
+        <w:t xml:space="preserve">The table needs to have the last row and first two columns initialized. </w:t>
+      </w:r>
+      <w:r>
+        <w:rPr>
+          <w:rFonts w:cstheme="minorHAnsi"/>
+        </w:rPr>
+        <w:t xml:space="preserve">We have to initialize the first two columns because </w:t>
+      </w:r>
+      <w:r>
+        <w:rPr>
+          <w:rFonts w:cstheme="minorHAnsi"/>
+        </w:rPr>
+        <w:t>a cell M[i, j] in the table depends on both cells M[i -1, j] and M[i -2, j].</w:t>
+      </w:r>
+    </w:p>
+    <w:p>
+      <w:pPr>
+        <w:autoSpaceDE w:val="0"/>
+        <w:autoSpaceDN w:val="0"/>
+        <w:adjustRightInd w:val="0"/>
+        <w:spacing w:after="0" w:line="240" w:lineRule="auto"/>
+        <w:rPr>
+          <w:rFonts w:cstheme="minorHAnsi"/>
+        </w:rPr>
+      </w:pPr>
+    </w:p>
+    <w:p>
+      <w:pPr>
+        <w:pStyle w:val="ListParagraph"/>
+        <w:numPr>
+          <w:ilvl w:val="0"/>
+          <w:numId w:val="24"/>
+        </w:numPr>
+        <w:autoSpaceDE w:val="0"/>
+        <w:autoSpaceDN w:val="0"/>
+        <w:adjustRightInd w:val="0"/>
+        <w:spacing w:after="0" w:line="240" w:lineRule="auto"/>
+        <w:rPr>
+          <w:rFonts w:cstheme="minorHAnsi"/>
+        </w:rPr>
+      </w:pPr>
+      <w:r>
+        <w:rPr>
+          <w:rFonts w:cstheme="minorHAnsi"/>
+        </w:rPr>
+        <w:t>Describe the relationship between the entries in your table.</w:t>
+      </w:r>
+    </w:p>
+    <w:p>
+      <w:pPr>
+        <w:autoSpaceDE w:val="0"/>
+        <w:autoSpaceDN w:val="0"/>
+        <w:adjustRightInd w:val="0"/>
+        <w:spacing w:after="0" w:line="240" w:lineRule="auto"/>
+        <w:rPr>
+          <w:rFonts w:cstheme="minorHAnsi"/>
+        </w:rPr>
+      </w:pPr>
+    </w:p>
+    <w:p>
+      <w:pPr>
+        <w:autoSpaceDE w:val="0"/>
+        <w:autoSpaceDN w:val="0"/>
+        <w:adjustRightInd w:val="0"/>
+        <w:spacing w:after="0" w:line="240" w:lineRule="auto"/>
+        <w:rPr>
+          <w:rFonts w:cstheme="minorHAnsi"/>
+        </w:rPr>
+      </w:pPr>
+      <w:r>
+        <w:rPr>
+          <w:rFonts w:cstheme="minorHAnsi"/>
+        </w:rPr>
+        <w:t xml:space="preserve">Entry M[i, j] can be reached from entries M[i – 1, j] (one to the right), M[i – 2, j] (two to the right), and M[I, j - 1] (one down).  </w:t>
+      </w:r>
+    </w:p>
+    <w:p>
+      <w:pPr>
+        <w:autoSpaceDE w:val="0"/>
+        <w:autoSpaceDN w:val="0"/>
+        <w:adjustRightInd w:val="0"/>
+        <w:spacing w:after="0" w:line="240" w:lineRule="auto"/>
+        <w:rPr>
+          <w:rFonts w:cstheme="minorHAnsi"/>
+        </w:rPr>
+      </w:pPr>
+    </w:p>
+    <w:p>
+      <w:pPr>
+        <w:pStyle w:val="ListParagraph"/>
+        <w:numPr>
+          <w:ilvl w:val="0"/>
+          <w:numId w:val="24"/>
+        </w:numPr>
+        <w:autoSpaceDE w:val="0"/>
+        <w:autoSpaceDN w:val="0"/>
+        <w:adjustRightInd w:val="0"/>
+        <w:spacing w:after="0" w:line="240" w:lineRule="auto"/>
+        <w:rPr>
+          <w:rFonts w:cstheme="minorHAnsi"/>
+        </w:rPr>
+      </w:pPr>
+      <w:r>
+        <w:rPr>
+          <w:rFonts w:cstheme="minorHAnsi"/>
+        </w:rPr>
+        <w:t>Describe which entry in the table stores your final result.</w:t>
+      </w:r>
+    </w:p>
+    <w:p>
+      <w:pPr>
+        <w:autoSpaceDE w:val="0"/>
+        <w:autoSpaceDN w:val="0"/>
+        <w:adjustRightInd w:val="0"/>
+        <w:spacing w:after="0" w:line="240" w:lineRule="auto"/>
+        <w:rPr>
+          <w:rFonts w:cstheme="minorHAnsi"/>
+        </w:rPr>
+      </w:pPr>
+    </w:p>
+    <w:p>
+      <w:pPr>
+        <w:autoSpaceDE w:val="0"/>
+        <w:autoSpaceDN w:val="0"/>
+        <w:adjustRightInd w:val="0"/>
+        <w:spacing w:after="0" w:line="240" w:lineRule="auto"/>
+        <w:rPr>
+          <w:rFonts w:cstheme="minorHAnsi"/>
+        </w:rPr>
+      </w:pPr>
+      <w:r>
+        <w:rPr>
+          <w:rFonts w:cstheme="minorHAnsi"/>
+        </w:rPr>
+        <w:t xml:space="preserve">Entry M[n, n] stores the final result. </w:t>
+      </w:r>
+    </w:p>
+    <w:p>
+      <w:pPr>
+        <w:autoSpaceDE w:val="0"/>
+        <w:autoSpaceDN w:val="0"/>
+        <w:adjustRightInd w:val="0"/>
+        <w:spacing w:after="0" w:line="240" w:lineRule="auto"/>
+        <w:rPr>
+          <w:rFonts w:cstheme="minorHAnsi"/>
+        </w:rPr>
+      </w:pPr>
+    </w:p>
+    <w:p>
+      <w:pPr>
+        <w:pStyle w:val="ListParagraph"/>
+        <w:numPr>
+          <w:ilvl w:val="0"/>
+          <w:numId w:val="24"/>
+        </w:numPr>
+        <w:autoSpaceDE w:val="0"/>
+        <w:autoSpaceDN w:val="0"/>
+        <w:adjustRightInd w:val="0"/>
+        <w:spacing w:after="0" w:line="240" w:lineRule="auto"/>
+        <w:rPr>
+          <w:rFonts w:cstheme="minorHAnsi"/>
+        </w:rPr>
+      </w:pPr>
+      <w:r>
+        <w:rPr>
+          <w:rFonts w:cstheme="minorHAnsi"/>
+        </w:rPr>
+        <w:t>Provide the pseudo code that shows how to fill up your table</w:t>
+      </w:r>
+    </w:p>
+    <w:p>
+      <w:pPr>
+        <w:autoSpaceDE w:val="0"/>
+        <w:autoSpaceDN w:val="0"/>
+        <w:adjustRightInd w:val="0"/>
+        <w:spacing w:after="0" w:line="240" w:lineRule="auto"/>
+        <w:rPr>
+          <w:rFonts w:cstheme="minorHAnsi"/>
+        </w:rPr>
+      </w:pPr>
+    </w:p>
+    <w:p>
+      <w:pPr>
+        <w:autoSpaceDE w:val="0"/>
+        <w:autoSpaceDN w:val="0"/>
+        <w:adjustRightInd w:val="0"/>
+        <w:spacing w:after="0" w:line="240" w:lineRule="auto"/>
+        <w:rPr>
+          <w:rFonts w:cstheme="minorHAnsi"/>
+        </w:rPr>
+      </w:pPr>
+      <w:r>
+        <w:rPr>
+          <w:rFonts w:cstheme="minorHAnsi"/>
+        </w:rPr>
+        <w:t xml:space="preserve">LilyPads(L[1 .. n, 1 .. n]) </w:t>
+      </w:r>
+    </w:p>
+    <w:p>
+      <w:pPr>
+        <w:autoSpaceDE w:val="0"/>
+        <w:autoSpaceDN w:val="0"/>
+        <w:adjustRightInd w:val="0"/>
+        <w:spacing w:after="0" w:line="240" w:lineRule="auto"/>
+        <w:rPr>
+          <w:rFonts w:cstheme="minorHAnsi"/>
+        </w:rPr>
+      </w:pPr>
+      <w:r>
+        <w:rPr>
+          <w:rFonts w:cstheme="minorHAnsi"/>
+        </w:rPr>
+        <w:tab/>
+        <w:t># initialize table</w:t>
+      </w:r>
+    </w:p>
+    <w:p>
+      <w:pPr>
+        <w:autoSpaceDE w:val="0"/>
+        <w:autoSpaceDN w:val="0"/>
+        <w:adjustRightInd w:val="0"/>
+        <w:spacing w:after="0" w:line="240" w:lineRule="auto"/>
+        <w:rPr>
+          <w:rFonts w:cstheme="minorHAnsi"/>
+        </w:rPr>
+      </w:pPr>
+      <w:r>
+        <w:rPr>
+          <w:rFonts w:cstheme="minorHAnsi"/>
+        </w:rPr>
+        <w:tab/>
+        <w:t xml:space="preserve">Initialize M </w:t>
+      </w:r>
+      <w:r>
+        <w:rPr>
+          <w:rFonts w:cstheme="minorHAnsi"/>
+        </w:rPr>
+        <w:t>[1 .. n, 1 .. n]</w:t>
+      </w:r>
+    </w:p>
+    <w:p>
+      <w:pPr>
+        <w:autoSpaceDE w:val="0"/>
+        <w:autoSpaceDN w:val="0"/>
+        <w:adjustRightInd w:val="0"/>
+        <w:spacing w:after="0" w:line="240" w:lineRule="auto"/>
+        <w:rPr>
+          <w:rFonts w:cstheme="minorHAnsi"/>
+        </w:rPr>
+      </w:pPr>
+      <w:r>
+        <w:rPr>
+          <w:rFonts w:cstheme="minorHAnsi"/>
+        </w:rPr>
+        <w:tab/>
+        <w:t>M[1, 1] = L[1, 1]</w:t>
+      </w:r>
+    </w:p>
+    <w:p>
+      <w:pPr>
+        <w:autoSpaceDE w:val="0"/>
+        <w:autoSpaceDN w:val="0"/>
+        <w:adjustRightInd w:val="0"/>
+        <w:spacing w:after="0" w:line="240" w:lineRule="auto"/>
+        <w:rPr>
+          <w:rFonts w:cstheme="minorHAnsi"/>
+        </w:rPr>
+      </w:pPr>
+      <w:r>
+        <w:rPr>
+          <w:rFonts w:cstheme="minorHAnsi"/>
+        </w:rPr>
+        <w:tab/>
+        <w:t>M[1, 2] = L[1, 2]</w:t>
+      </w:r>
+    </w:p>
+    <w:p>
+      <w:pPr>
+        <w:autoSpaceDE w:val="0"/>
+        <w:autoSpaceDN w:val="0"/>
+        <w:adjustRightInd w:val="0"/>
+        <w:spacing w:after="0" w:line="240" w:lineRule="auto"/>
+        <w:rPr>
+          <w:rFonts w:cstheme="minorHAnsi"/>
+        </w:rPr>
+      </w:pPr>
+      <w:r>
+        <w:rPr>
+          <w:rFonts w:cstheme="minorHAnsi"/>
+        </w:rPr>
+        <w:tab/>
+      </w:r>
+    </w:p>
+    <w:p>
+      <w:pPr>
+        <w:autoSpaceDE w:val="0"/>
+        <w:autoSpaceDN w:val="0"/>
+        <w:adjustRightInd w:val="0"/>
+        <w:spacing w:after="0" w:line="240" w:lineRule="auto"/>
+        <w:rPr>
+          <w:rFonts w:cstheme="minorHAnsi"/>
+        </w:rPr>
+      </w:pPr>
+      <w:r>
+        <w:rPr>
+          <w:rFonts w:cstheme="minorHAnsi"/>
+        </w:rPr>
+        <w:tab/>
+        <w:t># initialize first row</w:t>
+      </w:r>
+    </w:p>
+    <w:p>
+      <w:pPr>
+        <w:autoSpaceDE w:val="0"/>
+        <w:autoSpaceDN w:val="0"/>
+        <w:adjustRightInd w:val="0"/>
+        <w:spacing w:after="0" w:line="240" w:lineRule="auto"/>
+        <w:rPr>
+          <w:rFonts w:cstheme="minorHAnsi"/>
+        </w:rPr>
+      </w:pPr>
+      <w:r>
+        <w:rPr>
+          <w:rFonts w:cstheme="minorHAnsi"/>
+        </w:rPr>
+        <w:tab/>
+        <w:t>for i = 3 to n</w:t>
+      </w:r>
+    </w:p>
+    <w:p>
+      <w:pPr>
+        <w:autoSpaceDE w:val="0"/>
+        <w:autoSpaceDN w:val="0"/>
+        <w:adjustRightInd w:val="0"/>
+        <w:spacing w:after="0" w:line="240" w:lineRule="auto"/>
+        <w:rPr>
+          <w:rFonts w:cstheme="minorHAnsi"/>
+        </w:rPr>
+      </w:pPr>
+      <w:r>
+        <w:rPr>
+          <w:rFonts w:cstheme="minorHAnsi"/>
+        </w:rPr>
+        <w:tab/>
+      </w:r>
+      <w:r>
+        <w:rPr>
+          <w:rFonts w:cstheme="minorHAnsi"/>
+        </w:rPr>
+        <w:tab/>
+        <w:t>if L[i, 1] = -1</w:t>
+      </w:r>
+    </w:p>
+    <w:p>
+      <w:pPr>
+        <w:autoSpaceDE w:val="0"/>
+        <w:autoSpaceDN w:val="0"/>
+        <w:adjustRightInd w:val="0"/>
+        <w:spacing w:after="0" w:line="240" w:lineRule="auto"/>
+        <w:rPr>
+          <w:rFonts w:cstheme="minorHAnsi"/>
+        </w:rPr>
+      </w:pPr>
+      <w:r>
+        <w:rPr>
+          <w:rFonts w:cstheme="minorHAnsi"/>
+        </w:rPr>
+        <w:tab/>
+      </w:r>
+      <w:r>
+        <w:rPr>
+          <w:rFonts w:cstheme="minorHAnsi"/>
+        </w:rPr>
+        <w:tab/>
+      </w:r>
+      <w:r>
+        <w:rPr>
+          <w:rFonts w:cstheme="minorHAnsi"/>
+        </w:rPr>
+        <w:tab/>
+        <w:t>M[i, 1] = -1</w:t>
+      </w:r>
+    </w:p>
+    <w:p>
+      <w:pPr>
+        <w:autoSpaceDE w:val="0"/>
+        <w:autoSpaceDN w:val="0"/>
+        <w:adjustRightInd w:val="0"/>
+        <w:spacing w:after="0" w:line="240" w:lineRule="auto"/>
+        <w:rPr>
+          <w:rFonts w:cstheme="minorHAnsi"/>
+        </w:rPr>
+      </w:pPr>
+      <w:r>
+        <w:rPr>
+          <w:rFonts w:cstheme="minorHAnsi"/>
+        </w:rPr>
+        <w:tab/>
+      </w:r>
+      <w:r>
+        <w:rPr>
+          <w:rFonts w:cstheme="minorHAnsi"/>
+        </w:rPr>
+        <w:tab/>
+        <w:t>else if M[i – 1, 1] = -1 and M[i – 2, 1] = -1</w:t>
+      </w:r>
+    </w:p>
+    <w:p>
+      <w:pPr>
+        <w:autoSpaceDE w:val="0"/>
+        <w:autoSpaceDN w:val="0"/>
+        <w:adjustRightInd w:val="0"/>
+        <w:spacing w:after="0" w:line="240" w:lineRule="auto"/>
+        <w:rPr>
+          <w:rFonts w:cstheme="minorHAnsi"/>
+        </w:rPr>
+      </w:pPr>
+      <w:r>
+        <w:rPr>
+          <w:rFonts w:cstheme="minorHAnsi"/>
+        </w:rPr>
+        <w:tab/>
+      </w:r>
+      <w:r>
+        <w:rPr>
+          <w:rFonts w:cstheme="minorHAnsi"/>
+        </w:rPr>
+        <w:tab/>
+      </w:r>
+      <w:r>
+        <w:rPr>
+          <w:rFonts w:cstheme="minorHAnsi"/>
+        </w:rPr>
+        <w:tab/>
+        <w:t>M[i, 1] = -1</w:t>
+      </w:r>
+    </w:p>
+    <w:p>
+      <w:pPr>
+        <w:autoSpaceDE w:val="0"/>
+        <w:autoSpaceDN w:val="0"/>
+        <w:adjustRightInd w:val="0"/>
+        <w:spacing w:after="0" w:line="240" w:lineRule="auto"/>
+        <w:rPr>
+          <w:rFonts w:cstheme="minorHAnsi"/>
+        </w:rPr>
+      </w:pPr>
+      <w:r>
+        <w:rPr>
+          <w:rFonts w:cstheme="minorHAnsi"/>
+        </w:rPr>
+        <w:tab/>
+      </w:r>
+      <w:r>
+        <w:rPr>
+          <w:rFonts w:cstheme="minorHAnsi"/>
+        </w:rPr>
+        <w:tab/>
+        <w:t>else</w:t>
+      </w:r>
+    </w:p>
+    <w:p>
+      <w:pPr>
+        <w:autoSpaceDE w:val="0"/>
+        <w:autoSpaceDN w:val="0"/>
+        <w:adjustRightInd w:val="0"/>
+        <w:spacing w:after="0" w:line="240" w:lineRule="auto"/>
+        <w:rPr>
+          <w:rFonts w:cstheme="minorHAnsi"/>
+        </w:rPr>
+      </w:pPr>
+      <w:r>
+        <w:rPr>
+          <w:rFonts w:cstheme="minorHAnsi"/>
+        </w:rPr>
+        <w:tab/>
+      </w:r>
+      <w:r>
+        <w:rPr>
+          <w:rFonts w:cstheme="minorHAnsi"/>
+        </w:rPr>
+        <w:tab/>
+      </w:r>
+      <w:r>
+        <w:rPr>
+          <w:rFonts w:cstheme="minorHAnsi"/>
+        </w:rPr>
+        <w:tab/>
+        <w:t>M[i, 1] = L[i, 1] + maximum(M[i – 1, 1], M[i – 2, j])</w:t>
+      </w:r>
+    </w:p>
+    <w:p>
+      <w:pPr>
+        <w:autoSpaceDE w:val="0"/>
+        <w:autoSpaceDN w:val="0"/>
+        <w:adjustRightInd w:val="0"/>
+        <w:spacing w:after="0" w:line="240" w:lineRule="auto"/>
+        <w:rPr>
+          <w:rFonts w:cstheme="minorHAnsi"/>
+        </w:rPr>
+      </w:pPr>
+    </w:p>
+    <w:p>
+      <w:pPr>
+        <w:autoSpaceDE w:val="0"/>
+        <w:autoSpaceDN w:val="0"/>
+        <w:adjustRightInd w:val="0"/>
+        <w:spacing w:after="0" w:line="240" w:lineRule="auto"/>
+        <w:ind w:firstLine="720"/>
+        <w:rPr>
+          <w:rFonts w:cstheme="minorHAnsi"/>
+        </w:rPr>
+      </w:pPr>
+      <w:r>
+        <w:rPr>
+          <w:rFonts w:cstheme="minorHAnsi"/>
+        </w:rPr>
+        <w:t># initialize first column</w:t>
+      </w:r>
+    </w:p>
+    <w:p>
+      <w:pPr>
+        <w:autoSpaceDE w:val="0"/>
+        <w:autoSpaceDN w:val="0"/>
+        <w:adjustRightInd w:val="0"/>
+        <w:spacing w:after="0" w:line="240" w:lineRule="auto"/>
+        <w:rPr>
+          <w:rFonts w:cstheme="minorHAnsi"/>
+        </w:rPr>
+      </w:pPr>
+      <w:r>
+        <w:rPr>
+          <w:rFonts w:cstheme="minorHAnsi"/>
+        </w:rPr>
+        <w:tab/>
+        <w:t>for j = 2 to n</w:t>
+      </w:r>
+      <w:r>
+        <w:rPr>
+          <w:rFonts w:cstheme="minorHAnsi"/>
+        </w:rPr>
+        <w:tab/>
+      </w:r>
+    </w:p>
+    <w:p>
+      <w:pPr>
+        <w:autoSpaceDE w:val="0"/>
+        <w:autoSpaceDN w:val="0"/>
+        <w:adjustRightInd w:val="0"/>
+        <w:spacing w:after="0" w:line="240" w:lineRule="auto"/>
+        <w:rPr>
+          <w:rFonts w:cstheme="minorHAnsi"/>
+        </w:rPr>
+      </w:pPr>
+      <w:r>
+        <w:rPr>
+          <w:rFonts w:cstheme="minorHAnsi"/>
+        </w:rPr>
+        <w:tab/>
+      </w:r>
+      <w:r>
+        <w:rPr>
+          <w:rFonts w:cstheme="minorHAnsi"/>
+        </w:rPr>
+        <w:tab/>
+        <w:t>if L[</w:t>
+      </w:r>
+      <w:r>
+        <w:rPr>
+          <w:rFonts w:cstheme="minorHAnsi"/>
+        </w:rPr>
+        <w:t>1</w:t>
+      </w:r>
+      <w:r>
+        <w:rPr>
+          <w:rFonts w:cstheme="minorHAnsi"/>
+        </w:rPr>
+        <w:t>, j] = -1</w:t>
+      </w:r>
+    </w:p>
+    <w:p>
+      <w:pPr>
+        <w:autoSpaceDE w:val="0"/>
+        <w:autoSpaceDN w:val="0"/>
+        <w:adjustRightInd w:val="0"/>
+        <w:spacing w:after="0" w:line="240" w:lineRule="auto"/>
+        <w:rPr>
+          <w:rFonts w:cstheme="minorHAnsi"/>
+        </w:rPr>
+      </w:pPr>
+      <w:r>
+        <w:rPr>
+          <w:rFonts w:cstheme="minorHAnsi"/>
+        </w:rPr>
+        <w:tab/>
+      </w:r>
+      <w:r>
+        <w:rPr>
+          <w:rFonts w:cstheme="minorHAnsi"/>
+        </w:rPr>
+        <w:tab/>
+      </w:r>
+      <w:r>
+        <w:rPr>
+          <w:rFonts w:cstheme="minorHAnsi"/>
+        </w:rPr>
+        <w:tab/>
+        <w:t>M[</w:t>
+      </w:r>
+      <w:r>
+        <w:rPr>
+          <w:rFonts w:cstheme="minorHAnsi"/>
+        </w:rPr>
+        <w:t>1</w:t>
+      </w:r>
+      <w:r>
+        <w:rPr>
+          <w:rFonts w:cstheme="minorHAnsi"/>
+        </w:rPr>
+        <w:t>, j] = -1</w:t>
+      </w:r>
+    </w:p>
+    <w:p>
+      <w:pPr>
+        <w:autoSpaceDE w:val="0"/>
+        <w:autoSpaceDN w:val="0"/>
+        <w:adjustRightInd w:val="0"/>
+        <w:spacing w:after="0" w:line="240" w:lineRule="auto"/>
+        <w:rPr>
+          <w:rFonts w:cstheme="minorHAnsi"/>
+        </w:rPr>
+      </w:pPr>
+      <w:r>
+        <w:rPr>
+          <w:rFonts w:cstheme="minorHAnsi"/>
+        </w:rPr>
+        <w:tab/>
+      </w:r>
+      <w:r>
+        <w:rPr>
+          <w:rFonts w:cstheme="minorHAnsi"/>
+        </w:rPr>
+        <w:tab/>
+        <w:t>else if L[0, j - 1] = -1</w:t>
+      </w:r>
+    </w:p>
+    <w:p>
+      <w:pPr>
+        <w:autoSpaceDE w:val="0"/>
+        <w:autoSpaceDN w:val="0"/>
+        <w:adjustRightInd w:val="0"/>
+        <w:spacing w:after="0" w:line="240" w:lineRule="auto"/>
+        <w:rPr>
+          <w:rFonts w:cstheme="minorHAnsi"/>
+        </w:rPr>
+      </w:pPr>
+      <w:r>
+        <w:rPr>
+          <w:rFonts w:cstheme="minorHAnsi"/>
+        </w:rPr>
+        <w:tab/>
+      </w:r>
+      <w:r>
+        <w:rPr>
+          <w:rFonts w:cstheme="minorHAnsi"/>
+        </w:rPr>
+        <w:tab/>
+      </w:r>
+      <w:r>
+        <w:rPr>
+          <w:rFonts w:cstheme="minorHAnsi"/>
+        </w:rPr>
+        <w:tab/>
+        <w:t>M[</w:t>
+      </w:r>
+      <w:r>
+        <w:rPr>
+          <w:rFonts w:cstheme="minorHAnsi"/>
+        </w:rPr>
+        <w:t>1</w:t>
+      </w:r>
+      <w:r>
+        <w:rPr>
+          <w:rFonts w:cstheme="minorHAnsi"/>
+        </w:rPr>
+        <w:t>, j] = L[</w:t>
+      </w:r>
+      <w:r>
+        <w:rPr>
+          <w:rFonts w:cstheme="minorHAnsi"/>
+        </w:rPr>
+        <w:t>1</w:t>
+      </w:r>
+      <w:r>
+        <w:rPr>
+          <w:rFonts w:cstheme="minorHAnsi"/>
+        </w:rPr>
+        <w:t>, j]</w:t>
+      </w:r>
+    </w:p>
+    <w:p>
+      <w:pPr>
+        <w:autoSpaceDE w:val="0"/>
+        <w:autoSpaceDN w:val="0"/>
+        <w:adjustRightInd w:val="0"/>
+        <w:spacing w:after="0" w:line="240" w:lineRule="auto"/>
+        <w:rPr>
+          <w:rFonts w:cstheme="minorHAnsi"/>
+        </w:rPr>
+      </w:pPr>
+      <w:r>
+        <w:rPr>
+          <w:rFonts w:cstheme="minorHAnsi"/>
+        </w:rPr>
+        <w:tab/>
+      </w:r>
+      <w:r>
+        <w:rPr>
+          <w:rFonts w:cstheme="minorHAnsi"/>
+        </w:rPr>
+        <w:tab/>
+        <w:t>Else</w:t>
+      </w:r>
+    </w:p>
+    <w:p>
+      <w:pPr>
+        <w:autoSpaceDE w:val="0"/>
+        <w:autoSpaceDN w:val="0"/>
+        <w:adjustRightInd w:val="0"/>
+        <w:spacing w:after="0" w:line="240" w:lineRule="auto"/>
+        <w:rPr>
+          <w:rFonts w:cstheme="minorHAnsi"/>
+        </w:rPr>
+      </w:pPr>
+      <w:r>
+        <w:rPr>
+          <w:rFonts w:cstheme="minorHAnsi"/>
+        </w:rPr>
+        <w:lastRenderedPageBreak/>
+        <w:tab/>
+      </w:r>
+      <w:r>
+        <w:rPr>
+          <w:rFonts w:cstheme="minorHAnsi"/>
+        </w:rPr>
+        <w:tab/>
+      </w:r>
+      <w:r>
+        <w:rPr>
+          <w:rFonts w:cstheme="minorHAnsi"/>
+        </w:rPr>
+        <w:tab/>
+        <w:t>M[</w:t>
+      </w:r>
+      <w:r>
+        <w:rPr>
+          <w:rFonts w:cstheme="minorHAnsi"/>
+        </w:rPr>
+        <w:t>1</w:t>
+      </w:r>
+      <w:r>
+        <w:rPr>
+          <w:rFonts w:cstheme="minorHAnsi"/>
+        </w:rPr>
+        <w:t>, j] = L[</w:t>
+      </w:r>
+      <w:r>
+        <w:rPr>
+          <w:rFonts w:cstheme="minorHAnsi"/>
+        </w:rPr>
+        <w:t>1</w:t>
+      </w:r>
+      <w:r>
+        <w:rPr>
+          <w:rFonts w:cstheme="minorHAnsi"/>
+        </w:rPr>
+        <w:t>, j] + M[</w:t>
+      </w:r>
+      <w:r>
+        <w:rPr>
+          <w:rFonts w:cstheme="minorHAnsi"/>
+        </w:rPr>
+        <w:t>1</w:t>
+      </w:r>
+      <w:r>
+        <w:rPr>
+          <w:rFonts w:cstheme="minorHAnsi"/>
+        </w:rPr>
+        <w:t>, j - 1]</w:t>
+      </w:r>
+    </w:p>
+    <w:p>
+      <w:pPr>
+        <w:autoSpaceDE w:val="0"/>
+        <w:autoSpaceDN w:val="0"/>
+        <w:adjustRightInd w:val="0"/>
+        <w:spacing w:after="0" w:line="240" w:lineRule="auto"/>
+        <w:rPr>
+          <w:rFonts w:cstheme="minorHAnsi"/>
+        </w:rPr>
+      </w:pPr>
+    </w:p>
+    <w:p>
+      <w:pPr>
+        <w:autoSpaceDE w:val="0"/>
+        <w:autoSpaceDN w:val="0"/>
+        <w:adjustRightInd w:val="0"/>
+        <w:spacing w:after="0" w:line="240" w:lineRule="auto"/>
+        <w:rPr>
+          <w:rFonts w:cstheme="minorHAnsi"/>
+        </w:rPr>
+      </w:pPr>
+      <w:r>
+        <w:rPr>
+          <w:rFonts w:cstheme="minorHAnsi"/>
+        </w:rPr>
+        <w:tab/>
+        <w:t># initialize second column</w:t>
+      </w:r>
+    </w:p>
+    <w:p>
+      <w:pPr>
+        <w:autoSpaceDE w:val="0"/>
+        <w:autoSpaceDN w:val="0"/>
+        <w:adjustRightInd w:val="0"/>
+        <w:spacing w:after="0" w:line="240" w:lineRule="auto"/>
+        <w:rPr>
+          <w:rFonts w:cstheme="minorHAnsi"/>
+        </w:rPr>
+      </w:pPr>
+      <w:r>
+        <w:rPr>
+          <w:rFonts w:cstheme="minorHAnsi"/>
+        </w:rPr>
+        <w:tab/>
+        <w:t>for j = 2 to n</w:t>
+      </w:r>
+    </w:p>
+    <w:p>
+      <w:pPr>
+        <w:autoSpaceDE w:val="0"/>
+        <w:autoSpaceDN w:val="0"/>
+        <w:adjustRightInd w:val="0"/>
+        <w:spacing w:after="0" w:line="240" w:lineRule="auto"/>
+        <w:rPr>
+          <w:rFonts w:cstheme="minorHAnsi"/>
+        </w:rPr>
+      </w:pPr>
+      <w:r>
+        <w:rPr>
+          <w:rFonts w:cstheme="minorHAnsi"/>
+        </w:rPr>
+        <w:tab/>
+      </w:r>
+      <w:r>
+        <w:rPr>
+          <w:rFonts w:cstheme="minorHAnsi"/>
+        </w:rPr>
+        <w:tab/>
+        <w:t>if L[</w:t>
+      </w:r>
+      <w:r>
+        <w:rPr>
+          <w:rFonts w:cstheme="minorHAnsi"/>
+        </w:rPr>
+        <w:t>2,</w:t>
+      </w:r>
+      <w:r>
+        <w:rPr>
+          <w:rFonts w:cstheme="minorHAnsi"/>
+        </w:rPr>
+        <w:t xml:space="preserve"> j] = -1</w:t>
+      </w:r>
+    </w:p>
+    <w:p>
+      <w:pPr>
+        <w:autoSpaceDE w:val="0"/>
+        <w:autoSpaceDN w:val="0"/>
+        <w:adjustRightInd w:val="0"/>
+        <w:spacing w:after="0" w:line="240" w:lineRule="auto"/>
+        <w:rPr>
+          <w:rFonts w:cstheme="minorHAnsi"/>
+        </w:rPr>
+      </w:pPr>
+      <w:r>
+        <w:rPr>
+          <w:rFonts w:cstheme="minorHAnsi"/>
+        </w:rPr>
+        <w:tab/>
+      </w:r>
+      <w:r>
+        <w:rPr>
+          <w:rFonts w:cstheme="minorHAnsi"/>
+        </w:rPr>
+        <w:tab/>
+      </w:r>
+      <w:r>
+        <w:rPr>
+          <w:rFonts w:cstheme="minorHAnsi"/>
+        </w:rPr>
+        <w:tab/>
+        <w:t>M[</w:t>
+      </w:r>
+      <w:r>
+        <w:rPr>
+          <w:rFonts w:cstheme="minorHAnsi"/>
+        </w:rPr>
+        <w:t>2</w:t>
+      </w:r>
+      <w:r>
+        <w:rPr>
+          <w:rFonts w:cstheme="minorHAnsi"/>
+        </w:rPr>
+        <w:t>, j] = -1</w:t>
+      </w:r>
+    </w:p>
+    <w:p>
+      <w:pPr>
+        <w:autoSpaceDE w:val="0"/>
+        <w:autoSpaceDN w:val="0"/>
+        <w:adjustRightInd w:val="0"/>
+        <w:spacing w:after="0" w:line="240" w:lineRule="auto"/>
+        <w:rPr>
+          <w:rFonts w:cstheme="minorHAnsi"/>
+        </w:rPr>
+      </w:pPr>
+      <w:r>
+        <w:rPr>
+          <w:rFonts w:cstheme="minorHAnsi"/>
+        </w:rPr>
+        <w:tab/>
+      </w:r>
+      <w:r>
+        <w:rPr>
+          <w:rFonts w:cstheme="minorHAnsi"/>
+        </w:rPr>
+        <w:tab/>
+        <w:t>else if L[i – 1, j] = -1 and L[i, j - 1] = -1</w:t>
+      </w:r>
+    </w:p>
+    <w:p>
+      <w:pPr>
+        <w:autoSpaceDE w:val="0"/>
+        <w:autoSpaceDN w:val="0"/>
+        <w:adjustRightInd w:val="0"/>
+        <w:spacing w:after="0" w:line="240" w:lineRule="auto"/>
+        <w:rPr>
+          <w:rFonts w:cstheme="minorHAnsi"/>
+        </w:rPr>
+      </w:pPr>
+      <w:r>
+        <w:rPr>
+          <w:rFonts w:cstheme="minorHAnsi"/>
+        </w:rPr>
+        <w:tab/>
+      </w:r>
+      <w:r>
+        <w:rPr>
+          <w:rFonts w:cstheme="minorHAnsi"/>
+        </w:rPr>
+        <w:tab/>
+      </w:r>
+      <w:r>
+        <w:rPr>
+          <w:rFonts w:cstheme="minorHAnsi"/>
+        </w:rPr>
+        <w:tab/>
+        <w:t>M[</w:t>
+      </w:r>
+      <w:r>
+        <w:rPr>
+          <w:rFonts w:cstheme="minorHAnsi"/>
+        </w:rPr>
+        <w:t>2</w:t>
+      </w:r>
+      <w:r>
+        <w:rPr>
+          <w:rFonts w:cstheme="minorHAnsi"/>
+        </w:rPr>
+        <w:t>, j] = -1</w:t>
+      </w:r>
+    </w:p>
+    <w:p>
+      <w:pPr>
+        <w:autoSpaceDE w:val="0"/>
+        <w:autoSpaceDN w:val="0"/>
+        <w:adjustRightInd w:val="0"/>
+        <w:spacing w:after="0" w:line="240" w:lineRule="auto"/>
+        <w:rPr>
+          <w:rFonts w:cstheme="minorHAnsi"/>
+        </w:rPr>
+      </w:pPr>
+      <w:r>
+        <w:rPr>
+          <w:rFonts w:cstheme="minorHAnsi"/>
+        </w:rPr>
+        <w:tab/>
+      </w:r>
+      <w:r>
+        <w:rPr>
+          <w:rFonts w:cstheme="minorHAnsi"/>
+        </w:rPr>
+        <w:tab/>
+        <w:t>else</w:t>
+      </w:r>
+    </w:p>
+    <w:p>
+      <w:pPr>
+        <w:autoSpaceDE w:val="0"/>
+        <w:autoSpaceDN w:val="0"/>
+        <w:adjustRightInd w:val="0"/>
+        <w:spacing w:after="0" w:line="240" w:lineRule="auto"/>
+        <w:rPr>
+          <w:rFonts w:cstheme="minorHAnsi"/>
+        </w:rPr>
+      </w:pPr>
+      <w:r>
+        <w:rPr>
+          <w:rFonts w:cstheme="minorHAnsi"/>
+        </w:rPr>
+        <w:tab/>
+      </w:r>
+      <w:r>
+        <w:rPr>
+          <w:rFonts w:cstheme="minorHAnsi"/>
+        </w:rPr>
+        <w:tab/>
+      </w:r>
+      <w:r>
+        <w:rPr>
+          <w:rFonts w:cstheme="minorHAnsi"/>
+        </w:rPr>
+        <w:tab/>
+        <w:t>M[</w:t>
+      </w:r>
+      <w:r>
+        <w:rPr>
+          <w:rFonts w:cstheme="minorHAnsi"/>
+        </w:rPr>
+        <w:t>2</w:t>
+      </w:r>
+      <w:r>
+        <w:rPr>
+          <w:rFonts w:cstheme="minorHAnsi"/>
+        </w:rPr>
+        <w:t>, j] = L[</w:t>
+      </w:r>
+      <w:r>
+        <w:rPr>
+          <w:rFonts w:cstheme="minorHAnsi"/>
+        </w:rPr>
+        <w:t>2</w:t>
+      </w:r>
+      <w:r>
+        <w:rPr>
+          <w:rFonts w:cstheme="minorHAnsi"/>
+        </w:rPr>
+        <w:t>, j] + maximum(M[i – 1, j], M[i, j - 1]</w:t>
+      </w:r>
+      <w:r>
+        <w:rPr>
+          <w:rFonts w:cstheme="minorHAnsi"/>
+        </w:rPr>
+        <w:t>)</w:t>
+      </w:r>
+    </w:p>
+    <w:p>
+      <w:pPr>
+        <w:autoSpaceDE w:val="0"/>
+        <w:autoSpaceDN w:val="0"/>
+        <w:adjustRightInd w:val="0"/>
+        <w:spacing w:after="0" w:line="240" w:lineRule="auto"/>
+        <w:rPr>
+          <w:rFonts w:cstheme="minorHAnsi"/>
+        </w:rPr>
+      </w:pPr>
+    </w:p>
+    <w:p>
+      <w:pPr>
+        <w:autoSpaceDE w:val="0"/>
+        <w:autoSpaceDN w:val="0"/>
+        <w:adjustRightInd w:val="0"/>
+        <w:spacing w:after="0" w:line="240" w:lineRule="auto"/>
+        <w:rPr>
+          <w:rFonts w:cstheme="minorHAnsi"/>
+        </w:rPr>
+      </w:pPr>
+      <w:r>
+        <w:rPr>
+          <w:rFonts w:cstheme="minorHAnsi"/>
+        </w:rPr>
+        <w:tab/>
+        <w:t># fill table</w:t>
+      </w:r>
+    </w:p>
+    <w:p>
+      <w:pPr>
+        <w:autoSpaceDE w:val="0"/>
+        <w:autoSpaceDN w:val="0"/>
+        <w:adjustRightInd w:val="0"/>
+        <w:spacing w:after="0" w:line="240" w:lineRule="auto"/>
+        <w:rPr>
+          <w:rFonts w:cstheme="minorHAnsi"/>
+        </w:rPr>
+      </w:pPr>
+      <w:r>
+        <w:rPr>
+          <w:rFonts w:cstheme="minorHAnsi"/>
+        </w:rPr>
+        <w:tab/>
+      </w:r>
+      <w:r>
+        <w:rPr>
+          <w:rFonts w:cstheme="minorHAnsi"/>
+        </w:rPr>
+        <w:t>for i = 3 to n</w:t>
+      </w:r>
+    </w:p>
+    <w:p>
+      <w:pPr>
+        <w:autoSpaceDE w:val="0"/>
+        <w:autoSpaceDN w:val="0"/>
+        <w:adjustRightInd w:val="0"/>
+        <w:spacing w:after="0" w:line="240" w:lineRule="auto"/>
+        <w:rPr>
+          <w:rFonts w:cstheme="minorHAnsi"/>
+        </w:rPr>
+      </w:pPr>
+      <w:r>
+        <w:rPr>
+          <w:rFonts w:cstheme="minorHAnsi"/>
+        </w:rPr>
+        <w:tab/>
+      </w:r>
+      <w:r>
+        <w:rPr>
+          <w:rFonts w:cstheme="minorHAnsi"/>
+        </w:rPr>
+        <w:tab/>
+        <w:t>for j = 2 to n</w:t>
+      </w:r>
+    </w:p>
+    <w:p>
+      <w:pPr>
+        <w:autoSpaceDE w:val="0"/>
+        <w:autoSpaceDN w:val="0"/>
+        <w:adjustRightInd w:val="0"/>
+        <w:spacing w:after="0" w:line="240" w:lineRule="auto"/>
+        <w:rPr>
+          <w:rFonts w:cstheme="minorHAnsi"/>
+        </w:rPr>
+      </w:pPr>
+      <w:r>
+        <w:rPr>
+          <w:rFonts w:cstheme="minorHAnsi"/>
+        </w:rPr>
+        <w:tab/>
+      </w:r>
+      <w:r>
+        <w:rPr>
+          <w:rFonts w:cstheme="minorHAnsi"/>
+        </w:rPr>
+        <w:tab/>
+      </w:r>
+      <w:r>
+        <w:rPr>
+          <w:rFonts w:cstheme="minorHAnsi"/>
+        </w:rPr>
+        <w:tab/>
+        <w:t>if L[i, j] = -1</w:t>
+      </w:r>
+    </w:p>
+    <w:p>
+      <w:pPr>
+        <w:autoSpaceDE w:val="0"/>
+        <w:autoSpaceDN w:val="0"/>
+        <w:adjustRightInd w:val="0"/>
+        <w:spacing w:after="0" w:line="240" w:lineRule="auto"/>
+        <w:rPr>
+          <w:rFonts w:cstheme="minorHAnsi"/>
+        </w:rPr>
+      </w:pPr>
+      <w:r>
+        <w:rPr>
+          <w:rFonts w:cstheme="minorHAnsi"/>
+        </w:rPr>
+        <w:tab/>
+      </w:r>
+      <w:r>
+        <w:rPr>
+          <w:rFonts w:cstheme="minorHAnsi"/>
+        </w:rPr>
+        <w:tab/>
+      </w:r>
+      <w:r>
+        <w:rPr>
+          <w:rFonts w:cstheme="minorHAnsi"/>
+        </w:rPr>
+        <w:tab/>
+      </w:r>
+      <w:r>
+        <w:rPr>
+          <w:rFonts w:cstheme="minorHAnsi"/>
+        </w:rPr>
+        <w:tab/>
+        <w:t>M[i, j] = -1</w:t>
+      </w:r>
+    </w:p>
+    <w:p>
+      <w:pPr>
+        <w:autoSpaceDE w:val="0"/>
+        <w:autoSpaceDN w:val="0"/>
+        <w:adjustRightInd w:val="0"/>
+        <w:spacing w:after="0" w:line="240" w:lineRule="auto"/>
+        <w:rPr>
+          <w:rFonts w:cstheme="minorHAnsi"/>
+        </w:rPr>
+      </w:pPr>
+      <w:r>
+        <w:rPr>
+          <w:rFonts w:cstheme="minorHAnsi"/>
+        </w:rPr>
+        <w:tab/>
+      </w:r>
+      <w:r>
+        <w:rPr>
+          <w:rFonts w:cstheme="minorHAnsi"/>
+        </w:rPr>
+        <w:tab/>
+      </w:r>
+      <w:r>
+        <w:rPr>
+          <w:rFonts w:cstheme="minorHAnsi"/>
+        </w:rPr>
+        <w:tab/>
+        <w:t>else if M[i – 1, j] = -1 and M[i – 2, j] = -1 and M[i, j - 1] = -1</w:t>
+      </w:r>
+    </w:p>
+    <w:p>
+      <w:pPr>
+        <w:autoSpaceDE w:val="0"/>
+        <w:autoSpaceDN w:val="0"/>
+        <w:adjustRightInd w:val="0"/>
+        <w:spacing w:after="0" w:line="240" w:lineRule="auto"/>
+        <w:rPr>
+          <w:rFonts w:cstheme="minorHAnsi"/>
+        </w:rPr>
+      </w:pPr>
+      <w:r>
+        <w:rPr>
+          <w:rFonts w:cstheme="minorHAnsi"/>
+        </w:rPr>
+        <w:tab/>
+      </w:r>
+      <w:r>
+        <w:rPr>
+          <w:rFonts w:cstheme="minorHAnsi"/>
+        </w:rPr>
+        <w:tab/>
+      </w:r>
+      <w:r>
+        <w:rPr>
+          <w:rFonts w:cstheme="minorHAnsi"/>
+        </w:rPr>
+        <w:tab/>
+      </w:r>
+      <w:r>
+        <w:rPr>
+          <w:rFonts w:cstheme="minorHAnsi"/>
+        </w:rPr>
+        <w:tab/>
+        <w:t>M[i, j] = -1</w:t>
+      </w:r>
+    </w:p>
+    <w:p>
+      <w:pPr>
+        <w:autoSpaceDE w:val="0"/>
+        <w:autoSpaceDN w:val="0"/>
+        <w:adjustRightInd w:val="0"/>
+        <w:spacing w:after="0" w:line="240" w:lineRule="auto"/>
+        <w:rPr>
+          <w:rFonts w:cstheme="minorHAnsi"/>
+        </w:rPr>
+      </w:pPr>
+      <w:r>
+        <w:rPr>
+          <w:rFonts w:cstheme="minorHAnsi"/>
+        </w:rPr>
+        <w:tab/>
+      </w:r>
+      <w:r>
+        <w:rPr>
+          <w:rFonts w:cstheme="minorHAnsi"/>
+        </w:rPr>
+        <w:tab/>
+      </w:r>
+      <w:r>
+        <w:rPr>
+          <w:rFonts w:cstheme="minorHAnsi"/>
+        </w:rPr>
+        <w:tab/>
+        <w:t>else</w:t>
+      </w:r>
+    </w:p>
+    <w:p>
+      <w:pPr>
+        <w:autoSpaceDE w:val="0"/>
+        <w:autoSpaceDN w:val="0"/>
+        <w:adjustRightInd w:val="0"/>
+        <w:spacing w:after="0" w:line="240" w:lineRule="auto"/>
+        <w:rPr>
+          <w:rFonts w:cstheme="minorHAnsi"/>
+        </w:rPr>
+      </w:pPr>
+      <w:r>
+        <w:rPr>
+          <w:rFonts w:cstheme="minorHAnsi"/>
+        </w:rPr>
+        <w:tab/>
+      </w:r>
+      <w:r>
+        <w:rPr>
+          <w:rFonts w:cstheme="minorHAnsi"/>
+        </w:rPr>
+        <w:tab/>
+      </w:r>
+      <w:r>
+        <w:rPr>
+          <w:rFonts w:cstheme="minorHAnsi"/>
+        </w:rPr>
+        <w:tab/>
+      </w:r>
+      <w:r>
+        <w:rPr>
+          <w:rFonts w:cstheme="minorHAnsi"/>
+        </w:rPr>
+        <w:tab/>
+      </w:r>
+      <w:r>
+        <w:rPr>
+          <w:rFonts w:cstheme="minorHAnsi"/>
+        </w:rPr>
+        <w:t>M[i, j] = L[i, j]</w:t>
+      </w:r>
+      <w:r>
+        <w:rPr>
+          <w:rFonts w:cstheme="minorHAnsi"/>
+        </w:rPr>
+        <w:t xml:space="preserve"> </w:t>
+      </w:r>
+      <w:r>
+        <w:rPr>
+          <w:rFonts w:cstheme="minorHAnsi"/>
+        </w:rPr>
+        <w:t>+ maximum(</w:t>
+      </w:r>
+      <w:r>
+        <w:rPr>
+          <w:rFonts w:cstheme="minorHAnsi"/>
+        </w:rPr>
+        <w:t>M[i – 1, j]</w:t>
+      </w:r>
+      <w:r>
+        <w:rPr>
+          <w:rFonts w:cstheme="minorHAnsi"/>
+        </w:rPr>
+        <w:t xml:space="preserve">, </w:t>
+      </w:r>
+      <w:r>
+        <w:rPr>
+          <w:rFonts w:cstheme="minorHAnsi"/>
+        </w:rPr>
+        <w:t>M[i – 2, j] = -1</w:t>
+      </w:r>
+      <w:r>
+        <w:rPr>
+          <w:rFonts w:cstheme="minorHAnsi"/>
+        </w:rPr>
+        <w:t xml:space="preserve">, </w:t>
+      </w:r>
+      <w:r>
+        <w:rPr>
+          <w:rFonts w:cstheme="minorHAnsi"/>
+        </w:rPr>
+        <w:t>M[i, j - 1]</w:t>
+      </w:r>
+      <w:r>
+        <w:rPr>
+          <w:rFonts w:cstheme="minorHAnsi"/>
+        </w:rPr>
+        <w:t>)</w:t>
+      </w:r>
+    </w:p>
+    <w:p>
+      <w:pPr>
+        <w:autoSpaceDE w:val="0"/>
+        <w:autoSpaceDN w:val="0"/>
+        <w:adjustRightInd w:val="0"/>
+        <w:spacing w:after="0" w:line="240" w:lineRule="auto"/>
+        <w:rPr>
+          <w:rFonts w:cstheme="minorHAnsi"/>
+        </w:rPr>
+      </w:pPr>
+    </w:p>
+    <w:p>
+      <w:pPr>
+        <w:pStyle w:val="ListParagraph"/>
+        <w:numPr>
+          <w:ilvl w:val="0"/>
+          <w:numId w:val="24"/>
+        </w:numPr>
+        <w:autoSpaceDE w:val="0"/>
+        <w:autoSpaceDN w:val="0"/>
+        <w:adjustRightInd w:val="0"/>
+        <w:spacing w:after="0" w:line="240" w:lineRule="auto"/>
+        <w:rPr>
+          <w:rFonts w:cstheme="minorHAnsi"/>
+        </w:rPr>
+      </w:pPr>
+      <w:r>
+        <w:rPr>
+          <w:rFonts w:cstheme="minorHAnsi"/>
+        </w:rPr>
+        <w:t>Psuedocode to output a route with the maximum number of flies</w:t>
+      </w:r>
+    </w:p>
+    <w:p>
+      <w:pPr>
+        <w:autoSpaceDE w:val="0"/>
+        <w:autoSpaceDN w:val="0"/>
+        <w:adjustRightInd w:val="0"/>
+        <w:spacing w:after="0" w:line="240" w:lineRule="auto"/>
+        <w:rPr>
+          <w:rFonts w:cstheme="minorHAnsi"/>
+        </w:rPr>
+      </w:pPr>
+    </w:p>
+    <w:p>
+      <w:pPr>
+        <w:autoSpaceDE w:val="0"/>
+        <w:autoSpaceDN w:val="0"/>
+        <w:adjustRightInd w:val="0"/>
+        <w:spacing w:after="0" w:line="240" w:lineRule="auto"/>
+        <w:rPr>
+          <w:rFonts w:cstheme="minorHAnsi"/>
+        </w:rPr>
+      </w:pPr>
+      <w:r>
+        <w:rPr>
+          <w:rFonts w:cstheme="minorHAnsi"/>
+        </w:rPr>
+        <w:t>LilyPadsPath(M[1 .. n, 1 .. n])</w:t>
+      </w:r>
+    </w:p>
+    <w:p>
+      <w:pPr>
+        <w:autoSpaceDE w:val="0"/>
+        <w:autoSpaceDN w:val="0"/>
+        <w:adjustRightInd w:val="0"/>
+        <w:spacing w:after="0" w:line="240" w:lineRule="auto"/>
+        <w:rPr>
+          <w:rFonts w:cstheme="minorHAnsi"/>
+        </w:rPr>
+      </w:pPr>
+      <w:r>
+        <w:rPr>
+          <w:rFonts w:cstheme="minorHAnsi"/>
+        </w:rPr>
+        <w:tab/>
+      </w:r>
+      <w:r>
+        <w:rPr>
+          <w:rFonts w:cstheme="minorHAnsi"/>
+        </w:rPr>
+        <w:t>numFlies = M[n, n]</w:t>
+      </w:r>
+    </w:p>
+    <w:p>
+      <w:pPr>
+        <w:autoSpaceDE w:val="0"/>
+        <w:autoSpaceDN w:val="0"/>
+        <w:adjustRightInd w:val="0"/>
+        <w:spacing w:after="0" w:line="240" w:lineRule="auto"/>
+        <w:rPr>
+          <w:rFonts w:cstheme="minorHAnsi"/>
+        </w:rPr>
+      </w:pPr>
+      <w:r>
+        <w:rPr>
+          <w:rFonts w:cstheme="minorHAnsi"/>
+        </w:rPr>
+        <w:tab/>
+        <w:t>if numFlies = -1</w:t>
+      </w:r>
+    </w:p>
+    <w:p>
+      <w:pPr>
+        <w:autoSpaceDE w:val="0"/>
+        <w:autoSpaceDN w:val="0"/>
+        <w:adjustRightInd w:val="0"/>
+        <w:spacing w:after="0" w:line="240" w:lineRule="auto"/>
+        <w:rPr>
+          <w:rFonts w:cstheme="minorHAnsi"/>
+        </w:rPr>
+      </w:pPr>
+      <w:r>
+        <w:rPr>
+          <w:rFonts w:cstheme="minorHAnsi"/>
+        </w:rPr>
+        <w:tab/>
+      </w:r>
+      <w:r>
+        <w:rPr>
+          <w:rFonts w:cstheme="minorHAnsi"/>
+        </w:rPr>
+        <w:tab/>
+        <w:t>return -1</w:t>
+      </w:r>
+    </w:p>
+    <w:p>
+      <w:pPr>
+        <w:autoSpaceDE w:val="0"/>
+        <w:autoSpaceDN w:val="0"/>
+        <w:adjustRightInd w:val="0"/>
+        <w:spacing w:after="0" w:line="240" w:lineRule="auto"/>
+        <w:rPr>
+          <w:rFonts w:cstheme="minorHAnsi"/>
+        </w:rPr>
+      </w:pPr>
+      <w:r>
+        <w:rPr>
+          <w:rFonts w:cstheme="minorHAnsi"/>
+        </w:rPr>
+        <w:tab/>
+      </w:r>
+    </w:p>
+    <w:p>
+      <w:pPr>
+        <w:autoSpaceDE w:val="0"/>
+        <w:autoSpaceDN w:val="0"/>
+        <w:adjustRightInd w:val="0"/>
+        <w:spacing w:after="0" w:line="240" w:lineRule="auto"/>
+        <w:rPr>
+          <w:rFonts w:cstheme="minorHAnsi"/>
+        </w:rPr>
+      </w:pPr>
+      <w:r>
+        <w:rPr>
+          <w:rFonts w:cstheme="minorHAnsi"/>
+        </w:rPr>
+        <w:tab/>
+        <w:t>i = n</w:t>
+      </w:r>
+    </w:p>
+    <w:p>
+      <w:pPr>
+        <w:autoSpaceDE w:val="0"/>
+        <w:autoSpaceDN w:val="0"/>
+        <w:adjustRightInd w:val="0"/>
+        <w:spacing w:after="0" w:line="240" w:lineRule="auto"/>
+        <w:rPr>
+          <w:rFonts w:cstheme="minorHAnsi"/>
+        </w:rPr>
+      </w:pPr>
+      <w:r>
+        <w:rPr>
+          <w:rFonts w:cstheme="minorHAnsi"/>
+        </w:rPr>
+        <w:tab/>
+        <w:t>j = n</w:t>
+      </w:r>
+    </w:p>
+    <w:p>
+      <w:pPr>
+        <w:autoSpaceDE w:val="0"/>
+        <w:autoSpaceDN w:val="0"/>
+        <w:adjustRightInd w:val="0"/>
+        <w:spacing w:after="0" w:line="240" w:lineRule="auto"/>
+        <w:rPr>
+          <w:rFonts w:cstheme="minorHAnsi"/>
+        </w:rPr>
+      </w:pPr>
+      <w:r>
+        <w:rPr>
+          <w:rFonts w:cstheme="minorHAnsi"/>
+        </w:rPr>
+        <w:tab/>
+        <w:t xml:space="preserve">while </w:t>
+      </w:r>
+      <w:r>
+        <w:rPr>
+          <w:rFonts w:cstheme="minorHAnsi"/>
+        </w:rPr>
+        <w:t>M[i, j] != L[i, j]</w:t>
+      </w:r>
+      <w:r>
+        <w:rPr>
+          <w:rFonts w:cstheme="minorHAnsi"/>
+        </w:rPr>
+        <w:t xml:space="preserve"> and i != 1</w:t>
+      </w:r>
+    </w:p>
+    <w:p>
+      <w:pPr>
+        <w:autoSpaceDE w:val="0"/>
+        <w:autoSpaceDN w:val="0"/>
+        <w:adjustRightInd w:val="0"/>
+        <w:spacing w:after="0" w:line="240" w:lineRule="auto"/>
+        <w:rPr>
+          <w:rFonts w:cstheme="minorHAnsi"/>
+        </w:rPr>
+      </w:pPr>
+      <w:r>
+        <w:rPr>
+          <w:rFonts w:cstheme="minorHAnsi"/>
+        </w:rPr>
+        <w:tab/>
+      </w:r>
+      <w:r>
+        <w:rPr>
+          <w:rFonts w:cstheme="minorHAnsi"/>
+        </w:rPr>
+        <w:tab/>
+        <w:t># need to check if any backwards moves are out of bound</w:t>
+      </w:r>
+    </w:p>
+    <w:p>
+      <w:pPr>
+        <w:autoSpaceDE w:val="0"/>
+        <w:autoSpaceDN w:val="0"/>
+        <w:adjustRightInd w:val="0"/>
+        <w:spacing w:after="0" w:line="240" w:lineRule="auto"/>
+        <w:rPr>
+          <w:rFonts w:cstheme="minorHAnsi"/>
+        </w:rPr>
+      </w:pPr>
+      <w:r>
+        <w:rPr>
+          <w:rFonts w:cstheme="minorHAnsi"/>
+        </w:rPr>
+        <w:tab/>
+      </w:r>
+      <w:r>
+        <w:rPr>
+          <w:rFonts w:cstheme="minorHAnsi"/>
+        </w:rPr>
+        <w:tab/>
+        <w:t xml:space="preserve">m1 =  </w:t>
+      </w:r>
+      <w:r>
+        <w:rPr>
+          <w:rFonts w:cstheme="minorHAnsi"/>
+        </w:rPr>
+        <w:t>-1</w:t>
+      </w:r>
+    </w:p>
+    <w:p>
+      <w:pPr>
+        <w:autoSpaceDE w:val="0"/>
+        <w:autoSpaceDN w:val="0"/>
+        <w:adjustRightInd w:val="0"/>
+        <w:spacing w:after="0" w:line="240" w:lineRule="auto"/>
+        <w:ind w:left="1440" w:firstLine="720"/>
+        <w:rPr>
+          <w:rFonts w:cstheme="minorHAnsi"/>
+        </w:rPr>
+      </w:pPr>
+      <w:r>
+        <w:rPr>
+          <w:rFonts w:cstheme="minorHAnsi"/>
+        </w:rPr>
+        <w:t xml:space="preserve">if i – 1 &gt;= 0 </w:t>
+      </w:r>
+    </w:p>
+    <w:p>
+      <w:pPr>
+        <w:autoSpaceDE w:val="0"/>
+        <w:autoSpaceDN w:val="0"/>
+        <w:adjustRightInd w:val="0"/>
+        <w:spacing w:after="0" w:line="240" w:lineRule="auto"/>
+        <w:ind w:left="2160" w:firstLine="720"/>
+        <w:rPr>
+          <w:rFonts w:cstheme="minorHAnsi"/>
+        </w:rPr>
+      </w:pPr>
+      <w:r>
+        <w:rPr>
+          <w:rFonts w:cstheme="minorHAnsi"/>
+        </w:rPr>
+        <w:t xml:space="preserve">m1 </w:t>
+      </w:r>
+      <w:r>
+        <w:rPr>
+          <w:rFonts w:cstheme="minorHAnsi"/>
+        </w:rPr>
+        <w:t>M[i – 1, j]</w:t>
+      </w:r>
+    </w:p>
+    <w:p>
+      <w:pPr>
+        <w:autoSpaceDE w:val="0"/>
+        <w:autoSpaceDN w:val="0"/>
+        <w:adjustRightInd w:val="0"/>
+        <w:spacing w:after="0" w:line="240" w:lineRule="auto"/>
+        <w:rPr>
+          <w:rFonts w:cstheme="minorHAnsi"/>
+        </w:rPr>
+      </w:pPr>
+      <w:r>
+        <w:rPr>
+          <w:rFonts w:cstheme="minorHAnsi"/>
+        </w:rPr>
+        <w:tab/>
+      </w:r>
+      <w:r>
+        <w:rPr>
+          <w:rFonts w:cstheme="minorHAnsi"/>
+        </w:rPr>
+        <w:tab/>
+        <w:t>m2 = -1</w:t>
+      </w:r>
+      <w:r>
+        <w:rPr>
+          <w:rFonts w:cstheme="minorHAnsi"/>
+        </w:rPr>
+        <w:tab/>
+      </w:r>
+      <w:r>
+        <w:rPr>
+          <w:rFonts w:cstheme="minorHAnsi"/>
+        </w:rPr>
+        <w:tab/>
+      </w:r>
+      <w:r>
+        <w:rPr>
+          <w:rFonts w:cstheme="minorHAnsi"/>
+        </w:rPr>
+        <w:tab/>
+      </w:r>
+      <w:r>
+        <w:rPr>
+          <w:rFonts w:cstheme="minorHAnsi"/>
+        </w:rPr>
+        <w:tab/>
+      </w:r>
+    </w:p>
+    <w:p>
+      <w:pPr>
+        <w:autoSpaceDE w:val="0"/>
+        <w:autoSpaceDN w:val="0"/>
+        <w:adjustRightInd w:val="0"/>
+        <w:spacing w:after="0" w:line="240" w:lineRule="auto"/>
+        <w:rPr>
+          <w:rFonts w:cstheme="minorHAnsi"/>
+        </w:rPr>
+      </w:pPr>
+      <w:r>
+        <w:rPr>
+          <w:rFonts w:cstheme="minorHAnsi"/>
+        </w:rPr>
+        <w:tab/>
+      </w:r>
+      <w:r>
+        <w:rPr>
+          <w:rFonts w:cstheme="minorHAnsi"/>
+        </w:rPr>
+        <w:tab/>
+      </w:r>
+      <w:r>
+        <w:rPr>
+          <w:rFonts w:cstheme="minorHAnsi"/>
+        </w:rPr>
+        <w:tab/>
+        <w:t>if i – 2 &gt;= 0</w:t>
+      </w:r>
+    </w:p>
+    <w:p>
+      <w:pPr>
+        <w:autoSpaceDE w:val="0"/>
+        <w:autoSpaceDN w:val="0"/>
+        <w:adjustRightInd w:val="0"/>
+        <w:spacing w:after="0" w:line="240" w:lineRule="auto"/>
+        <w:rPr>
+          <w:rFonts w:cstheme="minorHAnsi"/>
+        </w:rPr>
+      </w:pPr>
+      <w:r>
+        <w:rPr>
+          <w:rFonts w:cstheme="minorHAnsi"/>
+        </w:rPr>
+        <w:tab/>
+      </w:r>
+      <w:r>
+        <w:rPr>
+          <w:rFonts w:cstheme="minorHAnsi"/>
+        </w:rPr>
+        <w:tab/>
+      </w:r>
+      <w:r>
+        <w:rPr>
+          <w:rFonts w:cstheme="minorHAnsi"/>
+        </w:rPr>
+        <w:tab/>
+      </w:r>
+      <w:r>
+        <w:rPr>
+          <w:rFonts w:cstheme="minorHAnsi"/>
+        </w:rPr>
+        <w:tab/>
+        <w:t xml:space="preserve">m2 = </w:t>
+      </w:r>
+      <w:r>
+        <w:rPr>
+          <w:rFonts w:cstheme="minorHAnsi"/>
+        </w:rPr>
+        <w:t>M[i – 2, j]</w:t>
+      </w:r>
+    </w:p>
+    <w:p>
+      <w:pPr>
+        <w:autoSpaceDE w:val="0"/>
+        <w:autoSpaceDN w:val="0"/>
+        <w:adjustRightInd w:val="0"/>
+        <w:spacing w:after="0" w:line="240" w:lineRule="auto"/>
+        <w:rPr>
+          <w:rFonts w:cstheme="minorHAnsi"/>
+        </w:rPr>
+      </w:pPr>
+      <w:r>
+        <w:rPr>
+          <w:rFonts w:cstheme="minorHAnsi"/>
+        </w:rPr>
+        <w:tab/>
+      </w:r>
+      <w:r>
+        <w:rPr>
+          <w:rFonts w:cstheme="minorHAnsi"/>
+        </w:rPr>
+        <w:tab/>
+        <w:t xml:space="preserve">m3 = </w:t>
+      </w:r>
+      <w:r>
+        <w:rPr>
+          <w:rFonts w:cstheme="minorHAnsi"/>
+        </w:rPr>
+        <w:t xml:space="preserve">-1 </w:t>
+      </w:r>
+    </w:p>
+    <w:p>
+      <w:pPr>
+        <w:autoSpaceDE w:val="0"/>
+        <w:autoSpaceDN w:val="0"/>
+        <w:adjustRightInd w:val="0"/>
+        <w:spacing w:after="0" w:line="240" w:lineRule="auto"/>
+        <w:ind w:left="1440" w:firstLine="720"/>
+        <w:rPr>
+          <w:rFonts w:cstheme="minorHAnsi"/>
+        </w:rPr>
+      </w:pPr>
+      <w:r>
+        <w:rPr>
+          <w:rFonts w:cstheme="minorHAnsi"/>
+        </w:rPr>
+        <w:t>if j – 1 &gt;= 0</w:t>
+      </w:r>
+    </w:p>
+    <w:p>
+      <w:pPr>
+        <w:autoSpaceDE w:val="0"/>
+        <w:autoSpaceDN w:val="0"/>
+        <w:adjustRightInd w:val="0"/>
+        <w:spacing w:after="0" w:line="240" w:lineRule="auto"/>
+        <w:ind w:left="2880"/>
+        <w:rPr>
+          <w:rFonts w:cstheme="minorHAnsi"/>
+        </w:rPr>
+      </w:pPr>
+      <w:r>
+        <w:rPr>
+          <w:rFonts w:cstheme="minorHAnsi"/>
+        </w:rPr>
+        <w:t xml:space="preserve">m3 = </w:t>
+      </w:r>
+      <w:r>
+        <w:rPr>
+          <w:rFonts w:cstheme="minorHAnsi"/>
+        </w:rPr>
+        <w:t>M[i, j - 1]</w:t>
+      </w:r>
+    </w:p>
+    <w:p>
+      <w:pPr>
+        <w:autoSpaceDE w:val="0"/>
+        <w:autoSpaceDN w:val="0"/>
+        <w:adjustRightInd w:val="0"/>
+        <w:spacing w:after="0" w:line="240" w:lineRule="auto"/>
+        <w:rPr>
+          <w:rFonts w:cstheme="minorHAnsi"/>
+        </w:rPr>
+      </w:pPr>
+      <w:r>
+        <w:rPr>
+          <w:rFonts w:cstheme="minorHAnsi"/>
+        </w:rPr>
+        <w:tab/>
+      </w:r>
+      <w:r>
+        <w:rPr>
+          <w:rFonts w:cstheme="minorHAnsi"/>
+        </w:rPr>
+        <w:tab/>
+        <w:t>max = maximum(</w:t>
+      </w:r>
+      <w:r>
+        <w:rPr>
+          <w:rFonts w:cstheme="minorHAnsi"/>
+        </w:rPr>
+        <w:t>m1, m2, m3</w:t>
+      </w:r>
+      <w:r>
+        <w:rPr>
+          <w:rFonts w:cstheme="minorHAnsi"/>
+        </w:rPr>
+        <w:t>)</w:t>
+      </w:r>
+    </w:p>
+    <w:p>
+      <w:pPr>
+        <w:autoSpaceDE w:val="0"/>
+        <w:autoSpaceDN w:val="0"/>
+        <w:adjustRightInd w:val="0"/>
+        <w:spacing w:after="0" w:line="240" w:lineRule="auto"/>
+        <w:rPr>
+          <w:rFonts w:cstheme="minorHAnsi"/>
+        </w:rPr>
+      </w:pPr>
+      <w:r>
+        <w:rPr>
+          <w:rFonts w:cstheme="minorHAnsi"/>
+        </w:rPr>
+        <w:tab/>
+      </w:r>
+      <w:r>
+        <w:rPr>
+          <w:rFonts w:cstheme="minorHAnsi"/>
+        </w:rPr>
+        <w:tab/>
+      </w:r>
+      <w:r>
+        <w:rPr>
+          <w:rFonts w:cstheme="minorHAnsi"/>
+        </w:rPr>
+        <w:t>i</w:t>
+      </w:r>
+      <w:r>
+        <w:rPr>
+          <w:rFonts w:cstheme="minorHAnsi"/>
+        </w:rPr>
+        <w:t>f</w:t>
+      </w:r>
+      <w:r>
+        <w:rPr>
+          <w:rFonts w:cstheme="minorHAnsi"/>
+        </w:rPr>
+        <w:t xml:space="preserve"> max = </w:t>
+      </w:r>
+      <w:r>
+        <w:rPr>
+          <w:rFonts w:cstheme="minorHAnsi"/>
+        </w:rPr>
+        <w:t xml:space="preserve">M[i – </w:t>
+      </w:r>
+      <w:r>
+        <w:rPr>
+          <w:rFonts w:cstheme="minorHAnsi"/>
+        </w:rPr>
+        <w:t>2</w:t>
+      </w:r>
+      <w:r>
+        <w:rPr>
+          <w:rFonts w:cstheme="minorHAnsi"/>
+        </w:rPr>
+        <w:t>, j]</w:t>
+      </w:r>
+      <w:r>
+        <w:rPr>
+          <w:rFonts w:cstheme="minorHAnsi"/>
+        </w:rPr>
+        <w:tab/>
+      </w:r>
+      <w:r>
+        <w:rPr>
+          <w:rFonts w:cstheme="minorHAnsi"/>
+        </w:rPr>
+        <w:tab/>
+        <w:t xml:space="preserve"># </w:t>
+      </w:r>
+      <w:r>
+        <w:rPr>
+          <w:rFonts w:cstheme="minorHAnsi"/>
+        </w:rPr>
+        <w:t xml:space="preserve">move </w:t>
+      </w:r>
+      <w:r>
+        <w:rPr>
+          <w:rFonts w:cstheme="minorHAnsi"/>
+        </w:rPr>
+        <w:t>two left</w:t>
+      </w:r>
+    </w:p>
+    <w:p>
+      <w:pPr>
+        <w:autoSpaceDE w:val="0"/>
+        <w:autoSpaceDN w:val="0"/>
+        <w:adjustRightInd w:val="0"/>
+        <w:spacing w:after="0" w:line="240" w:lineRule="auto"/>
+        <w:rPr>
+          <w:rFonts w:cstheme="minorHAnsi"/>
+        </w:rPr>
+      </w:pPr>
+      <w:r>
+        <w:rPr>
+          <w:rFonts w:cstheme="minorHAnsi"/>
+        </w:rPr>
+        <w:tab/>
+      </w:r>
+      <w:r>
+        <w:rPr>
+          <w:rFonts w:cstheme="minorHAnsi"/>
+        </w:rPr>
+        <w:tab/>
+      </w:r>
+      <w:r>
+        <w:rPr>
+          <w:rFonts w:cstheme="minorHAnsi"/>
+        </w:rPr>
+        <w:tab/>
+      </w:r>
+      <w:r>
+        <w:rPr>
+          <w:rFonts w:cstheme="minorHAnsi"/>
+        </w:rPr>
+        <w:t>i = i – 2</w:t>
+      </w:r>
+    </w:p>
+    <w:p>
+      <w:pPr>
+        <w:autoSpaceDE w:val="0"/>
+        <w:autoSpaceDN w:val="0"/>
+        <w:adjustRightInd w:val="0"/>
+        <w:spacing w:after="0" w:line="240" w:lineRule="auto"/>
+        <w:rPr>
+          <w:rFonts w:cstheme="minorHAnsi"/>
+        </w:rPr>
+      </w:pPr>
+      <w:r>
+        <w:rPr>
+          <w:rFonts w:cstheme="minorHAnsi"/>
+        </w:rPr>
+        <w:tab/>
+      </w:r>
+      <w:r>
+        <w:rPr>
+          <w:rFonts w:cstheme="minorHAnsi"/>
+        </w:rPr>
+        <w:tab/>
+        <w:t xml:space="preserve">else if max = </w:t>
+      </w:r>
+      <w:r>
+        <w:rPr>
+          <w:rFonts w:cstheme="minorHAnsi"/>
+        </w:rPr>
+        <w:t>M[i – 1, j]</w:t>
+      </w:r>
+      <w:r>
+        <w:rPr>
+          <w:rFonts w:cstheme="minorHAnsi"/>
+        </w:rPr>
+        <w:tab/>
+      </w:r>
+      <w:r>
+        <w:rPr>
+          <w:rFonts w:cstheme="minorHAnsi"/>
+        </w:rPr>
+        <w:tab/>
+        <w:t># move one left</w:t>
+      </w:r>
+    </w:p>
+    <w:p>
+      <w:pPr>
+        <w:autoSpaceDE w:val="0"/>
+        <w:autoSpaceDN w:val="0"/>
+        <w:adjustRightInd w:val="0"/>
+        <w:spacing w:after="0" w:line="240" w:lineRule="auto"/>
+        <w:rPr>
+          <w:rFonts w:cstheme="minorHAnsi"/>
+        </w:rPr>
+      </w:pPr>
+      <w:r>
+        <w:rPr>
+          <w:rFonts w:cstheme="minorHAnsi"/>
+        </w:rPr>
+        <w:tab/>
+      </w:r>
+      <w:r>
+        <w:rPr>
+          <w:rFonts w:cstheme="minorHAnsi"/>
+        </w:rPr>
+        <w:tab/>
+      </w:r>
+      <w:r>
+        <w:rPr>
+          <w:rFonts w:cstheme="minorHAnsi"/>
+        </w:rPr>
+        <w:tab/>
+        <w:t>i = i – 1</w:t>
+      </w:r>
+    </w:p>
+    <w:p>
+      <w:pPr>
+        <w:autoSpaceDE w:val="0"/>
+        <w:autoSpaceDN w:val="0"/>
+        <w:adjustRightInd w:val="0"/>
+        <w:spacing w:after="0" w:line="240" w:lineRule="auto"/>
+        <w:rPr>
+          <w:rFonts w:cstheme="minorHAnsi"/>
+        </w:rPr>
+      </w:pPr>
+      <w:r>
+        <w:rPr>
+          <w:rFonts w:cstheme="minorHAnsi"/>
+        </w:rPr>
+        <w:tab/>
+      </w:r>
+      <w:r>
+        <w:rPr>
+          <w:rFonts w:cstheme="minorHAnsi"/>
+        </w:rPr>
+        <w:tab/>
+        <w:t>else</w:t>
+      </w:r>
+      <w:r>
+        <w:rPr>
+          <w:rFonts w:cstheme="minorHAnsi"/>
+        </w:rPr>
+        <w:tab/>
+      </w:r>
+      <w:r>
+        <w:rPr>
+          <w:rFonts w:cstheme="minorHAnsi"/>
+        </w:rPr>
+        <w:tab/>
+      </w:r>
+      <w:r>
+        <w:rPr>
+          <w:rFonts w:cstheme="minorHAnsi"/>
+        </w:rPr>
+        <w:tab/>
+      </w:r>
+      <w:r>
+        <w:rPr>
+          <w:rFonts w:cstheme="minorHAnsi"/>
+        </w:rPr>
+        <w:tab/>
+        <w:t># move one down</w:t>
+      </w:r>
+    </w:p>
+    <w:p>
+      <w:pPr>
+        <w:autoSpaceDE w:val="0"/>
+        <w:autoSpaceDN w:val="0"/>
+        <w:adjustRightInd w:val="0"/>
+        <w:spacing w:after="0" w:line="240" w:lineRule="auto"/>
+        <w:rPr>
+          <w:rFonts w:cstheme="minorHAnsi"/>
+        </w:rPr>
+      </w:pPr>
+      <w:r>
+        <w:rPr>
+          <w:rFonts w:cstheme="minorHAnsi"/>
+        </w:rPr>
+        <w:tab/>
+      </w:r>
+      <w:r>
+        <w:rPr>
+          <w:rFonts w:cstheme="minorHAnsi"/>
+        </w:rPr>
+        <w:tab/>
+      </w:r>
+      <w:r>
+        <w:rPr>
+          <w:rFonts w:cstheme="minorHAnsi"/>
+        </w:rPr>
+        <w:tab/>
+        <w:t>j = j – 1</w:t>
+      </w:r>
+    </w:p>
+    <w:p>
+      <w:pPr>
+        <w:autoSpaceDE w:val="0"/>
+        <w:autoSpaceDN w:val="0"/>
+        <w:adjustRightInd w:val="0"/>
+        <w:spacing w:after="0" w:line="240" w:lineRule="auto"/>
+        <w:rPr>
+          <w:rFonts w:cstheme="minorHAnsi"/>
+        </w:rPr>
+      </w:pPr>
+      <w:r>
+        <w:rPr>
+          <w:rFonts w:cstheme="minorHAnsi"/>
+        </w:rPr>
+        <w:lastRenderedPageBreak/>
+        <w:tab/>
+      </w:r>
+      <w:r>
+        <w:rPr>
+          <w:rFonts w:cstheme="minorHAnsi"/>
+        </w:rPr>
+        <w:tab/>
+        <w:t>print (i, j)</w:t>
+      </w:r>
+      <w:r>
+        <w:rPr>
+          <w:rFonts w:cstheme="minorHAnsi"/>
+        </w:rPr>
+        <w:tab/>
+      </w:r>
+      <w:r>
+        <w:rPr>
+          <w:rFonts w:cstheme="minorHAnsi"/>
+        </w:rPr>
+        <w:tab/>
+      </w:r>
+    </w:p>
+    <w:p>
+      <w:pPr>
+        <w:autoSpaceDE w:val="0"/>
+        <w:autoSpaceDN w:val="0"/>
+        <w:adjustRightInd w:val="0"/>
+        <w:spacing w:after="0" w:line="240" w:lineRule="auto"/>
+        <w:rPr>
+          <w:rFonts w:cstheme="minorHAnsi"/>
+        </w:rPr>
+      </w:pPr>
+    </w:p>
+    <w:p>
+      <w:pPr>
+        <w:pStyle w:val="ListParagraph"/>
+        <w:numPr>
+          <w:ilvl w:val="0"/>
+          <w:numId w:val="24"/>
+        </w:numPr>
+        <w:autoSpaceDE w:val="0"/>
+        <w:autoSpaceDN w:val="0"/>
+        <w:adjustRightInd w:val="0"/>
+        <w:spacing w:after="0" w:line="240" w:lineRule="auto"/>
+        <w:rPr>
+          <w:rFonts w:cstheme="minorHAnsi"/>
+        </w:rPr>
+      </w:pPr>
+      <w:r>
+        <w:rPr>
+          <w:rFonts w:cstheme="minorHAnsi"/>
+        </w:rPr>
+        <w:t>Justify the runtime</w:t>
+      </w:r>
+    </w:p>
+    <w:p>
+      <w:pPr>
+        <w:autoSpaceDE w:val="0"/>
+        <w:autoSpaceDN w:val="0"/>
+        <w:adjustRightInd w:val="0"/>
+        <w:spacing w:after="0" w:line="240" w:lineRule="auto"/>
+        <w:ind w:left="360"/>
+        <w:rPr>
+          <w:rFonts w:cstheme="minorHAnsi"/>
+        </w:rPr>
+      </w:pPr>
+    </w:p>
+    <w:p>
+      <w:pPr>
+        <w:autoSpaceDE w:val="0"/>
+        <w:autoSpaceDN w:val="0"/>
+        <w:adjustRightInd w:val="0"/>
+        <w:spacing w:after="0" w:line="240" w:lineRule="auto"/>
+        <w:ind w:left="720"/>
+        <w:rPr>
+          <w:rFonts w:cstheme="minorHAnsi"/>
+        </w:rPr>
+      </w:pPr>
+      <w:r>
+        <w:rPr>
+          <w:rFonts w:cstheme="minorHAnsi"/>
+        </w:rPr>
+        <w:t xml:space="preserve">We have to create a table of size n by n. We do this using two nested for-loops, the outer running from 3 to n, and the inner running from 2 to n. This results in a runtime of </w:t>
+      </w:r>
+      <m:oMath>
+        <m:r>
+          <w:rPr>
+            <w:rFonts w:ascii="Cambria Math" w:hAnsi="Cambria Math" w:cstheme="minorHAnsi"/>
+          </w:rPr>
+          <m:t>O(</m:t>
+        </m:r>
+        <m:sSup>
+          <m:sSupPr>
+            <m:ctrlPr>
+              <w:rPr>
+                <w:rFonts w:ascii="Cambria Math" w:hAnsi="Cambria Math" w:cstheme="minorHAnsi"/>
+                <w:i/>
+              </w:rPr>
+            </m:ctrlPr>
+          </m:sSupPr>
+          <m:e>
+            <m:r>
+              <w:rPr>
+                <w:rFonts w:ascii="Cambria Math" w:hAnsi="Cambria Math" w:cstheme="minorHAnsi"/>
+              </w:rPr>
+              <m:t>n</m:t>
+            </m:r>
+          </m:e>
+          <m:sup>
+            <m:r>
+              <w:rPr>
+                <w:rFonts w:ascii="Cambria Math" w:hAnsi="Cambria Math" w:cstheme="minorHAnsi"/>
+              </w:rPr>
+              <m:t>2</m:t>
+            </m:r>
+          </m:sup>
+        </m:sSup>
+        <m:r>
+          <w:rPr>
+            <w:rFonts w:ascii="Cambria Math" w:hAnsi="Cambria Math" w:cstheme="minorHAnsi"/>
+          </w:rPr>
+          <m:t>)</m:t>
+        </m:r>
+      </m:oMath>
+      <w:r>
+        <w:rPr>
+          <w:rFonts w:eastAsiaTheme="minorEastAsia" w:cstheme="minorHAnsi"/>
+        </w:rPr>
+        <w:t>, similar to the rod cutting problem.</w:t>
+      </w:r>
+    </w:p>
+    <w:p>
+      <w:pPr>
+        <w:autoSpaceDE w:val="0"/>
+        <w:autoSpaceDN w:val="0"/>
+        <w:adjustRightInd w:val="0"/>
+        <w:spacing w:after="0" w:line="240" w:lineRule="auto"/>
+        <w:rPr>
+          <w:rFonts w:cstheme="minorHAnsi"/>
+        </w:rPr>
+      </w:pPr>
+    </w:p>
+    <w:p>
+      <w:pPr>
+        <w:autoSpaceDE w:val="0"/>
+        <w:autoSpaceDN w:val="0"/>
+        <w:adjustRightInd w:val="0"/>
+        <w:spacing w:after="0" w:line="240" w:lineRule="auto"/>
+        <w:rPr>
+          <w:rFonts w:cstheme="minorHAnsi"/>
+        </w:rPr>
+      </w:pPr>
+    </w:p>
+    <w:p>
+      <w:pPr>
+        <w:autoSpaceDE w:val="0"/>
+        <w:autoSpaceDN w:val="0"/>
+        <w:adjustRightInd w:val="0"/>
+        <w:spacing w:after="0" w:line="240" w:lineRule="auto"/>
+        <w:rPr>
+          <w:rFonts w:cstheme="minorHAnsi"/>
+        </w:rPr>
+      </w:pPr>
+    </w:p>
+    <w:p>
+      <w:pPr>
+        <w:autoSpaceDE w:val="0"/>
+        <w:autoSpaceDN w:val="0"/>
+        <w:adjustRightInd w:val="0"/>
+        <w:spacing w:after="0" w:line="240" w:lineRule="auto"/>
+        <w:rPr>
+          <w:rFonts w:cstheme="minorHAnsi"/>
+        </w:rPr>
+      </w:pPr>
+    </w:p>
+    <w:p>
+      <w:pPr>
+        <w:autoSpaceDE w:val="0"/>
+        <w:autoSpaceDN w:val="0"/>
+        <w:adjustRightInd w:val="0"/>
+        <w:spacing w:after="0" w:line="240" w:lineRule="auto"/>
+        <w:rPr>
+          <w:rFonts w:cstheme="minorHAnsi"/>
+        </w:rPr>
+      </w:pPr>
+    </w:p>
+    <w:p>
+      <w:pPr>
+        <w:autoSpaceDE w:val="0"/>
+        <w:autoSpaceDN w:val="0"/>
+        <w:adjustRightInd w:val="0"/>
+        <w:spacing w:after="0" w:line="240" w:lineRule="auto"/>
+        <w:rPr>
+          <w:rFonts w:cstheme="minorHAnsi"/>
+        </w:rPr>
+      </w:pPr>
+    </w:p>
+    <w:p>
+      <w:pPr>
+        <w:autoSpaceDE w:val="0"/>
+        <w:autoSpaceDN w:val="0"/>
+        <w:adjustRightInd w:val="0"/>
+        <w:spacing w:after="0" w:line="240" w:lineRule="auto"/>
+        <w:rPr>
+          <w:rFonts w:cstheme="minorHAnsi"/>
+        </w:rPr>
+      </w:pPr>
+    </w:p>
+    <w:p>
+      <w:pPr>
+        <w:autoSpaceDE w:val="0"/>
+        <w:autoSpaceDN w:val="0"/>
+        <w:adjustRightInd w:val="0"/>
+        <w:spacing w:after="0" w:line="240" w:lineRule="auto"/>
+        <w:rPr>
+          <w:rFonts w:cstheme="minorHAnsi"/>
+        </w:rPr>
+      </w:pPr>
+    </w:p>
+    <w:p>
+      <w:pPr>
+        <w:autoSpaceDE w:val="0"/>
+        <w:autoSpaceDN w:val="0"/>
+        <w:adjustRightInd w:val="0"/>
+        <w:spacing w:after="0" w:line="240" w:lineRule="auto"/>
+        <w:rPr>
+          <w:rFonts w:cstheme="minorHAnsi"/>
+        </w:rPr>
+      </w:pPr>
+    </w:p>
+    <w:p>
+      <w:pPr>
+        <w:autoSpaceDE w:val="0"/>
+        <w:autoSpaceDN w:val="0"/>
+        <w:adjustRightInd w:val="0"/>
+        <w:spacing w:after="0" w:line="240" w:lineRule="auto"/>
+        <w:rPr>
+          <w:rFonts w:cstheme="minorHAnsi"/>
+        </w:rPr>
+      </w:pPr>
+    </w:p>
+    <w:p>
+      <w:pPr>
+        <w:autoSpaceDE w:val="0"/>
+        <w:autoSpaceDN w:val="0"/>
+        <w:adjustRightInd w:val="0"/>
+        <w:spacing w:after="0" w:line="240" w:lineRule="auto"/>
+        <w:rPr>
+          <w:rFonts w:cstheme="minorHAnsi"/>
+        </w:rPr>
+      </w:pPr>
+    </w:p>
+    <w:p>
+      <w:pPr>
+        <w:autoSpaceDE w:val="0"/>
+        <w:autoSpaceDN w:val="0"/>
+        <w:adjustRightInd w:val="0"/>
+        <w:spacing w:after="0" w:line="240" w:lineRule="auto"/>
+        <w:rPr>
+          <w:rFonts w:cstheme="minorHAnsi"/>
+        </w:rPr>
+      </w:pPr>
+    </w:p>
+    <w:p>
+      <w:pPr>
+        <w:autoSpaceDE w:val="0"/>
+        <w:autoSpaceDN w:val="0"/>
+        <w:adjustRightInd w:val="0"/>
+        <w:spacing w:after="0" w:line="240" w:lineRule="auto"/>
+        <w:rPr>
+          <w:rFonts w:cstheme="minorHAnsi"/>
+        </w:rPr>
+      </w:pPr>
+    </w:p>
+    <w:p>
+      <w:pPr>
+        <w:autoSpaceDE w:val="0"/>
+        <w:autoSpaceDN w:val="0"/>
+        <w:adjustRightInd w:val="0"/>
+        <w:spacing w:after="0" w:line="240" w:lineRule="auto"/>
+        <w:rPr>
+          <w:rFonts w:cstheme="minorHAnsi"/>
+        </w:rPr>
+      </w:pPr>
+    </w:p>
+    <w:p>
+      <w:pPr>
+        <w:autoSpaceDE w:val="0"/>
+        <w:autoSpaceDN w:val="0"/>
+        <w:adjustRightInd w:val="0"/>
+        <w:spacing w:after="0" w:line="240" w:lineRule="auto"/>
+        <w:rPr>
+          <w:rFonts w:cstheme="minorHAnsi"/>
+        </w:rPr>
+      </w:pPr>
     </w:p>
     <w:sectPr>
       <w:pgSz w:w="12240" w:h="15840"/>
@@ -25930,6 +29744,119 @@
     </w:lvl>
   </w:abstractNum>
   <w:abstractNum w:abstractNumId="21" w15:restartNumberingAfterBreak="0">
+    <w:nsid w:val="72324345"/>
+    <w:multiLevelType w:val="hybridMultilevel"/>
+    <w:tmpl w:val="32E85B08"/>
+    <w:lvl w:ilvl="0" w:tplc="04090001">
+      <w:start w:val="1"/>
+      <w:numFmt w:val="bullet"/>
+      <w:lvlText w:val=""/>
+      <w:lvlJc w:val="left"/>
+      <w:pPr>
+        <w:ind w:left="720" w:hanging="360"/>
+      </w:pPr>
+      <w:rPr>
+        <w:rFonts w:ascii="Symbol" w:hAnsi="Symbol" w:hint="default"/>
+      </w:rPr>
+    </w:lvl>
+    <w:lvl w:ilvl="1" w:tplc="04090003">
+      <w:start w:val="1"/>
+      <w:numFmt w:val="bullet"/>
+      <w:lvlText w:val="o"/>
+      <w:lvlJc w:val="left"/>
+      <w:pPr>
+        <w:ind w:left="1440" w:hanging="360"/>
+      </w:pPr>
+      <w:rPr>
+        <w:rFonts w:ascii="Courier New" w:hAnsi="Courier New" w:cs="Courier New" w:hint="default"/>
+      </w:rPr>
+    </w:lvl>
+    <w:lvl w:ilvl="2" w:tplc="04090005" w:tentative="1">
+      <w:start w:val="1"/>
+      <w:numFmt w:val="bullet"/>
+      <w:lvlText w:val=""/>
+      <w:lvlJc w:val="left"/>
+      <w:pPr>
+        <w:ind w:left="2160" w:hanging="360"/>
+      </w:pPr>
+      <w:rPr>
+        <w:rFonts w:ascii="Wingdings" w:hAnsi="Wingdings" w:hint="default"/>
+      </w:rPr>
+    </w:lvl>
+    <w:lvl w:ilvl="3" w:tplc="04090001" w:tentative="1">
+      <w:start w:val="1"/>
+      <w:numFmt w:val="bullet"/>
+      <w:lvlText w:val=""/>
+      <w:lvlJc w:val="left"/>
+      <w:pPr>
+        <w:ind w:left="2880" w:hanging="360"/>
+      </w:pPr>
+      <w:rPr>
+        <w:rFonts w:ascii="Symbol" w:hAnsi="Symbol" w:hint="default"/>
+      </w:rPr>
+    </w:lvl>
+    <w:lvl w:ilvl="4" w:tplc="04090003" w:tentative="1">
+      <w:start w:val="1"/>
+      <w:numFmt w:val="bullet"/>
+      <w:lvlText w:val="o"/>
+      <w:lvlJc w:val="left"/>
+      <w:pPr>
+        <w:ind w:left="3600" w:hanging="360"/>
+      </w:pPr>
+      <w:rPr>
+        <w:rFonts w:ascii="Courier New" w:hAnsi="Courier New" w:cs="Courier New" w:hint="default"/>
+      </w:rPr>
+    </w:lvl>
+    <w:lvl w:ilvl="5" w:tplc="04090005" w:tentative="1">
+      <w:start w:val="1"/>
+      <w:numFmt w:val="bullet"/>
+      <w:lvlText w:val=""/>
+      <w:lvlJc w:val="left"/>
+      <w:pPr>
+        <w:ind w:left="4320" w:hanging="360"/>
+      </w:pPr>
+      <w:rPr>
+        <w:rFonts w:ascii="Wingdings" w:hAnsi="Wingdings" w:hint="default"/>
+      </w:rPr>
+    </w:lvl>
+    <w:lvl w:ilvl="6" w:tplc="04090001" w:tentative="1">
+      <w:start w:val="1"/>
+      <w:numFmt w:val="bullet"/>
+      <w:lvlText w:val=""/>
+      <w:lvlJc w:val="left"/>
+      <w:pPr>
+        <w:ind w:left="5040" w:hanging="360"/>
+      </w:pPr>
+      <w:rPr>
+        <w:rFonts w:ascii="Symbol" w:hAnsi="Symbol" w:hint="default"/>
+      </w:rPr>
+    </w:lvl>
+    <w:lvl w:ilvl="7" w:tplc="04090003" w:tentative="1">
+      <w:start w:val="1"/>
+      <w:numFmt w:val="bullet"/>
+      <w:lvlText w:val="o"/>
+      <w:lvlJc w:val="left"/>
+      <w:pPr>
+        <w:ind w:left="5760" w:hanging="360"/>
+      </w:pPr>
+      <w:rPr>
+        <w:rFonts w:ascii="Courier New" w:hAnsi="Courier New" w:cs="Courier New" w:hint="default"/>
+      </w:rPr>
+    </w:lvl>
+    <w:lvl w:ilvl="8" w:tplc="04090005" w:tentative="1">
+      <w:start w:val="1"/>
+      <w:numFmt w:val="bullet"/>
+      <w:lvlText w:val=""/>
+      <w:lvlJc w:val="left"/>
+      <w:pPr>
+        <w:ind w:left="6480" w:hanging="360"/>
+      </w:pPr>
+      <w:rPr>
+        <w:rFonts w:ascii="Wingdings" w:hAnsi="Wingdings" w:hint="default"/>
+      </w:rPr>
+    </w:lvl>
+  </w:abstractNum>
+  <w:abstractNum w:abstractNumId="22" w15:restartNumberingAfterBreak="0">
     <w:nsid w:val="746C308B"/>
     <w:multiLevelType w:val="hybridMultilevel"/>
     <w:tmpl w:val="EE528092"/>
@@ -26042,7 +29969,7 @@
       </w:rPr>
     </w:lvl>
   </w:abstractNum>
-  <w:abstractNum w:abstractNumId="22" w15:restartNumberingAfterBreak="0">
+  <w:abstractNum w:abstractNumId="23" w15:restartNumberingAfterBreak="0">
     <w:nsid w:val="7AD100E0"/>
     <w:multiLevelType w:val="hybridMultilevel"/>
     <w:tmpl w:val="9294A934"/>
@@ -26162,7 +30089,7 @@
     <w:abstractNumId w:val="10"/>
   </w:num>
   <w:num w:numId="3">
-    <w:abstractNumId w:val="21"/>
+    <w:abstractNumId w:val="22"/>
   </w:num>
   <w:num w:numId="4">
     <w:abstractNumId w:val="8"/>
@@ -26213,7 +30140,7 @@
     <w:abstractNumId w:val="7"/>
   </w:num>
   <w:num w:numId="20">
-    <w:abstractNumId w:val="22"/>
+    <w:abstractNumId w:val="23"/>
   </w:num>
   <w:num w:numId="21">
     <w:abstractNumId w:val="14"/>
@@ -26223,6 +30150,9 @@
   </w:num>
   <w:num w:numId="23">
     <w:abstractNumId w:val="6"/>
+  </w:num>
+  <w:num w:numId="24">
+    <w:abstractNumId w:val="21"/>
   </w:num>
 </w:numbering>
 </file>

</xml_diff>

<commit_message>
add assignment 2, Q4 a)
</commit_message>
<xml_diff>
--- a/assignment_2.docx
+++ b/assignment_2.docx
@@ -236,10 +236,10 @@
             <v:path o:extrusionok="f" gradientshapeok="t" o:connecttype="rect"/>
             <o:lock v:ext="edit" aspectratio="t"/>
           </v:shapetype>
-          <v:shape id="_x0000_i1025" type="#_x0000_t75" style="width:188pt;height:146.5pt" o:ole="">
+          <v:shape id="_x0000_i1025" type="#_x0000_t75" style="width:187.5pt;height:146.25pt" o:ole="">
             <v:imagedata r:id="rId6" o:title=""/>
           </v:shape>
-          <o:OLEObject Type="Embed" ProgID="Paint.Picture" ShapeID="_x0000_i1025" DrawAspect="Content" ObjectID="_1709904928" r:id="rId7"/>
+          <o:OLEObject Type="Embed" ProgID="Paint.Picture" ShapeID="_x0000_i1025" DrawAspect="Content" ObjectID="_1710094203" r:id="rId7"/>
         </w:object>
       </w:r>
     </w:p>
@@ -9675,7 +9675,21 @@
         <w:rPr>
           <w:rFonts w:eastAsiaTheme="minorEastAsia" w:cstheme="minorHAnsi"/>
         </w:rPr>
-        <w:t>However, in this caes we need to maintain a sorted array</w:t>
+        <w:t xml:space="preserve">However, in this </w:t>
+      </w:r>
+      <w:proofErr w:type="spellStart"/>
+      <w:r>
+        <w:rPr>
+          <w:rFonts w:eastAsiaTheme="minorEastAsia" w:cstheme="minorHAnsi"/>
+        </w:rPr>
+        <w:t>caes</w:t>
+      </w:r>
+      <w:proofErr w:type="spellEnd"/>
+      <w:r>
+        <w:rPr>
+          <w:rFonts w:eastAsiaTheme="minorEastAsia" w:cstheme="minorHAnsi"/>
+        </w:rPr>
+        <w:t xml:space="preserve"> we need to maintain a sorted array</w:t>
       </w:r>
       <w:r>
         <w:rPr>
@@ -14580,7 +14594,21 @@
         <w:rPr>
           <w:rFonts w:cstheme="minorHAnsi"/>
         </w:rPr>
-        <w:t xml:space="preserve"> which represents the number of leaves in the subtree rooted at x. Let T be the root of such a BST. Your job is to update the BST-Delete(</w:t>
+        <w:t xml:space="preserve"> which represents the number of leaves in the subtree rooted at x. Let </w:t>
+      </w:r>
+      <w:proofErr w:type="spellStart"/>
+      <w:r>
+        <w:rPr>
+          <w:rFonts w:cstheme="minorHAnsi"/>
+        </w:rPr>
+        <w:t>T</w:t>
+      </w:r>
+      <w:proofErr w:type="spellEnd"/>
+      <w:r>
+        <w:rPr>
+          <w:rFonts w:cstheme="minorHAnsi"/>
+        </w:rPr>
+        <w:t xml:space="preserve"> be the root of such a BST. Your job is to update the BST-Delete(</w:t>
       </w:r>
       <w:r>
         <w:rPr>
@@ -16323,7 +16351,21 @@
         <w:rPr>
           <w:rFonts w:cstheme="minorHAnsi"/>
         </w:rPr>
-        <w:t>We decrement it’s parent by 1.</w:t>
+        <w:t xml:space="preserve">We decrement </w:t>
+      </w:r>
+      <w:proofErr w:type="spellStart"/>
+      <w:r>
+        <w:rPr>
+          <w:rFonts w:cstheme="minorHAnsi"/>
+        </w:rPr>
+        <w:t>it’s</w:t>
+      </w:r>
+      <w:proofErr w:type="spellEnd"/>
+      <w:r>
+        <w:rPr>
+          <w:rFonts w:cstheme="minorHAnsi"/>
+        </w:rPr>
+        <w:t xml:space="preserve"> parent by 1.</w:t>
       </w:r>
     </w:p>
     <w:p>
@@ -23654,11 +23696,15 @@
         <w:spacing w:after="0" w:line="240" w:lineRule="auto"/>
         <w:rPr>
           <w:rFonts w:cstheme="minorHAnsi"/>
-        </w:rPr>
-      </w:pPr>
-      <w:r>
-        <w:rPr>
-          <w:rFonts w:cstheme="minorHAnsi"/>
+          <w:b/>
+          <w:bCs/>
+        </w:rPr>
+      </w:pPr>
+      <w:r>
+        <w:rPr>
+          <w:rFonts w:cstheme="minorHAnsi"/>
+          <w:b/>
+          <w:bCs/>
         </w:rPr>
         <w:lastRenderedPageBreak/>
         <w:t>Q4: Dynamic Programming</w:t>
@@ -23683,168 +23729,1207 @@
         <w:spacing w:after="0" w:line="240" w:lineRule="auto"/>
         <w:rPr>
           <w:rFonts w:cstheme="minorHAnsi"/>
-        </w:rPr>
-      </w:pPr>
-      <w:r>
-        <w:rPr>
-          <w:rFonts w:cstheme="minorHAnsi"/>
+          <w:b/>
+          <w:bCs/>
+        </w:rPr>
+      </w:pPr>
+      <w:r>
+        <w:rPr>
+          <w:rFonts w:cstheme="minorHAnsi"/>
+          <w:b/>
+          <w:bCs/>
         </w:rPr>
         <w:t>a)</w:t>
       </w:r>
-    </w:p>
-    <w:p>
-      <w:pPr>
-        <w:autoSpaceDE w:val="0"/>
-        <w:autoSpaceDN w:val="0"/>
-        <w:adjustRightInd w:val="0"/>
-        <w:spacing w:after="0" w:line="240" w:lineRule="auto"/>
-        <w:rPr>
-          <w:rFonts w:cstheme="minorHAnsi"/>
-        </w:rPr>
-      </w:pPr>
-    </w:p>
-    <w:p>
-      <w:pPr>
-        <w:autoSpaceDE w:val="0"/>
-        <w:autoSpaceDN w:val="0"/>
-        <w:adjustRightInd w:val="0"/>
-        <w:spacing w:after="0" w:line="240" w:lineRule="auto"/>
-        <w:rPr>
-          <w:rFonts w:cstheme="minorHAnsi"/>
-        </w:rPr>
-      </w:pPr>
-    </w:p>
-    <w:p>
-      <w:pPr>
-        <w:autoSpaceDE w:val="0"/>
-        <w:autoSpaceDN w:val="0"/>
-        <w:adjustRightInd w:val="0"/>
-        <w:spacing w:after="0" w:line="240" w:lineRule="auto"/>
-        <w:rPr>
-          <w:rFonts w:cstheme="minorHAnsi"/>
-        </w:rPr>
-      </w:pPr>
-    </w:p>
-    <w:p>
-      <w:pPr>
-        <w:autoSpaceDE w:val="0"/>
-        <w:autoSpaceDN w:val="0"/>
-        <w:adjustRightInd w:val="0"/>
-        <w:spacing w:after="0" w:line="240" w:lineRule="auto"/>
-        <w:rPr>
-          <w:rFonts w:cstheme="minorHAnsi"/>
-        </w:rPr>
-      </w:pPr>
-    </w:p>
-    <w:p>
-      <w:pPr>
-        <w:autoSpaceDE w:val="0"/>
-        <w:autoSpaceDN w:val="0"/>
-        <w:adjustRightInd w:val="0"/>
-        <w:spacing w:after="0" w:line="240" w:lineRule="auto"/>
-        <w:rPr>
-          <w:rFonts w:cstheme="minorHAnsi"/>
-        </w:rPr>
-      </w:pPr>
-    </w:p>
-    <w:p>
-      <w:pPr>
-        <w:autoSpaceDE w:val="0"/>
-        <w:autoSpaceDN w:val="0"/>
-        <w:adjustRightInd w:val="0"/>
-        <w:spacing w:after="0" w:line="240" w:lineRule="auto"/>
-        <w:rPr>
-          <w:rFonts w:cstheme="minorHAnsi"/>
-        </w:rPr>
-      </w:pPr>
-    </w:p>
-    <w:p>
-      <w:pPr>
-        <w:autoSpaceDE w:val="0"/>
-        <w:autoSpaceDN w:val="0"/>
-        <w:adjustRightInd w:val="0"/>
-        <w:spacing w:after="0" w:line="240" w:lineRule="auto"/>
-        <w:rPr>
-          <w:rFonts w:cstheme="minorHAnsi"/>
-        </w:rPr>
-      </w:pPr>
-    </w:p>
-    <w:p>
-      <w:pPr>
-        <w:autoSpaceDE w:val="0"/>
-        <w:autoSpaceDN w:val="0"/>
-        <w:adjustRightInd w:val="0"/>
-        <w:spacing w:after="0" w:line="240" w:lineRule="auto"/>
-        <w:rPr>
-          <w:rFonts w:cstheme="minorHAnsi"/>
-        </w:rPr>
-      </w:pPr>
-    </w:p>
-    <w:p>
-      <w:pPr>
-        <w:autoSpaceDE w:val="0"/>
-        <w:autoSpaceDN w:val="0"/>
-        <w:adjustRightInd w:val="0"/>
-        <w:spacing w:after="0" w:line="240" w:lineRule="auto"/>
-        <w:rPr>
-          <w:rFonts w:cstheme="minorHAnsi"/>
-        </w:rPr>
-      </w:pPr>
-    </w:p>
-    <w:p>
-      <w:pPr>
-        <w:autoSpaceDE w:val="0"/>
-        <w:autoSpaceDN w:val="0"/>
-        <w:adjustRightInd w:val="0"/>
-        <w:spacing w:after="0" w:line="240" w:lineRule="auto"/>
-        <w:rPr>
-          <w:rFonts w:cstheme="minorHAnsi"/>
-        </w:rPr>
-      </w:pPr>
-    </w:p>
-    <w:p>
-      <w:pPr>
-        <w:autoSpaceDE w:val="0"/>
-        <w:autoSpaceDN w:val="0"/>
-        <w:adjustRightInd w:val="0"/>
-        <w:spacing w:after="0" w:line="240" w:lineRule="auto"/>
-        <w:rPr>
-          <w:rFonts w:cstheme="minorHAnsi"/>
-        </w:rPr>
-      </w:pPr>
-    </w:p>
-    <w:p>
-      <w:pPr>
-        <w:autoSpaceDE w:val="0"/>
-        <w:autoSpaceDN w:val="0"/>
-        <w:adjustRightInd w:val="0"/>
-        <w:spacing w:after="0" w:line="240" w:lineRule="auto"/>
-        <w:rPr>
-          <w:rFonts w:cstheme="minorHAnsi"/>
-        </w:rPr>
-      </w:pPr>
-    </w:p>
-    <w:p>
-      <w:pPr>
-        <w:autoSpaceDE w:val="0"/>
-        <w:autoSpaceDN w:val="0"/>
-        <w:adjustRightInd w:val="0"/>
-        <w:spacing w:after="0" w:line="240" w:lineRule="auto"/>
-        <w:rPr>
-          <w:rFonts w:cstheme="minorHAnsi"/>
-        </w:rPr>
-      </w:pPr>
-    </w:p>
-    <w:p>
-      <w:pPr>
-        <w:autoSpaceDE w:val="0"/>
-        <w:autoSpaceDN w:val="0"/>
-        <w:adjustRightInd w:val="0"/>
-        <w:spacing w:after="0" w:line="240" w:lineRule="auto"/>
-        <w:rPr>
-          <w:rFonts w:cstheme="minorHAnsi"/>
-        </w:rPr>
-      </w:pPr>
+      <w:r>
+        <w:rPr>
+          <w:rFonts w:cstheme="minorHAnsi"/>
+          <w:b/>
+          <w:bCs/>
+        </w:rPr>
+        <w:t xml:space="preserve"> </w:t>
+      </w:r>
+      <w:r>
+        <w:rPr>
+          <w:rFonts w:cstheme="minorHAnsi"/>
+          <w:b/>
+          <w:bCs/>
+        </w:rPr>
+        <w:t>Update Problem 3 from practice set 10 in such a way that the output is now the number</w:t>
+      </w:r>
+    </w:p>
+    <w:p>
+      <w:pPr>
+        <w:autoSpaceDE w:val="0"/>
+        <w:autoSpaceDN w:val="0"/>
+        <w:adjustRightInd w:val="0"/>
+        <w:spacing w:after="0" w:line="240" w:lineRule="auto"/>
+        <w:rPr>
+          <w:rFonts w:cstheme="minorHAnsi"/>
+          <w:b/>
+          <w:bCs/>
+        </w:rPr>
+      </w:pPr>
+      <w:r>
+        <w:rPr>
+          <w:rFonts w:cstheme="minorHAnsi"/>
+          <w:b/>
+          <w:bCs/>
+        </w:rPr>
+        <w:t>of di</w:t>
+      </w:r>
+      <w:r>
+        <w:rPr>
+          <w:rFonts w:cstheme="minorHAnsi"/>
+          <w:b/>
+          <w:bCs/>
+        </w:rPr>
+        <w:t>ff</w:t>
+      </w:r>
+      <w:r>
+        <w:rPr>
+          <w:rFonts w:cstheme="minorHAnsi"/>
+          <w:b/>
+          <w:bCs/>
+        </w:rPr>
+        <w:t>erent ways we can select a subset of size T using the elements with weights w[1</w:t>
+      </w:r>
+      <w:r>
+        <w:rPr>
+          <w:rFonts w:cstheme="minorHAnsi"/>
+          <w:b/>
+          <w:bCs/>
+        </w:rPr>
+        <w:t>, …,</w:t>
+      </w:r>
+      <w:r>
+        <w:rPr>
+          <w:rFonts w:cstheme="minorHAnsi"/>
+          <w:b/>
+          <w:bCs/>
+        </w:rPr>
+        <w:t xml:space="preserve"> n]. You do not</w:t>
+      </w:r>
+      <w:r>
+        <w:rPr>
+          <w:rFonts w:cstheme="minorHAnsi"/>
+          <w:b/>
+          <w:bCs/>
+        </w:rPr>
+        <w:t xml:space="preserve"> </w:t>
+      </w:r>
+      <w:r>
+        <w:rPr>
+          <w:rFonts w:cstheme="minorHAnsi"/>
+          <w:b/>
+          <w:bCs/>
+        </w:rPr>
+        <w:t>need to keep track of the selected weights.</w:t>
+      </w:r>
+    </w:p>
+    <w:p>
+      <w:pPr>
+        <w:autoSpaceDE w:val="0"/>
+        <w:autoSpaceDN w:val="0"/>
+        <w:adjustRightInd w:val="0"/>
+        <w:spacing w:after="0" w:line="240" w:lineRule="auto"/>
+        <w:rPr>
+          <w:rFonts w:cstheme="minorHAnsi"/>
+        </w:rPr>
+      </w:pPr>
+    </w:p>
+    <w:p>
+      <w:pPr>
+        <w:pStyle w:val="ListParagraph"/>
+        <w:numPr>
+          <w:ilvl w:val="0"/>
+          <w:numId w:val="25"/>
+        </w:numPr>
+        <w:autoSpaceDE w:val="0"/>
+        <w:autoSpaceDN w:val="0"/>
+        <w:adjustRightInd w:val="0"/>
+        <w:spacing w:after="0" w:line="240" w:lineRule="auto"/>
+        <w:rPr>
+          <w:rFonts w:cstheme="minorHAnsi"/>
+          <w:b/>
+          <w:bCs/>
+        </w:rPr>
+      </w:pPr>
+      <w:r>
+        <w:rPr>
+          <w:rFonts w:cstheme="minorHAnsi"/>
+          <w:b/>
+          <w:bCs/>
+        </w:rPr>
+        <w:t>Define the table you are using, and define each entry.</w:t>
+      </w:r>
+    </w:p>
+    <w:p>
+      <w:pPr>
+        <w:autoSpaceDE w:val="0"/>
+        <w:autoSpaceDN w:val="0"/>
+        <w:adjustRightInd w:val="0"/>
+        <w:spacing w:after="0" w:line="240" w:lineRule="auto"/>
+        <w:rPr>
+          <w:rFonts w:cstheme="minorHAnsi"/>
+        </w:rPr>
+      </w:pPr>
+    </w:p>
+    <w:p>
+      <w:pPr>
+        <w:autoSpaceDE w:val="0"/>
+        <w:autoSpaceDN w:val="0"/>
+        <w:adjustRightInd w:val="0"/>
+        <w:spacing w:after="0" w:line="240" w:lineRule="auto"/>
+        <w:rPr>
+          <w:rFonts w:cstheme="minorHAnsi"/>
+          <w:i/>
+          <w:iCs/>
+        </w:rPr>
+      </w:pPr>
+      <w:r>
+        <w:rPr>
+          <w:rFonts w:cstheme="minorHAnsi"/>
+        </w:rPr>
+        <w:t>The table used will be M[0 … n, 0 … T], where each entry M[i, j] will represent the</w:t>
+      </w:r>
+      <w:r>
+        <w:rPr>
+          <w:rFonts w:cstheme="minorHAnsi"/>
+          <w:i/>
+          <w:iCs/>
+        </w:rPr>
+        <w:t xml:space="preserve"> ways to select a subset of weights 0 through i such that they </w:t>
+      </w:r>
+      <w:r>
+        <w:rPr>
+          <w:rFonts w:cstheme="minorHAnsi"/>
+          <w:i/>
+          <w:iCs/>
+        </w:rPr>
+        <w:t xml:space="preserve">add up to size j. </w:t>
+      </w:r>
+    </w:p>
+    <w:p>
+      <w:pPr>
+        <w:autoSpaceDE w:val="0"/>
+        <w:autoSpaceDN w:val="0"/>
+        <w:adjustRightInd w:val="0"/>
+        <w:spacing w:after="0" w:line="240" w:lineRule="auto"/>
+        <w:rPr>
+          <w:rFonts w:cstheme="minorHAnsi"/>
+          <w:i/>
+          <w:iCs/>
+        </w:rPr>
+      </w:pPr>
+    </w:p>
+    <w:p>
+      <w:pPr>
+        <w:autoSpaceDE w:val="0"/>
+        <w:autoSpaceDN w:val="0"/>
+        <w:adjustRightInd w:val="0"/>
+        <w:spacing w:after="0" w:line="240" w:lineRule="auto"/>
+        <w:rPr>
+          <w:rFonts w:cstheme="minorHAnsi"/>
+        </w:rPr>
+      </w:pPr>
+      <w:r>
+        <w:rPr>
+          <w:rFonts w:cstheme="minorHAnsi"/>
+        </w:rPr>
+        <w:t>Rows (i) represent weights up to n. Columns (j) represent sizes up to T.</w:t>
+      </w:r>
+    </w:p>
+    <w:p>
+      <w:pPr>
+        <w:autoSpaceDE w:val="0"/>
+        <w:autoSpaceDN w:val="0"/>
+        <w:adjustRightInd w:val="0"/>
+        <w:spacing w:after="0" w:line="240" w:lineRule="auto"/>
+        <w:rPr>
+          <w:rFonts w:cstheme="minorHAnsi"/>
+        </w:rPr>
+      </w:pPr>
+    </w:p>
+    <w:p>
+      <w:pPr>
+        <w:pStyle w:val="ListParagraph"/>
+        <w:numPr>
+          <w:ilvl w:val="0"/>
+          <w:numId w:val="25"/>
+        </w:numPr>
+        <w:autoSpaceDE w:val="0"/>
+        <w:autoSpaceDN w:val="0"/>
+        <w:adjustRightInd w:val="0"/>
+        <w:spacing w:after="0" w:line="240" w:lineRule="auto"/>
+        <w:rPr>
+          <w:rFonts w:cstheme="minorHAnsi"/>
+          <w:b/>
+          <w:bCs/>
+        </w:rPr>
+      </w:pPr>
+      <w:r>
+        <w:rPr>
+          <w:rFonts w:cstheme="minorHAnsi"/>
+          <w:b/>
+          <w:bCs/>
+        </w:rPr>
+        <w:t>Describe how to initialize your table.</w:t>
+      </w:r>
+    </w:p>
+    <w:p>
+      <w:pPr>
+        <w:autoSpaceDE w:val="0"/>
+        <w:autoSpaceDN w:val="0"/>
+        <w:adjustRightInd w:val="0"/>
+        <w:spacing w:after="0" w:line="240" w:lineRule="auto"/>
+        <w:rPr>
+          <w:rFonts w:cstheme="minorHAnsi"/>
+        </w:rPr>
+      </w:pPr>
+    </w:p>
+    <w:p>
+      <w:pPr>
+        <w:autoSpaceDE w:val="0"/>
+        <w:autoSpaceDN w:val="0"/>
+        <w:adjustRightInd w:val="0"/>
+        <w:spacing w:after="0" w:line="240" w:lineRule="auto"/>
+        <w:rPr>
+          <w:rFonts w:cstheme="minorHAnsi"/>
+        </w:rPr>
+      </w:pPr>
+      <w:r>
+        <w:rPr>
+          <w:rFonts w:cstheme="minorHAnsi"/>
+        </w:rPr>
+        <w:t xml:space="preserve">Given 0 items and size j = 0, there is exactly 1 way to select a subset of size j. </w:t>
+      </w:r>
+    </w:p>
+    <w:p>
+      <w:pPr>
+        <w:autoSpaceDE w:val="0"/>
+        <w:autoSpaceDN w:val="0"/>
+        <w:adjustRightInd w:val="0"/>
+        <w:spacing w:after="0" w:line="240" w:lineRule="auto"/>
+        <w:rPr>
+          <w:rFonts w:cstheme="minorHAnsi"/>
+        </w:rPr>
+      </w:pPr>
+    </w:p>
+    <w:p>
+      <w:pPr>
+        <w:autoSpaceDE w:val="0"/>
+        <w:autoSpaceDN w:val="0"/>
+        <w:adjustRightInd w:val="0"/>
+        <w:spacing w:after="0" w:line="240" w:lineRule="auto"/>
+        <w:rPr>
+          <w:rFonts w:cstheme="minorHAnsi"/>
+        </w:rPr>
+      </w:pPr>
+      <w:r>
+        <w:rPr>
+          <w:rFonts w:cstheme="minorHAnsi"/>
+        </w:rPr>
+        <w:t xml:space="preserve">Given 0 items, there are 0 ways to </w:t>
+      </w:r>
+      <w:r>
+        <w:rPr>
+          <w:rFonts w:cstheme="minorHAnsi"/>
+        </w:rPr>
+        <w:t>select a subset of size</w:t>
+      </w:r>
+      <w:r>
+        <w:rPr>
+          <w:rFonts w:cstheme="minorHAnsi"/>
+        </w:rPr>
+        <w:t xml:space="preserve"> j for j &gt; 0.</w:t>
+      </w:r>
+    </w:p>
+    <w:p>
+      <w:pPr>
+        <w:autoSpaceDE w:val="0"/>
+        <w:autoSpaceDN w:val="0"/>
+        <w:adjustRightInd w:val="0"/>
+        <w:spacing w:after="0" w:line="240" w:lineRule="auto"/>
+        <w:rPr>
+          <w:rFonts w:cstheme="minorHAnsi"/>
+        </w:rPr>
+      </w:pPr>
+    </w:p>
+    <w:p>
+      <w:pPr>
+        <w:autoSpaceDE w:val="0"/>
+        <w:autoSpaceDN w:val="0"/>
+        <w:adjustRightInd w:val="0"/>
+        <w:spacing w:after="0" w:line="240" w:lineRule="auto"/>
+        <w:rPr>
+          <w:rFonts w:cstheme="minorHAnsi"/>
+          <w:i/>
+          <w:iCs/>
+        </w:rPr>
+      </w:pPr>
+      <w:r>
+        <w:rPr>
+          <w:rFonts w:cstheme="minorHAnsi"/>
+        </w:rPr>
+        <w:t>Given size j = 0, there is exactly one way to select a subset of items of size j; namely, by selecting no items at all (the empty set).</w:t>
+      </w:r>
+    </w:p>
+    <w:p>
+      <w:pPr>
+        <w:autoSpaceDE w:val="0"/>
+        <w:autoSpaceDN w:val="0"/>
+        <w:adjustRightInd w:val="0"/>
+        <w:spacing w:after="0" w:line="240" w:lineRule="auto"/>
+        <w:rPr>
+          <w:rFonts w:cstheme="minorHAnsi"/>
+        </w:rPr>
+      </w:pPr>
+    </w:p>
+    <w:p>
+      <w:pPr>
+        <w:autoSpaceDE w:val="0"/>
+        <w:autoSpaceDN w:val="0"/>
+        <w:adjustRightInd w:val="0"/>
+        <w:spacing w:after="0" w:line="240" w:lineRule="auto"/>
+        <w:rPr>
+          <w:rFonts w:cstheme="minorHAnsi"/>
+        </w:rPr>
+      </w:pPr>
+      <w:r>
+        <w:rPr>
+          <w:rFonts w:cstheme="minorHAnsi"/>
+        </w:rPr>
+        <w:t xml:space="preserve">M[0, 0] = 1  # there is exactly </w:t>
+      </w:r>
+    </w:p>
+    <w:p>
+      <w:pPr>
+        <w:autoSpaceDE w:val="0"/>
+        <w:autoSpaceDN w:val="0"/>
+        <w:adjustRightInd w:val="0"/>
+        <w:spacing w:after="0" w:line="240" w:lineRule="auto"/>
+        <w:rPr>
+          <w:rFonts w:cstheme="minorHAnsi"/>
+        </w:rPr>
+      </w:pPr>
+      <w:r>
+        <w:rPr>
+          <w:rFonts w:cstheme="minorHAnsi"/>
+        </w:rPr>
+        <w:t xml:space="preserve">for i = </w:t>
+      </w:r>
+      <w:r>
+        <w:rPr>
+          <w:rFonts w:cstheme="minorHAnsi"/>
+        </w:rPr>
+        <w:t>1 to n</w:t>
+      </w:r>
+    </w:p>
+    <w:p>
+      <w:pPr>
+        <w:autoSpaceDE w:val="0"/>
+        <w:autoSpaceDN w:val="0"/>
+        <w:adjustRightInd w:val="0"/>
+        <w:spacing w:after="0" w:line="240" w:lineRule="auto"/>
+        <w:rPr>
+          <w:rFonts w:cstheme="minorHAnsi"/>
+        </w:rPr>
+      </w:pPr>
+      <w:r>
+        <w:rPr>
+          <w:rFonts w:cstheme="minorHAnsi"/>
+        </w:rPr>
+        <w:tab/>
+        <w:t>M[i, 0] = 1</w:t>
+      </w:r>
+    </w:p>
+    <w:p>
+      <w:pPr>
+        <w:autoSpaceDE w:val="0"/>
+        <w:autoSpaceDN w:val="0"/>
+        <w:adjustRightInd w:val="0"/>
+        <w:spacing w:after="0" w:line="240" w:lineRule="auto"/>
+        <w:rPr>
+          <w:rFonts w:cstheme="minorHAnsi"/>
+        </w:rPr>
+      </w:pPr>
+      <w:r>
+        <w:rPr>
+          <w:rFonts w:cstheme="minorHAnsi"/>
+        </w:rPr>
+        <w:t>for j = 1 to T</w:t>
+      </w:r>
+    </w:p>
+    <w:p>
+      <w:pPr>
+        <w:autoSpaceDE w:val="0"/>
+        <w:autoSpaceDN w:val="0"/>
+        <w:adjustRightInd w:val="0"/>
+        <w:spacing w:after="0" w:line="240" w:lineRule="auto"/>
+        <w:rPr>
+          <w:rFonts w:cstheme="minorHAnsi"/>
+        </w:rPr>
+      </w:pPr>
+      <w:r>
+        <w:rPr>
+          <w:rFonts w:cstheme="minorHAnsi"/>
+        </w:rPr>
+        <w:tab/>
+        <w:t xml:space="preserve">M[0, j] = 0 </w:t>
+      </w:r>
+    </w:p>
+    <w:p>
+      <w:pPr>
+        <w:autoSpaceDE w:val="0"/>
+        <w:autoSpaceDN w:val="0"/>
+        <w:adjustRightInd w:val="0"/>
+        <w:spacing w:after="0" w:line="240" w:lineRule="auto"/>
+        <w:rPr>
+          <w:rFonts w:cstheme="minorHAnsi"/>
+        </w:rPr>
+      </w:pPr>
+    </w:p>
+    <w:p>
+      <w:pPr>
+        <w:pStyle w:val="ListParagraph"/>
+        <w:numPr>
+          <w:ilvl w:val="0"/>
+          <w:numId w:val="25"/>
+        </w:numPr>
+        <w:autoSpaceDE w:val="0"/>
+        <w:autoSpaceDN w:val="0"/>
+        <w:adjustRightInd w:val="0"/>
+        <w:spacing w:after="0" w:line="240" w:lineRule="auto"/>
+        <w:rPr>
+          <w:rFonts w:cstheme="minorHAnsi"/>
+          <w:b/>
+          <w:bCs/>
+        </w:rPr>
+      </w:pPr>
+      <w:r>
+        <w:rPr>
+          <w:rFonts w:cstheme="minorHAnsi"/>
+          <w:b/>
+          <w:bCs/>
+        </w:rPr>
+        <w:t xml:space="preserve">Describe </w:t>
+      </w:r>
+      <w:r>
+        <w:rPr>
+          <w:rFonts w:cstheme="minorHAnsi"/>
+          <w:b/>
+          <w:bCs/>
+        </w:rPr>
+        <w:t>the relationship between the entries in your table.</w:t>
+      </w:r>
+    </w:p>
+    <w:p>
+      <w:pPr>
+        <w:autoSpaceDE w:val="0"/>
+        <w:autoSpaceDN w:val="0"/>
+        <w:adjustRightInd w:val="0"/>
+        <w:spacing w:after="0" w:line="240" w:lineRule="auto"/>
+        <w:rPr>
+          <w:rFonts w:cstheme="minorHAnsi"/>
+          <w:b/>
+          <w:bCs/>
+        </w:rPr>
+      </w:pPr>
+    </w:p>
+    <w:p>
+      <w:pPr>
+        <w:autoSpaceDE w:val="0"/>
+        <w:autoSpaceDN w:val="0"/>
+        <w:adjustRightInd w:val="0"/>
+        <w:spacing w:after="0" w:line="240" w:lineRule="auto"/>
+        <w:rPr>
+          <w:rFonts w:cstheme="minorHAnsi"/>
+        </w:rPr>
+      </w:pPr>
+      <w:r>
+        <w:rPr>
+          <w:rFonts w:cstheme="minorHAnsi"/>
+        </w:rPr>
+        <w:t>Each entry M[i, j] represents the ways we can have size j using weight 0 to i. More specifically, each entry represents two cases: we include w</w:t>
+      </w:r>
+      <w:r>
+        <w:rPr>
+          <w:rFonts w:cstheme="minorHAnsi"/>
+          <w:vertAlign w:val="subscript"/>
+        </w:rPr>
+        <w:t xml:space="preserve">i </w:t>
+      </w:r>
+      <w:r>
+        <w:rPr>
+          <w:rFonts w:cstheme="minorHAnsi"/>
+        </w:rPr>
+        <w:t>in the subset, or we do not include w</w:t>
+      </w:r>
+      <w:r>
+        <w:rPr>
+          <w:rFonts w:cstheme="minorHAnsi"/>
+          <w:vertAlign w:val="subscript"/>
+        </w:rPr>
+        <w:t xml:space="preserve">i </w:t>
+      </w:r>
+      <w:r>
+        <w:rPr>
+          <w:rFonts w:cstheme="minorHAnsi"/>
+        </w:rPr>
+        <w:t xml:space="preserve">in the subset. That is, M[i, j] is the sum of including </w:t>
+      </w:r>
+      <w:r>
+        <w:rPr>
+          <w:rFonts w:cstheme="minorHAnsi"/>
+        </w:rPr>
+        <w:t>w</w:t>
+      </w:r>
+      <w:r>
+        <w:rPr>
+          <w:rFonts w:cstheme="minorHAnsi"/>
+          <w:vertAlign w:val="subscript"/>
+        </w:rPr>
+        <w:t>i</w:t>
+      </w:r>
+      <w:r>
+        <w:rPr>
+          <w:rFonts w:cstheme="minorHAnsi"/>
+          <w:i/>
+          <w:iCs/>
+          <w:vertAlign w:val="subscript"/>
+        </w:rPr>
+        <w:t xml:space="preserve">  </w:t>
+      </w:r>
+      <w:r>
+        <w:rPr>
+          <w:rFonts w:cstheme="minorHAnsi"/>
+        </w:rPr>
+        <w:t>(M[</w:t>
+      </w:r>
+      <w:r>
+        <w:rPr>
+          <w:rFonts w:cstheme="minorHAnsi"/>
+        </w:rPr>
+        <w:t>i – 1, j – w[i]</w:t>
+      </w:r>
+      <w:r>
+        <w:rPr>
+          <w:rFonts w:cstheme="minorHAnsi"/>
+        </w:rPr>
+        <w:t>])</w:t>
+      </w:r>
+      <w:r>
+        <w:rPr>
+          <w:rFonts w:cstheme="minorHAnsi"/>
+        </w:rPr>
+        <w:t xml:space="preserve"> and not including </w:t>
+      </w:r>
+      <w:r>
+        <w:rPr>
+          <w:rFonts w:cstheme="minorHAnsi"/>
+        </w:rPr>
+        <w:t>w</w:t>
+      </w:r>
+      <w:r>
+        <w:rPr>
+          <w:rFonts w:cstheme="minorHAnsi"/>
+          <w:vertAlign w:val="subscript"/>
+        </w:rPr>
+        <w:t>i</w:t>
+      </w:r>
+      <w:r>
+        <w:rPr>
+          <w:rFonts w:cstheme="minorHAnsi"/>
+        </w:rPr>
+        <w:t xml:space="preserve"> (M[i – 1, j]).</w:t>
+      </w:r>
+    </w:p>
+    <w:p>
+      <w:pPr>
+        <w:autoSpaceDE w:val="0"/>
+        <w:autoSpaceDN w:val="0"/>
+        <w:adjustRightInd w:val="0"/>
+        <w:spacing w:after="0" w:line="240" w:lineRule="auto"/>
+        <w:rPr>
+          <w:rFonts w:cstheme="minorHAnsi"/>
+        </w:rPr>
+      </w:pPr>
+    </w:p>
+    <w:p>
+      <w:pPr>
+        <w:pStyle w:val="ListParagraph"/>
+        <w:numPr>
+          <w:ilvl w:val="0"/>
+          <w:numId w:val="25"/>
+        </w:numPr>
+        <w:autoSpaceDE w:val="0"/>
+        <w:autoSpaceDN w:val="0"/>
+        <w:adjustRightInd w:val="0"/>
+        <w:spacing w:after="0" w:line="240" w:lineRule="auto"/>
+        <w:rPr>
+          <w:rFonts w:cstheme="minorHAnsi"/>
+          <w:b/>
+          <w:bCs/>
+        </w:rPr>
+      </w:pPr>
+      <w:r>
+        <w:rPr>
+          <w:rFonts w:cstheme="minorHAnsi"/>
+          <w:b/>
+          <w:bCs/>
+        </w:rPr>
+        <w:t>Describe which entry in the table stores your final result.</w:t>
+      </w:r>
+    </w:p>
+    <w:p>
+      <w:pPr>
+        <w:autoSpaceDE w:val="0"/>
+        <w:autoSpaceDN w:val="0"/>
+        <w:adjustRightInd w:val="0"/>
+        <w:spacing w:after="0" w:line="240" w:lineRule="auto"/>
+        <w:rPr>
+          <w:rFonts w:cstheme="minorHAnsi"/>
+        </w:rPr>
+      </w:pPr>
+    </w:p>
+    <w:p>
+      <w:pPr>
+        <w:autoSpaceDE w:val="0"/>
+        <w:autoSpaceDN w:val="0"/>
+        <w:adjustRightInd w:val="0"/>
+        <w:spacing w:after="0" w:line="240" w:lineRule="auto"/>
+        <w:rPr>
+          <w:rFonts w:cstheme="minorHAnsi"/>
+        </w:rPr>
+      </w:pPr>
+      <w:r>
+        <w:rPr>
+          <w:rFonts w:cstheme="minorHAnsi"/>
+        </w:rPr>
+        <w:t>Entry M[n, T] stores the final result. That is, it stores all the ways to have a size of T using weights 0 .. n.</w:t>
+      </w:r>
+    </w:p>
+    <w:p>
+      <w:pPr>
+        <w:autoSpaceDE w:val="0"/>
+        <w:autoSpaceDN w:val="0"/>
+        <w:adjustRightInd w:val="0"/>
+        <w:spacing w:after="0" w:line="240" w:lineRule="auto"/>
+        <w:rPr>
+          <w:rFonts w:cstheme="minorHAnsi"/>
+        </w:rPr>
+      </w:pPr>
+    </w:p>
+    <w:p>
+      <w:pPr>
+        <w:pStyle w:val="ListParagraph"/>
+        <w:numPr>
+          <w:ilvl w:val="0"/>
+          <w:numId w:val="25"/>
+        </w:numPr>
+        <w:autoSpaceDE w:val="0"/>
+        <w:autoSpaceDN w:val="0"/>
+        <w:adjustRightInd w:val="0"/>
+        <w:spacing w:after="0" w:line="240" w:lineRule="auto"/>
+        <w:rPr>
+          <w:rFonts w:cstheme="minorHAnsi"/>
+          <w:b/>
+          <w:bCs/>
+        </w:rPr>
+      </w:pPr>
+      <w:r>
+        <w:rPr>
+          <w:rFonts w:cstheme="minorHAnsi"/>
+          <w:b/>
+          <w:bCs/>
+        </w:rPr>
+        <w:t>Provide the pseudocode that shows how to fill up your table.</w:t>
+      </w:r>
+    </w:p>
+    <w:p>
+      <w:pPr>
+        <w:autoSpaceDE w:val="0"/>
+        <w:autoSpaceDN w:val="0"/>
+        <w:adjustRightInd w:val="0"/>
+        <w:spacing w:after="0" w:line="240" w:lineRule="auto"/>
+        <w:rPr>
+          <w:rFonts w:cstheme="minorHAnsi"/>
+        </w:rPr>
+      </w:pPr>
+    </w:p>
+    <w:p>
+      <w:pPr>
+        <w:autoSpaceDE w:val="0"/>
+        <w:autoSpaceDN w:val="0"/>
+        <w:adjustRightInd w:val="0"/>
+        <w:spacing w:after="0" w:line="240" w:lineRule="auto"/>
+        <w:rPr>
+          <w:rFonts w:cstheme="minorHAnsi"/>
+        </w:rPr>
+      </w:pPr>
+      <w:r>
+        <w:rPr>
+          <w:rFonts w:cstheme="minorHAnsi"/>
+        </w:rPr>
+        <w:t>waysToMakeSizeT(w[0..n])</w:t>
+      </w:r>
+    </w:p>
+    <w:p>
+      <w:pPr>
+        <w:autoSpaceDE w:val="0"/>
+        <w:autoSpaceDN w:val="0"/>
+        <w:adjustRightInd w:val="0"/>
+        <w:spacing w:after="0" w:line="240" w:lineRule="auto"/>
+        <w:rPr>
+          <w:rFonts w:cstheme="minorHAnsi"/>
+        </w:rPr>
+      </w:pPr>
+    </w:p>
+    <w:p>
+      <w:pPr>
+        <w:autoSpaceDE w:val="0"/>
+        <w:autoSpaceDN w:val="0"/>
+        <w:adjustRightInd w:val="0"/>
+        <w:spacing w:after="0" w:line="240" w:lineRule="auto"/>
+        <w:rPr>
+          <w:rFonts w:cstheme="minorHAnsi"/>
+          <w:i/>
+          <w:iCs/>
+        </w:rPr>
+      </w:pPr>
+      <w:r>
+        <w:rPr>
+          <w:rFonts w:cstheme="minorHAnsi"/>
+          <w:i/>
+          <w:iCs/>
+        </w:rPr>
+        <w:t># initialize the table</w:t>
+      </w:r>
+    </w:p>
+    <w:p>
+      <w:pPr>
+        <w:autoSpaceDE w:val="0"/>
+        <w:autoSpaceDN w:val="0"/>
+        <w:adjustRightInd w:val="0"/>
+        <w:spacing w:after="0" w:line="240" w:lineRule="auto"/>
+        <w:rPr>
+          <w:rFonts w:cstheme="minorHAnsi"/>
+        </w:rPr>
+      </w:pPr>
+      <w:r>
+        <w:rPr>
+          <w:rFonts w:cstheme="minorHAnsi"/>
+        </w:rPr>
+        <w:t xml:space="preserve">M[0, 0] = 1  # there is exactly </w:t>
+      </w:r>
+    </w:p>
+    <w:p>
+      <w:pPr>
+        <w:autoSpaceDE w:val="0"/>
+        <w:autoSpaceDN w:val="0"/>
+        <w:adjustRightInd w:val="0"/>
+        <w:spacing w:after="0" w:line="240" w:lineRule="auto"/>
+        <w:rPr>
+          <w:rFonts w:cstheme="minorHAnsi"/>
+        </w:rPr>
+      </w:pPr>
+      <w:r>
+        <w:rPr>
+          <w:rFonts w:cstheme="minorHAnsi"/>
+        </w:rPr>
+        <w:t>for i = 1 to n</w:t>
+      </w:r>
+    </w:p>
+    <w:p>
+      <w:pPr>
+        <w:autoSpaceDE w:val="0"/>
+        <w:autoSpaceDN w:val="0"/>
+        <w:adjustRightInd w:val="0"/>
+        <w:spacing w:after="0" w:line="240" w:lineRule="auto"/>
+        <w:rPr>
+          <w:rFonts w:cstheme="minorHAnsi"/>
+        </w:rPr>
+      </w:pPr>
+      <w:r>
+        <w:rPr>
+          <w:rFonts w:cstheme="minorHAnsi"/>
+        </w:rPr>
+        <w:tab/>
+        <w:t>M[i, 0] = 1</w:t>
+      </w:r>
+    </w:p>
+    <w:p>
+      <w:pPr>
+        <w:autoSpaceDE w:val="0"/>
+        <w:autoSpaceDN w:val="0"/>
+        <w:adjustRightInd w:val="0"/>
+        <w:spacing w:after="0" w:line="240" w:lineRule="auto"/>
+        <w:rPr>
+          <w:rFonts w:cstheme="minorHAnsi"/>
+        </w:rPr>
+      </w:pPr>
+      <w:r>
+        <w:rPr>
+          <w:rFonts w:cstheme="minorHAnsi"/>
+        </w:rPr>
+        <w:t>for j = 1 to T</w:t>
+      </w:r>
+    </w:p>
+    <w:p>
+      <w:pPr>
+        <w:autoSpaceDE w:val="0"/>
+        <w:autoSpaceDN w:val="0"/>
+        <w:adjustRightInd w:val="0"/>
+        <w:spacing w:after="0" w:line="240" w:lineRule="auto"/>
+        <w:rPr>
+          <w:rFonts w:cstheme="minorHAnsi"/>
+        </w:rPr>
+      </w:pPr>
+      <w:r>
+        <w:rPr>
+          <w:rFonts w:cstheme="minorHAnsi"/>
+        </w:rPr>
+        <w:tab/>
+        <w:t xml:space="preserve">M[0, j] = 0 </w:t>
+      </w:r>
+    </w:p>
+    <w:p>
+      <w:pPr>
+        <w:autoSpaceDE w:val="0"/>
+        <w:autoSpaceDN w:val="0"/>
+        <w:adjustRightInd w:val="0"/>
+        <w:spacing w:after="0" w:line="240" w:lineRule="auto"/>
+        <w:rPr>
+          <w:rFonts w:cstheme="minorHAnsi"/>
+        </w:rPr>
+      </w:pPr>
+    </w:p>
+    <w:p>
+      <w:pPr>
+        <w:autoSpaceDE w:val="0"/>
+        <w:autoSpaceDN w:val="0"/>
+        <w:adjustRightInd w:val="0"/>
+        <w:spacing w:after="0" w:line="240" w:lineRule="auto"/>
+        <w:rPr>
+          <w:rFonts w:cstheme="minorHAnsi"/>
+          <w:i/>
+          <w:iCs/>
+        </w:rPr>
+      </w:pPr>
+      <w:r>
+        <w:rPr>
+          <w:rFonts w:cstheme="minorHAnsi"/>
+          <w:i/>
+          <w:iCs/>
+        </w:rPr>
+        <w:t># fill table top-to-down</w:t>
+      </w:r>
+    </w:p>
+    <w:p>
+      <w:pPr>
+        <w:autoSpaceDE w:val="0"/>
+        <w:autoSpaceDN w:val="0"/>
+        <w:adjustRightInd w:val="0"/>
+        <w:spacing w:after="0" w:line="240" w:lineRule="auto"/>
+        <w:rPr>
+          <w:rFonts w:cstheme="minorHAnsi"/>
+        </w:rPr>
+      </w:pPr>
+      <w:r>
+        <w:rPr>
+          <w:rFonts w:cstheme="minorHAnsi"/>
+        </w:rPr>
+        <w:t>for i = 1 to n</w:t>
+      </w:r>
+    </w:p>
+    <w:p>
+      <w:pPr>
+        <w:autoSpaceDE w:val="0"/>
+        <w:autoSpaceDN w:val="0"/>
+        <w:adjustRightInd w:val="0"/>
+        <w:spacing w:after="0" w:line="240" w:lineRule="auto"/>
+        <w:rPr>
+          <w:rFonts w:cstheme="minorHAnsi"/>
+          <w:i/>
+          <w:iCs/>
+        </w:rPr>
+      </w:pPr>
+      <w:r>
+        <w:rPr>
+          <w:rFonts w:cstheme="minorHAnsi"/>
+          <w:i/>
+          <w:iCs/>
+        </w:rPr>
+        <w:tab/>
+        <w:t># fill table left-to-right</w:t>
+      </w:r>
+    </w:p>
+    <w:p>
+      <w:pPr>
+        <w:autoSpaceDE w:val="0"/>
+        <w:autoSpaceDN w:val="0"/>
+        <w:adjustRightInd w:val="0"/>
+        <w:spacing w:after="0" w:line="240" w:lineRule="auto"/>
+        <w:rPr>
+          <w:rFonts w:cstheme="minorHAnsi"/>
+        </w:rPr>
+      </w:pPr>
+      <w:r>
+        <w:rPr>
+          <w:rFonts w:cstheme="minorHAnsi"/>
+        </w:rPr>
+        <w:tab/>
+        <w:t>for j = 1 to T</w:t>
+      </w:r>
+    </w:p>
+    <w:p>
+      <w:pPr>
+        <w:autoSpaceDE w:val="0"/>
+        <w:autoSpaceDN w:val="0"/>
+        <w:adjustRightInd w:val="0"/>
+        <w:spacing w:after="0" w:line="240" w:lineRule="auto"/>
+        <w:rPr>
+          <w:rFonts w:cstheme="minorHAnsi"/>
+        </w:rPr>
+      </w:pPr>
+      <w:r>
+        <w:rPr>
+          <w:rFonts w:cstheme="minorHAnsi"/>
+        </w:rPr>
+        <w:tab/>
+      </w:r>
+      <w:r>
+        <w:rPr>
+          <w:rFonts w:cstheme="minorHAnsi"/>
+        </w:rPr>
+        <w:tab/>
+        <w:t>if j &lt; w[</w:t>
+      </w:r>
+      <w:r>
+        <w:rPr>
+          <w:rFonts w:cstheme="minorHAnsi"/>
+        </w:rPr>
+        <w:t>i</w:t>
+      </w:r>
+      <w:r>
+        <w:rPr>
+          <w:rFonts w:cstheme="minorHAnsi"/>
+        </w:rPr>
+        <w:t xml:space="preserve">] </w:t>
+      </w:r>
+    </w:p>
+    <w:p>
+      <w:pPr>
+        <w:autoSpaceDE w:val="0"/>
+        <w:autoSpaceDN w:val="0"/>
+        <w:adjustRightInd w:val="0"/>
+        <w:spacing w:after="0" w:line="240" w:lineRule="auto"/>
+        <w:rPr>
+          <w:rFonts w:cstheme="minorHAnsi"/>
+        </w:rPr>
+      </w:pPr>
+      <w:r>
+        <w:rPr>
+          <w:rFonts w:cstheme="minorHAnsi"/>
+        </w:rPr>
+        <w:tab/>
+      </w:r>
+      <w:r>
+        <w:rPr>
+          <w:rFonts w:cstheme="minorHAnsi"/>
+        </w:rPr>
+        <w:tab/>
+      </w:r>
+      <w:r>
+        <w:rPr>
+          <w:rFonts w:cstheme="minorHAnsi"/>
+        </w:rPr>
+        <w:tab/>
+        <w:t>M[i, j] = M[i – 1, j]</w:t>
+      </w:r>
+    </w:p>
+    <w:p>
+      <w:pPr>
+        <w:autoSpaceDE w:val="0"/>
+        <w:autoSpaceDN w:val="0"/>
+        <w:adjustRightInd w:val="0"/>
+        <w:spacing w:after="0" w:line="240" w:lineRule="auto"/>
+        <w:rPr>
+          <w:rFonts w:cstheme="minorHAnsi"/>
+        </w:rPr>
+      </w:pPr>
+      <w:r>
+        <w:rPr>
+          <w:rFonts w:cstheme="minorHAnsi"/>
+        </w:rPr>
+        <w:tab/>
+      </w:r>
+      <w:r>
+        <w:rPr>
+          <w:rFonts w:cstheme="minorHAnsi"/>
+        </w:rPr>
+        <w:tab/>
+        <w:t>else</w:t>
+      </w:r>
+    </w:p>
+    <w:p>
+      <w:pPr>
+        <w:autoSpaceDE w:val="0"/>
+        <w:autoSpaceDN w:val="0"/>
+        <w:adjustRightInd w:val="0"/>
+        <w:spacing w:after="0" w:line="240" w:lineRule="auto"/>
+        <w:rPr>
+          <w:rFonts w:cstheme="minorHAnsi"/>
+        </w:rPr>
+      </w:pPr>
+      <w:r>
+        <w:rPr>
+          <w:rFonts w:cstheme="minorHAnsi"/>
+        </w:rPr>
+        <w:tab/>
+      </w:r>
+      <w:r>
+        <w:rPr>
+          <w:rFonts w:cstheme="minorHAnsi"/>
+        </w:rPr>
+        <w:tab/>
+      </w:r>
+      <w:r>
+        <w:rPr>
+          <w:rFonts w:cstheme="minorHAnsi"/>
+        </w:rPr>
+        <w:tab/>
+        <w:t xml:space="preserve">M[i, j] = M[i </w:t>
+      </w:r>
+      <w:r>
+        <w:rPr>
+          <w:rFonts w:cstheme="minorHAnsi"/>
+        </w:rPr>
+        <w:t>-1, j – w[i]</w:t>
+      </w:r>
+      <w:r>
+        <w:rPr>
+          <w:rFonts w:cstheme="minorHAnsi"/>
+        </w:rPr>
+        <w:t>]</w:t>
+      </w:r>
+      <w:r>
+        <w:rPr>
+          <w:rFonts w:cstheme="minorHAnsi"/>
+        </w:rPr>
+        <w:t xml:space="preserve"> + M[i – 1, j]</w:t>
+      </w:r>
+    </w:p>
+    <w:p>
+      <w:pPr>
+        <w:autoSpaceDE w:val="0"/>
+        <w:autoSpaceDN w:val="0"/>
+        <w:adjustRightInd w:val="0"/>
+        <w:spacing w:after="0" w:line="240" w:lineRule="auto"/>
+        <w:rPr>
+          <w:rFonts w:cstheme="minorHAnsi"/>
+        </w:rPr>
+      </w:pPr>
+    </w:p>
+    <w:p>
+      <w:pPr>
+        <w:autoSpaceDE w:val="0"/>
+        <w:autoSpaceDN w:val="0"/>
+        <w:adjustRightInd w:val="0"/>
+        <w:spacing w:after="0" w:line="240" w:lineRule="auto"/>
+        <w:rPr>
+          <w:rFonts w:cstheme="minorHAnsi"/>
+        </w:rPr>
+      </w:pPr>
+      <w:r>
+        <w:rPr>
+          <w:rFonts w:cstheme="minorHAnsi"/>
+        </w:rPr>
+        <w:t>return M[n ,T]</w:t>
+      </w:r>
+    </w:p>
+    <w:p>
+      <w:pPr>
+        <w:autoSpaceDE w:val="0"/>
+        <w:autoSpaceDN w:val="0"/>
+        <w:adjustRightInd w:val="0"/>
+        <w:spacing w:after="0" w:line="240" w:lineRule="auto"/>
+        <w:rPr>
+          <w:rFonts w:cstheme="minorHAnsi"/>
+        </w:rPr>
+      </w:pPr>
+    </w:p>
+    <w:p>
+      <w:pPr>
+        <w:pStyle w:val="ListParagraph"/>
+        <w:numPr>
+          <w:ilvl w:val="0"/>
+          <w:numId w:val="25"/>
+        </w:numPr>
+        <w:autoSpaceDE w:val="0"/>
+        <w:autoSpaceDN w:val="0"/>
+        <w:adjustRightInd w:val="0"/>
+        <w:spacing w:after="0" w:line="240" w:lineRule="auto"/>
+        <w:rPr>
+          <w:rFonts w:cstheme="minorHAnsi"/>
+          <w:b/>
+          <w:bCs/>
+        </w:rPr>
+      </w:pPr>
+      <w:r>
+        <w:rPr>
+          <w:rFonts w:cstheme="minorHAnsi"/>
+          <w:b/>
+          <w:bCs/>
+        </w:rPr>
+        <w:t>Justify the runtime of your algorithm.</w:t>
+      </w:r>
+    </w:p>
+    <w:p>
+      <w:pPr>
+        <w:autoSpaceDE w:val="0"/>
+        <w:autoSpaceDN w:val="0"/>
+        <w:adjustRightInd w:val="0"/>
+        <w:spacing w:after="0" w:line="240" w:lineRule="auto"/>
+        <w:ind w:firstLine="720"/>
+        <w:rPr>
+          <w:rFonts w:cstheme="minorHAnsi"/>
+          <w:b/>
+          <w:bCs/>
+        </w:rPr>
+      </w:pPr>
+    </w:p>
+    <w:p>
+      <w:pPr>
+        <w:autoSpaceDE w:val="0"/>
+        <w:autoSpaceDN w:val="0"/>
+        <w:adjustRightInd w:val="0"/>
+        <w:spacing w:after="0" w:line="240" w:lineRule="auto"/>
+        <w:rPr>
+          <w:rFonts w:cstheme="minorHAnsi"/>
+        </w:rPr>
+      </w:pPr>
+      <w:r>
+        <w:rPr>
+          <w:rFonts w:cstheme="minorHAnsi"/>
+        </w:rPr>
+        <w:t xml:space="preserve">There are two loops. One outer loop running from 1 to n (the total number of distinct weights), and one inner loop running from 1 to T (the number of sizes between 1 and T). All other work is constant. Therefore the runtime is </w:t>
+      </w:r>
+      <m:oMath>
+        <m:r>
+          <w:rPr>
+            <w:rFonts w:ascii="Cambria Math" w:hAnsi="Cambria Math" w:cstheme="minorHAnsi"/>
+          </w:rPr>
+          <m:t>O(nT)</m:t>
+        </m:r>
+      </m:oMath>
+      <w:r>
+        <w:rPr>
+          <w:rFonts w:eastAsiaTheme="minorEastAsia" w:cstheme="minorHAnsi"/>
+        </w:rPr>
+        <w:t>.</w:t>
+      </w:r>
     </w:p>
     <w:p>
       <w:pPr>
@@ -24965,6 +26050,12 @@
         </w:rPr>
         <w:t>a cell M[i, j] in the table depends on both cells M[i -1, j] and M[i -2, j].</w:t>
       </w:r>
+      <w:r>
+        <w:rPr>
+          <w:rFonts w:cstheme="minorHAnsi"/>
+        </w:rPr>
+        <w:t xml:space="preserve"> The actual initialization code is provided with the pseudo code below.</w:t>
+      </w:r>
     </w:p>
     <w:p>
       <w:pPr>
@@ -25665,6 +26756,7 @@
         <w:rPr>
           <w:rFonts w:cstheme="minorHAnsi"/>
         </w:rPr>
+        <w:lastRenderedPageBreak/>
         <w:tab/>
       </w:r>
       <w:r>
@@ -25689,7 +26781,6 @@
         <w:rPr>
           <w:rFonts w:cstheme="minorHAnsi"/>
         </w:rPr>
-        <w:lastRenderedPageBreak/>
         <w:tab/>
       </w:r>
       <w:r>
@@ -27132,6 +28223,7 @@
         <w:rPr>
           <w:rFonts w:cstheme="minorHAnsi"/>
         </w:rPr>
+        <w:lastRenderedPageBreak/>
         <w:tab/>
       </w:r>
       <w:r>
@@ -27162,7 +28254,6 @@
         <w:rPr>
           <w:rFonts w:cstheme="minorHAnsi"/>
         </w:rPr>
-        <w:lastRenderedPageBreak/>
         <w:tab/>
       </w:r>
       <w:r>
@@ -29857,9 +30948,9 @@
     </w:lvl>
   </w:abstractNum>
   <w:abstractNum w:abstractNumId="22" w15:restartNumberingAfterBreak="0">
-    <w:nsid w:val="746C308B"/>
+    <w:nsid w:val="734B5163"/>
     <w:multiLevelType w:val="hybridMultilevel"/>
-    <w:tmpl w:val="EE528092"/>
+    <w:tmpl w:val="9FD077E4"/>
     <w:lvl w:ilvl="0" w:tplc="04090001">
       <w:start w:val="1"/>
       <w:numFmt w:val="bullet"/>
@@ -29970,6 +31061,119 @@
     </w:lvl>
   </w:abstractNum>
   <w:abstractNum w:abstractNumId="23" w15:restartNumberingAfterBreak="0">
+    <w:nsid w:val="746C308B"/>
+    <w:multiLevelType w:val="hybridMultilevel"/>
+    <w:tmpl w:val="EE528092"/>
+    <w:lvl w:ilvl="0" w:tplc="04090001">
+      <w:start w:val="1"/>
+      <w:numFmt w:val="bullet"/>
+      <w:lvlText w:val=""/>
+      <w:lvlJc w:val="left"/>
+      <w:pPr>
+        <w:ind w:left="720" w:hanging="360"/>
+      </w:pPr>
+      <w:rPr>
+        <w:rFonts w:ascii="Symbol" w:hAnsi="Symbol" w:hint="default"/>
+      </w:rPr>
+    </w:lvl>
+    <w:lvl w:ilvl="1" w:tplc="04090003" w:tentative="1">
+      <w:start w:val="1"/>
+      <w:numFmt w:val="bullet"/>
+      <w:lvlText w:val="o"/>
+      <w:lvlJc w:val="left"/>
+      <w:pPr>
+        <w:ind w:left="1440" w:hanging="360"/>
+      </w:pPr>
+      <w:rPr>
+        <w:rFonts w:ascii="Courier New" w:hAnsi="Courier New" w:cs="Courier New" w:hint="default"/>
+      </w:rPr>
+    </w:lvl>
+    <w:lvl w:ilvl="2" w:tplc="04090005" w:tentative="1">
+      <w:start w:val="1"/>
+      <w:numFmt w:val="bullet"/>
+      <w:lvlText w:val=""/>
+      <w:lvlJc w:val="left"/>
+      <w:pPr>
+        <w:ind w:left="2160" w:hanging="360"/>
+      </w:pPr>
+      <w:rPr>
+        <w:rFonts w:ascii="Wingdings" w:hAnsi="Wingdings" w:hint="default"/>
+      </w:rPr>
+    </w:lvl>
+    <w:lvl w:ilvl="3" w:tplc="04090001" w:tentative="1">
+      <w:start w:val="1"/>
+      <w:numFmt w:val="bullet"/>
+      <w:lvlText w:val=""/>
+      <w:lvlJc w:val="left"/>
+      <w:pPr>
+        <w:ind w:left="2880" w:hanging="360"/>
+      </w:pPr>
+      <w:rPr>
+        <w:rFonts w:ascii="Symbol" w:hAnsi="Symbol" w:hint="default"/>
+      </w:rPr>
+    </w:lvl>
+    <w:lvl w:ilvl="4" w:tplc="04090003" w:tentative="1">
+      <w:start w:val="1"/>
+      <w:numFmt w:val="bullet"/>
+      <w:lvlText w:val="o"/>
+      <w:lvlJc w:val="left"/>
+      <w:pPr>
+        <w:ind w:left="3600" w:hanging="360"/>
+      </w:pPr>
+      <w:rPr>
+        <w:rFonts w:ascii="Courier New" w:hAnsi="Courier New" w:cs="Courier New" w:hint="default"/>
+      </w:rPr>
+    </w:lvl>
+    <w:lvl w:ilvl="5" w:tplc="04090005" w:tentative="1">
+      <w:start w:val="1"/>
+      <w:numFmt w:val="bullet"/>
+      <w:lvlText w:val=""/>
+      <w:lvlJc w:val="left"/>
+      <w:pPr>
+        <w:ind w:left="4320" w:hanging="360"/>
+      </w:pPr>
+      <w:rPr>
+        <w:rFonts w:ascii="Wingdings" w:hAnsi="Wingdings" w:hint="default"/>
+      </w:rPr>
+    </w:lvl>
+    <w:lvl w:ilvl="6" w:tplc="04090001" w:tentative="1">
+      <w:start w:val="1"/>
+      <w:numFmt w:val="bullet"/>
+      <w:lvlText w:val=""/>
+      <w:lvlJc w:val="left"/>
+      <w:pPr>
+        <w:ind w:left="5040" w:hanging="360"/>
+      </w:pPr>
+      <w:rPr>
+        <w:rFonts w:ascii="Symbol" w:hAnsi="Symbol" w:hint="default"/>
+      </w:rPr>
+    </w:lvl>
+    <w:lvl w:ilvl="7" w:tplc="04090003" w:tentative="1">
+      <w:start w:val="1"/>
+      <w:numFmt w:val="bullet"/>
+      <w:lvlText w:val="o"/>
+      <w:lvlJc w:val="left"/>
+      <w:pPr>
+        <w:ind w:left="5760" w:hanging="360"/>
+      </w:pPr>
+      <w:rPr>
+        <w:rFonts w:ascii="Courier New" w:hAnsi="Courier New" w:cs="Courier New" w:hint="default"/>
+      </w:rPr>
+    </w:lvl>
+    <w:lvl w:ilvl="8" w:tplc="04090005" w:tentative="1">
+      <w:start w:val="1"/>
+      <w:numFmt w:val="bullet"/>
+      <w:lvlText w:val=""/>
+      <w:lvlJc w:val="left"/>
+      <w:pPr>
+        <w:ind w:left="6480" w:hanging="360"/>
+      </w:pPr>
+      <w:rPr>
+        <w:rFonts w:ascii="Wingdings" w:hAnsi="Wingdings" w:hint="default"/>
+      </w:rPr>
+    </w:lvl>
+  </w:abstractNum>
+  <w:abstractNum w:abstractNumId="24" w15:restartNumberingAfterBreak="0">
     <w:nsid w:val="7AD100E0"/>
     <w:multiLevelType w:val="hybridMultilevel"/>
     <w:tmpl w:val="9294A934"/>
@@ -30089,7 +31293,7 @@
     <w:abstractNumId w:val="10"/>
   </w:num>
   <w:num w:numId="3">
-    <w:abstractNumId w:val="22"/>
+    <w:abstractNumId w:val="23"/>
   </w:num>
   <w:num w:numId="4">
     <w:abstractNumId w:val="8"/>
@@ -30140,7 +31344,7 @@
     <w:abstractNumId w:val="7"/>
   </w:num>
   <w:num w:numId="20">
-    <w:abstractNumId w:val="23"/>
+    <w:abstractNumId w:val="24"/>
   </w:num>
   <w:num w:numId="21">
     <w:abstractNumId w:val="14"/>
@@ -30153,6 +31357,9 @@
   </w:num>
   <w:num w:numId="24">
     <w:abstractNumId w:val="21"/>
+  </w:num>
+  <w:num w:numId="25">
+    <w:abstractNumId w:val="22"/>
   </w:num>
 </w:numbering>
 </file>

</xml_diff>

<commit_message>
minor fixes to assignment 2, 4c
</commit_message>
<xml_diff>
--- a/assignment_2.docx
+++ b/assignment_2.docx
@@ -236,10 +236,10 @@
             <v:path o:extrusionok="f" gradientshapeok="t" o:connecttype="rect"/>
             <o:lock v:ext="edit" aspectratio="t"/>
           </v:shapetype>
-          <v:shape id="_x0000_i1028" type="#_x0000_t75" style="width:188pt;height:146.5pt" o:ole="">
-            <v:imagedata r:id="rId6" o:title=""/>
+          <v:shape id="_x0000_i1025" type="#_x0000_t75" style="width:188pt;height:146.5pt" o:ole="">
+            <v:imagedata r:id="rId8" o:title=""/>
           </v:shape>
-          <o:OLEObject Type="Embed" ProgID="Paint.Picture" ShapeID="_x0000_i1028" DrawAspect="Content" ObjectID="_1710508857" r:id="rId7"/>
+          <o:OLEObject Type="Embed" ProgID="Paint.Picture" ShapeID="_x0000_i1025" DrawAspect="Content" ObjectID="_1710863969" r:id="rId9"/>
         </w:object>
       </w:r>
     </w:p>
@@ -833,7 +833,7 @@
                     <pic:cNvPicPr/>
                   </pic:nvPicPr>
                   <pic:blipFill>
-                    <a:blip r:embed="rId8"/>
+                    <a:blip r:embed="rId10"/>
                     <a:stretch>
                       <a:fillRect/>
                     </a:stretch>
@@ -952,7 +952,7 @@
                     <pic:cNvPicPr/>
                   </pic:nvPicPr>
                   <pic:blipFill>
-                    <a:blip r:embed="rId9"/>
+                    <a:blip r:embed="rId11"/>
                     <a:stretch>
                       <a:fillRect/>
                     </a:stretch>
@@ -992,7 +992,7 @@
                     <pic:cNvPicPr/>
                   </pic:nvPicPr>
                   <pic:blipFill>
-                    <a:blip r:embed="rId10"/>
+                    <a:blip r:embed="rId12"/>
                     <a:stretch>
                       <a:fillRect/>
                     </a:stretch>
@@ -1080,7 +1080,7 @@
                     <pic:cNvPicPr/>
                   </pic:nvPicPr>
                   <pic:blipFill>
-                    <a:blip r:embed="rId11"/>
+                    <a:blip r:embed="rId13"/>
                     <a:stretch>
                       <a:fillRect/>
                     </a:stretch>
@@ -4606,7 +4606,7 @@
                     <pic:cNvPicPr/>
                   </pic:nvPicPr>
                   <pic:blipFill>
-                    <a:blip r:embed="rId12"/>
+                    <a:blip r:embed="rId14"/>
                     <a:stretch>
                       <a:fillRect/>
                     </a:stretch>
@@ -5909,6 +5909,7 @@
       <w:r>
         <w:rPr>
           <w:rFonts w:cstheme="minorHAnsi"/>
+          <w:noProof/>
         </w:rPr>
         <w:drawing>
           <wp:inline distT="0" distB="0" distL="0" distR="0" wp14:anchorId="167E78B9" wp14:editId="3C0ACD34">
@@ -5926,7 +5927,7 @@
                     <pic:cNvPicPr/>
                   </pic:nvPicPr>
                   <pic:blipFill>
-                    <a:blip r:embed="rId13"/>
+                    <a:blip r:embed="rId15"/>
                     <a:stretch>
                       <a:fillRect/>
                     </a:stretch>
@@ -6001,6 +6002,7 @@
       <w:r>
         <w:rPr>
           <w:rFonts w:cstheme="minorHAnsi"/>
+          <w:noProof/>
         </w:rPr>
         <w:drawing>
           <wp:inline distT="0" distB="0" distL="0" distR="0" wp14:anchorId="2361AE15" wp14:editId="2A9D5129">
@@ -6018,7 +6020,7 @@
                     <pic:cNvPicPr/>
                   </pic:nvPicPr>
                   <pic:blipFill>
-                    <a:blip r:embed="rId14"/>
+                    <a:blip r:embed="rId16"/>
                     <a:stretch>
                       <a:fillRect/>
                     </a:stretch>
@@ -6081,13 +6083,7 @@
         <w:rPr>
           <w:rFonts w:cstheme="minorHAnsi"/>
         </w:rPr>
-        <w:t>The reason that we only add height when the node has two red children that need to be recolored is as follows: during a typical recolo</w:t>
-      </w:r>
-      <w:r>
-        <w:rPr>
-          <w:rFonts w:cstheme="minorHAnsi"/>
-        </w:rPr>
-        <w:t xml:space="preserve">ring, we swap the colors of the red children with the black parent. </w:t>
+        <w:t xml:space="preserve">The reason that we only add height when the node has two red children that need to be recolored is as follows: during a typical recoloring, we swap the colors of the red children with the black parent. </w:t>
       </w:r>
       <w:r>
         <w:rPr>
@@ -6443,13 +6439,7 @@
           <w:rPr>
             <w:rFonts w:ascii="Cambria Math" w:eastAsiaTheme="minorEastAsia" w:hAnsi="Cambria Math" w:cstheme="minorHAnsi"/>
           </w:rPr>
-          <m:t>2≤</m:t>
-        </m:r>
-        <m:r>
-          <w:rPr>
-            <w:rFonts w:ascii="Cambria Math" w:eastAsiaTheme="minorEastAsia" w:hAnsi="Cambria Math" w:cstheme="minorHAnsi"/>
-          </w:rPr>
-          <m:t>bh≤3</m:t>
+          <m:t>2≤bh≤3</m:t>
         </m:r>
       </m:oMath>
       <w:r>
@@ -6491,7 +6481,7 @@
                     <pic:cNvPicPr/>
                   </pic:nvPicPr>
                   <pic:blipFill>
-                    <a:blip r:embed="rId15"/>
+                    <a:blip r:embed="rId17"/>
                     <a:stretch>
                       <a:fillRect/>
                     </a:stretch>
@@ -7101,7 +7091,7 @@
                     <pic:cNvPicPr/>
                   </pic:nvPicPr>
                   <pic:blipFill>
-                    <a:blip r:embed="rId16"/>
+                    <a:blip r:embed="rId18"/>
                     <a:stretch>
                       <a:fillRect/>
                     </a:stretch>
@@ -7372,6 +7362,7 @@
       <w:r>
         <w:rPr>
           <w:rFonts w:cstheme="minorHAnsi"/>
+          <w:noProof/>
         </w:rPr>
         <w:drawing>
           <wp:inline distT="0" distB="0" distL="0" distR="0" wp14:anchorId="58E121E9" wp14:editId="7DCB0792">
@@ -7389,7 +7380,7 @@
                     <pic:cNvPicPr/>
                   </pic:nvPicPr>
                   <pic:blipFill>
-                    <a:blip r:embed="rId17"/>
+                    <a:blip r:embed="rId19"/>
                     <a:stretch>
                       <a:fillRect/>
                     </a:stretch>
@@ -9005,19 +8996,7 @@
           <w:rPr>
             <w:rFonts w:ascii="Cambria Math" w:eastAsiaTheme="minorEastAsia" w:hAnsi="Cambria Math" w:cstheme="minorHAnsi"/>
           </w:rPr>
-          <m:t>O(</m:t>
-        </m:r>
-        <m:r>
-          <w:rPr>
-            <w:rFonts w:ascii="Cambria Math" w:eastAsiaTheme="minorEastAsia" w:hAnsi="Cambria Math" w:cstheme="minorHAnsi"/>
-          </w:rPr>
-          <m:t>p</m:t>
-        </m:r>
-        <m:r>
-          <w:rPr>
-            <w:rFonts w:ascii="Cambria Math" w:eastAsiaTheme="minorEastAsia" w:hAnsi="Cambria Math" w:cstheme="minorHAnsi"/>
-          </w:rPr>
-          <m:t>)</m:t>
+          <m:t>O(p)</m:t>
         </m:r>
       </m:oMath>
       <w:r>
@@ -9667,13 +9646,7 @@
         <w:rPr>
           <w:rFonts w:eastAsiaTheme="minorEastAsia" w:cstheme="minorHAnsi"/>
         </w:rPr>
-        <w:t xml:space="preserve"> </w:t>
-      </w:r>
-      <w:r>
-        <w:rPr>
-          <w:rFonts w:eastAsiaTheme="minorEastAsia" w:cstheme="minorHAnsi"/>
-        </w:rPr>
-        <w:t>after insertion</w:t>
+        <w:t xml:space="preserve"> after insertion</w:t>
       </w:r>
       <w:r>
         <w:rPr>
@@ -9770,13 +9743,7 @@
           <w:rPr>
             <w:rFonts w:ascii="Cambria Math" w:eastAsiaTheme="minorEastAsia" w:hAnsi="Cambria Math" w:cstheme="minorHAnsi"/>
           </w:rPr>
-          <m:t>O(pn</m:t>
-        </m:r>
-        <m:r>
-          <w:rPr>
-            <w:rFonts w:ascii="Cambria Math" w:eastAsiaTheme="minorEastAsia" w:hAnsi="Cambria Math" w:cstheme="minorHAnsi"/>
-          </w:rPr>
-          <m:t>)</m:t>
+          <m:t>O(pn)</m:t>
         </m:r>
       </m:oMath>
       <w:r>
@@ -9859,13 +9826,7 @@
           <w:rPr>
             <w:rFonts w:ascii="Cambria Math" w:eastAsiaTheme="minorEastAsia" w:hAnsi="Cambria Math" w:cstheme="minorHAnsi"/>
           </w:rPr>
-          <m:t>O(</m:t>
-        </m:r>
-        <m:r>
-          <w:rPr>
-            <w:rFonts w:ascii="Cambria Math" w:eastAsiaTheme="minorEastAsia" w:hAnsi="Cambria Math" w:cstheme="minorHAnsi"/>
-          </w:rPr>
-          <m:t>n</m:t>
+          <m:t>O(n</m:t>
         </m:r>
         <m:func>
           <m:funcPr>
@@ -9979,25 +9940,7 @@
           <w:bCs/>
           <w:u w:val="single"/>
         </w:rPr>
-        <w:t xml:space="preserve"> (</w:t>
-      </w:r>
-      <w:r>
-        <w:rPr>
-          <w:rFonts w:eastAsiaTheme="minorEastAsia" w:cstheme="minorHAnsi"/>
-          <w:b/>
-          <w:bCs/>
-          <w:u w:val="single"/>
-        </w:rPr>
-        <w:t>linear sort</w:t>
-      </w:r>
-      <w:r>
-        <w:rPr>
-          <w:rFonts w:eastAsiaTheme="minorEastAsia" w:cstheme="minorHAnsi"/>
-          <w:b/>
-          <w:bCs/>
-          <w:u w:val="single"/>
-        </w:rPr>
-        <w:t>)</w:t>
+        <w:t xml:space="preserve"> (linear sort)</w:t>
       </w:r>
     </w:p>
     <w:p>
@@ -10412,31 +10355,7 @@
         <w:rPr>
           <w:rFonts w:eastAsiaTheme="minorEastAsia" w:cstheme="minorHAnsi"/>
         </w:rPr>
-        <w:t>. However, in th</w:t>
-      </w:r>
-      <w:r>
-        <w:rPr>
-          <w:rFonts w:eastAsiaTheme="minorEastAsia" w:cstheme="minorHAnsi"/>
-        </w:rPr>
-        <w:t xml:space="preserve">is case </w:t>
-      </w:r>
-      <w:r>
-        <w:rPr>
-          <w:rFonts w:eastAsiaTheme="minorEastAsia" w:cstheme="minorHAnsi"/>
-        </w:rPr>
-        <w:t>we need to maintain a sorted array</w:t>
-      </w:r>
-      <w:r>
-        <w:rPr>
-          <w:rFonts w:eastAsiaTheme="minorEastAsia" w:cstheme="minorHAnsi"/>
-        </w:rPr>
-        <w:t xml:space="preserve"> after insertion</w:t>
-      </w:r>
-      <w:r>
-        <w:rPr>
-          <w:rFonts w:eastAsiaTheme="minorEastAsia" w:cstheme="minorHAnsi"/>
-        </w:rPr>
-        <w:t>.</w:t>
+        <w:t>. However, in this case we need to maintain a sorted array after insertion.</w:t>
       </w:r>
     </w:p>
     <w:p>
@@ -10610,13 +10529,7 @@
           <w:rPr>
             <w:rFonts w:ascii="Cambria Math" w:eastAsiaTheme="minorEastAsia" w:hAnsi="Cambria Math" w:cstheme="minorHAnsi"/>
           </w:rPr>
-          <m:t>O(</m:t>
-        </m:r>
-        <m:r>
-          <w:rPr>
-            <w:rFonts w:ascii="Cambria Math" w:eastAsiaTheme="minorEastAsia" w:hAnsi="Cambria Math" w:cstheme="minorHAnsi"/>
-          </w:rPr>
-          <m:t>n+m+pn</m:t>
+          <m:t>O(n+m+pn</m:t>
         </m:r>
       </m:oMath>
       <w:r>
@@ -10763,7 +10676,21 @@
                 <w:b/>
                 <w:bCs/>
               </w:rPr>
-              <w:t>Sort (mergesort)</w:t>
+              <w:t>Sort (</w:t>
+            </w:r>
+            <w:r>
+              <w:rPr>
+                <w:b/>
+                <w:bCs/>
+              </w:rPr>
+              <w:t>merge sort</w:t>
+            </w:r>
+            <w:r>
+              <w:rPr>
+                <w:b/>
+                <w:bCs/>
+              </w:rPr>
+              <w:t>)</w:t>
             </w:r>
           </w:p>
         </w:tc>
@@ -11060,13 +10987,7 @@
                   <w:rPr>
                     <w:rFonts w:ascii="Cambria Math" w:eastAsiaTheme="minorEastAsia" w:hAnsi="Cambria Math" w:cstheme="minorHAnsi"/>
                   </w:rPr>
-                  <m:t>m+pn</m:t>
-                </m:r>
-                <m:r>
-                  <w:rPr>
-                    <w:rFonts w:ascii="Cambria Math" w:eastAsiaTheme="minorEastAsia" w:hAnsi="Cambria Math" w:cstheme="minorHAnsi"/>
-                  </w:rPr>
-                  <m:t>)</m:t>
+                  <m:t>m+pn)</m:t>
                 </m:r>
               </m:oMath>
             </m:oMathPara>
@@ -11532,16 +11453,7 @@
                   <w:rPr>
                     <w:rFonts w:ascii="Cambria Math" w:hAnsi="Cambria Math"/>
                   </w:rPr>
-                  <m:t xml:space="preserve">= </m:t>
-                </m:r>
-                <m:r>
-                  <m:rPr>
-                    <m:sty m:val="bi"/>
-                  </m:rPr>
-                  <w:rPr>
-                    <w:rFonts w:ascii="Cambria Math" w:hAnsi="Cambria Math"/>
-                  </w:rPr>
-                  <m:t>O</m:t>
+                  <m:t>= O</m:t>
                 </m:r>
                 <m:d>
                   <m:dPr>
@@ -11660,13 +11572,7 @@
                 <w:rPr>
                   <w:rFonts w:ascii="Cambria Math" w:eastAsiaTheme="minorEastAsia" w:hAnsi="Cambria Math" w:cstheme="minorHAnsi"/>
                 </w:rPr>
-                <m:t>O(</m:t>
-              </m:r>
-              <m:r>
-                <w:rPr>
-                  <w:rFonts w:ascii="Cambria Math" w:eastAsiaTheme="minorEastAsia" w:hAnsi="Cambria Math" w:cstheme="minorHAnsi"/>
-                </w:rPr>
-                <m:t>n</m:t>
+                <m:t>O(n</m:t>
               </m:r>
               <m:func>
                 <m:funcPr>
@@ -11912,13 +11818,7 @@
                   <w:rPr>
                     <w:rFonts w:ascii="Cambria Math" w:eastAsiaTheme="minorEastAsia" w:hAnsi="Cambria Math"/>
                   </w:rPr>
-                  <m:t>O(</m:t>
-                </m:r>
-                <m:r>
-                  <w:rPr>
-                    <w:rFonts w:ascii="Cambria Math" w:eastAsiaTheme="minorEastAsia" w:hAnsi="Cambria Math"/>
-                  </w:rPr>
-                  <m:t>n+</m:t>
+                  <m:t>O(n+</m:t>
                 </m:r>
                 <m:func>
                   <m:funcPr>
@@ -11945,13 +11845,7 @@
                       <w:rPr>
                         <w:rFonts w:ascii="Cambria Math" w:eastAsiaTheme="minorEastAsia" w:hAnsi="Cambria Math"/>
                       </w:rPr>
-                      <m:t>n</m:t>
-                    </m:r>
-                    <m:r>
-                      <w:rPr>
-                        <w:rFonts w:ascii="Cambria Math" w:eastAsiaTheme="minorEastAsia" w:hAnsi="Cambria Math"/>
-                      </w:rPr>
-                      <m:t>+n</m:t>
+                      <m:t>n+n</m:t>
                     </m:r>
                     <m:func>
                       <m:funcPr>
@@ -12507,19 +12401,7 @@
                       <w:rPr>
                         <w:rFonts w:ascii="Cambria Math" w:hAnsi="Cambria Math"/>
                       </w:rPr>
-                      <m:t>n+n+4n</m:t>
-                    </m:r>
-                    <m:r>
-                      <w:rPr>
-                        <w:rFonts w:ascii="Cambria Math" w:hAnsi="Cambria Math"/>
-                      </w:rPr>
-                      <m:t xml:space="preserve">) </m:t>
-                    </m:r>
-                    <m:r>
-                      <w:rPr>
-                        <w:rFonts w:ascii="Cambria Math" w:hAnsi="Cambria Math"/>
-                      </w:rPr>
-                      <m:t>=</m:t>
+                      <m:t>n+n+4n) =</m:t>
                     </m:r>
                     <m:r>
                       <m:rPr>
@@ -12931,19 +12813,7 @@
                     <w:rPr>
                       <w:rFonts w:ascii="Cambria Math" w:hAnsi="Cambria Math"/>
                     </w:rPr>
-                    <m:t>2</m:t>
-                  </m:r>
-                  <m:r>
-                    <w:rPr>
-                      <w:rFonts w:ascii="Cambria Math" w:hAnsi="Cambria Math"/>
-                    </w:rPr>
-                    <m:t>n+</m:t>
-                  </m:r>
-                  <m:r>
-                    <w:rPr>
-                      <w:rFonts w:ascii="Cambria Math" w:hAnsi="Cambria Math"/>
-                    </w:rPr>
-                    <m:t>n</m:t>
+                    <m:t>2n+n</m:t>
                   </m:r>
                 </m:e>
               </m:d>
@@ -12960,25 +12830,7 @@
                 <w:rPr>
                   <w:rFonts w:ascii="Cambria Math" w:hAnsi="Cambria Math"/>
                 </w:rPr>
-                <m:t>O(</m:t>
-              </m:r>
-              <m:r>
-                <m:rPr>
-                  <m:sty m:val="bi"/>
-                </m:rPr>
-                <w:rPr>
-                  <w:rFonts w:ascii="Cambria Math" w:hAnsi="Cambria Math"/>
-                </w:rPr>
-                <m:t>n</m:t>
-              </m:r>
-              <m:r>
-                <m:rPr>
-                  <m:sty m:val="bi"/>
-                </m:rPr>
-                <w:rPr>
-                  <w:rFonts w:ascii="Cambria Math" w:hAnsi="Cambria Math"/>
-                </w:rPr>
-                <m:t>)</m:t>
+                <m:t>O(n)</m:t>
               </m:r>
             </m:oMath>
             <w:r>
@@ -13610,16 +13462,7 @@
                   <w:rPr>
                     <w:rFonts w:ascii="Cambria Math" w:hAnsi="Cambria Math"/>
                   </w:rPr>
-                  <m:t xml:space="preserve">= </m:t>
-                </m:r>
-                <m:r>
-                  <m:rPr>
-                    <m:sty m:val="bi"/>
-                  </m:rPr>
-                  <w:rPr>
-                    <w:rFonts w:ascii="Cambria Math" w:hAnsi="Cambria Math"/>
-                  </w:rPr>
-                  <m:t>O(</m:t>
+                  <m:t>= O(</m:t>
                 </m:r>
                 <m:sSup>
                   <m:sSupPr>
@@ -17439,13 +17282,6 @@
           <w:bCs/>
         </w:rPr>
         <w:tab/>
-      </w:r>
-      <w:r>
-        <w:rPr>
-          <w:rFonts w:cstheme="minorHAnsi"/>
-          <w:b/>
-          <w:bCs/>
-        </w:rPr>
         <w:t># adjust the balance-factor of z’s parent</w:t>
       </w:r>
     </w:p>
@@ -21889,13 +21725,7 @@
         <w:rPr>
           <w:rFonts w:ascii="CMR12" w:eastAsiaTheme="minorEastAsia" w:hAnsi="CMR12" w:cs="CMR12"/>
         </w:rPr>
-        <w:t>.</w:t>
-      </w:r>
-      <w:r>
-        <w:rPr>
-          <w:rFonts w:ascii="CMR12" w:eastAsiaTheme="minorEastAsia" w:hAnsi="CMR12" w:cs="CMR12"/>
-        </w:rPr>
-        <w:t xml:space="preserve"> Doing it 5 times in succession will result int time </w:t>
+        <w:t xml:space="preserve">. Doing it 5 times in succession will result int time </w:t>
       </w:r>
       <m:oMath>
         <m:r>
@@ -21921,16 +21751,7 @@
               <w:rPr>
                 <w:rFonts w:ascii="Cambria Math" w:hAnsi="Cambria Math" w:cs="CMR12"/>
               </w:rPr>
-              <m:t>5</m:t>
-            </m:r>
-            <m:r>
-              <m:rPr>
-                <m:sty m:val="p"/>
-              </m:rPr>
-              <w:rPr>
-                <w:rFonts w:ascii="Cambria Math" w:hAnsi="Cambria Math" w:cs="CMR12"/>
-              </w:rPr>
-              <m:t>log</m:t>
+              <m:t>5log</m:t>
             </m:r>
           </m:fName>
           <m:e>
@@ -25087,84 +24908,28 @@
           <w:b/>
           <w:bCs/>
         </w:rPr>
-        <w:t xml:space="preserve"> </w:t>
-      </w:r>
-      <w:r>
-        <w:rPr>
-          <w:rFonts w:cstheme="minorHAnsi"/>
-          <w:b/>
-          <w:bCs/>
-        </w:rPr>
-        <w:t>Update Problem 3 from practice set 10 in such a way that the output is now the number</w:t>
-      </w:r>
-    </w:p>
-    <w:p>
-      <w:pPr>
-        <w:autoSpaceDE w:val="0"/>
-        <w:autoSpaceDN w:val="0"/>
-        <w:adjustRightInd w:val="0"/>
-        <w:spacing w:after="0" w:line="240" w:lineRule="auto"/>
-        <w:rPr>
-          <w:rFonts w:cstheme="minorHAnsi"/>
-          <w:b/>
-          <w:bCs/>
-        </w:rPr>
-      </w:pPr>
-      <w:r>
-        <w:rPr>
-          <w:rFonts w:cstheme="minorHAnsi"/>
-          <w:b/>
-          <w:bCs/>
-        </w:rPr>
-        <w:t>of di</w:t>
-      </w:r>
-      <w:r>
-        <w:rPr>
-          <w:rFonts w:cstheme="minorHAnsi"/>
-          <w:b/>
-          <w:bCs/>
-        </w:rPr>
-        <w:t>ff</w:t>
-      </w:r>
-      <w:r>
-        <w:rPr>
-          <w:rFonts w:cstheme="minorHAnsi"/>
-          <w:b/>
-          <w:bCs/>
-        </w:rPr>
-        <w:t>erent ways we can select a subset of size T using the elements with weights w[1</w:t>
-      </w:r>
-      <w:r>
-        <w:rPr>
-          <w:rFonts w:cstheme="minorHAnsi"/>
-          <w:b/>
-          <w:bCs/>
-        </w:rPr>
-        <w:t>, …,</w:t>
-      </w:r>
-      <w:r>
-        <w:rPr>
-          <w:rFonts w:cstheme="minorHAnsi"/>
-          <w:b/>
-          <w:bCs/>
-        </w:rPr>
-        <w:t xml:space="preserve"> n]. You do not</w:t>
-      </w:r>
-      <w:r>
-        <w:rPr>
-          <w:rFonts w:cstheme="minorHAnsi"/>
-          <w:b/>
-          <w:bCs/>
-        </w:rPr>
-        <w:t xml:space="preserve"> </w:t>
-      </w:r>
-      <w:r>
-        <w:rPr>
-          <w:rFonts w:cstheme="minorHAnsi"/>
-          <w:b/>
-          <w:bCs/>
-        </w:rPr>
-        <w:t>need to keep track of the selected weights.</w:t>
+        <w:t xml:space="preserve"> Update Problem 3 from practice set 10 in such a way that the output is now the number</w:t>
+      </w:r>
+    </w:p>
+    <w:p>
+      <w:pPr>
+        <w:autoSpaceDE w:val="0"/>
+        <w:autoSpaceDN w:val="0"/>
+        <w:adjustRightInd w:val="0"/>
+        <w:spacing w:after="0" w:line="240" w:lineRule="auto"/>
+        <w:rPr>
+          <w:rFonts w:cstheme="minorHAnsi"/>
+          <w:b/>
+          <w:bCs/>
+        </w:rPr>
+      </w:pPr>
+      <w:r>
+        <w:rPr>
+          <w:rFonts w:cstheme="minorHAnsi"/>
+          <w:b/>
+          <w:bCs/>
+        </w:rPr>
+        <w:t>of different ways we can select a subset of size T using the elements with weights w[1, …, n]. You do not need to keep track of the selected weights.</w:t>
       </w:r>
     </w:p>
     <w:p>
@@ -25231,7 +24996,37 @@
         <w:rPr>
           <w:rFonts w:cstheme="minorHAnsi"/>
         </w:rPr>
-        <w:t>The table used will be M[0 … n, 0 … T], where each entry M[i, j] will represent the</w:t>
+        <w:t>The table used will be M[0 … n, 0 … T]</w:t>
+      </w:r>
+      <w:r>
+        <w:rPr>
+          <w:rFonts w:cstheme="minorHAnsi"/>
+        </w:rPr>
+        <w:t>. It stores values representing the ways that we can select a subset</w:t>
+      </w:r>
+      <w:r>
+        <w:rPr>
+          <w:rFonts w:cstheme="minorHAnsi"/>
+        </w:rPr>
+        <w:t xml:space="preserve"> of weights that add to 0 .. T.</w:t>
+      </w:r>
+      <w:r>
+        <w:rPr>
+          <w:rFonts w:cstheme="minorHAnsi"/>
+        </w:rPr>
+        <w:t xml:space="preserve"> </w:t>
+      </w:r>
+      <w:r>
+        <w:rPr>
+          <w:rFonts w:cstheme="minorHAnsi"/>
+        </w:rPr>
+        <w:t>E</w:t>
+      </w:r>
+      <w:r>
+        <w:rPr>
+          <w:rFonts w:cstheme="minorHAnsi"/>
+        </w:rPr>
+        <w:t>ach entry M[i, j] will represent the</w:t>
       </w:r>
       <w:r>
         <w:rPr>
@@ -25635,13 +25430,7 @@
         <w:rPr>
           <w:rFonts w:cstheme="minorHAnsi"/>
         </w:rPr>
-        <w:t xml:space="preserve">in the subset. That is, M[i, j] is the sum of including </w:t>
-      </w:r>
-      <w:r>
-        <w:rPr>
-          <w:rFonts w:cstheme="minorHAnsi"/>
-        </w:rPr>
-        <w:t>w</w:t>
+        <w:t>in the subset. That is, M[i, j] is the sum of including w</w:t>
       </w:r>
       <w:r>
         <w:rPr>
@@ -25681,13 +25470,7 @@
         <w:rPr>
           <w:rFonts w:cstheme="minorHAnsi"/>
         </w:rPr>
-        <w:t xml:space="preserve"> and not including </w:t>
-      </w:r>
-      <w:r>
-        <w:rPr>
-          <w:rFonts w:cstheme="minorHAnsi"/>
-        </w:rPr>
-        <w:t>w</w:t>
+        <w:t xml:space="preserve"> and not including w</w:t>
       </w:r>
       <w:r>
         <w:rPr>
@@ -25948,6 +25731,7 @@
         <w:rPr>
           <w:rFonts w:cstheme="minorHAnsi"/>
         </w:rPr>
+        <w:lastRenderedPageBreak/>
         <w:tab/>
         <w:t xml:space="preserve">M[0, j] = 0 </w:t>
       </w:r>
@@ -26644,7 +26428,6 @@
         <w:rPr>
           <w:rFonts w:cstheme="minorHAnsi"/>
         </w:rPr>
-        <w:lastRenderedPageBreak/>
         <w:t>b)</w:t>
       </w:r>
     </w:p>
@@ -26766,37 +26549,7 @@
         <w:rPr>
           <w:rFonts w:cstheme="minorHAnsi"/>
         </w:rPr>
-        <w:t xml:space="preserve"> when w[i] &gt; j from when we can’t. We are only allowed to use w[i] when M[i – 1, j – w[i]] + w[i] = j. </w:t>
-      </w:r>
-      <w:r>
-        <w:rPr>
-          <w:rFonts w:cstheme="minorHAnsi"/>
-        </w:rPr>
-        <w:t xml:space="preserve">This is only possible when there are weights that add up exactly to </w:t>
-      </w:r>
-      <w:r>
-        <w:rPr>
-          <w:rFonts w:cstheme="minorHAnsi"/>
-        </w:rPr>
-        <w:t>M[i – 1, j – w[i]]</w:t>
-      </w:r>
-      <w:r>
-        <w:rPr>
-          <w:rFonts w:cstheme="minorHAnsi"/>
-        </w:rPr>
-        <w:t xml:space="preserve">, not including w[i]. For example, if there is some profit associated with </w:t>
-      </w:r>
-      <w:r>
-        <w:rPr>
-          <w:rFonts w:cstheme="minorHAnsi"/>
-        </w:rPr>
-        <w:t>M[i – 1, j – w[i]]</w:t>
-      </w:r>
-      <w:r>
-        <w:rPr>
-          <w:rFonts w:cstheme="minorHAnsi"/>
-        </w:rPr>
-        <w:t xml:space="preserve">, then there are weights that </w:t>
+        <w:t xml:space="preserve"> when w[i] &gt; j from when we can’t. We are only allowed to use w[i] when M[i – 1, j – w[i]] + w[i] = j. This is only possible when there are weights that add up exactly to M[i – 1, j – w[i]], not including w[i]. For example, if there is some profit associated with M[i – 1, j – w[i]], then there are weights that </w:t>
       </w:r>
       <w:r>
         <w:rPr>
@@ -26826,77 +26579,35 @@
         <w:rPr>
           <w:rFonts w:cstheme="minorHAnsi"/>
         </w:rPr>
-        <w:t>M[i – 1, j – w[i]]</w:t>
-      </w:r>
-      <w:r>
-        <w:rPr>
-          <w:rFonts w:cstheme="minorHAnsi"/>
-        </w:rPr>
-        <w:t xml:space="preserve">. In that case, we can take the maximum of </w:t>
-      </w:r>
-      <w:r>
-        <w:rPr>
-          <w:rFonts w:cstheme="minorHAnsi"/>
-        </w:rPr>
-        <w:t>M[i – 1, j – w[i]]</w:t>
-      </w:r>
-      <w:r>
-        <w:rPr>
-          <w:rFonts w:cstheme="minorHAnsi"/>
-        </w:rPr>
-        <w:t xml:space="preserve"> + p[i] and M[i – 1, j]. Otherwise, we cannot use w[i] and just set M[i, j] to M[i – 1, j]. </w:t>
-      </w:r>
-    </w:p>
-    <w:p>
-      <w:pPr>
-        <w:autoSpaceDE w:val="0"/>
-        <w:autoSpaceDN w:val="0"/>
-        <w:adjustRightInd w:val="0"/>
-        <w:spacing w:after="0" w:line="240" w:lineRule="auto"/>
-        <w:rPr>
-          <w:rFonts w:cstheme="minorHAnsi"/>
-        </w:rPr>
-      </w:pPr>
-    </w:p>
-    <w:p>
-      <w:pPr>
-        <w:autoSpaceDE w:val="0"/>
-        <w:autoSpaceDN w:val="0"/>
-        <w:adjustRightInd w:val="0"/>
-        <w:spacing w:after="0" w:line="240" w:lineRule="auto"/>
-        <w:rPr>
-          <w:rFonts w:cstheme="minorHAnsi"/>
-        </w:rPr>
-      </w:pPr>
-      <w:r>
-        <w:rPr>
-          <w:rFonts w:cstheme="minorHAnsi"/>
-        </w:rPr>
-        <w:t xml:space="preserve">We essentially need some way to indicate that there are no weights that add up to </w:t>
-      </w:r>
-      <w:r>
-        <w:rPr>
-          <w:rFonts w:cstheme="minorHAnsi"/>
-        </w:rPr>
-        <w:t>M[i – 1, j – w[i]]</w:t>
-      </w:r>
-      <w:r>
-        <w:rPr>
-          <w:rFonts w:cstheme="minorHAnsi"/>
-        </w:rPr>
-        <w:t xml:space="preserve">. One way to do this is by setting those cells to be -∞. This has the nice additional property that it will automatically award the </w:t>
-      </w:r>
-      <w:r>
-        <w:rPr>
-          <w:rFonts w:cstheme="minorHAnsi"/>
-        </w:rPr>
-        <w:t>maximum of M[i – 1, j – w[i]] + p[i] and M[i – 1, j]</w:t>
-      </w:r>
-      <w:r>
-        <w:rPr>
-          <w:rFonts w:cstheme="minorHAnsi"/>
-        </w:rPr>
-        <w:t xml:space="preserve"> to M[i – 1, j]. </w:t>
+        <w:t xml:space="preserve">M[i – 1, j – w[i]]. In that case, we can take the maximum of M[i – 1, j – w[i]] + p[i] and M[i – 1, j]. Otherwise, we cannot use w[i] and just set M[i, j] to M[i – 1, j]. </w:t>
+      </w:r>
+    </w:p>
+    <w:p>
+      <w:pPr>
+        <w:autoSpaceDE w:val="0"/>
+        <w:autoSpaceDN w:val="0"/>
+        <w:adjustRightInd w:val="0"/>
+        <w:spacing w:after="0" w:line="240" w:lineRule="auto"/>
+        <w:rPr>
+          <w:rFonts w:cstheme="minorHAnsi"/>
+        </w:rPr>
+      </w:pPr>
+    </w:p>
+    <w:p>
+      <w:pPr>
+        <w:autoSpaceDE w:val="0"/>
+        <w:autoSpaceDN w:val="0"/>
+        <w:adjustRightInd w:val="0"/>
+        <w:spacing w:after="0" w:line="240" w:lineRule="auto"/>
+        <w:rPr>
+          <w:rFonts w:cstheme="minorHAnsi"/>
+        </w:rPr>
+      </w:pPr>
+      <w:r>
+        <w:rPr>
+          <w:rFonts w:cstheme="minorHAnsi"/>
+        </w:rPr>
+        <w:t xml:space="preserve">We essentially need some way to indicate that there are no weights that add up to M[i – 1, j – w[i]]. One way to do this is by setting those cells to be -∞. This has the nice additional property that it will automatically award the maximum of M[i – 1, j – w[i]] + p[i] and M[i – 1, j] to M[i – 1, j]. </w:t>
       </w:r>
     </w:p>
     <w:p>
@@ -26995,19 +26706,7 @@
         <w:rPr>
           <w:rFonts w:cstheme="minorHAnsi"/>
         </w:rPr>
-        <w:t xml:space="preserve">If we have no weights, than the total possible profit for any capacity is </w:t>
-      </w:r>
-      <w:r>
-        <w:rPr>
-          <w:rFonts w:cstheme="minorHAnsi"/>
-        </w:rPr>
-        <w:t>-∞</w:t>
-      </w:r>
-      <w:r>
-        <w:rPr>
-          <w:rFonts w:cstheme="minorHAnsi"/>
-        </w:rPr>
-        <w:t>.</w:t>
+        <w:t>If we have no weights, than the total possible profit for any capacity is -∞.</w:t>
       </w:r>
     </w:p>
     <w:p>
@@ -27123,13 +26822,7 @@
         <w:rPr>
           <w:rFonts w:cstheme="minorHAnsi"/>
         </w:rPr>
-        <w:t xml:space="preserve"> = </w:t>
-      </w:r>
-      <w:r>
-        <w:rPr>
-          <w:rFonts w:cstheme="minorHAnsi"/>
-        </w:rPr>
-        <w:t>-∞</w:t>
+        <w:t xml:space="preserve"> = -∞</w:t>
       </w:r>
     </w:p>
     <w:p>
@@ -27218,19 +26911,7 @@
         <w:rPr>
           <w:rFonts w:cstheme="minorHAnsi"/>
         </w:rPr>
-        <w:t xml:space="preserve"> capacity j. If no exact addition is possible, the value is set as </w:t>
-      </w:r>
-      <w:r>
-        <w:rPr>
-          <w:rFonts w:cstheme="minorHAnsi"/>
-        </w:rPr>
-        <w:t>-∞</w:t>
-      </w:r>
-      <w:r>
-        <w:rPr>
-          <w:rFonts w:cstheme="minorHAnsi"/>
-        </w:rPr>
-        <w:t xml:space="preserve">. Each cell is the maximum result of using the weight of a given row given the capacity of a given column, or not using it. </w:t>
+        <w:t xml:space="preserve"> capacity j. If no exact addition is possible, the value is set as -∞. Each cell is the maximum result of using the weight of a given row given the capacity of a given column, or not using it. </w:t>
       </w:r>
     </w:p>
     <w:p>
@@ -27360,7 +27041,19 @@
         <w:rPr>
           <w:rFonts w:cstheme="minorHAnsi"/>
         </w:rPr>
-        <w:t>MaxProifitExactWeight(w[0. . i], p[0 .. i])</w:t>
+        <w:t>MaxPr</w:t>
+      </w:r>
+      <w:r>
+        <w:rPr>
+          <w:rFonts w:cstheme="minorHAnsi"/>
+        </w:rPr>
+        <w:t>of</w:t>
+      </w:r>
+      <w:r>
+        <w:rPr>
+          <w:rFonts w:cstheme="minorHAnsi"/>
+        </w:rPr>
+        <w:t>itExactWeight(w[0. . i], p[0 .. i])</w:t>
       </w:r>
     </w:p>
     <w:p>
@@ -27422,6 +27115,7 @@
         <w:rPr>
           <w:rFonts w:cstheme="minorHAnsi"/>
         </w:rPr>
+        <w:lastRenderedPageBreak/>
         <w:tab/>
         <w:t>M[i, 0] = 0</w:t>
       </w:r>
@@ -27440,7 +27134,6 @@
         <w:rPr>
           <w:rFonts w:cstheme="minorHAnsi"/>
         </w:rPr>
-        <w:lastRenderedPageBreak/>
         <w:t>for j = 1 to m</w:t>
       </w:r>
     </w:p>
@@ -28114,8 +27807,15 @@
           <w:b/>
           <w:bCs/>
         </w:rPr>
-        <w:lastRenderedPageBreak/>
         <w:t>c)</w:t>
+      </w:r>
+      <w:r>
+        <w:rPr>
+          <w:rFonts w:cstheme="minorHAnsi"/>
+          <w:b/>
+          <w:bCs/>
+        </w:rPr>
+        <w:t xml:space="preserve"> </w:t>
       </w:r>
     </w:p>
     <w:p>
@@ -28182,7 +27882,19 @@
         <w:rPr>
           <w:rFonts w:cstheme="minorHAnsi"/>
         </w:rPr>
-        <w:t xml:space="preserve">, or a -1 if the lily-pad contains a bird. </w:t>
+        <w:t>, or</w:t>
+      </w:r>
+      <w:r>
+        <w:rPr>
+          <w:rFonts w:cstheme="minorHAnsi"/>
+        </w:rPr>
+        <w:t xml:space="preserve"> a value of</w:t>
+      </w:r>
+      <w:r>
+        <w:rPr>
+          <w:rFonts w:cstheme="minorHAnsi"/>
+        </w:rPr>
+        <w:t xml:space="preserve"> -1 if the lily-pad contains a bird. </w:t>
       </w:r>
       <w:r>
         <w:rPr>
@@ -28236,6 +27948,12 @@
         </w:rPr>
         <w:t xml:space="preserve"> M[i, j]</w:t>
       </w:r>
+      <w:r>
+        <w:rPr>
+          <w:rFonts w:cstheme="minorHAnsi"/>
+        </w:rPr>
+        <w:t xml:space="preserve"> including the flies at M[i, j]</w:t>
+      </w:r>
     </w:p>
     <w:p>
       <w:pPr>
@@ -28270,6 +27988,68 @@
         </w:rPr>
         <w:t>stores -1</w:t>
       </w:r>
+      <w:r>
+        <w:rPr>
+          <w:rFonts w:cstheme="minorHAnsi"/>
+        </w:rPr>
+        <w:t xml:space="preserve"> to indicate that we cannot land on this cell</w:t>
+      </w:r>
+    </w:p>
+    <w:p>
+      <w:pPr>
+        <w:autoSpaceDE w:val="0"/>
+        <w:autoSpaceDN w:val="0"/>
+        <w:adjustRightInd w:val="0"/>
+        <w:spacing w:after="0" w:line="240" w:lineRule="auto"/>
+        <w:rPr>
+          <w:rFonts w:cstheme="minorHAnsi"/>
+        </w:rPr>
+      </w:pPr>
+    </w:p>
+    <w:p>
+      <w:pPr>
+        <w:autoSpaceDE w:val="0"/>
+        <w:autoSpaceDN w:val="0"/>
+        <w:adjustRightInd w:val="0"/>
+        <w:spacing w:after="0" w:line="240" w:lineRule="auto"/>
+        <w:rPr>
+          <w:rFonts w:cstheme="minorHAnsi"/>
+        </w:rPr>
+      </w:pPr>
+      <w:r>
+        <w:rPr>
+          <w:rFonts w:cstheme="minorHAnsi"/>
+        </w:rPr>
+        <w:t xml:space="preserve">Note: </w:t>
+      </w:r>
+      <w:r>
+        <w:rPr>
+          <w:rFonts w:cstheme="minorHAnsi"/>
+          <w:i/>
+          <w:iCs/>
+        </w:rPr>
+        <w:t>i</w:t>
+      </w:r>
+      <w:r>
+        <w:rPr>
+          <w:rFonts w:cstheme="minorHAnsi"/>
+        </w:rPr>
+        <w:t xml:space="preserve"> represents a column, </w:t>
+      </w:r>
+      <w:r>
+        <w:rPr>
+          <w:rFonts w:cstheme="minorHAnsi"/>
+          <w:i/>
+          <w:iCs/>
+        </w:rPr>
+        <w:t>j</w:t>
+      </w:r>
+      <w:r>
+        <w:rPr>
+          <w:rFonts w:cstheme="minorHAnsi"/>
+        </w:rPr>
+        <w:t xml:space="preserve"> represents a row</w:t>
+      </w:r>
     </w:p>
     <w:p>
       <w:pPr>
@@ -28408,7 +28188,79 @@
         <w:rPr>
           <w:rFonts w:cstheme="minorHAnsi"/>
         </w:rPr>
-        <w:t xml:space="preserve">Entry M[i, j] can be reached from entries M[i – 1, j] (one to the right), M[i – 2, j] (two to the right), and M[I, j - 1] (one down).  </w:t>
+        <w:t xml:space="preserve">Entry M[i, j] can be reached from entries M[i – 1, j] (one </w:t>
+      </w:r>
+      <w:r>
+        <w:rPr>
+          <w:rFonts w:cstheme="minorHAnsi"/>
+        </w:rPr>
+        <w:t xml:space="preserve">column </w:t>
+      </w:r>
+      <w:r>
+        <w:rPr>
+          <w:rFonts w:cstheme="minorHAnsi"/>
+        </w:rPr>
+        <w:t xml:space="preserve">to the </w:t>
+      </w:r>
+      <w:r>
+        <w:rPr>
+          <w:rFonts w:cstheme="minorHAnsi"/>
+        </w:rPr>
+        <w:t>left</w:t>
+      </w:r>
+      <w:r>
+        <w:rPr>
+          <w:rFonts w:cstheme="minorHAnsi"/>
+        </w:rPr>
+        <w:t xml:space="preserve">), M[i – 2, j] (two </w:t>
+      </w:r>
+      <w:r>
+        <w:rPr>
+          <w:rFonts w:cstheme="minorHAnsi"/>
+        </w:rPr>
+        <w:t xml:space="preserve">columns </w:t>
+      </w:r>
+      <w:r>
+        <w:rPr>
+          <w:rFonts w:cstheme="minorHAnsi"/>
+        </w:rPr>
+        <w:t xml:space="preserve">to the </w:t>
+      </w:r>
+      <w:r>
+        <w:rPr>
+          <w:rFonts w:cstheme="minorHAnsi"/>
+        </w:rPr>
+        <w:t>left</w:t>
+      </w:r>
+      <w:r>
+        <w:rPr>
+          <w:rFonts w:cstheme="minorHAnsi"/>
+        </w:rPr>
+        <w:t>), and M[</w:t>
+      </w:r>
+      <w:r>
+        <w:rPr>
+          <w:rFonts w:cstheme="minorHAnsi"/>
+        </w:rPr>
+        <w:t>i</w:t>
+      </w:r>
+      <w:r>
+        <w:rPr>
+          <w:rFonts w:cstheme="minorHAnsi"/>
+        </w:rPr>
+        <w:t xml:space="preserve">, j - 1] (one </w:t>
+      </w:r>
+      <w:r>
+        <w:rPr>
+          <w:rFonts w:cstheme="minorHAnsi"/>
+        </w:rPr>
+        <w:t xml:space="preserve">row </w:t>
+      </w:r>
+      <w:r>
+        <w:rPr>
+          <w:rFonts w:cstheme="minorHAnsi"/>
+        </w:rPr>
+        <w:t xml:space="preserve">down). </w:t>
       </w:r>
     </w:p>
     <w:p>
@@ -28471,6 +28323,12 @@
         </w:rPr>
         <w:t xml:space="preserve">Entry M[n, n] stores the final result. </w:t>
       </w:r>
+      <w:r>
+        <w:rPr>
+          <w:rFonts w:cstheme="minorHAnsi"/>
+        </w:rPr>
+        <w:t>That is, the upper-rightmost cell (stump).</w:t>
+      </w:r>
     </w:p>
     <w:p>
       <w:pPr>
@@ -28566,6 +28424,23 @@
           <w:rFonts w:cstheme="minorHAnsi"/>
         </w:rPr>
         <w:tab/>
+      </w:r>
+    </w:p>
+    <w:p>
+      <w:pPr>
+        <w:autoSpaceDE w:val="0"/>
+        <w:autoSpaceDN w:val="0"/>
+        <w:adjustRightInd w:val="0"/>
+        <w:spacing w:after="0" w:line="240" w:lineRule="auto"/>
+        <w:ind w:firstLine="720"/>
+        <w:rPr>
+          <w:rFonts w:cstheme="minorHAnsi"/>
+        </w:rPr>
+      </w:pPr>
+      <w:r>
+        <w:rPr>
+          <w:rFonts w:cstheme="minorHAnsi"/>
+        </w:rPr>
         <w:t xml:space="preserve">Initialize M </w:t>
       </w:r>
       <w:r>
@@ -28608,7 +28483,43 @@
           <w:rFonts w:cstheme="minorHAnsi"/>
         </w:rPr>
         <w:tab/>
-        <w:t>M[1, 2] = L[1, 2]</w:t>
+        <w:t>M[2</w:t>
+      </w:r>
+      <w:r>
+        <w:rPr>
+          <w:rFonts w:cstheme="minorHAnsi"/>
+        </w:rPr>
+        <w:t>, 1</w:t>
+      </w:r>
+      <w:r>
+        <w:rPr>
+          <w:rFonts w:cstheme="minorHAnsi"/>
+        </w:rPr>
+        <w:t>] = L[</w:t>
+      </w:r>
+      <w:r>
+        <w:rPr>
+          <w:rFonts w:cstheme="minorHAnsi"/>
+        </w:rPr>
+        <w:t>2</w:t>
+      </w:r>
+      <w:r>
+        <w:rPr>
+          <w:rFonts w:cstheme="minorHAnsi"/>
+        </w:rPr>
+        <w:t xml:space="preserve">, </w:t>
+      </w:r>
+      <w:r>
+        <w:rPr>
+          <w:rFonts w:cstheme="minorHAnsi"/>
+        </w:rPr>
+        <w:t>1</w:t>
+      </w:r>
+      <w:r>
+        <w:rPr>
+          <w:rFonts w:cstheme="minorHAnsi"/>
+        </w:rPr>
+        <w:t>]</w:t>
       </w:r>
     </w:p>
     <w:p>
@@ -28869,6 +28780,7 @@
         <w:rPr>
           <w:rFonts w:cstheme="minorHAnsi"/>
         </w:rPr>
+        <w:lastRenderedPageBreak/>
         <w:tab/>
         <w:t>for j = 2 to n</w:t>
       </w:r>
@@ -28978,7 +28890,19 @@
           <w:rFonts w:cstheme="minorHAnsi"/>
         </w:rPr>
         <w:tab/>
-        <w:t>else if L[0, j - 1] = -1</w:t>
+        <w:t>else if L[</w:t>
+      </w:r>
+      <w:r>
+        <w:rPr>
+          <w:rFonts w:cstheme="minorHAnsi"/>
+        </w:rPr>
+        <w:t>1</w:t>
+      </w:r>
+      <w:r>
+        <w:rPr>
+          <w:rFonts w:cstheme="minorHAnsi"/>
+        </w:rPr>
+        <w:t>, j - 1] = -1</w:t>
       </w:r>
     </w:p>
     <w:p>
@@ -29049,15 +28973,25 @@
         <w:rPr>
           <w:rFonts w:cstheme="minorHAnsi"/>
         </w:rPr>
-        <w:lastRenderedPageBreak/>
-        <w:tab/>
-      </w:r>
-      <w:r>
-        <w:rPr>
-          <w:rFonts w:cstheme="minorHAnsi"/>
-        </w:rPr>
-        <w:tab/>
-        <w:t>Else</w:t>
+        <w:tab/>
+      </w:r>
+      <w:r>
+        <w:rPr>
+          <w:rFonts w:cstheme="minorHAnsi"/>
+        </w:rPr>
+        <w:tab/>
+      </w:r>
+      <w:r>
+        <w:rPr>
+          <w:rFonts w:cstheme="minorHAnsi"/>
+        </w:rPr>
+        <w:t>e</w:t>
+      </w:r>
+      <w:r>
+        <w:rPr>
+          <w:rFonts w:cstheme="minorHAnsi"/>
+        </w:rPr>
+        <w:t>lse</w:t>
       </w:r>
     </w:p>
     <w:p>
@@ -29272,7 +29206,31 @@
           <w:rFonts w:cstheme="minorHAnsi"/>
         </w:rPr>
         <w:tab/>
-        <w:t>else if L[i – 1, j] = -1 and L[i, j - 1] = -1</w:t>
+        <w:t xml:space="preserve">else if </w:t>
+      </w:r>
+      <w:r>
+        <w:rPr>
+          <w:rFonts w:cstheme="minorHAnsi"/>
+        </w:rPr>
+        <w:t>L</w:t>
+      </w:r>
+      <w:r>
+        <w:rPr>
+          <w:rFonts w:cstheme="minorHAnsi"/>
+        </w:rPr>
+        <w:t xml:space="preserve">[i – 1, j] = -1 and </w:t>
+      </w:r>
+      <w:r>
+        <w:rPr>
+          <w:rFonts w:cstheme="minorHAnsi"/>
+        </w:rPr>
+        <w:t>L</w:t>
+      </w:r>
+      <w:r>
+        <w:rPr>
+          <w:rFonts w:cstheme="minorHAnsi"/>
+        </w:rPr>
+        <w:t>[i, j - 1] = -1</w:t>
       </w:r>
     </w:p>
     <w:p>
@@ -29450,31 +29408,79 @@
         <w:rPr>
           <w:rFonts w:cstheme="minorHAnsi"/>
         </w:rPr>
-        <w:t>for i = 3 to n</w:t>
-      </w:r>
-    </w:p>
-    <w:p>
-      <w:pPr>
-        <w:autoSpaceDE w:val="0"/>
-        <w:autoSpaceDN w:val="0"/>
-        <w:adjustRightInd w:val="0"/>
-        <w:spacing w:after="0" w:line="240" w:lineRule="auto"/>
-        <w:rPr>
-          <w:rFonts w:cstheme="minorHAnsi"/>
-        </w:rPr>
-      </w:pPr>
-      <w:r>
-        <w:rPr>
-          <w:rFonts w:cstheme="minorHAnsi"/>
-        </w:rPr>
-        <w:tab/>
-      </w:r>
-      <w:r>
-        <w:rPr>
-          <w:rFonts w:cstheme="minorHAnsi"/>
-        </w:rPr>
-        <w:tab/>
-        <w:t>for j = 2 to n</w:t>
+        <w:t xml:space="preserve">for </w:t>
+      </w:r>
+      <w:r>
+        <w:rPr>
+          <w:rFonts w:cstheme="minorHAnsi"/>
+        </w:rPr>
+        <w:t>i</w:t>
+      </w:r>
+      <w:r>
+        <w:rPr>
+          <w:rFonts w:cstheme="minorHAnsi"/>
+        </w:rPr>
+        <w:t xml:space="preserve"> = </w:t>
+      </w:r>
+      <w:r>
+        <w:rPr>
+          <w:rFonts w:cstheme="minorHAnsi"/>
+        </w:rPr>
+        <w:t>3</w:t>
+      </w:r>
+      <w:r>
+        <w:rPr>
+          <w:rFonts w:cstheme="minorHAnsi"/>
+        </w:rPr>
+        <w:t xml:space="preserve"> to n</w:t>
+      </w:r>
+    </w:p>
+    <w:p>
+      <w:pPr>
+        <w:autoSpaceDE w:val="0"/>
+        <w:autoSpaceDN w:val="0"/>
+        <w:adjustRightInd w:val="0"/>
+        <w:spacing w:after="0" w:line="240" w:lineRule="auto"/>
+        <w:rPr>
+          <w:rFonts w:cstheme="minorHAnsi"/>
+        </w:rPr>
+      </w:pPr>
+      <w:r>
+        <w:rPr>
+          <w:rFonts w:cstheme="minorHAnsi"/>
+        </w:rPr>
+        <w:tab/>
+      </w:r>
+      <w:r>
+        <w:rPr>
+          <w:rFonts w:cstheme="minorHAnsi"/>
+        </w:rPr>
+        <w:tab/>
+        <w:t xml:space="preserve">for </w:t>
+      </w:r>
+      <w:r>
+        <w:rPr>
+          <w:rFonts w:cstheme="minorHAnsi"/>
+        </w:rPr>
+        <w:t>j</w:t>
+      </w:r>
+      <w:r>
+        <w:rPr>
+          <w:rFonts w:cstheme="minorHAnsi"/>
+        </w:rPr>
+        <w:t xml:space="preserve"> = </w:t>
+      </w:r>
+      <w:r>
+        <w:rPr>
+          <w:rFonts w:cstheme="minorHAnsi"/>
+        </w:rPr>
+        <w:t>2</w:t>
+      </w:r>
+      <w:r>
+        <w:rPr>
+          <w:rFonts w:cstheme="minorHAnsi"/>
+        </w:rPr>
+        <w:t xml:space="preserve"> to n</w:t>
       </w:r>
     </w:p>
     <w:p>
@@ -29570,7 +29576,43 @@
           <w:rFonts w:cstheme="minorHAnsi"/>
         </w:rPr>
         <w:tab/>
-        <w:t>else if M[i – 1, j] = -1 and M[i – 2, j] = -1 and M[i, j - 1] = -1</w:t>
+        <w:t xml:space="preserve">else if </w:t>
+      </w:r>
+      <w:r>
+        <w:rPr>
+          <w:rFonts w:cstheme="minorHAnsi"/>
+        </w:rPr>
+        <w:t>L</w:t>
+      </w:r>
+      <w:r>
+        <w:rPr>
+          <w:rFonts w:cstheme="minorHAnsi"/>
+        </w:rPr>
+        <w:t xml:space="preserve">[i – 1, j] = -1 and </w:t>
+      </w:r>
+      <w:r>
+        <w:rPr>
+          <w:rFonts w:cstheme="minorHAnsi"/>
+        </w:rPr>
+        <w:t>L</w:t>
+      </w:r>
+      <w:r>
+        <w:rPr>
+          <w:rFonts w:cstheme="minorHAnsi"/>
+        </w:rPr>
+        <w:t xml:space="preserve">[i – 2, j] = -1 and </w:t>
+      </w:r>
+      <w:r>
+        <w:rPr>
+          <w:rFonts w:cstheme="minorHAnsi"/>
+        </w:rPr>
+        <w:t>L</w:t>
+      </w:r>
+      <w:r>
+        <w:rPr>
+          <w:rFonts w:cstheme="minorHAnsi"/>
+        </w:rPr>
+        <w:t>[i, j - 1] = -1</w:t>
       </w:r>
     </w:p>
     <w:p>
@@ -29689,43 +29731,49 @@
         <w:rPr>
           <w:rFonts w:cstheme="minorHAnsi"/>
         </w:rPr>
-        <w:t>+ maximum(</w:t>
-      </w:r>
-      <w:r>
-        <w:rPr>
-          <w:rFonts w:cstheme="minorHAnsi"/>
-        </w:rPr>
-        <w:t>M[i – 1, j]</w:t>
-      </w:r>
-      <w:r>
-        <w:rPr>
-          <w:rFonts w:cstheme="minorHAnsi"/>
-        </w:rPr>
-        <w:t xml:space="preserve">, </w:t>
-      </w:r>
-      <w:r>
-        <w:rPr>
-          <w:rFonts w:cstheme="minorHAnsi"/>
-        </w:rPr>
-        <w:t>M[i – 2, j] = -1</w:t>
-      </w:r>
-      <w:r>
-        <w:rPr>
-          <w:rFonts w:cstheme="minorHAnsi"/>
-        </w:rPr>
-        <w:t xml:space="preserve">, </w:t>
-      </w:r>
-      <w:r>
-        <w:rPr>
-          <w:rFonts w:cstheme="minorHAnsi"/>
-        </w:rPr>
-        <w:t>M[i, j - 1]</w:t>
-      </w:r>
-      <w:r>
-        <w:rPr>
-          <w:rFonts w:cstheme="minorHAnsi"/>
-        </w:rPr>
-        <w:t>)</w:t>
+        <w:t>+ maximum(M[i – 1, j], M[i – 2, j], M[i, j - 1])</w:t>
+      </w:r>
+    </w:p>
+    <w:p>
+      <w:pPr>
+        <w:autoSpaceDE w:val="0"/>
+        <w:autoSpaceDN w:val="0"/>
+        <w:adjustRightInd w:val="0"/>
+        <w:spacing w:after="0" w:line="240" w:lineRule="auto"/>
+        <w:rPr>
+          <w:rFonts w:cstheme="minorHAnsi"/>
+        </w:rPr>
+      </w:pPr>
+    </w:p>
+    <w:p>
+      <w:pPr>
+        <w:autoSpaceDE w:val="0"/>
+        <w:autoSpaceDN w:val="0"/>
+        <w:adjustRightInd w:val="0"/>
+        <w:spacing w:after="0" w:line="240" w:lineRule="auto"/>
+        <w:rPr>
+          <w:rFonts w:cstheme="minorHAnsi"/>
+        </w:rPr>
+      </w:pPr>
+      <w:r>
+        <w:rPr>
+          <w:rFonts w:cstheme="minorHAnsi"/>
+        </w:rPr>
+        <w:tab/>
+        <w:t>return M[n, n]</w:t>
+      </w:r>
+      <w:r>
+        <w:rPr>
+          <w:rFonts w:cstheme="minorHAnsi"/>
+        </w:rPr>
+        <w:tab/>
+        <w:t># maximum number of flies possible</w:t>
+      </w:r>
+      <w:r>
+        <w:rPr>
+          <w:rFonts w:cstheme="minorHAnsi"/>
+        </w:rPr>
+        <w:tab/>
       </w:r>
     </w:p>
     <w:p>
@@ -29758,847 +29806,6 @@
         <w:rPr>
           <w:rFonts w:cstheme="minorHAnsi"/>
         </w:rPr>
-        <w:t>Psuedocode to output a route with the maximum number of flies</w:t>
-      </w:r>
-    </w:p>
-    <w:p>
-      <w:pPr>
-        <w:autoSpaceDE w:val="0"/>
-        <w:autoSpaceDN w:val="0"/>
-        <w:adjustRightInd w:val="0"/>
-        <w:spacing w:after="0" w:line="240" w:lineRule="auto"/>
-        <w:rPr>
-          <w:rFonts w:cstheme="minorHAnsi"/>
-        </w:rPr>
-      </w:pPr>
-    </w:p>
-    <w:p>
-      <w:pPr>
-        <w:autoSpaceDE w:val="0"/>
-        <w:autoSpaceDN w:val="0"/>
-        <w:adjustRightInd w:val="0"/>
-        <w:spacing w:after="0" w:line="240" w:lineRule="auto"/>
-        <w:rPr>
-          <w:rFonts w:cstheme="minorHAnsi"/>
-        </w:rPr>
-      </w:pPr>
-      <w:r>
-        <w:rPr>
-          <w:rFonts w:cstheme="minorHAnsi"/>
-        </w:rPr>
-        <w:t>LilyPadsPath(M[1 .. n, 1 .. n])</w:t>
-      </w:r>
-    </w:p>
-    <w:p>
-      <w:pPr>
-        <w:autoSpaceDE w:val="0"/>
-        <w:autoSpaceDN w:val="0"/>
-        <w:adjustRightInd w:val="0"/>
-        <w:spacing w:after="0" w:line="240" w:lineRule="auto"/>
-        <w:rPr>
-          <w:rFonts w:cstheme="minorHAnsi"/>
-        </w:rPr>
-      </w:pPr>
-      <w:r>
-        <w:rPr>
-          <w:rFonts w:cstheme="minorHAnsi"/>
-        </w:rPr>
-        <w:tab/>
-      </w:r>
-      <w:r>
-        <w:rPr>
-          <w:rFonts w:cstheme="minorHAnsi"/>
-        </w:rPr>
-        <w:t>numFlies = M[n, n]</w:t>
-      </w:r>
-    </w:p>
-    <w:p>
-      <w:pPr>
-        <w:autoSpaceDE w:val="0"/>
-        <w:autoSpaceDN w:val="0"/>
-        <w:adjustRightInd w:val="0"/>
-        <w:spacing w:after="0" w:line="240" w:lineRule="auto"/>
-        <w:rPr>
-          <w:rFonts w:cstheme="minorHAnsi"/>
-        </w:rPr>
-      </w:pPr>
-      <w:r>
-        <w:rPr>
-          <w:rFonts w:cstheme="minorHAnsi"/>
-        </w:rPr>
-        <w:tab/>
-        <w:t>if numFlies = -1</w:t>
-      </w:r>
-    </w:p>
-    <w:p>
-      <w:pPr>
-        <w:autoSpaceDE w:val="0"/>
-        <w:autoSpaceDN w:val="0"/>
-        <w:adjustRightInd w:val="0"/>
-        <w:spacing w:after="0" w:line="240" w:lineRule="auto"/>
-        <w:rPr>
-          <w:rFonts w:cstheme="minorHAnsi"/>
-        </w:rPr>
-      </w:pPr>
-      <w:r>
-        <w:rPr>
-          <w:rFonts w:cstheme="minorHAnsi"/>
-        </w:rPr>
-        <w:tab/>
-      </w:r>
-      <w:r>
-        <w:rPr>
-          <w:rFonts w:cstheme="minorHAnsi"/>
-        </w:rPr>
-        <w:tab/>
-        <w:t>return -1</w:t>
-      </w:r>
-    </w:p>
-    <w:p>
-      <w:pPr>
-        <w:autoSpaceDE w:val="0"/>
-        <w:autoSpaceDN w:val="0"/>
-        <w:adjustRightInd w:val="0"/>
-        <w:spacing w:after="0" w:line="240" w:lineRule="auto"/>
-        <w:rPr>
-          <w:rFonts w:cstheme="minorHAnsi"/>
-        </w:rPr>
-      </w:pPr>
-      <w:r>
-        <w:rPr>
-          <w:rFonts w:cstheme="minorHAnsi"/>
-        </w:rPr>
-        <w:tab/>
-      </w:r>
-    </w:p>
-    <w:p>
-      <w:pPr>
-        <w:autoSpaceDE w:val="0"/>
-        <w:autoSpaceDN w:val="0"/>
-        <w:adjustRightInd w:val="0"/>
-        <w:spacing w:after="0" w:line="240" w:lineRule="auto"/>
-        <w:rPr>
-          <w:rFonts w:cstheme="minorHAnsi"/>
-        </w:rPr>
-      </w:pPr>
-      <w:r>
-        <w:rPr>
-          <w:rFonts w:cstheme="minorHAnsi"/>
-        </w:rPr>
-        <w:tab/>
-        <w:t>i = n</w:t>
-      </w:r>
-    </w:p>
-    <w:p>
-      <w:pPr>
-        <w:autoSpaceDE w:val="0"/>
-        <w:autoSpaceDN w:val="0"/>
-        <w:adjustRightInd w:val="0"/>
-        <w:spacing w:after="0" w:line="240" w:lineRule="auto"/>
-        <w:rPr>
-          <w:rFonts w:cstheme="minorHAnsi"/>
-        </w:rPr>
-      </w:pPr>
-      <w:r>
-        <w:rPr>
-          <w:rFonts w:cstheme="minorHAnsi"/>
-        </w:rPr>
-        <w:tab/>
-        <w:t>j = n</w:t>
-      </w:r>
-    </w:p>
-    <w:p>
-      <w:pPr>
-        <w:autoSpaceDE w:val="0"/>
-        <w:autoSpaceDN w:val="0"/>
-        <w:adjustRightInd w:val="0"/>
-        <w:spacing w:after="0" w:line="240" w:lineRule="auto"/>
-        <w:rPr>
-          <w:rFonts w:cstheme="minorHAnsi"/>
-        </w:rPr>
-      </w:pPr>
-      <w:r>
-        <w:rPr>
-          <w:rFonts w:cstheme="minorHAnsi"/>
-        </w:rPr>
-        <w:tab/>
-        <w:t xml:space="preserve">while </w:t>
-      </w:r>
-      <w:r>
-        <w:rPr>
-          <w:rFonts w:cstheme="minorHAnsi"/>
-        </w:rPr>
-        <w:t>M[i, j] != L[i, j]</w:t>
-      </w:r>
-      <w:r>
-        <w:rPr>
-          <w:rFonts w:cstheme="minorHAnsi"/>
-        </w:rPr>
-        <w:t xml:space="preserve"> and i != 1</w:t>
-      </w:r>
-    </w:p>
-    <w:p>
-      <w:pPr>
-        <w:autoSpaceDE w:val="0"/>
-        <w:autoSpaceDN w:val="0"/>
-        <w:adjustRightInd w:val="0"/>
-        <w:spacing w:after="0" w:line="240" w:lineRule="auto"/>
-        <w:rPr>
-          <w:rFonts w:cstheme="minorHAnsi"/>
-        </w:rPr>
-      </w:pPr>
-      <w:r>
-        <w:rPr>
-          <w:rFonts w:cstheme="minorHAnsi"/>
-        </w:rPr>
-        <w:tab/>
-      </w:r>
-      <w:r>
-        <w:rPr>
-          <w:rFonts w:cstheme="minorHAnsi"/>
-        </w:rPr>
-        <w:tab/>
-        <w:t># need to check if any backwards moves are out of bound</w:t>
-      </w:r>
-    </w:p>
-    <w:p>
-      <w:pPr>
-        <w:autoSpaceDE w:val="0"/>
-        <w:autoSpaceDN w:val="0"/>
-        <w:adjustRightInd w:val="0"/>
-        <w:spacing w:after="0" w:line="240" w:lineRule="auto"/>
-        <w:rPr>
-          <w:rFonts w:cstheme="minorHAnsi"/>
-        </w:rPr>
-      </w:pPr>
-      <w:r>
-        <w:rPr>
-          <w:rFonts w:cstheme="minorHAnsi"/>
-        </w:rPr>
-        <w:tab/>
-      </w:r>
-      <w:r>
-        <w:rPr>
-          <w:rFonts w:cstheme="minorHAnsi"/>
-        </w:rPr>
-        <w:tab/>
-        <w:t xml:space="preserve">m1 =  </w:t>
-      </w:r>
-      <w:r>
-        <w:rPr>
-          <w:rFonts w:cstheme="minorHAnsi"/>
-        </w:rPr>
-        <w:t>-1</w:t>
-      </w:r>
-    </w:p>
-    <w:p>
-      <w:pPr>
-        <w:autoSpaceDE w:val="0"/>
-        <w:autoSpaceDN w:val="0"/>
-        <w:adjustRightInd w:val="0"/>
-        <w:spacing w:after="0" w:line="240" w:lineRule="auto"/>
-        <w:ind w:left="1440" w:firstLine="720"/>
-        <w:rPr>
-          <w:rFonts w:cstheme="minorHAnsi"/>
-        </w:rPr>
-      </w:pPr>
-      <w:r>
-        <w:rPr>
-          <w:rFonts w:cstheme="minorHAnsi"/>
-        </w:rPr>
-        <w:t xml:space="preserve">if i – 1 &gt;= 0 </w:t>
-      </w:r>
-    </w:p>
-    <w:p>
-      <w:pPr>
-        <w:autoSpaceDE w:val="0"/>
-        <w:autoSpaceDN w:val="0"/>
-        <w:adjustRightInd w:val="0"/>
-        <w:spacing w:after="0" w:line="240" w:lineRule="auto"/>
-        <w:ind w:left="2160" w:firstLine="720"/>
-        <w:rPr>
-          <w:rFonts w:cstheme="minorHAnsi"/>
-        </w:rPr>
-      </w:pPr>
-      <w:r>
-        <w:rPr>
-          <w:rFonts w:cstheme="minorHAnsi"/>
-        </w:rPr>
-        <w:t xml:space="preserve">m1 </w:t>
-      </w:r>
-      <w:r>
-        <w:rPr>
-          <w:rFonts w:cstheme="minorHAnsi"/>
-        </w:rPr>
-        <w:t>M[i – 1, j]</w:t>
-      </w:r>
-    </w:p>
-    <w:p>
-      <w:pPr>
-        <w:autoSpaceDE w:val="0"/>
-        <w:autoSpaceDN w:val="0"/>
-        <w:adjustRightInd w:val="0"/>
-        <w:spacing w:after="0" w:line="240" w:lineRule="auto"/>
-        <w:rPr>
-          <w:rFonts w:cstheme="minorHAnsi"/>
-        </w:rPr>
-      </w:pPr>
-      <w:r>
-        <w:rPr>
-          <w:rFonts w:cstheme="minorHAnsi"/>
-        </w:rPr>
-        <w:tab/>
-      </w:r>
-      <w:r>
-        <w:rPr>
-          <w:rFonts w:cstheme="minorHAnsi"/>
-        </w:rPr>
-        <w:tab/>
-        <w:t>m2 = -1</w:t>
-      </w:r>
-      <w:r>
-        <w:rPr>
-          <w:rFonts w:cstheme="minorHAnsi"/>
-        </w:rPr>
-        <w:tab/>
-      </w:r>
-      <w:r>
-        <w:rPr>
-          <w:rFonts w:cstheme="minorHAnsi"/>
-        </w:rPr>
-        <w:tab/>
-      </w:r>
-      <w:r>
-        <w:rPr>
-          <w:rFonts w:cstheme="minorHAnsi"/>
-        </w:rPr>
-        <w:tab/>
-      </w:r>
-      <w:r>
-        <w:rPr>
-          <w:rFonts w:cstheme="minorHAnsi"/>
-        </w:rPr>
-        <w:tab/>
-      </w:r>
-    </w:p>
-    <w:p>
-      <w:pPr>
-        <w:autoSpaceDE w:val="0"/>
-        <w:autoSpaceDN w:val="0"/>
-        <w:adjustRightInd w:val="0"/>
-        <w:spacing w:after="0" w:line="240" w:lineRule="auto"/>
-        <w:rPr>
-          <w:rFonts w:cstheme="minorHAnsi"/>
-        </w:rPr>
-      </w:pPr>
-      <w:r>
-        <w:rPr>
-          <w:rFonts w:cstheme="minorHAnsi"/>
-        </w:rPr>
-        <w:tab/>
-      </w:r>
-      <w:r>
-        <w:rPr>
-          <w:rFonts w:cstheme="minorHAnsi"/>
-        </w:rPr>
-        <w:tab/>
-      </w:r>
-      <w:r>
-        <w:rPr>
-          <w:rFonts w:cstheme="minorHAnsi"/>
-        </w:rPr>
-        <w:tab/>
-        <w:t>if i – 2 &gt;= 0</w:t>
-      </w:r>
-    </w:p>
-    <w:p>
-      <w:pPr>
-        <w:autoSpaceDE w:val="0"/>
-        <w:autoSpaceDN w:val="0"/>
-        <w:adjustRightInd w:val="0"/>
-        <w:spacing w:after="0" w:line="240" w:lineRule="auto"/>
-        <w:rPr>
-          <w:rFonts w:cstheme="minorHAnsi"/>
-        </w:rPr>
-      </w:pPr>
-      <w:r>
-        <w:rPr>
-          <w:rFonts w:cstheme="minorHAnsi"/>
-        </w:rPr>
-        <w:tab/>
-      </w:r>
-      <w:r>
-        <w:rPr>
-          <w:rFonts w:cstheme="minorHAnsi"/>
-        </w:rPr>
-        <w:tab/>
-      </w:r>
-      <w:r>
-        <w:rPr>
-          <w:rFonts w:cstheme="minorHAnsi"/>
-        </w:rPr>
-        <w:tab/>
-      </w:r>
-      <w:r>
-        <w:rPr>
-          <w:rFonts w:cstheme="minorHAnsi"/>
-        </w:rPr>
-        <w:tab/>
-        <w:t xml:space="preserve">m2 = </w:t>
-      </w:r>
-      <w:r>
-        <w:rPr>
-          <w:rFonts w:cstheme="minorHAnsi"/>
-        </w:rPr>
-        <w:t>M[i – 2, j]</w:t>
-      </w:r>
-    </w:p>
-    <w:p>
-      <w:pPr>
-        <w:autoSpaceDE w:val="0"/>
-        <w:autoSpaceDN w:val="0"/>
-        <w:adjustRightInd w:val="0"/>
-        <w:spacing w:after="0" w:line="240" w:lineRule="auto"/>
-        <w:rPr>
-          <w:rFonts w:cstheme="minorHAnsi"/>
-        </w:rPr>
-      </w:pPr>
-      <w:r>
-        <w:rPr>
-          <w:rFonts w:cstheme="minorHAnsi"/>
-        </w:rPr>
-        <w:tab/>
-      </w:r>
-      <w:r>
-        <w:rPr>
-          <w:rFonts w:cstheme="minorHAnsi"/>
-        </w:rPr>
-        <w:tab/>
-        <w:t xml:space="preserve">m3 = </w:t>
-      </w:r>
-      <w:r>
-        <w:rPr>
-          <w:rFonts w:cstheme="minorHAnsi"/>
-        </w:rPr>
-        <w:t xml:space="preserve">-1 </w:t>
-      </w:r>
-    </w:p>
-    <w:p>
-      <w:pPr>
-        <w:autoSpaceDE w:val="0"/>
-        <w:autoSpaceDN w:val="0"/>
-        <w:adjustRightInd w:val="0"/>
-        <w:spacing w:after="0" w:line="240" w:lineRule="auto"/>
-        <w:ind w:left="1440" w:firstLine="720"/>
-        <w:rPr>
-          <w:rFonts w:cstheme="minorHAnsi"/>
-        </w:rPr>
-      </w:pPr>
-      <w:r>
-        <w:rPr>
-          <w:rFonts w:cstheme="minorHAnsi"/>
-        </w:rPr>
-        <w:t>if j – 1 &gt;= 0</w:t>
-      </w:r>
-    </w:p>
-    <w:p>
-      <w:pPr>
-        <w:autoSpaceDE w:val="0"/>
-        <w:autoSpaceDN w:val="0"/>
-        <w:adjustRightInd w:val="0"/>
-        <w:spacing w:after="0" w:line="240" w:lineRule="auto"/>
-        <w:ind w:left="2880"/>
-        <w:rPr>
-          <w:rFonts w:cstheme="minorHAnsi"/>
-        </w:rPr>
-      </w:pPr>
-      <w:r>
-        <w:rPr>
-          <w:rFonts w:cstheme="minorHAnsi"/>
-        </w:rPr>
-        <w:t xml:space="preserve">m3 = </w:t>
-      </w:r>
-      <w:r>
-        <w:rPr>
-          <w:rFonts w:cstheme="minorHAnsi"/>
-        </w:rPr>
-        <w:t>M[i, j - 1]</w:t>
-      </w:r>
-    </w:p>
-    <w:p>
-      <w:pPr>
-        <w:autoSpaceDE w:val="0"/>
-        <w:autoSpaceDN w:val="0"/>
-        <w:adjustRightInd w:val="0"/>
-        <w:spacing w:after="0" w:line="240" w:lineRule="auto"/>
-        <w:rPr>
-          <w:rFonts w:cstheme="minorHAnsi"/>
-        </w:rPr>
-      </w:pPr>
-      <w:r>
-        <w:rPr>
-          <w:rFonts w:cstheme="minorHAnsi"/>
-        </w:rPr>
-        <w:tab/>
-      </w:r>
-      <w:r>
-        <w:rPr>
-          <w:rFonts w:cstheme="minorHAnsi"/>
-        </w:rPr>
-        <w:tab/>
-        <w:t>max = maximum(</w:t>
-      </w:r>
-      <w:r>
-        <w:rPr>
-          <w:rFonts w:cstheme="minorHAnsi"/>
-        </w:rPr>
-        <w:t>m1, m2, m3</w:t>
-      </w:r>
-      <w:r>
-        <w:rPr>
-          <w:rFonts w:cstheme="minorHAnsi"/>
-        </w:rPr>
-        <w:t>)</w:t>
-      </w:r>
-    </w:p>
-    <w:p>
-      <w:pPr>
-        <w:autoSpaceDE w:val="0"/>
-        <w:autoSpaceDN w:val="0"/>
-        <w:adjustRightInd w:val="0"/>
-        <w:spacing w:after="0" w:line="240" w:lineRule="auto"/>
-        <w:rPr>
-          <w:rFonts w:cstheme="minorHAnsi"/>
-        </w:rPr>
-      </w:pPr>
-      <w:r>
-        <w:rPr>
-          <w:rFonts w:cstheme="minorHAnsi"/>
-        </w:rPr>
-        <w:tab/>
-      </w:r>
-      <w:r>
-        <w:rPr>
-          <w:rFonts w:cstheme="minorHAnsi"/>
-        </w:rPr>
-        <w:tab/>
-      </w:r>
-      <w:r>
-        <w:rPr>
-          <w:rFonts w:cstheme="minorHAnsi"/>
-        </w:rPr>
-        <w:t>i</w:t>
-      </w:r>
-      <w:r>
-        <w:rPr>
-          <w:rFonts w:cstheme="minorHAnsi"/>
-        </w:rPr>
-        <w:t>f</w:t>
-      </w:r>
-      <w:r>
-        <w:rPr>
-          <w:rFonts w:cstheme="minorHAnsi"/>
-        </w:rPr>
-        <w:t xml:space="preserve"> max = </w:t>
-      </w:r>
-      <w:r>
-        <w:rPr>
-          <w:rFonts w:cstheme="minorHAnsi"/>
-        </w:rPr>
-        <w:t xml:space="preserve">M[i – </w:t>
-      </w:r>
-      <w:r>
-        <w:rPr>
-          <w:rFonts w:cstheme="minorHAnsi"/>
-        </w:rPr>
-        <w:t>2</w:t>
-      </w:r>
-      <w:r>
-        <w:rPr>
-          <w:rFonts w:cstheme="minorHAnsi"/>
-        </w:rPr>
-        <w:t>, j]</w:t>
-      </w:r>
-      <w:r>
-        <w:rPr>
-          <w:rFonts w:cstheme="minorHAnsi"/>
-        </w:rPr>
-        <w:tab/>
-      </w:r>
-      <w:r>
-        <w:rPr>
-          <w:rFonts w:cstheme="minorHAnsi"/>
-        </w:rPr>
-        <w:tab/>
-        <w:t xml:space="preserve"># </w:t>
-      </w:r>
-      <w:r>
-        <w:rPr>
-          <w:rFonts w:cstheme="minorHAnsi"/>
-        </w:rPr>
-        <w:t xml:space="preserve">move </w:t>
-      </w:r>
-      <w:r>
-        <w:rPr>
-          <w:rFonts w:cstheme="minorHAnsi"/>
-        </w:rPr>
-        <w:t>two left</w:t>
-      </w:r>
-    </w:p>
-    <w:p>
-      <w:pPr>
-        <w:autoSpaceDE w:val="0"/>
-        <w:autoSpaceDN w:val="0"/>
-        <w:adjustRightInd w:val="0"/>
-        <w:spacing w:after="0" w:line="240" w:lineRule="auto"/>
-        <w:rPr>
-          <w:rFonts w:cstheme="minorHAnsi"/>
-        </w:rPr>
-      </w:pPr>
-      <w:r>
-        <w:rPr>
-          <w:rFonts w:cstheme="minorHAnsi"/>
-        </w:rPr>
-        <w:tab/>
-      </w:r>
-      <w:r>
-        <w:rPr>
-          <w:rFonts w:cstheme="minorHAnsi"/>
-        </w:rPr>
-        <w:tab/>
-      </w:r>
-      <w:r>
-        <w:rPr>
-          <w:rFonts w:cstheme="minorHAnsi"/>
-        </w:rPr>
-        <w:tab/>
-      </w:r>
-      <w:r>
-        <w:rPr>
-          <w:rFonts w:cstheme="minorHAnsi"/>
-        </w:rPr>
-        <w:t>i = i – 2</w:t>
-      </w:r>
-    </w:p>
-    <w:p>
-      <w:pPr>
-        <w:autoSpaceDE w:val="0"/>
-        <w:autoSpaceDN w:val="0"/>
-        <w:adjustRightInd w:val="0"/>
-        <w:spacing w:after="0" w:line="240" w:lineRule="auto"/>
-        <w:rPr>
-          <w:rFonts w:cstheme="minorHAnsi"/>
-        </w:rPr>
-      </w:pPr>
-      <w:r>
-        <w:rPr>
-          <w:rFonts w:cstheme="minorHAnsi"/>
-        </w:rPr>
-        <w:tab/>
-      </w:r>
-      <w:r>
-        <w:rPr>
-          <w:rFonts w:cstheme="minorHAnsi"/>
-        </w:rPr>
-        <w:tab/>
-        <w:t xml:space="preserve">else if max = </w:t>
-      </w:r>
-      <w:r>
-        <w:rPr>
-          <w:rFonts w:cstheme="minorHAnsi"/>
-        </w:rPr>
-        <w:t>M[i – 1, j]</w:t>
-      </w:r>
-      <w:r>
-        <w:rPr>
-          <w:rFonts w:cstheme="minorHAnsi"/>
-        </w:rPr>
-        <w:tab/>
-      </w:r>
-      <w:r>
-        <w:rPr>
-          <w:rFonts w:cstheme="minorHAnsi"/>
-        </w:rPr>
-        <w:tab/>
-        <w:t># move one left</w:t>
-      </w:r>
-    </w:p>
-    <w:p>
-      <w:pPr>
-        <w:autoSpaceDE w:val="0"/>
-        <w:autoSpaceDN w:val="0"/>
-        <w:adjustRightInd w:val="0"/>
-        <w:spacing w:after="0" w:line="240" w:lineRule="auto"/>
-        <w:rPr>
-          <w:rFonts w:cstheme="minorHAnsi"/>
-        </w:rPr>
-      </w:pPr>
-      <w:r>
-        <w:rPr>
-          <w:rFonts w:cstheme="minorHAnsi"/>
-        </w:rPr>
-        <w:tab/>
-      </w:r>
-      <w:r>
-        <w:rPr>
-          <w:rFonts w:cstheme="minorHAnsi"/>
-        </w:rPr>
-        <w:tab/>
-      </w:r>
-      <w:r>
-        <w:rPr>
-          <w:rFonts w:cstheme="minorHAnsi"/>
-        </w:rPr>
-        <w:tab/>
-        <w:t>i = i – 1</w:t>
-      </w:r>
-    </w:p>
-    <w:p>
-      <w:pPr>
-        <w:autoSpaceDE w:val="0"/>
-        <w:autoSpaceDN w:val="0"/>
-        <w:adjustRightInd w:val="0"/>
-        <w:spacing w:after="0" w:line="240" w:lineRule="auto"/>
-        <w:rPr>
-          <w:rFonts w:cstheme="minorHAnsi"/>
-        </w:rPr>
-      </w:pPr>
-      <w:r>
-        <w:rPr>
-          <w:rFonts w:cstheme="minorHAnsi"/>
-        </w:rPr>
-        <w:tab/>
-      </w:r>
-      <w:r>
-        <w:rPr>
-          <w:rFonts w:cstheme="minorHAnsi"/>
-        </w:rPr>
-        <w:tab/>
-        <w:t>else</w:t>
-      </w:r>
-      <w:r>
-        <w:rPr>
-          <w:rFonts w:cstheme="minorHAnsi"/>
-        </w:rPr>
-        <w:tab/>
-      </w:r>
-      <w:r>
-        <w:rPr>
-          <w:rFonts w:cstheme="minorHAnsi"/>
-        </w:rPr>
-        <w:tab/>
-      </w:r>
-      <w:r>
-        <w:rPr>
-          <w:rFonts w:cstheme="minorHAnsi"/>
-        </w:rPr>
-        <w:tab/>
-      </w:r>
-      <w:r>
-        <w:rPr>
-          <w:rFonts w:cstheme="minorHAnsi"/>
-        </w:rPr>
-        <w:tab/>
-        <w:t># move one down</w:t>
-      </w:r>
-    </w:p>
-    <w:p>
-      <w:pPr>
-        <w:autoSpaceDE w:val="0"/>
-        <w:autoSpaceDN w:val="0"/>
-        <w:adjustRightInd w:val="0"/>
-        <w:spacing w:after="0" w:line="240" w:lineRule="auto"/>
-        <w:rPr>
-          <w:rFonts w:cstheme="minorHAnsi"/>
-        </w:rPr>
-      </w:pPr>
-      <w:r>
-        <w:rPr>
-          <w:rFonts w:cstheme="minorHAnsi"/>
-        </w:rPr>
-        <w:lastRenderedPageBreak/>
-        <w:tab/>
-      </w:r>
-      <w:r>
-        <w:rPr>
-          <w:rFonts w:cstheme="minorHAnsi"/>
-        </w:rPr>
-        <w:tab/>
-      </w:r>
-      <w:r>
-        <w:rPr>
-          <w:rFonts w:cstheme="minorHAnsi"/>
-        </w:rPr>
-        <w:tab/>
-        <w:t>j = j – 1</w:t>
-      </w:r>
-    </w:p>
-    <w:p>
-      <w:pPr>
-        <w:autoSpaceDE w:val="0"/>
-        <w:autoSpaceDN w:val="0"/>
-        <w:adjustRightInd w:val="0"/>
-        <w:spacing w:after="0" w:line="240" w:lineRule="auto"/>
-        <w:rPr>
-          <w:rFonts w:cstheme="minorHAnsi"/>
-        </w:rPr>
-      </w:pPr>
-      <w:r>
-        <w:rPr>
-          <w:rFonts w:cstheme="minorHAnsi"/>
-        </w:rPr>
-        <w:tab/>
-      </w:r>
-      <w:r>
-        <w:rPr>
-          <w:rFonts w:cstheme="minorHAnsi"/>
-        </w:rPr>
-        <w:tab/>
-        <w:t>print (i, j)</w:t>
-      </w:r>
-      <w:r>
-        <w:rPr>
-          <w:rFonts w:cstheme="minorHAnsi"/>
-        </w:rPr>
-        <w:tab/>
-      </w:r>
-      <w:r>
-        <w:rPr>
-          <w:rFonts w:cstheme="minorHAnsi"/>
-        </w:rPr>
-        <w:tab/>
-      </w:r>
-    </w:p>
-    <w:p>
-      <w:pPr>
-        <w:autoSpaceDE w:val="0"/>
-        <w:autoSpaceDN w:val="0"/>
-        <w:adjustRightInd w:val="0"/>
-        <w:spacing w:after="0" w:line="240" w:lineRule="auto"/>
-        <w:rPr>
-          <w:rFonts w:cstheme="minorHAnsi"/>
-        </w:rPr>
-      </w:pPr>
-    </w:p>
-    <w:p>
-      <w:pPr>
-        <w:pStyle w:val="ListParagraph"/>
-        <w:numPr>
-          <w:ilvl w:val="0"/>
-          <w:numId w:val="24"/>
-        </w:numPr>
-        <w:autoSpaceDE w:val="0"/>
-        <w:autoSpaceDN w:val="0"/>
-        <w:adjustRightInd w:val="0"/>
-        <w:spacing w:after="0" w:line="240" w:lineRule="auto"/>
-        <w:rPr>
-          <w:rFonts w:cstheme="minorHAnsi"/>
-        </w:rPr>
-      </w:pPr>
-      <w:r>
-        <w:rPr>
-          <w:rFonts w:cstheme="minorHAnsi"/>
-        </w:rPr>
         <w:t>Justify the runtime</w:t>
       </w:r>
     </w:p>
@@ -30629,7 +29836,19 @@
         <w:rPr>
           <w:rFonts w:cstheme="minorHAnsi"/>
         </w:rPr>
-        <w:t xml:space="preserve">We have to create a table of size n by n. We do this using two nested for-loops, the outer running from 3 to n, and the inner running from 2 to n. This results in a runtime of </w:t>
+        <w:t>We have to create a table of size n by n. We do this</w:t>
+      </w:r>
+      <w:r>
+        <w:rPr>
+          <w:rFonts w:cstheme="minorHAnsi"/>
+        </w:rPr>
+        <w:t xml:space="preserve"> by initializing columns 1, 2 and row 1, and then</w:t>
+      </w:r>
+      <w:r>
+        <w:rPr>
+          <w:rFonts w:cstheme="minorHAnsi"/>
+        </w:rPr>
+        <w:t xml:space="preserve"> using two nested for-loops, the outer running from 3 to n, and the inner running from 2 to n. This results in a runtime of </w:t>
       </w:r>
       <m:oMath>
         <m:r>
@@ -30675,19 +29894,14 @@
         <w:rPr>
           <w:rFonts w:eastAsiaTheme="minorEastAsia" w:cstheme="minorHAnsi"/>
         </w:rPr>
-        <w:t>, similar to the rod cutting problem.</w:t>
-      </w:r>
-    </w:p>
-    <w:p>
-      <w:pPr>
-        <w:autoSpaceDE w:val="0"/>
-        <w:autoSpaceDN w:val="0"/>
-        <w:adjustRightInd w:val="0"/>
-        <w:spacing w:after="0" w:line="240" w:lineRule="auto"/>
-        <w:rPr>
-          <w:rFonts w:cstheme="minorHAnsi"/>
-        </w:rPr>
-      </w:pPr>
+        <w:t>, similar to insertion</w:t>
+      </w:r>
+      <w:r>
+        <w:rPr>
+          <w:rFonts w:eastAsiaTheme="minorEastAsia" w:cstheme="minorHAnsi"/>
+        </w:rPr>
+        <w:t>.</w:t>
+      </w:r>
     </w:p>
     <w:p>
       <w:pPr>
@@ -30851,6 +30065,56 @@
     </w:sectPr>
   </w:body>
 </w:document>
+</file>
+
+<file path=word/endnotes.xml><?xml version="1.0" encoding="utf-8"?>
+<w:endnotes xmlns:wpc="http://schemas.microsoft.com/office/word/2010/wordprocessingCanvas" xmlns:cx="http://schemas.microsoft.com/office/drawing/2014/chartex" xmlns:cx1="http://schemas.microsoft.com/office/drawing/2015/9/8/chartex" xmlns:cx2="http://schemas.microsoft.com/office/drawing/2015/10/21/chartex" xmlns:cx3="http://schemas.microsoft.com/office/drawing/2016/5/9/chartex" xmlns:cx4="http://schemas.microsoft.com/office/drawing/2016/5/10/chartex" xmlns:cx5="http://schemas.microsoft.com/office/drawing/2016/5/11/chartex" xmlns:cx6="http://schemas.microsoft.com/office/drawing/2016/5/12/chartex" xmlns:cx7="http://schemas.microsoft.com/office/drawing/2016/5/13/chartex" xmlns:cx8="http://schemas.microsoft.com/office/drawing/2016/5/14/chartex" xmlns:mc="http://schemas.openxmlformats.org/markup-compatibility/2006" xmlns:aink="http://schemas.microsoft.com/office/drawing/2016/ink" xmlns:am3d="http://schemas.microsoft.com/office/drawing/2017/model3d" xmlns:o="urn:schemas-microsoft-com:office:office" xmlns:r="http://schemas.openxmlformats.org/officeDocument/2006/relationships" xmlns:m="http://schemas.openxmlformats.org/officeDocument/2006/math" xmlns:v="urn:schemas-microsoft-com:vml" xmlns:wp14="http://schemas.microsoft.com/office/word/2010/wordprocessingDrawing" xmlns:wp="http://schemas.openxmlformats.org/drawingml/2006/wordprocessingDrawing" xmlns:w10="urn:schemas-microsoft-com:office:word" xmlns:w="http://schemas.openxmlformats.org/wordprocessingml/2006/main" xmlns:w14="http://schemas.microsoft.com/office/word/2010/wordml" xmlns:w15="http://schemas.microsoft.com/office/word/2012/wordml" xmlns:w16cex="http://schemas.microsoft.com/office/word/2018/wordml/cex" xmlns:w16cid="http://schemas.microsoft.com/office/word/2016/wordml/cid" xmlns:w16="http://schemas.microsoft.com/office/word/2018/wordml" xmlns:w16sdtdh="http://schemas.microsoft.com/office/word/2020/wordml/sdtdatahash" xmlns:w16se="http://schemas.microsoft.com/office/word/2015/wordml/symex" xmlns:wpg="http://schemas.microsoft.com/office/word/2010/wordprocessingGroup" xmlns:wpi="http://schemas.microsoft.com/office/word/2010/wordprocessingInk" xmlns:wne="http://schemas.microsoft.com/office/word/2006/wordml" xmlns:wps="http://schemas.microsoft.com/office/word/2010/wordprocessingShape" mc:Ignorable="w14 w15 w16se w16cid w16 w16cex w16sdtdh wp14">
+  <w:endnote w:type="separator" w:id="-1">
+    <w:p>
+      <w:pPr>
+        <w:spacing w:after="0" w:line="240" w:lineRule="auto"/>
+      </w:pPr>
+      <w:r>
+        <w:separator/>
+      </w:r>
+    </w:p>
+  </w:endnote>
+  <w:endnote w:type="continuationSeparator" w:id="0">
+    <w:p>
+      <w:pPr>
+        <w:spacing w:after="0" w:line="240" w:lineRule="auto"/>
+      </w:pPr>
+      <w:r>
+        <w:continuationSeparator/>
+      </w:r>
+    </w:p>
+  </w:endnote>
+</w:endnotes>
+</file>
+
+<file path=word/footnotes.xml><?xml version="1.0" encoding="utf-8"?>
+<w:footnotes xmlns:wpc="http://schemas.microsoft.com/office/word/2010/wordprocessingCanvas" xmlns:cx="http://schemas.microsoft.com/office/drawing/2014/chartex" xmlns:cx1="http://schemas.microsoft.com/office/drawing/2015/9/8/chartex" xmlns:cx2="http://schemas.microsoft.com/office/drawing/2015/10/21/chartex" xmlns:cx3="http://schemas.microsoft.com/office/drawing/2016/5/9/chartex" xmlns:cx4="http://schemas.microsoft.com/office/drawing/2016/5/10/chartex" xmlns:cx5="http://schemas.microsoft.com/office/drawing/2016/5/11/chartex" xmlns:cx6="http://schemas.microsoft.com/office/drawing/2016/5/12/chartex" xmlns:cx7="http://schemas.microsoft.com/office/drawing/2016/5/13/chartex" xmlns:cx8="http://schemas.microsoft.com/office/drawing/2016/5/14/chartex" xmlns:mc="http://schemas.openxmlformats.org/markup-compatibility/2006" xmlns:aink="http://schemas.microsoft.com/office/drawing/2016/ink" xmlns:am3d="http://schemas.microsoft.com/office/drawing/2017/model3d" xmlns:o="urn:schemas-microsoft-com:office:office" xmlns:r="http://schemas.openxmlformats.org/officeDocument/2006/relationships" xmlns:m="http://schemas.openxmlformats.org/officeDocument/2006/math" xmlns:v="urn:schemas-microsoft-com:vml" xmlns:wp14="http://schemas.microsoft.com/office/word/2010/wordprocessingDrawing" xmlns:wp="http://schemas.openxmlformats.org/drawingml/2006/wordprocessingDrawing" xmlns:w10="urn:schemas-microsoft-com:office:word" xmlns:w="http://schemas.openxmlformats.org/wordprocessingml/2006/main" xmlns:w14="http://schemas.microsoft.com/office/word/2010/wordml" xmlns:w15="http://schemas.microsoft.com/office/word/2012/wordml" xmlns:w16cex="http://schemas.microsoft.com/office/word/2018/wordml/cex" xmlns:w16cid="http://schemas.microsoft.com/office/word/2016/wordml/cid" xmlns:w16="http://schemas.microsoft.com/office/word/2018/wordml" xmlns:w16sdtdh="http://schemas.microsoft.com/office/word/2020/wordml/sdtdatahash" xmlns:w16se="http://schemas.microsoft.com/office/word/2015/wordml/symex" xmlns:wpg="http://schemas.microsoft.com/office/word/2010/wordprocessingGroup" xmlns:wpi="http://schemas.microsoft.com/office/word/2010/wordprocessingInk" xmlns:wne="http://schemas.microsoft.com/office/word/2006/wordml" xmlns:wps="http://schemas.microsoft.com/office/word/2010/wordprocessingShape" mc:Ignorable="w14 w15 w16se w16cid w16 w16cex w16sdtdh wp14">
+  <w:footnote w:type="separator" w:id="-1">
+    <w:p>
+      <w:pPr>
+        <w:spacing w:after="0" w:line="240" w:lineRule="auto"/>
+      </w:pPr>
+      <w:r>
+        <w:separator/>
+      </w:r>
+    </w:p>
+  </w:footnote>
+  <w:footnote w:type="continuationSeparator" w:id="0">
+    <w:p>
+      <w:pPr>
+        <w:spacing w:after="0" w:line="240" w:lineRule="auto"/>
+      </w:pPr>
+      <w:r>
+        <w:continuationSeparator/>
+      </w:r>
+    </w:p>
+  </w:footnote>
+</w:footnotes>
 </file>
 
 <file path=word/numbering.xml><?xml version="1.0" encoding="utf-8"?>
@@ -33579,79 +32843,79 @@
       </w:rPr>
     </w:lvl>
   </w:abstractNum>
-  <w:num w:numId="1">
+  <w:num w:numId="1" w16cid:durableId="160892504">
     <w:abstractNumId w:val="16"/>
   </w:num>
-  <w:num w:numId="2">
+  <w:num w:numId="2" w16cid:durableId="754592994">
     <w:abstractNumId w:val="10"/>
   </w:num>
-  <w:num w:numId="3">
+  <w:num w:numId="3" w16cid:durableId="1269849645">
     <w:abstractNumId w:val="23"/>
   </w:num>
-  <w:num w:numId="4">
+  <w:num w:numId="4" w16cid:durableId="142158106">
     <w:abstractNumId w:val="8"/>
   </w:num>
-  <w:num w:numId="5">
+  <w:num w:numId="5" w16cid:durableId="732780501">
     <w:abstractNumId w:val="17"/>
   </w:num>
-  <w:num w:numId="6">
+  <w:num w:numId="6" w16cid:durableId="1567834233">
     <w:abstractNumId w:val="12"/>
   </w:num>
-  <w:num w:numId="7">
+  <w:num w:numId="7" w16cid:durableId="4327987">
     <w:abstractNumId w:val="3"/>
   </w:num>
-  <w:num w:numId="8">
+  <w:num w:numId="8" w16cid:durableId="1963658099">
     <w:abstractNumId w:val="20"/>
   </w:num>
-  <w:num w:numId="9">
+  <w:num w:numId="9" w16cid:durableId="90636564">
     <w:abstractNumId w:val="19"/>
   </w:num>
-  <w:num w:numId="10">
+  <w:num w:numId="10" w16cid:durableId="2095003887">
     <w:abstractNumId w:val="13"/>
   </w:num>
-  <w:num w:numId="11">
+  <w:num w:numId="11" w16cid:durableId="378017691">
     <w:abstractNumId w:val="5"/>
   </w:num>
-  <w:num w:numId="12">
+  <w:num w:numId="12" w16cid:durableId="97599603">
     <w:abstractNumId w:val="2"/>
   </w:num>
-  <w:num w:numId="13">
+  <w:num w:numId="13" w16cid:durableId="480120754">
     <w:abstractNumId w:val="1"/>
   </w:num>
-  <w:num w:numId="14">
+  <w:num w:numId="14" w16cid:durableId="8991198">
     <w:abstractNumId w:val="4"/>
   </w:num>
-  <w:num w:numId="15">
+  <w:num w:numId="15" w16cid:durableId="226497877">
     <w:abstractNumId w:val="15"/>
   </w:num>
-  <w:num w:numId="16">
+  <w:num w:numId="16" w16cid:durableId="1991596241">
     <w:abstractNumId w:val="18"/>
   </w:num>
-  <w:num w:numId="17">
+  <w:num w:numId="17" w16cid:durableId="1725787554">
     <w:abstractNumId w:val="9"/>
   </w:num>
-  <w:num w:numId="18">
+  <w:num w:numId="18" w16cid:durableId="322902282">
     <w:abstractNumId w:val="11"/>
   </w:num>
-  <w:num w:numId="19">
+  <w:num w:numId="19" w16cid:durableId="2078281149">
     <w:abstractNumId w:val="7"/>
   </w:num>
-  <w:num w:numId="20">
+  <w:num w:numId="20" w16cid:durableId="88159950">
     <w:abstractNumId w:val="24"/>
   </w:num>
-  <w:num w:numId="21">
+  <w:num w:numId="21" w16cid:durableId="1018388805">
     <w:abstractNumId w:val="14"/>
   </w:num>
-  <w:num w:numId="22">
+  <w:num w:numId="22" w16cid:durableId="1344357194">
     <w:abstractNumId w:val="0"/>
   </w:num>
-  <w:num w:numId="23">
+  <w:num w:numId="23" w16cid:durableId="1166095136">
     <w:abstractNumId w:val="6"/>
   </w:num>
-  <w:num w:numId="24">
+  <w:num w:numId="24" w16cid:durableId="370881415">
     <w:abstractNumId w:val="21"/>
   </w:num>
-  <w:num w:numId="25">
+  <w:num w:numId="25" w16cid:durableId="1070812715">
     <w:abstractNumId w:val="22"/>
   </w:num>
 </w:numbering>
@@ -34060,6 +33324,7 @@
   <w:style w:type="character" w:default="1" w:styleId="DefaultParagraphFont">
     <w:name w:val="Default Paragraph Font"/>
     <w:uiPriority w:val="1"/>
+    <w:semiHidden/>
     <w:unhideWhenUsed/>
   </w:style>
   <w:style w:type="table" w:default="1" w:styleId="TableNormal">
@@ -34132,6 +33397,50 @@
     <w:rPr>
       <w:color w:val="808080"/>
     </w:rPr>
+  </w:style>
+  <w:style w:type="paragraph" w:styleId="Header">
+    <w:name w:val="header"/>
+    <w:basedOn w:val="Normal"/>
+    <w:link w:val="HeaderChar"/>
+    <w:uiPriority w:val="99"/>
+    <w:unhideWhenUsed/>
+    <w:rsid w:val="00731202"/>
+    <w:pPr>
+      <w:tabs>
+        <w:tab w:val="center" w:pos="4680"/>
+        <w:tab w:val="right" w:pos="9360"/>
+      </w:tabs>
+      <w:spacing w:after="0" w:line="240" w:lineRule="auto"/>
+    </w:pPr>
+  </w:style>
+  <w:style w:type="character" w:customStyle="1" w:styleId="HeaderChar">
+    <w:name w:val="Header Char"/>
+    <w:basedOn w:val="DefaultParagraphFont"/>
+    <w:link w:val="Header"/>
+    <w:uiPriority w:val="99"/>
+    <w:rsid w:val="00731202"/>
+  </w:style>
+  <w:style w:type="paragraph" w:styleId="Footer">
+    <w:name w:val="footer"/>
+    <w:basedOn w:val="Normal"/>
+    <w:link w:val="FooterChar"/>
+    <w:uiPriority w:val="99"/>
+    <w:unhideWhenUsed/>
+    <w:rsid w:val="00731202"/>
+    <w:pPr>
+      <w:tabs>
+        <w:tab w:val="center" w:pos="4680"/>
+        <w:tab w:val="right" w:pos="9360"/>
+      </w:tabs>
+      <w:spacing w:after="0" w:line="240" w:lineRule="auto"/>
+    </w:pPr>
+  </w:style>
+  <w:style w:type="character" w:customStyle="1" w:styleId="FooterChar">
+    <w:name w:val="Footer Char"/>
+    <w:basedOn w:val="DefaultParagraphFont"/>
+    <w:link w:val="Footer"/>
+    <w:uiPriority w:val="99"/>
+    <w:rsid w:val="00731202"/>
   </w:style>
 </w:styles>
 </file>

</xml_diff>